<commit_message>
Finished introduction, almost done with method.
</commit_message>
<xml_diff>
--- a/Part1/Kladd till Peter.docx
+++ b/Part1/Kladd till Peter.docx
@@ -118,7 +118,7 @@
                         <a:effectLst/>
                         <a:extLst>
                           <a:ext uri="{C572A759-6A51-4108-AA02-DFA0A04FC94B}">
-                            <ma14:wrappingTextBoxFlag xmlns:ma14="http://schemas.microsoft.com/office/mac/drawingml/2011/main" xmlns:w="http://schemas.openxmlformats.org/wordprocessingml/2006/main" xmlns:w10="urn:schemas-microsoft-com:office:word" xmlns:v="urn:schemas-microsoft-com:vml" xmlns:o="urn:schemas-microsoft-com:office:office" xmlns:mv="urn:schemas-microsoft-com:mac:vml" xmlns:mo="http://schemas.microsoft.com/office/mac/office/2008/main" xmlns=""/>
+                            <ma14:wrappingTextBoxFlag xmlns="" xmlns:mo="http://schemas.microsoft.com/office/mac/office/2008/main" xmlns:mv="urn:schemas-microsoft-com:mac:vml" xmlns:o="urn:schemas-microsoft-com:office:office" xmlns:v="urn:schemas-microsoft-com:vml" xmlns:w10="urn:schemas-microsoft-com:office:word" xmlns:w="http://schemas.openxmlformats.org/wordprocessingml/2006/main" xmlns:ma14="http://schemas.microsoft.com/office/mac/drawingml/2011/main"/>
                           </a:ext>
                         </a:extLst>
                       </wps:spPr>
@@ -151,11 +151,20 @@
                             <w:pPr>
                               <w:pStyle w:val="Subtitel"/>
                               <w:jc w:val="left"/>
+                              <w:rPr>
+                                <w:lang w:val="en-US"/>
+                              </w:rPr>
                             </w:pPr>
                             <w:r>
+                              <w:rPr>
+                                <w:lang w:val="en-US"/>
+                              </w:rPr>
                               <w:t>Undertitel</w:t>
                             </w:r>
                             <w:r>
+                              <w:rPr>
+                                <w:lang w:val="en-US"/>
+                              </w:rPr>
                               <w:t xml:space="preserve"> (?)</w:t>
                             </w:r>
                           </w:p>
@@ -481,7 +490,7 @@
                         <a:effectLst/>
                         <a:extLst>
                           <a:ext uri="{C572A759-6A51-4108-AA02-DFA0A04FC94B}">
-                            <ma14:wrappingTextBoxFlag xmlns:ma14="http://schemas.microsoft.com/office/mac/drawingml/2011/main" xmlns:w="http://schemas.openxmlformats.org/wordprocessingml/2006/main" xmlns:w10="urn:schemas-microsoft-com:office:word" xmlns:v="urn:schemas-microsoft-com:vml" xmlns:o="urn:schemas-microsoft-com:office:office" xmlns:mv="urn:schemas-microsoft-com:mac:vml" xmlns:mo="http://schemas.microsoft.com/office/mac/office/2008/main" xmlns=""/>
+                            <ma14:wrappingTextBoxFlag xmlns="" xmlns:mo="http://schemas.microsoft.com/office/mac/office/2008/main" xmlns:mv="urn:schemas-microsoft-com:mac:vml" xmlns:o="urn:schemas-microsoft-com:office:office" xmlns:v="urn:schemas-microsoft-com:vml" xmlns:w10="urn:schemas-microsoft-com:office:word" xmlns:w="http://schemas.openxmlformats.org/wordprocessingml/2006/main" xmlns:ma14="http://schemas.microsoft.com/office/mac/drawingml/2011/main"/>
                           </a:ext>
                         </a:extLst>
                       </wps:spPr>
@@ -2462,6 +2471,26 @@
         </w:rPr>
       </w:pPr>
       <w:r>
+        <w:rPr>
+          <w:b/>
+        </w:rPr>
+        <w:t xml:space="preserve">(En del schackmaskinhistoria </w:t>
+      </w:r>
+      <w:r>
+        <w:rPr>
+          <w:b/>
+        </w:rPr>
+        <w:t>bör</w:t>
+      </w:r>
+      <w:r>
+        <w:rPr>
+          <w:b/>
+        </w:rPr>
+        <w:t xml:space="preserve"> kanske flyttas till bakgrund?)</w:t>
+      </w:r>
+    </w:p>
+    <w:p>
+      <w:r>
         <w:t>Schack har en lång historia som sträcker</w:t>
       </w:r>
       <w:r>
@@ -2480,10 +2509,31 @@
         <w:t xml:space="preserve">. </w:t>
       </w:r>
       <w:r>
-        <w:t xml:space="preserve">Dessa maskiner har visat sig kunna mäta sig med människor, och redan under 70-talet utvecklades en maskin som kunde </w:t>
-      </w:r>
-      <w:r>
-        <w:t xml:space="preserve">besegra en stormästare (Levy, 1978). Sedan dess har utvecklingen bara fortsatt, och 1997 besegrades den regerande världsmästaren av en schackspelande maskin vid namn ”Deep </w:t>
+        <w:t xml:space="preserve">Dessa maskiner har visat sig kunna mäta sig med </w:t>
+      </w:r>
+      <w:r>
+        <w:t>mänskliga spelare</w:t>
+      </w:r>
+      <w:r>
+        <w:t xml:space="preserve">, och redan under 70-talet utvecklades en maskin som kunde </w:t>
+      </w:r>
+      <w:r>
+        <w:t xml:space="preserve">besegra en stormästare (Levy, 1978). Sedan dess har utvecklingen bara fortsatt, och 1997 besegrades den </w:t>
+      </w:r>
+      <w:r>
+        <w:t xml:space="preserve">då </w:t>
+      </w:r>
+      <w:r>
+        <w:t>regerande världsmästaren</w:t>
+      </w:r>
+      <w:r>
+        <w:t xml:space="preserve"> </w:t>
+      </w:r>
+      <w:r>
+        <w:t>Garri Kasparov</w:t>
+      </w:r>
+      <w:r>
+        <w:t xml:space="preserve"> av en schackspelande maskin vid namn ”Deep </w:t>
       </w:r>
       <w:proofErr w:type="spellStart"/>
       <w:r>
@@ -2491,34 +2541,230 @@
       </w:r>
       <w:proofErr w:type="spellEnd"/>
       <w:r>
-        <w:t xml:space="preserve">” </w:t>
-      </w:r>
-      <w:r>
+        <w:t>” (</w:t>
+      </w:r>
+      <w:proofErr w:type="spellStart"/>
+      <w:r>
+        <w:t>Cambell</w:t>
+      </w:r>
+      <w:proofErr w:type="spellEnd"/>
+      <w:r>
+        <w:t xml:space="preserve">, </w:t>
+      </w:r>
+      <w:proofErr w:type="spellStart"/>
+      <w:r>
+        <w:t>Hoane</w:t>
+      </w:r>
+      <w:proofErr w:type="spellEnd"/>
+      <w:r>
+        <w:t xml:space="preserve"> &amp; </w:t>
+      </w:r>
+      <w:proofErr w:type="spellStart"/>
+      <w:r>
+        <w:t>Hsu</w:t>
+      </w:r>
+      <w:proofErr w:type="spellEnd"/>
+      <w:r>
+        <w:t>, 2001).</w:t>
+      </w:r>
+      <w:r>
+        <w:rPr>
+          <w:b/>
+        </w:rPr>
+        <w:t xml:space="preserve"> </w:t>
+      </w:r>
+      <w:r>
+        <w:t xml:space="preserve">Detta </w:t>
+      </w:r>
+      <w:r>
+        <w:t>innebär</w:t>
+      </w:r>
+      <w:r>
+        <w:t xml:space="preserve"> </w:t>
+      </w:r>
+      <w:r>
+        <w:t xml:space="preserve">inte att artificiell intelligens (AI) för schack </w:t>
+      </w:r>
+      <w:r>
+        <w:t>inte har rum att</w:t>
+      </w:r>
+      <w:r>
+        <w:t xml:space="preserve"> utveckla</w:t>
+      </w:r>
+      <w:r>
+        <w:t>s;</w:t>
+      </w:r>
+      <w:r>
+        <w:t xml:space="preserve"> Deep </w:t>
+      </w:r>
+      <w:proofErr w:type="spellStart"/>
+      <w:r>
+        <w:t>Blue</w:t>
+      </w:r>
+      <w:proofErr w:type="spellEnd"/>
+      <w:r>
+        <w:t xml:space="preserve"> var en maskin med specialanpassad hårdvara, så det är inte säkert att dess framgång går att replikera på persondatorer och spelkonsoler.</w:t>
+      </w:r>
+    </w:p>
+    <w:p>
+      <w:r>
+        <w:t xml:space="preserve">Ett problem med att utveckla artificiell intelligens (AI) som kan spela schack är att </w:t>
+      </w:r>
+      <w:r>
+        <w:t>det är väldigt beräkningskrävande att räkna ut det bästa draget att utföra i ett givet läge</w:t>
+      </w:r>
+      <w:r>
+        <w:t xml:space="preserve"> med hjälp av naiva algoritmer</w:t>
+      </w:r>
+      <w:r>
+        <w:t xml:space="preserve">. Om AI:n kan utföra drag a, b eller c, och motståndaren kan utföra drag d, e eller f efteråt, måste alla lägen ad, </w:t>
+      </w:r>
+      <w:proofErr w:type="spellStart"/>
+      <w:r>
+        <w:t>ae</w:t>
+      </w:r>
+      <w:proofErr w:type="spellEnd"/>
+      <w:r>
+        <w:t xml:space="preserve">, </w:t>
+      </w:r>
+      <w:proofErr w:type="spellStart"/>
+      <w:r>
+        <w:t>af</w:t>
+      </w:r>
+      <w:proofErr w:type="spellEnd"/>
+      <w:r>
+        <w:t xml:space="preserve">, bd, be, </w:t>
+      </w:r>
+      <w:proofErr w:type="spellStart"/>
+      <w:r>
+        <w:t>bf</w:t>
+      </w:r>
+      <w:proofErr w:type="spellEnd"/>
+      <w:r>
+        <w:t xml:space="preserve">, cd, </w:t>
+      </w:r>
+      <w:proofErr w:type="spellStart"/>
+      <w:r>
+        <w:t>ce</w:t>
+      </w:r>
+      <w:proofErr w:type="spellEnd"/>
+      <w:r>
+        <w:t xml:space="preserve"> och</w:t>
+      </w:r>
+      <w:r>
+        <w:t xml:space="preserve"> cf undersökas för att se vilket drag</w:t>
+      </w:r>
+      <w:r>
+        <w:t xml:space="preserve"> som resulterade i </w:t>
+      </w:r>
+      <w:r>
+        <w:t xml:space="preserve">bäst situation för AI:n, givet att motståndaren gör sitt bästa. För varje extra steg in i framtiden som AI:n vill se måste x gånger så många fall undersökas, där x är antalet drag som kan utföras i varje läge. </w:t>
+      </w:r>
+      <w:r>
+        <w:t xml:space="preserve">XXX(källa) estimerar att antalet möjliga </w:t>
+      </w:r>
+      <w:r>
+        <w:t>slutlägen</w:t>
+      </w:r>
+      <w:r>
+        <w:t xml:space="preserve"> är minst 10</w:t>
+      </w:r>
+      <w:r>
+        <w:t>^YY, och d</w:t>
+      </w:r>
+      <w:r>
+        <w:t xml:space="preserve">et är </w:t>
+      </w:r>
+      <w:r>
+        <w:t>i nuläget omöjligt</w:t>
+      </w:r>
+      <w:r>
+        <w:t xml:space="preserve"> för en d</w:t>
+      </w:r>
+      <w:r>
+        <w:t>ator att undersöka så många lägen</w:t>
+      </w:r>
+      <w:r>
+        <w:t xml:space="preserve"> under en rimlig tid.</w:t>
+      </w:r>
+    </w:p>
+    <w:p>
+      <w:pPr>
+        <w:rPr>
+          <w:b/>
+        </w:rPr>
+      </w:pPr>
+      <w:r>
+        <w:rPr>
+          <w:b/>
+        </w:rPr>
         <w:t>(</w:t>
       </w:r>
+      <w:r>
+        <w:rPr>
+          <w:b/>
+        </w:rPr>
+        <w:t xml:space="preserve">kan </w:t>
+      </w:r>
+      <w:r>
+        <w:rPr>
+          <w:b/>
+        </w:rPr>
+        <w:t xml:space="preserve">diskussion om tidigare forskning </w:t>
+      </w:r>
+      <w:r>
+        <w:rPr>
+          <w:b/>
+        </w:rPr>
+        <w:t>inbakad i denna paragraf, eller separat?)</w:t>
+      </w:r>
+      <w:r>
+        <w:rPr>
+          <w:b/>
+        </w:rPr>
+        <w:t xml:space="preserve"> </w:t>
+      </w:r>
+    </w:p>
+    <w:p>
+      <w:r>
+        <w:t>Syftet med det här arbetet är att presentera ett alternativ till ”</w:t>
+      </w:r>
       <w:proofErr w:type="spellStart"/>
       <w:r>
-        <w:t>Cambell</w:t>
+        <w:t>brute</w:t>
       </w:r>
       <w:proofErr w:type="spellEnd"/>
       <w:r>
-        <w:t xml:space="preserve">, </w:t>
+        <w:t xml:space="preserve"> force” tekniken.</w:t>
+      </w:r>
+      <w:r>
+        <w:t xml:space="preserve"> </w:t>
+      </w:r>
+      <w:r>
+        <w:t xml:space="preserve"> </w:t>
+      </w:r>
+      <w:r>
+        <w:t>Case-</w:t>
       </w:r>
       <w:proofErr w:type="spellStart"/>
       <w:r>
-        <w:t>Hoane</w:t>
+        <w:t>based</w:t>
       </w:r>
       <w:proofErr w:type="spellEnd"/>
       <w:r>
-        <w:t xml:space="preserve"> &amp; </w:t>
-      </w:r>
-      <w:proofErr w:type="spellStart"/>
-      <w:r>
-        <w:t>Hsu</w:t>
-      </w:r>
-      <w:proofErr w:type="spellEnd"/>
-      <w:r>
-        <w:t>, 2001).</w:t>
+        <w:t xml:space="preserve"> reasoning (CBR) är en teknik för att utveckla AI:s som bygger på att lösa problem baserat på lösningar av tidigare, liknande problem. </w:t>
+      </w:r>
+      <w:r>
+        <w:t>När en AI ska göra ett drag kan den härma vad en expert gjort i samma fall</w:t>
+      </w:r>
+      <w:r>
+        <w:t>,</w:t>
+      </w:r>
+      <w:r>
+        <w:t xml:space="preserve"> genom att konsultera en falldatabas</w:t>
+      </w:r>
+      <w:r>
+        <w:t>. Alla möjliga fall kan inte lagras eftersom det inte finns tillräckligt med minne för att representera dem, så AI:n måste basera sitt val på det expertfall som är mest likt det nuvarande fallet.</w:t>
       </w:r>
     </w:p>
     <w:p>
@@ -2528,137 +2774,43 @@
         </w:rPr>
       </w:pPr>
       <w:r>
+        <w:t xml:space="preserve">I det här arbetet ska ett system </w:t>
+      </w:r>
+      <w:r>
+        <w:t>skapas för att producera</w:t>
+      </w:r>
+      <w:r>
+        <w:t xml:space="preserve"> AI-</w:t>
+      </w:r>
+      <w:r>
+        <w:t>agenter</w:t>
+      </w:r>
+      <w:r>
+        <w:t xml:space="preserve"> för schack som använder CBR. Karaktärernas falldatabas kommer kunna baseras på tidigare spelade partier</w:t>
+      </w:r>
+      <w:r>
+        <w:t xml:space="preserve"> dokumenterade i algebraisk schacknotation (AN)</w:t>
+      </w:r>
+      <w:r>
+        <w:t>.</w:t>
+      </w:r>
+      <w:r>
+        <w:t xml:space="preserve"> Systemet ämnar att skapa AI-agenter som spelar på en likvärdig nivå som de spelare </w:t>
+      </w:r>
+      <w:r>
+        <w:t>vars matcher använts för att bygga agenternas falldatabaser.</w:t>
+      </w:r>
+      <w:r>
         <w:rPr>
           <w:b/>
         </w:rPr>
-        <w:t>(Vad är det för problem, föregående paragraf implicerar att problemet är löst?)</w:t>
-      </w:r>
-    </w:p>
-    <w:p>
-      <w:r>
-        <w:t>Ett problem med att utveckla artificiell intelligens (AI) som kan spela schack är att det finns så många fall att undersöka för att garanterat hitta det bästa draget att utföra i ett givet läge.</w:t>
-      </w:r>
-      <w:r>
-        <w:t xml:space="preserve"> För att AI:n ska kunna avgöra vilket av de drag den kan utföra som är mest fördelaktigt måste den simulera </w:t>
-      </w:r>
-      <w:r>
-        <w:t xml:space="preserve">att möjliga kombinationer av drag som kan utföras från det nuvarande läget, och välja det drag som ger bäst utfall givet att båda spelarna spelar perfekt. </w:t>
-      </w:r>
-      <w:bookmarkStart w:id="1" w:name="_GoBack"/>
-      <w:bookmarkEnd w:id="1"/>
-    </w:p>
-    <w:p>
-      <w:r>
-        <w:t>Detta problem är mer uppenbart i spelet go, som likt schack är ett turbaserat brädspel för två personer.</w:t>
-      </w:r>
-    </w:p>
-    <w:p>
-      <w:r>
-        <w:t xml:space="preserve">Detta arbete </w:t>
-      </w:r>
-    </w:p>
-    <w:p/>
-    <w:p>
-      <w:r>
-        <w:t xml:space="preserve">Deep </w:t>
-      </w:r>
-      <w:proofErr w:type="spellStart"/>
-      <w:r>
-        <w:t>Blue</w:t>
-      </w:r>
-      <w:proofErr w:type="spellEnd"/>
-      <w:r>
-        <w:t xml:space="preserve"> åstadkom denna bedrift delvis genom att använda ”</w:t>
-      </w:r>
-      <w:proofErr w:type="spellStart"/>
-      <w:r>
-        <w:t>brute</w:t>
-      </w:r>
-      <w:proofErr w:type="spellEnd"/>
-      <w:r>
-        <w:t xml:space="preserve"> force”, dvs. att undersöka </w:t>
-      </w:r>
-    </w:p>
-    <w:p>
-      <w:r>
-        <w:t xml:space="preserve">Deep </w:t>
-      </w:r>
-      <w:proofErr w:type="spellStart"/>
-      <w:r>
-        <w:t>Blue</w:t>
-      </w:r>
-      <w:proofErr w:type="spellEnd"/>
-      <w:r>
-        <w:t xml:space="preserve"> må ha åstadkommit en stor bedrift, men den gjorde det med specialutvecklad hårdvara som inte är tillgängliga för </w:t>
-      </w:r>
-      <w:r>
-        <w:t>konsumenter. Att utveckla</w:t>
-      </w:r>
-    </w:p>
-    <w:p/>
-    <w:p>
-      <w:proofErr w:type="spellStart"/>
-      <w:r>
-        <w:t>Aviezri</w:t>
-      </w:r>
-      <w:proofErr w:type="spellEnd"/>
+        <w:t>(Det känns mer ambitiöst och användbart för forskningen att skapa ett generellt system istället för en specifik AI-agent.) (Hur jag ska testa systemet/specifika producerade AI-agenter vet jag inte.)</w:t>
+      </w:r>
+    </w:p>
+    <w:p>
       <w:r>
         <w:t xml:space="preserve"> </w:t>
       </w:r>
-      <w:proofErr w:type="spellStart"/>
-      <w:r>
-        <w:t>Fraenkel</w:t>
-      </w:r>
-      <w:proofErr w:type="spellEnd"/>
-      <w:r>
-        <w:t xml:space="preserve"> and D. Lichtenstein (1981). </w:t>
-      </w:r>
-      <w:r>
-        <w:rPr>
-          <w:lang w:val="en-US"/>
-        </w:rPr>
-        <w:t xml:space="preserve">"Computing a perfect strategy for </w:t>
-      </w:r>
-      <w:proofErr w:type="spellStart"/>
-      <w:r>
-        <w:rPr>
-          <w:lang w:val="en-US"/>
-        </w:rPr>
-        <w:t>n×n</w:t>
-      </w:r>
-      <w:proofErr w:type="spellEnd"/>
-      <w:r>
-        <w:rPr>
-          <w:lang w:val="en-US"/>
-        </w:rPr>
-        <w:t xml:space="preserve"> chess requires time exponential in n". </w:t>
-      </w:r>
-      <w:r>
-        <w:t xml:space="preserve">J. </w:t>
-      </w:r>
-      <w:proofErr w:type="spellStart"/>
-      <w:r>
-        <w:t>Comb</w:t>
-      </w:r>
-      <w:proofErr w:type="spellEnd"/>
-      <w:r>
-        <w:t xml:space="preserve">. </w:t>
-      </w:r>
-      <w:proofErr w:type="spellStart"/>
-      <w:r>
-        <w:t>Th</w:t>
-      </w:r>
-      <w:proofErr w:type="spellEnd"/>
-      <w:r>
-        <w:t>. A (31): 199–214.</w:t>
-      </w:r>
-    </w:p>
-    <w:p/>
-    <w:p/>
-    <w:p>
-      <w:r>
-        <w:t xml:space="preserve"> </w:t>
-      </w:r>
       <w:r>
         <w:t>[Introduktionen ska</w:t>
       </w:r>
@@ -2668,6 +2820,7 @@
     </w:p>
     <w:p>
       <w:r>
+        <w:lastRenderedPageBreak/>
         <w:t>För att separera i</w:t>
       </w:r>
       <w:r>
@@ -2691,7 +2844,6 @@
     </w:p>
     <w:p>
       <w:r>
-        <w:lastRenderedPageBreak/>
         <w:t>Introduktionen ska</w:t>
       </w:r>
       <w:r>
@@ -2727,216 +2879,297 @@
       <w:pPr>
         <w:pStyle w:val="Rubrik1"/>
       </w:pPr>
-      <w:bookmarkStart w:id="2" w:name="_Toc181172220"/>
-      <w:bookmarkStart w:id="3" w:name="_Toc219466031"/>
-      <w:bookmarkStart w:id="4" w:name="_Toc219475258"/>
-      <w:bookmarkStart w:id="5" w:name="_Toc282412515"/>
+      <w:bookmarkStart w:id="1" w:name="_Toc181172220"/>
+      <w:bookmarkStart w:id="2" w:name="_Toc219466031"/>
+      <w:bookmarkStart w:id="3" w:name="_Toc219475258"/>
+      <w:bookmarkStart w:id="4" w:name="_Toc282412515"/>
       <w:r>
         <w:lastRenderedPageBreak/>
         <w:t>Bakgrund</w:t>
       </w:r>
+      <w:bookmarkEnd w:id="1"/>
       <w:bookmarkEnd w:id="2"/>
       <w:bookmarkEnd w:id="3"/>
       <w:bookmarkEnd w:id="4"/>
+    </w:p>
+    <w:p>
+      <w:pPr>
+        <w:pStyle w:val="Rubrik2"/>
+      </w:pPr>
+      <w:r>
+        <w:t>Schack</w:t>
+      </w:r>
+    </w:p>
+    <w:p>
+      <w:pPr>
+        <w:pStyle w:val="Rubrik3"/>
+      </w:pPr>
+      <w:r>
+        <w:t>Regler</w:t>
+      </w:r>
+    </w:p>
+    <w:p>
+      <w:pPr>
+        <w:rPr>
+          <w:b/>
+        </w:rPr>
+      </w:pPr>
+      <w:r>
+        <w:rPr>
+          <w:b/>
+        </w:rPr>
+        <w:t>(Regler till schack med bilder osv.)</w:t>
+      </w:r>
+    </w:p>
+    <w:p>
+      <w:pPr>
+        <w:pStyle w:val="Rubrik3"/>
+      </w:pPr>
+      <w:r>
+        <w:t>Algebraisk notation</w:t>
+      </w:r>
+    </w:p>
+    <w:p>
+      <w:pPr>
+        <w:rPr>
+          <w:b/>
+        </w:rPr>
+      </w:pPr>
+      <w:r>
+        <w:rPr>
+          <w:b/>
+        </w:rPr>
+        <w:t>(Om algebraisk notation)</w:t>
+      </w:r>
+    </w:p>
+    <w:p>
+      <w:pPr>
+        <w:pStyle w:val="Rubrik2"/>
+      </w:pPr>
+      <w:r>
+        <w:t>Case-</w:t>
+      </w:r>
+      <w:proofErr w:type="spellStart"/>
+      <w:r>
+        <w:t>based</w:t>
+      </w:r>
+      <w:proofErr w:type="spellEnd"/>
+      <w:r>
+        <w:t xml:space="preserve"> Reasoning</w:t>
+      </w:r>
+    </w:p>
+    <w:p>
+      <w:pPr>
+        <w:rPr>
+          <w:b/>
+        </w:rPr>
+      </w:pPr>
+      <w:r>
+        <w:rPr>
+          <w:b/>
+        </w:rPr>
+        <w:t>(Vet inte om det finns tillräckligt mycket att prata om som inte tas upp i metoden)</w:t>
+      </w:r>
+    </w:p>
+    <w:p/>
+    <w:p>
+      <w:r>
+        <w:t xml:space="preserve"> [Bakgrundskapitlet innehåller teoretisk bakgrund som är intressant för problemområdet. Det inleds ofta med mera generell bakgrund för att mot slutet av bakgrundskapitlet avsluta med underkapitel som är mera specifika för problemet. Bakgrunden ska innehålla referenser. </w:t>
+      </w:r>
+    </w:p>
+    <w:p>
+      <w:r>
+        <w:t xml:space="preserve">Bakgrunden </w:t>
+      </w:r>
+      <w:r>
+        <w:t xml:space="preserve">ska </w:t>
+      </w:r>
+      <w:r>
+        <w:t>inledningsvis hållas generell för att i senare avsnitt gå in på mer specifika frågor och närma sig problemformuleringen.</w:t>
+      </w:r>
+    </w:p>
+    <w:p>
+      <w:r>
+        <w:t xml:space="preserve">Referenser i texten </w:t>
+      </w:r>
+      <w:r>
+        <w:t xml:space="preserve">ska </w:t>
+      </w:r>
+      <w:r>
+        <w:t xml:space="preserve">anges enligt </w:t>
+      </w:r>
+      <w:proofErr w:type="spellStart"/>
+      <w:r>
+        <w:t>harvardsystemet</w:t>
+      </w:r>
+      <w:proofErr w:type="spellEnd"/>
+      <w:r>
+        <w:t xml:space="preserve"> (exempel på referenslista sist i mallen):</w:t>
+      </w:r>
+    </w:p>
+    <w:p>
+      <w:pPr>
+        <w:ind w:left="630"/>
+      </w:pPr>
+      <w:r>
+        <w:t>Artiklar med en författare kan refereras på följande sätt:</w:t>
+      </w:r>
+    </w:p>
+    <w:p>
+      <w:pPr>
+        <w:ind w:left="630"/>
+      </w:pPr>
+      <w:r>
+        <w:t xml:space="preserve"> … </w:t>
+      </w:r>
+      <w:proofErr w:type="spellStart"/>
+      <w:r>
+        <w:t>Ernefeldt</w:t>
+      </w:r>
+      <w:proofErr w:type="spellEnd"/>
+      <w:r>
+        <w:t xml:space="preserve"> (2008) menar att...</w:t>
+      </w:r>
+    </w:p>
+    <w:p>
+      <w:pPr>
+        <w:ind w:left="630"/>
+      </w:pPr>
+      <w:r>
+        <w:t xml:space="preserve"> … I en tidigare studie (</w:t>
+      </w:r>
+      <w:proofErr w:type="spellStart"/>
+      <w:r>
+        <w:t>Ernefeldt</w:t>
+      </w:r>
+      <w:proofErr w:type="spellEnd"/>
+      <w:r>
+        <w:t>, 2008) argumenteras det för att...</w:t>
+      </w:r>
+    </w:p>
+    <w:p>
+      <w:pPr>
+        <w:ind w:left="630"/>
+      </w:pPr>
+      <w:r>
+        <w:t>Två författare:</w:t>
+      </w:r>
+    </w:p>
+    <w:p>
+      <w:pPr>
+        <w:ind w:left="630"/>
+      </w:pPr>
+      <w:r>
+        <w:t>… Nya synsätt (Salen &amp; Zimmerman, 2005) påverkar hur …</w:t>
+      </w:r>
+    </w:p>
+    <w:p>
+      <w:pPr>
+        <w:ind w:left="630"/>
+      </w:pPr>
+      <w:r>
+        <w:t>... Salen och Zimmerman (2005) menar att …</w:t>
+      </w:r>
+    </w:p>
+    <w:p>
+      <w:r>
+        <w:t>Om flera författare: första gången man anger en referens med flera författare kan man ange samtliga för att senare använda m.fl. Om det är väldigt många författare är det tillåtet att endast använd m.fl. varianten.</w:t>
+      </w:r>
+    </w:p>
+    <w:p>
+      <w:r>
+        <w:t xml:space="preserve">… Lundell, Lings och </w:t>
+      </w:r>
+      <w:proofErr w:type="spellStart"/>
+      <w:r>
+        <w:t>Syberfeldt</w:t>
+      </w:r>
+      <w:proofErr w:type="spellEnd"/>
+      <w:r>
+        <w:t xml:space="preserve"> (2011) visade att…</w:t>
+      </w:r>
+    </w:p>
+    <w:p>
+      <w:r>
+        <w:t>… Lundell m.fl. (2011) visade att…]</w:t>
+      </w:r>
+    </w:p>
+    <w:p>
+      <w:pPr>
+        <w:pStyle w:val="Rubrik2"/>
+      </w:pPr>
+      <w:bookmarkStart w:id="5" w:name="_Toc181172221"/>
+      <w:bookmarkStart w:id="6" w:name="_Toc219466032"/>
+      <w:bookmarkStart w:id="7" w:name="_Toc219475259"/>
+      <w:bookmarkStart w:id="8" w:name="_Toc282412516"/>
+      <w:r>
+        <w:t>Underrubrik bakgrund</w:t>
+      </w:r>
       <w:bookmarkEnd w:id="5"/>
-    </w:p>
-    <w:p>
-      <w:r>
-        <w:t xml:space="preserve"> [Bakgrundskapitlet innehåller teoretisk bakgrund som är intressant för problemområdet. Det inleds ofta med mera generell bakgrund för att mot slutet av bakgrundskapitlet avsluta med underkapitel som är mera specifika för problemet. Bakgrunden ska innehålla referenser. </w:t>
-      </w:r>
-    </w:p>
-    <w:p>
-      <w:r>
-        <w:t xml:space="preserve">Bakgrunden </w:t>
-      </w:r>
-      <w:r>
-        <w:t xml:space="preserve">ska </w:t>
-      </w:r>
-      <w:r>
-        <w:t>inledningsvis hållas generell för att i senare avsnitt gå in på mer specifika frågor och närma sig problemformuleringen.</w:t>
-      </w:r>
-    </w:p>
-    <w:p>
-      <w:r>
-        <w:t xml:space="preserve">Referenser i texten </w:t>
-      </w:r>
-      <w:r>
-        <w:t xml:space="preserve">ska </w:t>
-      </w:r>
-      <w:r>
-        <w:t xml:space="preserve">anges enligt </w:t>
-      </w:r>
-      <w:proofErr w:type="spellStart"/>
-      <w:r>
-        <w:t>harvardsystemet</w:t>
-      </w:r>
-      <w:proofErr w:type="spellEnd"/>
-      <w:r>
-        <w:t xml:space="preserve"> (exempel på referenslista sist i mallen):</w:t>
-      </w:r>
-    </w:p>
-    <w:p>
-      <w:pPr>
-        <w:ind w:left="630"/>
-      </w:pPr>
-      <w:r>
-        <w:t>Artiklar med en författare kan refereras på följande sätt:</w:t>
-      </w:r>
-    </w:p>
-    <w:p>
-      <w:pPr>
-        <w:ind w:left="630"/>
-      </w:pPr>
-      <w:r>
-        <w:t xml:space="preserve"> … </w:t>
-      </w:r>
-      <w:proofErr w:type="spellStart"/>
-      <w:r>
-        <w:t>Ernefeldt</w:t>
-      </w:r>
-      <w:proofErr w:type="spellEnd"/>
-      <w:r>
-        <w:t xml:space="preserve"> (2008) menar att...</w:t>
-      </w:r>
-    </w:p>
-    <w:p>
-      <w:pPr>
-        <w:ind w:left="630"/>
-      </w:pPr>
-      <w:r>
-        <w:t xml:space="preserve"> … I en tidigare studie (</w:t>
-      </w:r>
-      <w:proofErr w:type="spellStart"/>
-      <w:r>
-        <w:t>Ernefeldt</w:t>
-      </w:r>
-      <w:proofErr w:type="spellEnd"/>
-      <w:r>
-        <w:t>, 2008) argumenteras det för att...</w:t>
-      </w:r>
-    </w:p>
-    <w:p>
-      <w:pPr>
-        <w:ind w:left="630"/>
-      </w:pPr>
-      <w:r>
-        <w:t>Två författare:</w:t>
-      </w:r>
-    </w:p>
-    <w:p>
-      <w:pPr>
-        <w:ind w:left="630"/>
-      </w:pPr>
-      <w:r>
-        <w:t>… Nya synsätt (Salen &amp; Zimmerman, 2005) påverkar hur …</w:t>
-      </w:r>
-    </w:p>
-    <w:p>
-      <w:pPr>
-        <w:ind w:left="630"/>
-      </w:pPr>
-      <w:r>
-        <w:t>... Salen och Zimmerman (2005) menar att …</w:t>
-      </w:r>
-    </w:p>
-    <w:p>
-      <w:r>
-        <w:t>Om flera författare: första gången man anger en referens med flera författare kan man ange samtliga för att senare använda m.fl. Om det är väldigt många författare är det tillåtet att endast använd m.fl. varianten.</w:t>
-      </w:r>
-    </w:p>
-    <w:p>
-      <w:r>
-        <w:t xml:space="preserve">… Lundell, Lings och </w:t>
-      </w:r>
-      <w:proofErr w:type="spellStart"/>
-      <w:r>
-        <w:t>Syberfeldt</w:t>
-      </w:r>
-      <w:proofErr w:type="spellEnd"/>
-      <w:r>
-        <w:t xml:space="preserve"> (2011) visade att…</w:t>
-      </w:r>
-    </w:p>
-    <w:p>
-      <w:r>
-        <w:t>… Lundell m.fl. (2011) visade att…]</w:t>
-      </w:r>
-    </w:p>
-    <w:p>
-      <w:pPr>
-        <w:pStyle w:val="Rubrik2"/>
-      </w:pPr>
-      <w:bookmarkStart w:id="6" w:name="_Toc181172221"/>
-      <w:bookmarkStart w:id="7" w:name="_Toc219466032"/>
-      <w:bookmarkStart w:id="8" w:name="_Toc219475259"/>
-      <w:bookmarkStart w:id="9" w:name="_Toc282412516"/>
-      <w:r>
-        <w:t>Underrubrik bakgrund</w:t>
-      </w:r>
       <w:bookmarkEnd w:id="6"/>
       <w:bookmarkEnd w:id="7"/>
       <w:bookmarkEnd w:id="8"/>
+    </w:p>
+    <w:p>
+      <w:r>
+        <w:t xml:space="preserve"> [Ett numrerat underkapitel </w:t>
+      </w:r>
+      <w:r>
+        <w:t xml:space="preserve">ska </w:t>
+      </w:r>
+      <w:r>
+        <w:t>inte vara kortare än 5-6 rader. Mycket korta numrerade kapitel (bara någon rad per kapitel) slås samman till ett större kapitel utan separat numrerade underkapitel. På motsvarande sätt behöver väldigt långa kapitel, som sträcker sig över mer än två sidor, delas upp i mindre numrerade delar så att sidnumreringen i innehållsförteckningen inte sträcker sig över ett väldigt stort antal sidor.]</w:t>
+      </w:r>
+    </w:p>
+    <w:p>
+      <w:pPr>
+        <w:pStyle w:val="Rubrik3"/>
+      </w:pPr>
+      <w:bookmarkStart w:id="9" w:name="_Toc181172222"/>
+      <w:bookmarkStart w:id="10" w:name="_Toc219466033"/>
+      <w:bookmarkStart w:id="11" w:name="_Toc219475260"/>
+      <w:bookmarkStart w:id="12" w:name="_Toc282412517"/>
+      <w:r>
+        <w:lastRenderedPageBreak/>
+        <w:t>Underrubrik till underrubrik</w:t>
+      </w:r>
       <w:bookmarkEnd w:id="9"/>
-    </w:p>
-    <w:p>
-      <w:r>
-        <w:t xml:space="preserve"> [Ett numrerat underkapitel </w:t>
-      </w:r>
-      <w:r>
-        <w:t xml:space="preserve">ska </w:t>
-      </w:r>
-      <w:r>
-        <w:t>inte vara kortare än 5-6 rader. Mycket korta numrerade kapitel (bara någon rad per kapitel) slås samman till ett större kapitel utan separat numrerade underkapitel. På motsvarande sätt behöver väldigt långa kapitel, som sträcker sig över mer än två sidor, delas upp i mindre numrerade delar så att sidnumreringen i innehållsförteckningen inte sträcker sig över ett väldigt stort antal sidor.]</w:t>
-      </w:r>
-    </w:p>
-    <w:p>
-      <w:pPr>
-        <w:pStyle w:val="Rubrik3"/>
-      </w:pPr>
-      <w:bookmarkStart w:id="10" w:name="_Toc181172222"/>
-      <w:bookmarkStart w:id="11" w:name="_Toc219466033"/>
-      <w:bookmarkStart w:id="12" w:name="_Toc219475260"/>
-      <w:bookmarkStart w:id="13" w:name="_Toc282412517"/>
-      <w:r>
-        <w:t>Underrubrik till underrubrik</w:t>
-      </w:r>
       <w:bookmarkEnd w:id="10"/>
       <w:bookmarkEnd w:id="11"/>
       <w:bookmarkEnd w:id="12"/>
+    </w:p>
+    <w:p>
+      <w:r>
+        <w:t xml:space="preserve"> [En underrubrik kan i sin tur innehålla underrubriker men rapporten </w:t>
+      </w:r>
+      <w:r>
+        <w:t xml:space="preserve">ska </w:t>
+      </w:r>
+      <w:r>
+        <w:t xml:space="preserve">inte ha djupare nivåer än så. Det </w:t>
+      </w:r>
+      <w:r>
+        <w:t xml:space="preserve">ska </w:t>
+      </w:r>
+      <w:r>
+        <w:t>alltså inte finnas en fjärde nivå, t ex 2.1.1.1. I övrigt gäller samma principer om längd som för underrubriker.]</w:t>
+      </w:r>
+    </w:p>
+    <w:p>
+      <w:pPr>
+        <w:pStyle w:val="Rubrik2"/>
+      </w:pPr>
+      <w:bookmarkStart w:id="13" w:name="_Toc181172223"/>
+      <w:bookmarkStart w:id="14" w:name="_Toc219466034"/>
+      <w:bookmarkStart w:id="15" w:name="_Toc219475261"/>
+      <w:bookmarkStart w:id="16" w:name="_Toc282412518"/>
+      <w:r>
+        <w:t>Exempel på hur figurer kan användas</w:t>
+      </w:r>
       <w:bookmarkEnd w:id="13"/>
-    </w:p>
-    <w:p>
-      <w:r>
-        <w:t xml:space="preserve"> [En underrubrik kan i sin tur innehålla underrubriker men rapporten </w:t>
-      </w:r>
-      <w:r>
-        <w:t xml:space="preserve">ska </w:t>
-      </w:r>
-      <w:r>
-        <w:t xml:space="preserve">inte ha djupare nivåer än så. Det </w:t>
-      </w:r>
-      <w:r>
-        <w:t xml:space="preserve">ska </w:t>
-      </w:r>
-      <w:r>
-        <w:t>alltså inte finnas en fjärde nivå, t ex 2.1.1.1. I övrigt gäller samma principer om längd som för underrubriker.]</w:t>
-      </w:r>
-    </w:p>
-    <w:p>
-      <w:pPr>
-        <w:pStyle w:val="Rubrik2"/>
-      </w:pPr>
-      <w:bookmarkStart w:id="14" w:name="_Toc181172223"/>
-      <w:bookmarkStart w:id="15" w:name="_Toc219466034"/>
-      <w:bookmarkStart w:id="16" w:name="_Toc219475261"/>
-      <w:bookmarkStart w:id="17" w:name="_Toc282412518"/>
-      <w:r>
-        <w:t>Exempel på hur figurer kan användas</w:t>
-      </w:r>
       <w:bookmarkEnd w:id="14"/>
       <w:bookmarkEnd w:id="15"/>
       <w:bookmarkEnd w:id="16"/>
-      <w:bookmarkEnd w:id="17"/>
     </w:p>
     <w:p>
       <w:r>
@@ -2989,7 +3222,6 @@
     </w:p>
     <w:p>
       <w:r>
-        <w:lastRenderedPageBreak/>
         <w:t xml:space="preserve">Skärmdumpar från datorprogram och spel kan användas för att illustrerar någon viktig aspekt för arbetet. En källangivelse måste anges som tydligt pekar ut programmet och utgivaren. Om figurer och </w:t>
       </w:r>
       <w:proofErr w:type="spellStart"/>
@@ -3124,7 +3356,7 @@
                     </a:ln>
                     <a:extLst>
                       <a:ext uri="{53640926-AAD7-44d8-BBD7-CCE9431645EC}">
-                        <a14:shadowObscured xmlns:a14="http://schemas.microsoft.com/office/drawing/2010/main" xmlns:w="http://schemas.openxmlformats.org/wordprocessingml/2006/main" xmlns:w10="urn:schemas-microsoft-com:office:word" xmlns:v="urn:schemas-microsoft-com:vml" xmlns:o="urn:schemas-microsoft-com:office:office" xmlns:mv="urn:schemas-microsoft-com:mac:vml" xmlns:mo="http://schemas.microsoft.com/office/mac/office/2008/main" xmlns=""/>
+                        <a14:shadowObscured xmlns="" xmlns:mo="http://schemas.microsoft.com/office/mac/office/2008/main" xmlns:mv="urn:schemas-microsoft-com:mac:vml" xmlns:o="urn:schemas-microsoft-com:office:office" xmlns:v="urn:schemas-microsoft-com:vml" xmlns:w10="urn:schemas-microsoft-com:office:word" xmlns:w="http://schemas.openxmlformats.org/wordprocessingml/2006/main" xmlns:a14="http://schemas.microsoft.com/office/drawing/2010/main"/>
                       </a:ext>
                     </a:extLst>
                   </pic:spPr>
@@ -3174,6 +3406,7 @@
         <w:rPr>
           <w:lang w:val="sv-SE"/>
         </w:rPr>
+        <w:lastRenderedPageBreak/>
         <w:br/>
       </w:r>
       <w:r>
@@ -3250,15 +3483,15 @@
       <w:pPr>
         <w:pStyle w:val="Rubrik2"/>
       </w:pPr>
-      <w:bookmarkStart w:id="18" w:name="_Toc219466035"/>
-      <w:bookmarkStart w:id="19" w:name="_Toc219475262"/>
-      <w:bookmarkStart w:id="20" w:name="_Toc282412519"/>
+      <w:bookmarkStart w:id="17" w:name="_Toc219466035"/>
+      <w:bookmarkStart w:id="18" w:name="_Toc219475262"/>
+      <w:bookmarkStart w:id="19" w:name="_Toc282412519"/>
       <w:r>
         <w:t>Tabeller</w:t>
       </w:r>
+      <w:bookmarkEnd w:id="17"/>
       <w:bookmarkEnd w:id="18"/>
       <w:bookmarkEnd w:id="19"/>
-      <w:bookmarkEnd w:id="20"/>
     </w:p>
     <w:p>
       <w:r>
@@ -3329,7 +3562,6 @@
         <w:pStyle w:val="tabelltext"/>
       </w:pPr>
       <w:r>
-        <w:lastRenderedPageBreak/>
         <w:t>Exempel på hur en tabell kan se ut</w:t>
       </w:r>
     </w:p>
@@ -3607,11 +3839,11 @@
       <w:pPr>
         <w:pStyle w:val="Rubrik2"/>
       </w:pPr>
-      <w:bookmarkStart w:id="21" w:name="_Toc282412520"/>
+      <w:bookmarkStart w:id="20" w:name="_Toc282412520"/>
       <w:r>
         <w:t>Citat</w:t>
       </w:r>
-      <w:bookmarkEnd w:id="21"/>
+      <w:bookmarkEnd w:id="20"/>
     </w:p>
     <w:p>
       <w:r>
@@ -3875,6 +4107,7 @@
     </w:p>
     <w:p>
       <w:r>
+        <w:lastRenderedPageBreak/>
         <w:t xml:space="preserve">Källhänvisningen placeras direkt under citatet och </w:t>
       </w:r>
       <w:r>
@@ -3896,21 +4129,364 @@
       <w:pPr>
         <w:pStyle w:val="Rubrik1"/>
       </w:pPr>
-      <w:bookmarkStart w:id="22" w:name="_Toc181172224"/>
-      <w:bookmarkStart w:id="23" w:name="_Toc219466036"/>
-      <w:bookmarkStart w:id="24" w:name="_Toc219475263"/>
-      <w:bookmarkStart w:id="25" w:name="_Toc282412521"/>
+      <w:bookmarkStart w:id="21" w:name="_Toc181172224"/>
+      <w:bookmarkStart w:id="22" w:name="_Toc219466036"/>
+      <w:bookmarkStart w:id="23" w:name="_Toc219475263"/>
+      <w:bookmarkStart w:id="24" w:name="_Toc282412521"/>
       <w:r>
         <w:lastRenderedPageBreak/>
         <w:t>Problemformulering</w:t>
       </w:r>
+      <w:bookmarkEnd w:id="21"/>
       <w:bookmarkEnd w:id="22"/>
       <w:bookmarkEnd w:id="23"/>
       <w:bookmarkEnd w:id="24"/>
+    </w:p>
+    <w:p>
+      <w:pPr>
+        <w:pStyle w:val="Rubrik2"/>
+      </w:pPr>
+      <w:r>
+        <w:t>Problembeskrivning</w:t>
+      </w:r>
+    </w:p>
+    <w:p>
+      <w:r>
+        <w:t xml:space="preserve">Syftet med arbetet är att skapa ett system som gör det möjligt att skapa AI-agenter med hjälp av ett antal dokumenterade matcher. Det finns två steg i denna process, att generera falldatabaserna, och att utveckla </w:t>
+      </w:r>
+      <w:r>
+        <w:t>CBR-tolken</w:t>
+      </w:r>
+      <w:r>
+        <w:t xml:space="preserve"> av AI-agenten som kan applicera CBR på falldatabaserna.</w:t>
+      </w:r>
+    </w:p>
+    <w:p>
+      <w:pPr>
+        <w:pStyle w:val="Rubrik3"/>
+      </w:pPr>
+      <w:r>
+        <w:t>Generera falldatabaser</w:t>
+      </w:r>
+    </w:p>
+    <w:p>
+      <w:r>
+        <w:t xml:space="preserve">För att kunna skapa stora och varierande falldatabaser måste en stor mängd data samlas in från experter. Lyckligtvis har många matcher dokumenterats genom åren, antingen genom att </w:t>
+      </w:r>
+      <w:r>
+        <w:t>indikera sekvensen av drag som spelarna utförde, eller pjäsernas koordinater efter varje drag. Det finns många olika sorters notationer, men den vanligaste är algebraisk notation. Drag i algebraisk notation är väldigt kortfattade, och inte mer explicita än nödvändigt. Detta kan underlätta för människor att läsa, men</w:t>
+      </w:r>
+      <w:r>
+        <w:t xml:space="preserve"> jobbigt för datorer.</w:t>
+      </w:r>
+      <w:r>
+        <w:t xml:space="preserve"> För att minska beräkningskraften som krävs för att tolka dessa matcher under körtid, kommer ett program skrivas som översätter ett antal matcher till ett mer lättolkat format i förväg.</w:t>
+      </w:r>
+    </w:p>
+    <w:p>
+      <w:pPr>
+        <w:rPr>
+          <w:b/>
+        </w:rPr>
+      </w:pPr>
+      <w:r>
+        <w:t xml:space="preserve">För att underlätta för datorn används ett mer entydigt format. Positionen för en pjäs representeras av positionens nummerkoordinat respektive bokstavskoordinat. Ett drag som flyttar en pjäs från en position till en annan representeras av från- och </w:t>
+      </w:r>
+      <w:proofErr w:type="spellStart"/>
+      <w:r>
+        <w:t>tillpositionen</w:t>
+      </w:r>
+      <w:proofErr w:type="spellEnd"/>
+      <w:r>
+        <w:t xml:space="preserve">. Detta format har fördelen att </w:t>
+      </w:r>
+      <w:r>
+        <w:t>alla</w:t>
+      </w:r>
+      <w:r>
+        <w:t xml:space="preserve"> drag tar lika mycket utrymme</w:t>
+      </w:r>
+      <w:r>
+        <w:t>.</w:t>
+      </w:r>
+    </w:p>
+    <w:p>
+      <w:r>
+        <w:t xml:space="preserve">Ett fall representeras med en tvådimensionell matris, där ett element </w:t>
+      </w:r>
+      <w:proofErr w:type="spellStart"/>
+      <w:r>
+        <w:t>M_ij</w:t>
+      </w:r>
+      <w:proofErr w:type="spellEnd"/>
+      <w:r>
+        <w:t xml:space="preserve"> representerar vilken sorts pjäs som finns på positionen med koordinaterna (i, j), eller att det inte finns någon.</w:t>
+      </w:r>
+      <w:r>
+        <w:rPr>
+          <w:b/>
+        </w:rPr>
+        <w:t>(detta är antagligen inte den bästa representationen, men jag behöver undersöka hur liknelsealgoritmen kan implementeras innan jag kan ta ett beslut.)</w:t>
+      </w:r>
+      <w:r>
+        <w:t xml:space="preserve"> </w:t>
+      </w:r>
+    </w:p>
+    <w:p>
+      <w:pPr>
+        <w:pStyle w:val="Rubrik3"/>
+      </w:pPr>
+      <w:r>
+        <w:t>CBR-tolken</w:t>
+      </w:r>
+    </w:p>
+    <w:p>
+      <w:pPr>
+        <w:rPr>
+          <w:b/>
+        </w:rPr>
+      </w:pPr>
+      <w:r>
+        <w:t xml:space="preserve">CBR-tolkens uppgift är att </w:t>
+      </w:r>
+      <w:r>
+        <w:t xml:space="preserve">bestämma ett drag att utföra i ett visst läge, givet dess falldatabas. Den gör detta genom att undersöka alla fall i listan, och göra det drag i fallet vars läge är mest likt det givna läget. En liknelsefunktion används för att gradera hur pass lika två lägen är. </w:t>
+      </w:r>
+      <w:r>
+        <w:t>Den är utformad som följande</w:t>
+      </w:r>
+      <w:r>
+        <w:t>:</w:t>
+      </w:r>
+      <w:r>
+        <w:t xml:space="preserve"> </w:t>
+      </w:r>
+      <w:r>
+        <w:rPr>
+          <w:b/>
+        </w:rPr>
+        <w:t>(ekvationen är förstorad för att det inte gick att läsa texten under sigma.)</w:t>
+      </w:r>
+    </w:p>
+    <w:p>
+      <w:pPr>
+        <w:rPr>
+          <w:sz w:val="32"/>
+          <w:szCs w:val="32"/>
+        </w:rPr>
+      </w:pPr>
+      <m:oMathPara>
+        <m:oMath>
+          <m:r>
+            <w:rPr>
+              <w:rFonts w:ascii="Cambria Math" w:hAnsi="Cambria Math"/>
+              <w:sz w:val="32"/>
+              <w:szCs w:val="32"/>
+            </w:rPr>
+            <m:t>L</m:t>
+          </m:r>
+          <m:d>
+            <m:dPr>
+              <m:ctrlPr>
+                <w:rPr>
+                  <w:rFonts w:ascii="Cambria Math" w:hAnsi="Cambria Math"/>
+                  <w:i/>
+                  <w:sz w:val="32"/>
+                  <w:szCs w:val="32"/>
+                </w:rPr>
+              </m:ctrlPr>
+            </m:dPr>
+            <m:e>
+              <m:r>
+                <w:rPr>
+                  <w:rFonts w:ascii="Cambria Math" w:hAnsi="Cambria Math"/>
+                  <w:sz w:val="32"/>
+                  <w:szCs w:val="32"/>
+                </w:rPr>
+                <m:t>a, b</m:t>
+              </m:r>
+            </m:e>
+          </m:d>
+          <m:r>
+            <w:rPr>
+              <w:rFonts w:ascii="Cambria Math" w:hAnsi="Cambria Math"/>
+              <w:sz w:val="32"/>
+              <w:szCs w:val="32"/>
+            </w:rPr>
+            <m:t>=</m:t>
+          </m:r>
+          <m:nary>
+            <m:naryPr>
+              <m:chr m:val="∑"/>
+              <m:supHide m:val="1"/>
+              <m:ctrlPr>
+                <w:rPr>
+                  <w:rFonts w:ascii="Cambria Math" w:hAnsi="Cambria Math"/>
+                  <w:i/>
+                  <w:sz w:val="32"/>
+                  <w:szCs w:val="32"/>
+                </w:rPr>
+              </m:ctrlPr>
+            </m:naryPr>
+            <m:sub>
+              <m:eqArr>
+                <m:eqArrPr>
+                  <m:ctrlPr>
+                    <w:rPr>
+                      <w:rFonts w:ascii="Cambria Math" w:hAnsi="Cambria Math"/>
+                      <w:i/>
+                      <w:sz w:val="32"/>
+                      <w:szCs w:val="32"/>
+                    </w:rPr>
+                  </m:ctrlPr>
+                </m:eqArrPr>
+                <m:e>
+                  <m:r>
+                    <w:rPr>
+                      <w:rFonts w:ascii="Cambria Math" w:hAnsi="Cambria Math"/>
+                      <w:sz w:val="32"/>
+                      <w:szCs w:val="32"/>
+                    </w:rPr>
+                    <m:t>0≤ i ≤ 8</m:t>
+                  </m:r>
+                </m:e>
+                <m:e>
+                  <m:r>
+                    <w:rPr>
+                      <w:rFonts w:ascii="Cambria Math" w:hAnsi="Cambria Math"/>
+                      <w:sz w:val="32"/>
+                      <w:szCs w:val="32"/>
+                    </w:rPr>
+                    <m:t>0&lt;j&lt;8</m:t>
+                  </m:r>
+                </m:e>
+              </m:eqArr>
+            </m:sub>
+            <m:sup/>
+            <m:e>
+              <m:r>
+                <w:rPr>
+                  <w:rFonts w:ascii="Cambria Math" w:hAnsi="Cambria Math"/>
+                  <w:sz w:val="32"/>
+                  <w:szCs w:val="32"/>
+                </w:rPr>
+                <m:t>P</m:t>
+              </m:r>
+              <m:d>
+                <m:dPr>
+                  <m:ctrlPr>
+                    <w:rPr>
+                      <w:rFonts w:ascii="Cambria Math" w:hAnsi="Cambria Math"/>
+                      <w:i/>
+                      <w:sz w:val="32"/>
+                      <w:szCs w:val="32"/>
+                    </w:rPr>
+                  </m:ctrlPr>
+                </m:dPr>
+                <m:e>
+                  <m:sSub>
+                    <m:sSubPr>
+                      <m:ctrlPr>
+                        <w:rPr>
+                          <w:rFonts w:ascii="Cambria Math" w:hAnsi="Cambria Math"/>
+                          <w:i/>
+                          <w:sz w:val="32"/>
+                          <w:szCs w:val="32"/>
+                        </w:rPr>
+                      </m:ctrlPr>
+                    </m:sSubPr>
+                    <m:e>
+                      <m:r>
+                        <w:rPr>
+                          <w:rFonts w:ascii="Cambria Math" w:hAnsi="Cambria Math"/>
+                          <w:sz w:val="32"/>
+                          <w:szCs w:val="32"/>
+                        </w:rPr>
+                        <m:t>a</m:t>
+                      </m:r>
+                    </m:e>
+                    <m:sub>
+                      <m:r>
+                        <w:rPr>
+                          <w:rFonts w:ascii="Cambria Math" w:hAnsi="Cambria Math"/>
+                          <w:sz w:val="32"/>
+                          <w:szCs w:val="32"/>
+                        </w:rPr>
+                        <m:t>ij</m:t>
+                      </m:r>
+                    </m:sub>
+                  </m:sSub>
+                  <m:r>
+                    <w:rPr>
+                      <w:rFonts w:ascii="Cambria Math" w:hAnsi="Cambria Math"/>
+                      <w:sz w:val="32"/>
+                      <w:szCs w:val="32"/>
+                    </w:rPr>
+                    <m:t>,</m:t>
+                  </m:r>
+                  <m:sSub>
+                    <m:sSubPr>
+                      <m:ctrlPr>
+                        <w:rPr>
+                          <w:rFonts w:ascii="Cambria Math" w:hAnsi="Cambria Math"/>
+                          <w:i/>
+                          <w:sz w:val="32"/>
+                          <w:szCs w:val="32"/>
+                        </w:rPr>
+                      </m:ctrlPr>
+                    </m:sSubPr>
+                    <m:e>
+                      <m:r>
+                        <w:rPr>
+                          <w:rFonts w:ascii="Cambria Math" w:hAnsi="Cambria Math"/>
+                          <w:sz w:val="32"/>
+                          <w:szCs w:val="32"/>
+                        </w:rPr>
+                        <m:t>b</m:t>
+                      </m:r>
+                    </m:e>
+                    <m:sub>
+                      <m:r>
+                        <w:rPr>
+                          <w:rFonts w:ascii="Cambria Math" w:hAnsi="Cambria Math"/>
+                          <w:sz w:val="32"/>
+                          <w:szCs w:val="32"/>
+                        </w:rPr>
+                        <m:t>ij</m:t>
+                      </m:r>
+                    </m:sub>
+                  </m:sSub>
+                </m:e>
+              </m:d>
+            </m:e>
+          </m:nary>
+        </m:oMath>
+      </m:oMathPara>
+    </w:p>
+    <w:p>
+      <w:pPr>
+        <w:rPr>
+          <w:b/>
+        </w:rPr>
+      </w:pPr>
+      <w:r>
+        <w:t xml:space="preserve">Där a och b är två lägen och P är en funktion som ger 1 om båda pjästyperna är lika, och noll om inte (om båda saknar pjäs så är de lika). </w:t>
+      </w:r>
+      <w:r>
+        <w:rPr>
+          <w:b/>
+        </w:rPr>
+        <w:t>(bra med ekvationer? Mer/mindre?)</w:t>
+      </w:r>
+    </w:p>
+    <w:p>
+      <w:pPr>
+        <w:rPr>
+          <w:b/>
+        </w:rPr>
+      </w:pPr>
+      <w:bookmarkStart w:id="25" w:name="_GoBack"/>
       <w:bookmarkEnd w:id="25"/>
-      <w:r>
-        <w:t xml:space="preserve"> </w:t>
-      </w:r>
     </w:p>
     <w:p>
       <w:r>
@@ -3938,6 +4514,7 @@
       <w:bookmarkStart w:id="28" w:name="_Toc219475264"/>
       <w:bookmarkStart w:id="29" w:name="_Toc282412522"/>
       <w:r>
+        <w:lastRenderedPageBreak/>
         <w:t>Metodbeskrivning</w:t>
       </w:r>
       <w:bookmarkEnd w:id="26"/>
@@ -4498,9 +5075,6 @@
     <w:p>
       <w:pPr>
         <w:pStyle w:val="ReferensHeading"/>
-        <w:rPr>
-          <w:lang w:val="en-US"/>
-        </w:rPr>
       </w:pPr>
       <w:bookmarkStart w:id="59" w:name="_Toc181172235"/>
       <w:bookmarkStart w:id="60" w:name="_Toc181172567"/>
@@ -4509,11 +5083,7 @@
       <w:bookmarkStart w:id="63" w:name="_Toc185664441"/>
       <w:bookmarkStart w:id="64" w:name="_Toc219475274"/>
       <w:bookmarkStart w:id="65" w:name="_Toc282412534"/>
-      <w:proofErr w:type="spellStart"/>
-      <w:r>
-        <w:rPr>
-          <w:lang w:val="en-US"/>
-        </w:rPr>
+      <w:r>
         <w:lastRenderedPageBreak/>
         <w:t>Referenser</w:t>
       </w:r>
@@ -4524,399 +5094,362 @@
       <w:bookmarkEnd w:id="63"/>
       <w:bookmarkEnd w:id="64"/>
       <w:bookmarkEnd w:id="65"/>
+    </w:p>
+    <w:p>
+      <w:pPr>
+        <w:rPr>
+          <w:b/>
+        </w:rPr>
+      </w:pPr>
+      <w:r>
+        <w:rPr>
+          <w:b/>
+        </w:rPr>
+        <w:t>(</w:t>
+      </w:r>
+      <w:r>
+        <w:rPr>
+          <w:b/>
+        </w:rPr>
+        <w:t xml:space="preserve">Den första är referensen från </w:t>
+      </w:r>
+      <w:proofErr w:type="spellStart"/>
+      <w:r>
+        <w:rPr>
+          <w:b/>
+        </w:rPr>
+        <w:t>google</w:t>
+      </w:r>
       <w:proofErr w:type="spellEnd"/>
-    </w:p>
-    <w:p>
-      <w:pPr>
+      <w:r>
         <w:rPr>
           <w:b/>
-          <w:lang w:val="en-US"/>
-        </w:rPr>
-      </w:pPr>
+        </w:rPr>
+        <w:t xml:space="preserve"> </w:t>
+      </w:r>
+      <w:proofErr w:type="spellStart"/>
       <w:r>
         <w:rPr>
           <w:b/>
         </w:rPr>
-        <w:t>(</w:t>
-      </w:r>
+        <w:t>scolars</w:t>
+      </w:r>
+      <w:proofErr w:type="spellEnd"/>
       <w:r>
         <w:rPr>
           <w:b/>
         </w:rPr>
-        <w:t xml:space="preserve">Den första är referensen från </w:t>
+        <w:t xml:space="preserve"> citationsverktyg och den andra är handskriven enligt de APA referenser jag kan </w:t>
+      </w:r>
+      <w:r>
+        <w:rPr>
+          <w:b/>
+        </w:rPr>
+        <w:t xml:space="preserve">hitta. </w:t>
+      </w:r>
+      <w:r>
+        <w:rPr>
+          <w:b/>
+        </w:rPr>
+        <w:t>Något att kommentera?)</w:t>
+      </w:r>
+    </w:p>
+    <w:p>
+      <w:pPr>
+        <w:pStyle w:val="Referens"/>
+        <w:rPr>
+          <w:lang w:val="en-US" w:eastAsia="sv-SE"/>
+        </w:rPr>
+      </w:pPr>
+      <w:r>
+        <w:rPr>
+          <w:lang w:eastAsia="sv-SE"/>
+        </w:rPr>
+        <w:t xml:space="preserve">Campbell, M., </w:t>
       </w:r>
       <w:proofErr w:type="spellStart"/>
       <w:r>
         <w:rPr>
-          <w:b/>
-        </w:rPr>
-        <w:t>google</w:t>
+          <w:lang w:eastAsia="sv-SE"/>
+        </w:rPr>
+        <w:t>Hoane</w:t>
       </w:r>
       <w:proofErr w:type="spellEnd"/>
       <w:r>
         <w:rPr>
-          <w:b/>
-        </w:rPr>
-        <w:t xml:space="preserve"> </w:t>
+          <w:lang w:eastAsia="sv-SE"/>
+        </w:rPr>
+        <w:t xml:space="preserve">, A. J., &amp; </w:t>
       </w:r>
       <w:proofErr w:type="spellStart"/>
       <w:r>
         <w:rPr>
-          <w:b/>
-        </w:rPr>
-        <w:t>scolars</w:t>
+          <w:lang w:eastAsia="sv-SE"/>
+        </w:rPr>
+        <w:t>Hsu</w:t>
       </w:r>
       <w:proofErr w:type="spellEnd"/>
       <w:r>
         <w:rPr>
-          <w:b/>
-        </w:rPr>
-        <w:t xml:space="preserve"> citationsverktyg och den andra är handskriven enligt de APA referenser jag kan </w:t>
-      </w:r>
-      <w:r>
-        <w:rPr>
-          <w:b/>
-        </w:rPr>
-        <w:t xml:space="preserve">hitta. </w:t>
-      </w:r>
-      <w:proofErr w:type="spellStart"/>
-      <w:r>
-        <w:rPr>
-          <w:b/>
-          <w:lang w:val="en-US"/>
-        </w:rPr>
-        <w:t>Något</w:t>
-      </w:r>
-      <w:proofErr w:type="spellEnd"/>
-      <w:r>
-        <w:rPr>
-          <w:b/>
-          <w:lang w:val="en-US"/>
-        </w:rPr>
-        <w:t xml:space="preserve"> </w:t>
-      </w:r>
-      <w:proofErr w:type="spellStart"/>
-      <w:r>
-        <w:rPr>
-          <w:b/>
-          <w:lang w:val="en-US"/>
-        </w:rPr>
-        <w:t>att</w:t>
-      </w:r>
-      <w:proofErr w:type="spellEnd"/>
-      <w:r>
-        <w:rPr>
-          <w:b/>
-          <w:lang w:val="en-US"/>
-        </w:rPr>
-        <w:t xml:space="preserve"> </w:t>
-      </w:r>
-      <w:proofErr w:type="spellStart"/>
-      <w:r>
-        <w:rPr>
-          <w:b/>
-          <w:lang w:val="en-US"/>
-        </w:rPr>
-        <w:t>kommentera</w:t>
-      </w:r>
-      <w:proofErr w:type="spellEnd"/>
-      <w:r>
-        <w:rPr>
-          <w:b/>
-          <w:lang w:val="en-US"/>
-        </w:rPr>
-        <w:t>?)</w:t>
-      </w:r>
-    </w:p>
-    <w:p>
-      <w:pPr>
-        <w:pStyle w:val="Referens"/>
-        <w:rPr>
           <w:lang w:eastAsia="sv-SE"/>
         </w:rPr>
-      </w:pPr>
+        <w:t xml:space="preserve">, F. H. (2002). </w:t>
+      </w:r>
       <w:r>
         <w:rPr>
           <w:lang w:val="en-US" w:eastAsia="sv-SE"/>
         </w:rPr>
-        <w:t xml:space="preserve">Campbell, M., </w:t>
-      </w:r>
-      <w:proofErr w:type="spellStart"/>
-      <w:r>
-        <w:rPr>
-          <w:lang w:val="en-US" w:eastAsia="sv-SE"/>
-        </w:rPr>
-        <w:t>Hoane</w:t>
-      </w:r>
-      <w:proofErr w:type="spellEnd"/>
-      <w:r>
-        <w:rPr>
-          <w:lang w:val="en-US" w:eastAsia="sv-SE"/>
-        </w:rPr>
-        <w:t xml:space="preserve">, A. J., &amp; Hsu, F. H. (2002). </w:t>
-      </w:r>
-      <w:r>
-        <w:rPr>
-          <w:lang w:eastAsia="sv-SE"/>
-        </w:rPr>
-        <w:t xml:space="preserve">Deep </w:t>
-      </w:r>
-      <w:proofErr w:type="spellStart"/>
-      <w:r>
-        <w:rPr>
-          <w:lang w:eastAsia="sv-SE"/>
-        </w:rPr>
-        <w:t>blue</w:t>
-      </w:r>
-      <w:proofErr w:type="spellEnd"/>
-      <w:r>
-        <w:rPr>
-          <w:lang w:eastAsia="sv-SE"/>
-        </w:rPr>
-        <w:t xml:space="preserve">. </w:t>
-      </w:r>
-      <w:proofErr w:type="spellStart"/>
+        <w:t xml:space="preserve">Deep blue. </w:t>
+      </w:r>
       <w:r>
         <w:rPr>
           <w:i/>
           <w:iCs/>
-          <w:lang w:eastAsia="sv-SE"/>
-        </w:rPr>
-        <w:t>Artificial</w:t>
-      </w:r>
-      <w:proofErr w:type="spellEnd"/>
+          <w:lang w:val="en-US" w:eastAsia="sv-SE"/>
+        </w:rPr>
+        <w:t>Artificial intelligence</w:t>
+      </w:r>
+      <w:r>
+        <w:rPr>
+          <w:lang w:val="en-US" w:eastAsia="sv-SE"/>
+        </w:rPr>
+        <w:t xml:space="preserve">, </w:t>
+      </w:r>
       <w:r>
         <w:rPr>
           <w:i/>
           <w:iCs/>
+          <w:lang w:val="en-US" w:eastAsia="sv-SE"/>
+        </w:rPr>
+        <w:t>134</w:t>
+      </w:r>
+      <w:r>
+        <w:rPr>
+          <w:lang w:val="en-US" w:eastAsia="sv-SE"/>
+        </w:rPr>
+        <w:t>(1), 57-83.</w:t>
+      </w:r>
+    </w:p>
+    <w:p>
+      <w:pPr>
+        <w:pStyle w:val="Referens"/>
+        <w:rPr>
           <w:lang w:eastAsia="sv-SE"/>
         </w:rPr>
+      </w:pPr>
+      <w:r>
+        <w:rPr>
+          <w:lang w:val="en-US"/>
+        </w:rPr>
+        <w:t xml:space="preserve">Campbell, M. </w:t>
+      </w:r>
+      <w:proofErr w:type="spellStart"/>
+      <w:r>
+        <w:rPr>
+          <w:lang w:val="en-US"/>
+        </w:rPr>
+        <w:t>Hoane</w:t>
+      </w:r>
+      <w:proofErr w:type="spellEnd"/>
+      <w:r>
+        <w:rPr>
+          <w:lang w:val="en-US"/>
+        </w:rPr>
+        <w:t>, A. J., Jr, &amp; Hsu F. (2001)</w:t>
+      </w:r>
+      <w:r>
+        <w:rPr>
+          <w:lang w:val="en-US"/>
+        </w:rPr>
+        <w:t xml:space="preserve"> Deep Blue. </w:t>
+      </w:r>
+      <w:proofErr w:type="spellStart"/>
+      <w:r>
+        <w:t>Artificial</w:t>
+      </w:r>
+      <w:proofErr w:type="spellEnd"/>
+      <w:r>
         <w:t xml:space="preserve"> </w:t>
       </w:r>
       <w:proofErr w:type="spellStart"/>
       <w:r>
-        <w:rPr>
-          <w:i/>
-          <w:iCs/>
-          <w:lang w:eastAsia="sv-SE"/>
-        </w:rPr>
         <w:t>intelligence</w:t>
       </w:r>
       <w:proofErr w:type="spellEnd"/>
       <w:r>
-        <w:rPr>
-          <w:lang w:eastAsia="sv-SE"/>
-        </w:rPr>
-        <w:t xml:space="preserve">, </w:t>
-      </w:r>
-      <w:r>
-        <w:rPr>
-          <w:i/>
-          <w:iCs/>
-          <w:lang w:eastAsia="sv-SE"/>
-        </w:rPr>
-        <w:t>134</w:t>
-      </w:r>
-      <w:r>
-        <w:rPr>
-          <w:lang w:eastAsia="sv-SE"/>
-        </w:rPr>
-        <w:t>(1), 57-83.</w:t>
+        <w:t>, 134(1-2)</w:t>
       </w:r>
     </w:p>
     <w:p>
       <w:pPr>
         <w:pStyle w:val="Referens"/>
         <w:rPr>
-          <w:lang w:eastAsia="sv-SE"/>
-        </w:rPr>
-      </w:pPr>
-      <w:r>
-        <w:rPr>
           <w:lang w:val="en-US"/>
         </w:rPr>
-        <w:t xml:space="preserve">Campbell, M. </w:t>
-      </w:r>
+      </w:pPr>
       <w:proofErr w:type="spellStart"/>
       <w:r>
+        <w:t>Hapgood</w:t>
+      </w:r>
+      <w:proofErr w:type="spellEnd"/>
+      <w:r>
+        <w:t>, F</w:t>
+      </w:r>
+      <w:r>
+        <w:t xml:space="preserve"> (23–30</w:t>
+      </w:r>
+      <w:r>
+        <w:t xml:space="preserve"> </w:t>
+      </w:r>
+      <w:r>
+        <w:rPr>
+          <w:b/>
+        </w:rPr>
+        <w:t>(</w:t>
+      </w:r>
+      <w:proofErr w:type="gramStart"/>
+      <w:r>
+        <w:rPr>
+          <w:b/>
+        </w:rPr>
+        <w:t>Den</w:t>
+      </w:r>
+      <w:proofErr w:type="gramEnd"/>
+      <w:r>
+        <w:rPr>
+          <w:b/>
+        </w:rPr>
+        <w:t xml:space="preserve"> släpps en gång </w:t>
+      </w:r>
+      <w:r>
+        <w:rPr>
+          <w:b/>
+        </w:rPr>
+        <w:t>i</w:t>
+      </w:r>
+      <w:r>
+        <w:rPr>
+          <w:b/>
+        </w:rPr>
+        <w:t xml:space="preserve"> veckan</w:t>
+      </w:r>
+      <w:r>
+        <w:rPr>
+          <w:b/>
+        </w:rPr>
+        <w:t xml:space="preserve">, men APA har bara regler för år och </w:t>
+      </w:r>
+      <w:proofErr w:type="spellStart"/>
+      <w:r>
+        <w:rPr>
+          <w:b/>
+        </w:rPr>
+        <w:t>månad+år</w:t>
+      </w:r>
+      <w:proofErr w:type="spellEnd"/>
+      <w:r>
+        <w:rPr>
+          <w:b/>
+        </w:rPr>
+        <w:t>?)</w:t>
+      </w:r>
+      <w:r>
+        <w:t xml:space="preserve"> </w:t>
+      </w:r>
+      <w:r>
         <w:rPr>
           <w:lang w:val="en-US"/>
         </w:rPr>
-        <w:t>Hoane</w:t>
+        <w:t>December 1982). "Computer chess b</w:t>
+      </w:r>
+      <w:r>
+        <w:rPr>
+          <w:lang w:val="en-US"/>
+        </w:rPr>
+        <w:t xml:space="preserve">ad-human chess worse". </w:t>
+      </w:r>
+      <w:r>
+        <w:rPr>
+          <w:lang w:val="en-US"/>
+        </w:rPr>
+        <w:t>New Scientist.  pp. 827–830.</w:t>
+      </w:r>
+    </w:p>
+    <w:p>
+      <w:pPr>
+        <w:pStyle w:val="Referens"/>
+        <w:rPr>
+          <w:lang w:val="en-US"/>
+        </w:rPr>
+      </w:pPr>
+      <w:r>
+        <w:rPr>
+          <w:lang w:val="en-US"/>
+        </w:rPr>
+        <w:t>Levy, D. (1978) Man beats machine</w:t>
+      </w:r>
+      <w:r>
+        <w:rPr>
+          <w:lang w:val="en-US"/>
+        </w:rPr>
+        <w:t>, Chess Life &amp; Review, November 1978, pp. 600–</w:t>
+      </w:r>
+      <w:r>
+        <w:rPr>
+          <w:lang w:val="en-US"/>
+        </w:rPr>
+        <w:t>6</w:t>
+      </w:r>
+      <w:r>
+        <w:rPr>
+          <w:lang w:val="en-US"/>
+        </w:rPr>
+        <w:t>03, at pp. 601–03.</w:t>
+      </w:r>
+    </w:p>
+    <w:p>
+      <w:pPr>
+        <w:pStyle w:val="Referens"/>
+        <w:rPr>
+          <w:lang w:val="en-US"/>
+        </w:rPr>
+      </w:pPr>
+      <w:proofErr w:type="gramStart"/>
+      <w:r>
+        <w:rPr>
+          <w:lang w:val="en-US"/>
+        </w:rPr>
+        <w:t>case</w:t>
+      </w:r>
+      <w:proofErr w:type="gramEnd"/>
+      <w:r>
+        <w:rPr>
+          <w:lang w:val="en-US"/>
+        </w:rPr>
+        <w:t xml:space="preserve"> based reasoning. (</w:t>
+      </w:r>
+      <w:proofErr w:type="spellStart"/>
+      <w:r>
+        <w:rPr>
+          <w:lang w:val="en-US"/>
+        </w:rPr>
+        <w:t>n.d.</w:t>
       </w:r>
       <w:proofErr w:type="spellEnd"/>
       <w:r>
         <w:rPr>
           <w:lang w:val="en-US"/>
         </w:rPr>
-        <w:t>, A. J., Jr, &amp; Hsu F. (2001)</w:t>
-      </w:r>
-      <w:r>
+        <w:t>). The Free On-line Dictionary of Computing. Retrieved February 01, 2015, from Dictionary.com website: http://dictionary.reference.com/browse/case based reasoning</w:t>
+      </w:r>
+    </w:p>
+    <w:p>
+      <w:pPr>
+        <w:pStyle w:val="Referens"/>
         <w:rPr>
           <w:lang w:val="en-US"/>
         </w:rPr>
-        <w:t xml:space="preserve"> Deep Blue. </w:t>
-      </w:r>
-      <w:proofErr w:type="spellStart"/>
-      <w:r>
-        <w:t>Artificial</w:t>
-      </w:r>
-      <w:proofErr w:type="spellEnd"/>
-      <w:r>
-        <w:t xml:space="preserve"> </w:t>
-      </w:r>
-      <w:proofErr w:type="spellStart"/>
-      <w:r>
-        <w:t>intelligence</w:t>
-      </w:r>
-      <w:proofErr w:type="spellEnd"/>
-      <w:r>
-        <w:t>, 134(1-2)</w:t>
-      </w:r>
-    </w:p>
-    <w:p>
-      <w:pPr>
-        <w:pStyle w:val="Referens"/>
-        <w:rPr>
-          <w:lang w:val="en-US"/>
-        </w:rPr>
-      </w:pPr>
-      <w:proofErr w:type="spellStart"/>
-      <w:r>
-        <w:t>Hapgood</w:t>
-      </w:r>
-      <w:proofErr w:type="spellEnd"/>
-      <w:r>
-        <w:t>, F</w:t>
-      </w:r>
-      <w:r>
-        <w:t xml:space="preserve"> (23–30</w:t>
-      </w:r>
-      <w:r>
-        <w:t xml:space="preserve"> </w:t>
-      </w:r>
-      <w:r>
-        <w:rPr>
-          <w:b/>
-        </w:rPr>
-        <w:t>(</w:t>
-      </w:r>
-      <w:proofErr w:type="gramStart"/>
-      <w:r>
-        <w:rPr>
-          <w:b/>
-        </w:rPr>
-        <w:t>Den</w:t>
-      </w:r>
-      <w:proofErr w:type="gramEnd"/>
-      <w:r>
-        <w:rPr>
-          <w:b/>
-        </w:rPr>
-        <w:t xml:space="preserve"> släpps en gång </w:t>
-      </w:r>
-      <w:r>
-        <w:rPr>
-          <w:b/>
-        </w:rPr>
-        <w:t>i</w:t>
-      </w:r>
-      <w:r>
-        <w:rPr>
-          <w:b/>
-        </w:rPr>
-        <w:t xml:space="preserve"> veckan</w:t>
-      </w:r>
-      <w:r>
-        <w:rPr>
-          <w:b/>
-        </w:rPr>
-        <w:t xml:space="preserve">, men APA har bara regler för år och </w:t>
-      </w:r>
-      <w:proofErr w:type="spellStart"/>
-      <w:r>
-        <w:rPr>
-          <w:b/>
-        </w:rPr>
-        <w:t>månad+år</w:t>
-      </w:r>
-      <w:proofErr w:type="spellEnd"/>
-      <w:r>
-        <w:rPr>
-          <w:b/>
-        </w:rPr>
-        <w:t>?)</w:t>
-      </w:r>
-      <w:r>
-        <w:t xml:space="preserve"> </w:t>
-      </w:r>
-      <w:r>
-        <w:t xml:space="preserve">December 1982). "Computer </w:t>
-      </w:r>
-      <w:proofErr w:type="spellStart"/>
-      <w:r>
-        <w:t>chess</w:t>
-      </w:r>
-      <w:proofErr w:type="spellEnd"/>
-      <w:r>
-        <w:t xml:space="preserve"> b</w:t>
-      </w:r>
-      <w:r>
-        <w:rPr>
-          <w:lang w:val="en-US"/>
-        </w:rPr>
-        <w:t xml:space="preserve">ad-human chess worse". </w:t>
-      </w:r>
-      <w:r>
-        <w:rPr>
-          <w:lang w:val="en-US"/>
-        </w:rPr>
-        <w:t>New Scientist.</w:t>
-      </w:r>
-      <w:r>
-        <w:rPr>
-          <w:lang w:val="en-US"/>
-        </w:rPr>
-        <w:t xml:space="preserve"> </w:t>
-      </w:r>
-      <w:r>
-        <w:rPr>
-          <w:lang w:val="en-US"/>
-        </w:rPr>
-        <w:t xml:space="preserve"> pp. 827–830.</w:t>
-      </w:r>
-    </w:p>
-    <w:p>
-      <w:pPr>
-        <w:pStyle w:val="Referens"/>
-        <w:rPr>
-          <w:lang w:val="en-US"/>
-        </w:rPr>
-      </w:pPr>
-      <w:r>
-        <w:rPr>
-          <w:lang w:val="en-US"/>
-        </w:rPr>
-        <w:t>Levy, D. (1978) Man beats machine</w:t>
-      </w:r>
-      <w:r>
-        <w:rPr>
-          <w:lang w:val="en-US"/>
-        </w:rPr>
-        <w:t>, Chess Life &amp; Review, November 1978, pp. 600–</w:t>
-      </w:r>
-      <w:r>
-        <w:rPr>
-          <w:lang w:val="en-US"/>
-        </w:rPr>
-        <w:t>6</w:t>
-      </w:r>
-      <w:r>
-        <w:rPr>
-          <w:lang w:val="en-US"/>
-        </w:rPr>
-        <w:t>03, at pp. 601–03.</w:t>
-      </w:r>
+      </w:pPr>
     </w:p>
     <w:p>
       <w:pPr>
@@ -4965,38 +5498,7 @@
         <w:t xml:space="preserve">]. </w:t>
       </w:r>
       <w:r>
-        <w:rPr>
-          <w:lang w:val="en-US"/>
-        </w:rPr>
-        <w:t xml:space="preserve">Electronic Arts. </w:t>
-      </w:r>
-      <w:proofErr w:type="spellStart"/>
-      <w:r>
-        <w:rPr>
-          <w:lang w:val="en-US"/>
-        </w:rPr>
-        <w:t>Tillgänglig</w:t>
-      </w:r>
-      <w:proofErr w:type="spellEnd"/>
-      <w:r>
-        <w:rPr>
-          <w:lang w:val="en-US"/>
-        </w:rPr>
-        <w:t xml:space="preserve"> </w:t>
-      </w:r>
-      <w:proofErr w:type="spellStart"/>
-      <w:r>
-        <w:rPr>
-          <w:lang w:val="en-US"/>
-        </w:rPr>
-        <w:t>på</w:t>
-      </w:r>
-      <w:proofErr w:type="spellEnd"/>
-      <w:r>
-        <w:rPr>
-          <w:lang w:val="en-US"/>
-        </w:rPr>
-        <w:t xml:space="preserve"> Internet: http://www.battle</w:t>
+        <w:t>Electronic Arts. Tillgänglig på Internet: http://www.battle</w:t>
       </w:r>
       <w:r>
         <w:t>field.com/battlefield3.</w:t>
@@ -5294,6 +5796,7 @@
     </w:p>
     <w:p>
       <w:r>
+        <w:lastRenderedPageBreak/>
         <w:t>Referenserna ovan är av typen: datorprogram, webbsida, journalartikel, konferensartikel samt bok.</w:t>
       </w:r>
     </w:p>
@@ -5310,7 +5813,6 @@
     </w:p>
     <w:p>
       <w:r>
-        <w:lastRenderedPageBreak/>
         <w:t xml:space="preserve">Referenslistan ska vara uppställd i bokstavsordning, med utgångspunkt från författarens/redaktörens efternamn. Referenserna ska utgöras av en enhetlig uppställning och </w:t>
       </w:r>
       <w:r>
@@ -5548,7 +6050,7 @@
         <w:rStyle w:val="Sidnummer"/>
         <w:noProof/>
       </w:rPr>
-      <w:t>1</w:t>
+      <w:t>9</w:t>
     </w:r>
     <w:r>
       <w:rPr>
@@ -8329,7 +8831,599 @@
       <w:lang w:val="sv-SE"/>
     </w:rPr>
   </w:style>
+  <w:style w:type="character" w:styleId="Platshllartext">
+    <w:name w:val="Placeholder Text"/>
+    <w:basedOn w:val="Standardstycketeckensnitt"/>
+    <w:uiPriority w:val="99"/>
+    <w:semiHidden/>
+    <w:rsid w:val="003255EE"/>
+    <w:rPr>
+      <w:color w:val="808080"/>
+    </w:rPr>
+  </w:style>
 </w:styles>
+</file>
+
+<file path=word/glossary/document.xml><?xml version="1.0" encoding="utf-8"?>
+<w:glossaryDocument xmlns:wpc="http://schemas.microsoft.com/office/word/2010/wordprocessingCanvas" xmlns:mc="http://schemas.openxmlformats.org/markup-compatibility/2006" xmlns:o="urn:schemas-microsoft-com:office:office" xmlns:r="http://schemas.openxmlformats.org/officeDocument/2006/relationships" xmlns:m="http://schemas.openxmlformats.org/officeDocument/2006/math" xmlns:v="urn:schemas-microsoft-com:vml" xmlns:wp14="http://schemas.microsoft.com/office/word/2010/wordprocessingDrawing" xmlns:wp="http://schemas.openxmlformats.org/drawingml/2006/wordprocessingDrawing" xmlns:w10="urn:schemas-microsoft-com:office:word" xmlns:w="http://schemas.openxmlformats.org/wordprocessingml/2006/main" xmlns:w14="http://schemas.microsoft.com/office/word/2010/wordml" xmlns:w15="http://schemas.microsoft.com/office/word/2012/wordml" xmlns:wpg="http://schemas.microsoft.com/office/word/2010/wordprocessingGroup" xmlns:wpi="http://schemas.microsoft.com/office/word/2010/wordprocessingInk" xmlns:wne="http://schemas.microsoft.com/office/word/2006/wordml" xmlns:wps="http://schemas.microsoft.com/office/word/2010/wordprocessingShape" mc:Ignorable="w14 w15 wp14"/>
+</file>
+
+<file path=word/glossary/fontTable.xml><?xml version="1.0" encoding="utf-8"?>
+<w:fonts xmlns:mc="http://schemas.openxmlformats.org/markup-compatibility/2006" xmlns:r="http://schemas.openxmlformats.org/officeDocument/2006/relationships" xmlns:w="http://schemas.openxmlformats.org/wordprocessingml/2006/main" xmlns:w14="http://schemas.microsoft.com/office/word/2010/wordml" xmlns:w15="http://schemas.microsoft.com/office/word/2012/wordml" mc:Ignorable="w14 w15">
+  <w:font w:name="Wingdings">
+    <w:panose1 w:val="05000000000000000000"/>
+    <w:charset w:val="02"/>
+    <w:family w:val="auto"/>
+    <w:pitch w:val="variable"/>
+    <w:sig w:usb0="00000000" w:usb1="10000000" w:usb2="00000000" w:usb3="00000000" w:csb0="80000000" w:csb1="00000000"/>
+  </w:font>
+  <w:font w:name="Times New Roman">
+    <w:panose1 w:val="02020603050405020304"/>
+    <w:charset w:val="00"/>
+    <w:family w:val="roman"/>
+    <w:pitch w:val="variable"/>
+    <w:sig w:usb0="E0002EFF" w:usb1="C0007843" w:usb2="00000009" w:usb3="00000000" w:csb0="000001FF" w:csb1="00000000"/>
+  </w:font>
+  <w:font w:name="Courier New">
+    <w:panose1 w:val="02070309020205020404"/>
+    <w:charset w:val="00"/>
+    <w:family w:val="modern"/>
+    <w:pitch w:val="fixed"/>
+    <w:sig w:usb0="E0002AFF" w:usb1="C0007843" w:usb2="00000009" w:usb3="00000000" w:csb0="000001FF" w:csb1="00000000"/>
+  </w:font>
+  <w:font w:name="Symbol">
+    <w:panose1 w:val="05050102010706020507"/>
+    <w:charset w:val="02"/>
+    <w:family w:val="roman"/>
+    <w:pitch w:val="variable"/>
+    <w:sig w:usb0="00000000" w:usb1="10000000" w:usb2="00000000" w:usb3="00000000" w:csb0="80000000" w:csb1="00000000"/>
+  </w:font>
+  <w:font w:name="Arial">
+    <w:panose1 w:val="020B0604020202020204"/>
+    <w:charset w:val="00"/>
+    <w:family w:val="swiss"/>
+    <w:pitch w:val="variable"/>
+    <w:sig w:usb0="E0002AFF" w:usb1="C0007843" w:usb2="00000009" w:usb3="00000000" w:csb0="000001FF" w:csb1="00000000"/>
+  </w:font>
+  <w:font w:name="Georgia">
+    <w:panose1 w:val="02040502050405020303"/>
+    <w:charset w:val="00"/>
+    <w:family w:val="roman"/>
+    <w:pitch w:val="variable"/>
+    <w:sig w:usb0="00000287" w:usb1="00000000" w:usb2="00000000" w:usb3="00000000" w:csb0="0000009F" w:csb1="00000000"/>
+  </w:font>
+  <w:font w:name="Cambria">
+    <w:panose1 w:val="02040503050406030204"/>
+    <w:charset w:val="00"/>
+    <w:family w:val="roman"/>
+    <w:pitch w:val="variable"/>
+    <w:sig w:usb0="E00002FF" w:usb1="400004FF" w:usb2="00000000" w:usb3="00000000" w:csb0="0000019F" w:csb1="00000000"/>
+  </w:font>
+  <w:font w:name="MS Mincho">
+    <w:altName w:val="ＭＳ 明朝"/>
+    <w:panose1 w:val="02020609040205080304"/>
+    <w:charset w:val="80"/>
+    <w:family w:val="modern"/>
+    <w:pitch w:val="fixed"/>
+    <w:sig w:usb0="E00002FF" w:usb1="6AC7FDFB" w:usb2="08000012" w:usb3="00000000" w:csb0="0002009F" w:csb1="00000000"/>
+  </w:font>
+  <w:font w:name="Calibri">
+    <w:panose1 w:val="020F0502020204030204"/>
+    <w:charset w:val="00"/>
+    <w:family w:val="swiss"/>
+    <w:pitch w:val="variable"/>
+    <w:sig w:usb0="E00002FF" w:usb1="4000ACFF" w:usb2="00000001" w:usb3="00000000" w:csb0="0000019F" w:csb1="00000000"/>
+  </w:font>
+  <w:font w:name="Lucida Grande">
+    <w:charset w:val="00"/>
+    <w:family w:val="auto"/>
+    <w:pitch w:val="variable"/>
+    <w:sig w:usb0="E1000AEF" w:usb1="5000A1FF" w:usb2="00000000" w:usb3="00000000" w:csb0="000001BF" w:csb1="00000000"/>
+  </w:font>
+  <w:font w:name="MS Gothic">
+    <w:altName w:val="ＭＳ ゴシック"/>
+    <w:panose1 w:val="020B0609070205080204"/>
+    <w:charset w:val="80"/>
+    <w:family w:val="modern"/>
+    <w:pitch w:val="fixed"/>
+    <w:sig w:usb0="E00002FF" w:usb1="6AC7FDFB" w:usb2="08000012" w:usb3="00000000" w:csb0="0002009F" w:csb1="00000000"/>
+  </w:font>
+  <w:font w:name="Cambria Math">
+    <w:panose1 w:val="02040503050406030204"/>
+    <w:charset w:val="00"/>
+    <w:family w:val="roman"/>
+    <w:pitch w:val="variable"/>
+    <w:sig w:usb0="E00002FF" w:usb1="420024FF" w:usb2="00000000" w:usb3="00000000" w:csb0="0000019F" w:csb1="00000000"/>
+  </w:font>
+  <w:font w:name="Calibri Light">
+    <w:panose1 w:val="020F0302020204030204"/>
+    <w:charset w:val="00"/>
+    <w:family w:val="swiss"/>
+    <w:pitch w:val="variable"/>
+    <w:sig w:usb0="A00002EF" w:usb1="4000207B" w:usb2="00000000" w:usb3="00000000" w:csb0="0000019F" w:csb1="00000000"/>
+  </w:font>
+</w:fonts>
+</file>
+
+<file path=word/glossary/settings.xml><?xml version="1.0" encoding="utf-8"?>
+<w:settings xmlns:mc="http://schemas.openxmlformats.org/markup-compatibility/2006" xmlns:o="urn:schemas-microsoft-com:office:office" xmlns:r="http://schemas.openxmlformats.org/officeDocument/2006/relationships" xmlns:m="http://schemas.openxmlformats.org/officeDocument/2006/math" xmlns:v="urn:schemas-microsoft-com:vml" xmlns:w10="urn:schemas-microsoft-com:office:word" xmlns:w="http://schemas.openxmlformats.org/wordprocessingml/2006/main" xmlns:w14="http://schemas.microsoft.com/office/word/2010/wordml" xmlns:w15="http://schemas.microsoft.com/office/word/2012/wordml" xmlns:sl="http://schemas.openxmlformats.org/schemaLibrary/2006/main" mc:Ignorable="w14 w15">
+  <w:view w:val="normal"/>
+  <w:defaultTabStop w:val="1304"/>
+  <w:hyphenationZone w:val="425"/>
+  <w:characterSpacingControl w:val="doNotCompress"/>
+  <w:compat>
+    <w:useFELayout/>
+    <w:compatSetting w:name="compatibilityMode" w:uri="http://schemas.microsoft.com/office/word" w:val="15"/>
+    <w:compatSetting w:name="overrideTableStyleFontSizeAndJustification" w:uri="http://schemas.microsoft.com/office/word" w:val="1"/>
+    <w:compatSetting w:name="enableOpenTypeFeatures" w:uri="http://schemas.microsoft.com/office/word" w:val="1"/>
+    <w:compatSetting w:name="doNotFlipMirrorIndents" w:uri="http://schemas.microsoft.com/office/word" w:val="1"/>
+    <w:compatSetting w:name="differentiateMultirowTableHeaders" w:uri="http://schemas.microsoft.com/office/word" w:val="1"/>
+  </w:compat>
+  <w:rsids>
+    <w:rsidRoot w:val="006B70BF"/>
+    <w:rsid w:val="000E0C97"/>
+    <w:rsid w:val="006B70BF"/>
+  </w:rsids>
+  <m:mathPr>
+    <m:mathFont m:val="Cambria Math"/>
+    <m:brkBin m:val="before"/>
+    <m:brkBinSub m:val="--"/>
+    <m:smallFrac m:val="0"/>
+    <m:dispDef/>
+    <m:lMargin m:val="0"/>
+    <m:rMargin m:val="0"/>
+    <m:defJc m:val="centerGroup"/>
+    <m:wrapIndent m:val="1440"/>
+    <m:intLim m:val="subSup"/>
+    <m:naryLim m:val="undOvr"/>
+  </m:mathPr>
+  <w:themeFontLang w:val="sv-SE"/>
+  <w:clrSchemeMapping w:bg1="light1" w:t1="dark1" w:bg2="light2" w:t2="dark2" w:accent1="accent1" w:accent2="accent2" w:accent3="accent3" w:accent4="accent4" w:accent5="accent5" w:accent6="accent6" w:hyperlink="hyperlink" w:followedHyperlink="followedHyperlink"/>
+  <w:decimalSymbol w:val=","/>
+  <w:listSeparator w:val=";"/>
+  <w15:chartTrackingRefBased/>
+</w:settings>
+</file>
+
+<file path=word/glossary/styles.xml><?xml version="1.0" encoding="utf-8"?>
+<w:styles xmlns:mc="http://schemas.openxmlformats.org/markup-compatibility/2006" xmlns:r="http://schemas.openxmlformats.org/officeDocument/2006/relationships" xmlns:w="http://schemas.openxmlformats.org/wordprocessingml/2006/main" xmlns:w14="http://schemas.microsoft.com/office/word/2010/wordml" xmlns:w15="http://schemas.microsoft.com/office/word/2012/wordml" mc:Ignorable="w14 w15">
+  <w:docDefaults>
+    <w:rPrDefault>
+      <w:rPr>
+        <w:rFonts w:asciiTheme="minorHAnsi" w:eastAsiaTheme="minorEastAsia" w:hAnsiTheme="minorHAnsi" w:cstheme="minorBidi"/>
+        <w:sz w:val="22"/>
+        <w:szCs w:val="22"/>
+        <w:lang w:val="sv-SE" w:eastAsia="sv-SE" w:bidi="ar-SA"/>
+      </w:rPr>
+    </w:rPrDefault>
+    <w:pPrDefault>
+      <w:pPr>
+        <w:spacing w:after="160" w:line="259" w:lineRule="auto"/>
+      </w:pPr>
+    </w:pPrDefault>
+  </w:docDefaults>
+  <w:latentStyles w:defLockedState="0" w:defUIPriority="99" w:defSemiHidden="0" w:defUnhideWhenUsed="0" w:defQFormat="0" w:count="371">
+    <w:lsdException w:name="Normal" w:uiPriority="0" w:qFormat="1"/>
+    <w:lsdException w:name="heading 1" w:uiPriority="9" w:qFormat="1"/>
+    <w:lsdException w:name="heading 2" w:semiHidden="1" w:uiPriority="9" w:unhideWhenUsed="1" w:qFormat="1"/>
+    <w:lsdException w:name="heading 3" w:semiHidden="1" w:uiPriority="9" w:unhideWhenUsed="1" w:qFormat="1"/>
+    <w:lsdException w:name="heading 4" w:semiHidden="1" w:uiPriority="9" w:unhideWhenUsed="1" w:qFormat="1"/>
+    <w:lsdException w:name="heading 5" w:semiHidden="1" w:uiPriority="9" w:unhideWhenUsed="1" w:qFormat="1"/>
+    <w:lsdException w:name="heading 6" w:semiHidden="1" w:uiPriority="9" w:unhideWhenUsed="1" w:qFormat="1"/>
+    <w:lsdException w:name="heading 7" w:semiHidden="1" w:uiPriority="9" w:unhideWhenUsed="1" w:qFormat="1"/>
+    <w:lsdException w:name="heading 8" w:semiHidden="1" w:uiPriority="9" w:unhideWhenUsed="1" w:qFormat="1"/>
+    <w:lsdException w:name="heading 9" w:semiHidden="1" w:uiPriority="9" w:unhideWhenUsed="1" w:qFormat="1"/>
+    <w:lsdException w:name="index 1" w:semiHidden="1" w:unhideWhenUsed="1"/>
+    <w:lsdException w:name="index 2" w:semiHidden="1" w:unhideWhenUsed="1"/>
+    <w:lsdException w:name="index 3" w:semiHidden="1" w:unhideWhenUsed="1"/>
+    <w:lsdException w:name="index 4" w:semiHidden="1" w:unhideWhenUsed="1"/>
+    <w:lsdException w:name="index 5" w:semiHidden="1" w:unhideWhenUsed="1"/>
+    <w:lsdException w:name="index 6" w:semiHidden="1" w:unhideWhenUsed="1"/>
+    <w:lsdException w:name="index 7" w:semiHidden="1" w:unhideWhenUsed="1"/>
+    <w:lsdException w:name="index 8" w:semiHidden="1" w:unhideWhenUsed="1"/>
+    <w:lsdException w:name="index 9" w:semiHidden="1" w:unhideWhenUsed="1"/>
+    <w:lsdException w:name="toc 1" w:semiHidden="1" w:uiPriority="39" w:unhideWhenUsed="1"/>
+    <w:lsdException w:name="toc 2" w:semiHidden="1" w:uiPriority="39" w:unhideWhenUsed="1"/>
+    <w:lsdException w:name="toc 3" w:semiHidden="1" w:uiPriority="39" w:unhideWhenUsed="1"/>
+    <w:lsdException w:name="toc 4" w:semiHidden="1" w:uiPriority="39" w:unhideWhenUsed="1"/>
+    <w:lsdException w:name="toc 5" w:semiHidden="1" w:uiPriority="39" w:unhideWhenUsed="1"/>
+    <w:lsdException w:name="toc 6" w:semiHidden="1" w:uiPriority="39" w:unhideWhenUsed="1"/>
+    <w:lsdException w:name="toc 7" w:semiHidden="1" w:uiPriority="39" w:unhideWhenUsed="1"/>
+    <w:lsdException w:name="toc 8" w:semiHidden="1" w:uiPriority="39" w:unhideWhenUsed="1"/>
+    <w:lsdException w:name="toc 9" w:semiHidden="1" w:uiPriority="39" w:unhideWhenUsed="1"/>
+    <w:lsdException w:name="Normal Indent" w:semiHidden="1" w:unhideWhenUsed="1"/>
+    <w:lsdException w:name="footnote text" w:semiHidden="1" w:unhideWhenUsed="1"/>
+    <w:lsdException w:name="annotation text" w:semiHidden="1" w:unhideWhenUsed="1"/>
+    <w:lsdException w:name="header" w:semiHidden="1" w:unhideWhenUsed="1"/>
+    <w:lsdException w:name="footer" w:semiHidden="1" w:unhideWhenUsed="1"/>
+    <w:lsdException w:name="index heading" w:semiHidden="1" w:unhideWhenUsed="1"/>
+    <w:lsdException w:name="caption" w:semiHidden="1" w:uiPriority="35" w:unhideWhenUsed="1" w:qFormat="1"/>
+    <w:lsdException w:name="table of figures" w:semiHidden="1" w:unhideWhenUsed="1"/>
+    <w:lsdException w:name="envelope address" w:semiHidden="1" w:unhideWhenUsed="1"/>
+    <w:lsdException w:name="envelope return" w:semiHidden="1" w:unhideWhenUsed="1"/>
+    <w:lsdException w:name="footnote reference" w:semiHidden="1" w:unhideWhenUsed="1"/>
+    <w:lsdException w:name="annotation reference" w:semiHidden="1" w:unhideWhenUsed="1"/>
+    <w:lsdException w:name="line number" w:semiHidden="1" w:unhideWhenUsed="1"/>
+    <w:lsdException w:name="page number" w:semiHidden="1" w:unhideWhenUsed="1"/>
+    <w:lsdException w:name="endnote reference" w:semiHidden="1" w:unhideWhenUsed="1"/>
+    <w:lsdException w:name="endnote text" w:semiHidden="1" w:unhideWhenUsed="1"/>
+    <w:lsdException w:name="table of authorities" w:semiHidden="1" w:unhideWhenUsed="1"/>
+    <w:lsdException w:name="macro" w:semiHidden="1" w:unhideWhenUsed="1"/>
+    <w:lsdException w:name="toa heading" w:semiHidden="1" w:unhideWhenUsed="1"/>
+    <w:lsdException w:name="List" w:semiHidden="1" w:unhideWhenUsed="1"/>
+    <w:lsdException w:name="List Bullet" w:semiHidden="1" w:unhideWhenUsed="1"/>
+    <w:lsdException w:name="List Number" w:semiHidden="1" w:unhideWhenUsed="1"/>
+    <w:lsdException w:name="List 2" w:semiHidden="1" w:unhideWhenUsed="1"/>
+    <w:lsdException w:name="List 3" w:semiHidden="1" w:unhideWhenUsed="1"/>
+    <w:lsdException w:name="List 4" w:semiHidden="1" w:unhideWhenUsed="1"/>
+    <w:lsdException w:name="List 5" w:semiHidden="1" w:unhideWhenUsed="1"/>
+    <w:lsdException w:name="List Bullet 2" w:semiHidden="1" w:unhideWhenUsed="1"/>
+    <w:lsdException w:name="List Bullet 3" w:semiHidden="1" w:unhideWhenUsed="1"/>
+    <w:lsdException w:name="List Bullet 4" w:semiHidden="1" w:unhideWhenUsed="1"/>
+    <w:lsdException w:name="List Bullet 5" w:semiHidden="1" w:unhideWhenUsed="1"/>
+    <w:lsdException w:name="List Number 2" w:semiHidden="1" w:unhideWhenUsed="1"/>
+    <w:lsdException w:name="List Number 3" w:semiHidden="1" w:unhideWhenUsed="1"/>
+    <w:lsdException w:name="List Number 4" w:semiHidden="1" w:unhideWhenUsed="1"/>
+    <w:lsdException w:name="List Number 5" w:semiHidden="1" w:unhideWhenUsed="1"/>
+    <w:lsdException w:name="Title" w:uiPriority="10" w:qFormat="1"/>
+    <w:lsdException w:name="Closing" w:semiHidden="1" w:unhideWhenUsed="1"/>
+    <w:lsdException w:name="Signature" w:semiHidden="1" w:unhideWhenUsed="1"/>
+    <w:lsdException w:name="Default Paragraph Font" w:semiHidden="1" w:uiPriority="1" w:unhideWhenUsed="1"/>
+    <w:lsdException w:name="Body Text" w:semiHidden="1" w:unhideWhenUsed="1"/>
+    <w:lsdException w:name="Body Text Indent" w:semiHidden="1" w:unhideWhenUsed="1"/>
+    <w:lsdException w:name="List Continue" w:semiHidden="1" w:unhideWhenUsed="1"/>
+    <w:lsdException w:name="List Continue 2" w:semiHidden="1" w:unhideWhenUsed="1"/>
+    <w:lsdException w:name="List Continue 3" w:semiHidden="1" w:unhideWhenUsed="1"/>
+    <w:lsdException w:name="List Continue 4" w:semiHidden="1" w:unhideWhenUsed="1"/>
+    <w:lsdException w:name="List Continue 5" w:semiHidden="1" w:unhideWhenUsed="1"/>
+    <w:lsdException w:name="Message Header" w:semiHidden="1" w:unhideWhenUsed="1"/>
+    <w:lsdException w:name="Subtitle" w:uiPriority="11" w:qFormat="1"/>
+    <w:lsdException w:name="Salutation" w:semiHidden="1" w:unhideWhenUsed="1"/>
+    <w:lsdException w:name="Date" w:semiHidden="1" w:unhideWhenUsed="1"/>
+    <w:lsdException w:name="Body Text First Indent" w:semiHidden="1" w:unhideWhenUsed="1"/>
+    <w:lsdException w:name="Body Text First Indent 2" w:semiHidden="1" w:unhideWhenUsed="1"/>
+    <w:lsdException w:name="Note Heading" w:semiHidden="1" w:unhideWhenUsed="1"/>
+    <w:lsdException w:name="Body Text 2" w:semiHidden="1" w:unhideWhenUsed="1"/>
+    <w:lsdException w:name="Body Text 3" w:semiHidden="1" w:unhideWhenUsed="1"/>
+    <w:lsdException w:name="Body Text Indent 2" w:semiHidden="1" w:unhideWhenUsed="1"/>
+    <w:lsdException w:name="Body Text Indent 3" w:semiHidden="1" w:unhideWhenUsed="1"/>
+    <w:lsdException w:name="Block Text" w:semiHidden="1" w:unhideWhenUsed="1"/>
+    <w:lsdException w:name="Hyperlink" w:semiHidden="1" w:unhideWhenUsed="1"/>
+    <w:lsdException w:name="FollowedHyperlink" w:semiHidden="1" w:unhideWhenUsed="1"/>
+    <w:lsdException w:name="Strong" w:uiPriority="22" w:qFormat="1"/>
+    <w:lsdException w:name="Emphasis" w:uiPriority="20" w:qFormat="1"/>
+    <w:lsdException w:name="Document Map" w:semiHidden="1" w:unhideWhenUsed="1"/>
+    <w:lsdException w:name="Plain Text" w:semiHidden="1" w:unhideWhenUsed="1"/>
+    <w:lsdException w:name="E-mail Signature" w:semiHidden="1" w:unhideWhenUsed="1"/>
+    <w:lsdException w:name="HTML Top of Form" w:semiHidden="1" w:unhideWhenUsed="1"/>
+    <w:lsdException w:name="HTML Bottom of Form" w:semiHidden="1" w:unhideWhenUsed="1"/>
+    <w:lsdException w:name="Normal (Web)" w:semiHidden="1" w:unhideWhenUsed="1"/>
+    <w:lsdException w:name="HTML Acronym" w:semiHidden="1" w:unhideWhenUsed="1"/>
+    <w:lsdException w:name="HTML Address" w:semiHidden="1" w:unhideWhenUsed="1"/>
+    <w:lsdException w:name="HTML Cite" w:semiHidden="1" w:unhideWhenUsed="1"/>
+    <w:lsdException w:name="HTML Code" w:semiHidden="1" w:unhideWhenUsed="1"/>
+    <w:lsdException w:name="HTML Definition" w:semiHidden="1" w:unhideWhenUsed="1"/>
+    <w:lsdException w:name="HTML Keyboard" w:semiHidden="1" w:unhideWhenUsed="1"/>
+    <w:lsdException w:name="HTML Preformatted" w:semiHidden="1" w:unhideWhenUsed="1"/>
+    <w:lsdException w:name="HTML Sample" w:semiHidden="1" w:unhideWhenUsed="1"/>
+    <w:lsdException w:name="HTML Typewriter" w:semiHidden="1" w:unhideWhenUsed="1"/>
+    <w:lsdException w:name="HTML Variable" w:semiHidden="1" w:unhideWhenUsed="1"/>
+    <w:lsdException w:name="Normal Table" w:semiHidden="1" w:unhideWhenUsed="1"/>
+    <w:lsdException w:name="annotation subject" w:semiHidden="1" w:unhideWhenUsed="1"/>
+    <w:lsdException w:name="No List" w:semiHidden="1" w:unhideWhenUsed="1"/>
+    <w:lsdException w:name="Outline List 1" w:semiHidden="1" w:unhideWhenUsed="1"/>
+    <w:lsdException w:name="Outline List 2" w:semiHidden="1" w:unhideWhenUsed="1"/>
+    <w:lsdException w:name="Outline List 3" w:semiHidden="1" w:unhideWhenUsed="1"/>
+    <w:lsdException w:name="Table Simple 1" w:semiHidden="1" w:unhideWhenUsed="1"/>
+    <w:lsdException w:name="Table Simple 2" w:semiHidden="1" w:unhideWhenUsed="1"/>
+    <w:lsdException w:name="Table Simple 3" w:semiHidden="1" w:unhideWhenUsed="1"/>
+    <w:lsdException w:name="Table Classic 1" w:semiHidden="1" w:unhideWhenUsed="1"/>
+    <w:lsdException w:name="Table Classic 2" w:semiHidden="1" w:unhideWhenUsed="1"/>
+    <w:lsdException w:name="Table Classic 3" w:semiHidden="1" w:unhideWhenUsed="1"/>
+    <w:lsdException w:name="Table Classic 4" w:semiHidden="1" w:unhideWhenUsed="1"/>
+    <w:lsdException w:name="Table Colorful 1" w:semiHidden="1" w:unhideWhenUsed="1"/>
+    <w:lsdException w:name="Table Colorful 2" w:semiHidden="1" w:unhideWhenUsed="1"/>
+    <w:lsdException w:name="Table Colorful 3" w:semiHidden="1" w:unhideWhenUsed="1"/>
+    <w:lsdException w:name="Table Columns 1" w:semiHidden="1" w:unhideWhenUsed="1"/>
+    <w:lsdException w:name="Table Columns 2" w:semiHidden="1" w:unhideWhenUsed="1"/>
+    <w:lsdException w:name="Table Columns 3" w:semiHidden="1" w:unhideWhenUsed="1"/>
+    <w:lsdException w:name="Table Columns 4" w:semiHidden="1" w:unhideWhenUsed="1"/>
+    <w:lsdException w:name="Table Columns 5" w:semiHidden="1" w:unhideWhenUsed="1"/>
+    <w:lsdException w:name="Table Grid 1" w:semiHidden="1" w:unhideWhenUsed="1"/>
+    <w:lsdException w:name="Table Grid 2" w:semiHidden="1" w:unhideWhenUsed="1"/>
+    <w:lsdException w:name="Table Grid 3" w:semiHidden="1" w:unhideWhenUsed="1"/>
+    <w:lsdException w:name="Table Grid 4" w:semiHidden="1" w:unhideWhenUsed="1"/>
+    <w:lsdException w:name="Table Grid 5" w:semiHidden="1" w:unhideWhenUsed="1"/>
+    <w:lsdException w:name="Table Grid 6" w:semiHidden="1" w:unhideWhenUsed="1"/>
+    <w:lsdException w:name="Table Grid 7" w:semiHidden="1" w:unhideWhenUsed="1"/>
+    <w:lsdException w:name="Table Grid 8" w:semiHidden="1" w:unhideWhenUsed="1"/>
+    <w:lsdException w:name="Table List 1" w:semiHidden="1" w:unhideWhenUsed="1"/>
+    <w:lsdException w:name="Table List 2" w:semiHidden="1" w:unhideWhenUsed="1"/>
+    <w:lsdException w:name="Table List 3" w:semiHidden="1" w:unhideWhenUsed="1"/>
+    <w:lsdException w:name="Table List 4" w:semiHidden="1" w:unhideWhenUsed="1"/>
+    <w:lsdException w:name="Table List 5" w:semiHidden="1" w:unhideWhenUsed="1"/>
+    <w:lsdException w:name="Table List 6" w:semiHidden="1" w:unhideWhenUsed="1"/>
+    <w:lsdException w:name="Table List 7" w:semiHidden="1" w:unhideWhenUsed="1"/>
+    <w:lsdException w:name="Table List 8" w:semiHidden="1" w:unhideWhenUsed="1"/>
+    <w:lsdException w:name="Table 3D effects 1" w:semiHidden="1" w:unhideWhenUsed="1"/>
+    <w:lsdException w:name="Table 3D effects 2" w:semiHidden="1" w:unhideWhenUsed="1"/>
+    <w:lsdException w:name="Table 3D effects 3" w:semiHidden="1" w:unhideWhenUsed="1"/>
+    <w:lsdException w:name="Table Contemporary" w:semiHidden="1" w:unhideWhenUsed="1"/>
+    <w:lsdException w:name="Table Elegant" w:semiHidden="1" w:unhideWhenUsed="1"/>
+    <w:lsdException w:name="Table Professional" w:semiHidden="1" w:unhideWhenUsed="1"/>
+    <w:lsdException w:name="Table Subtle 1" w:semiHidden="1" w:unhideWhenUsed="1"/>
+    <w:lsdException w:name="Table Subtle 2" w:semiHidden="1" w:unhideWhenUsed="1"/>
+    <w:lsdException w:name="Table Web 1" w:semiHidden="1" w:unhideWhenUsed="1"/>
+    <w:lsdException w:name="Table Web 2" w:semiHidden="1" w:unhideWhenUsed="1"/>
+    <w:lsdException w:name="Table Web 3" w:semiHidden="1" w:unhideWhenUsed="1"/>
+    <w:lsdException w:name="Balloon Text" w:semiHidden="1" w:unhideWhenUsed="1"/>
+    <w:lsdException w:name="Table Grid" w:uiPriority="39"/>
+    <w:lsdException w:name="Table Theme" w:semiHidden="1" w:unhideWhenUsed="1"/>
+    <w:lsdException w:name="Placeholder Text" w:semiHidden="1"/>
+    <w:lsdException w:name="No Spacing" w:uiPriority="1" w:qFormat="1"/>
+    <w:lsdException w:name="Light Shading" w:uiPriority="60"/>
+    <w:lsdException w:name="Light List" w:uiPriority="61"/>
+    <w:lsdException w:name="Light Grid" w:uiPriority="62"/>
+    <w:lsdException w:name="Medium Shading 1" w:uiPriority="63"/>
+    <w:lsdException w:name="Medium Shading 2" w:uiPriority="64"/>
+    <w:lsdException w:name="Medium List 1" w:uiPriority="65"/>
+    <w:lsdException w:name="Medium List 2" w:uiPriority="66"/>
+    <w:lsdException w:name="Medium Grid 1" w:uiPriority="67"/>
+    <w:lsdException w:name="Medium Grid 2" w:uiPriority="68"/>
+    <w:lsdException w:name="Medium Grid 3" w:uiPriority="69"/>
+    <w:lsdException w:name="Dark List" w:uiPriority="70"/>
+    <w:lsdException w:name="Colorful Shading" w:uiPriority="71"/>
+    <w:lsdException w:name="Colorful List" w:uiPriority="72"/>
+    <w:lsdException w:name="Colorful Grid" w:uiPriority="73"/>
+    <w:lsdException w:name="Light Shading Accent 1" w:uiPriority="60"/>
+    <w:lsdException w:name="Light List Accent 1" w:uiPriority="61"/>
+    <w:lsdException w:name="Light Grid Accent 1" w:uiPriority="62"/>
+    <w:lsdException w:name="Medium Shading 1 Accent 1" w:uiPriority="63"/>
+    <w:lsdException w:name="Medium Shading 2 Accent 1" w:uiPriority="64"/>
+    <w:lsdException w:name="Medium List 1 Accent 1" w:uiPriority="65"/>
+    <w:lsdException w:name="Revision" w:semiHidden="1"/>
+    <w:lsdException w:name="List Paragraph" w:uiPriority="34" w:qFormat="1"/>
+    <w:lsdException w:name="Quote" w:uiPriority="29" w:qFormat="1"/>
+    <w:lsdException w:name="Intense Quote" w:uiPriority="30" w:qFormat="1"/>
+    <w:lsdException w:name="Medium List 2 Accent 1" w:uiPriority="66"/>
+    <w:lsdException w:name="Medium Grid 1 Accent 1" w:uiPriority="67"/>
+    <w:lsdException w:name="Medium Grid 2 Accent 1" w:uiPriority="68"/>
+    <w:lsdException w:name="Medium Grid 3 Accent 1" w:uiPriority="69"/>
+    <w:lsdException w:name="Dark List Accent 1" w:uiPriority="70"/>
+    <w:lsdException w:name="Colorful Shading Accent 1" w:uiPriority="71"/>
+    <w:lsdException w:name="Colorful List Accent 1" w:uiPriority="72"/>
+    <w:lsdException w:name="Colorful Grid Accent 1" w:uiPriority="73"/>
+    <w:lsdException w:name="Light Shading Accent 2" w:uiPriority="60"/>
+    <w:lsdException w:name="Light List Accent 2" w:uiPriority="61"/>
+    <w:lsdException w:name="Light Grid Accent 2" w:uiPriority="62"/>
+    <w:lsdException w:name="Medium Shading 1 Accent 2" w:uiPriority="63"/>
+    <w:lsdException w:name="Medium Shading 2 Accent 2" w:uiPriority="64"/>
+    <w:lsdException w:name="Medium List 1 Accent 2" w:uiPriority="65"/>
+    <w:lsdException w:name="Medium List 2 Accent 2" w:uiPriority="66"/>
+    <w:lsdException w:name="Medium Grid 1 Accent 2" w:uiPriority="67"/>
+    <w:lsdException w:name="Medium Grid 2 Accent 2" w:uiPriority="68"/>
+    <w:lsdException w:name="Medium Grid 3 Accent 2" w:uiPriority="69"/>
+    <w:lsdException w:name="Dark List Accent 2" w:uiPriority="70"/>
+    <w:lsdException w:name="Colorful Shading Accent 2" w:uiPriority="71"/>
+    <w:lsdException w:name="Colorful List Accent 2" w:uiPriority="72"/>
+    <w:lsdException w:name="Colorful Grid Accent 2" w:uiPriority="73"/>
+    <w:lsdException w:name="Light Shading Accent 3" w:uiPriority="60"/>
+    <w:lsdException w:name="Light List Accent 3" w:uiPriority="61"/>
+    <w:lsdException w:name="Light Grid Accent 3" w:uiPriority="62"/>
+    <w:lsdException w:name="Medium Shading 1 Accent 3" w:uiPriority="63"/>
+    <w:lsdException w:name="Medium Shading 2 Accent 3" w:uiPriority="64"/>
+    <w:lsdException w:name="Medium List 1 Accent 3" w:uiPriority="65"/>
+    <w:lsdException w:name="Medium List 2 Accent 3" w:uiPriority="66"/>
+    <w:lsdException w:name="Medium Grid 1 Accent 3" w:uiPriority="67"/>
+    <w:lsdException w:name="Medium Grid 2 Accent 3" w:uiPriority="68"/>
+    <w:lsdException w:name="Medium Grid 3 Accent 3" w:uiPriority="69"/>
+    <w:lsdException w:name="Dark List Accent 3" w:uiPriority="70"/>
+    <w:lsdException w:name="Colorful Shading Accent 3" w:uiPriority="71"/>
+    <w:lsdException w:name="Colorful List Accent 3" w:uiPriority="72"/>
+    <w:lsdException w:name="Colorful Grid Accent 3" w:uiPriority="73"/>
+    <w:lsdException w:name="Light Shading Accent 4" w:uiPriority="60"/>
+    <w:lsdException w:name="Light List Accent 4" w:uiPriority="61"/>
+    <w:lsdException w:name="Light Grid Accent 4" w:uiPriority="62"/>
+    <w:lsdException w:name="Medium Shading 1 Accent 4" w:uiPriority="63"/>
+    <w:lsdException w:name="Medium Shading 2 Accent 4" w:uiPriority="64"/>
+    <w:lsdException w:name="Medium List 1 Accent 4" w:uiPriority="65"/>
+    <w:lsdException w:name="Medium List 2 Accent 4" w:uiPriority="66"/>
+    <w:lsdException w:name="Medium Grid 1 Accent 4" w:uiPriority="67"/>
+    <w:lsdException w:name="Medium Grid 2 Accent 4" w:uiPriority="68"/>
+    <w:lsdException w:name="Medium Grid 3 Accent 4" w:uiPriority="69"/>
+    <w:lsdException w:name="Dark List Accent 4" w:uiPriority="70"/>
+    <w:lsdException w:name="Colorful Shading Accent 4" w:uiPriority="71"/>
+    <w:lsdException w:name="Colorful List Accent 4" w:uiPriority="72"/>
+    <w:lsdException w:name="Colorful Grid Accent 4" w:uiPriority="73"/>
+    <w:lsdException w:name="Light Shading Accent 5" w:uiPriority="60"/>
+    <w:lsdException w:name="Light List Accent 5" w:uiPriority="61"/>
+    <w:lsdException w:name="Light Grid Accent 5" w:uiPriority="62"/>
+    <w:lsdException w:name="Medium Shading 1 Accent 5" w:uiPriority="63"/>
+    <w:lsdException w:name="Medium Shading 2 Accent 5" w:uiPriority="64"/>
+    <w:lsdException w:name="Medium List 1 Accent 5" w:uiPriority="65"/>
+    <w:lsdException w:name="Medium List 2 Accent 5" w:uiPriority="66"/>
+    <w:lsdException w:name="Medium Grid 1 Accent 5" w:uiPriority="67"/>
+    <w:lsdException w:name="Medium Grid 2 Accent 5" w:uiPriority="68"/>
+    <w:lsdException w:name="Medium Grid 3 Accent 5" w:uiPriority="69"/>
+    <w:lsdException w:name="Dark List Accent 5" w:uiPriority="70"/>
+    <w:lsdException w:name="Colorful Shading Accent 5" w:uiPriority="71"/>
+    <w:lsdException w:name="Colorful List Accent 5" w:uiPriority="72"/>
+    <w:lsdException w:name="Colorful Grid Accent 5" w:uiPriority="73"/>
+    <w:lsdException w:name="Light Shading Accent 6" w:uiPriority="60"/>
+    <w:lsdException w:name="Light List Accent 6" w:uiPriority="61"/>
+    <w:lsdException w:name="Light Grid Accent 6" w:uiPriority="62"/>
+    <w:lsdException w:name="Medium Shading 1 Accent 6" w:uiPriority="63"/>
+    <w:lsdException w:name="Medium Shading 2 Accent 6" w:uiPriority="64"/>
+    <w:lsdException w:name="Medium List 1 Accent 6" w:uiPriority="65"/>
+    <w:lsdException w:name="Medium List 2 Accent 6" w:uiPriority="66"/>
+    <w:lsdException w:name="Medium Grid 1 Accent 6" w:uiPriority="67"/>
+    <w:lsdException w:name="Medium Grid 2 Accent 6" w:uiPriority="68"/>
+    <w:lsdException w:name="Medium Grid 3 Accent 6" w:uiPriority="69"/>
+    <w:lsdException w:name="Dark List Accent 6" w:uiPriority="70"/>
+    <w:lsdException w:name="Colorful Shading Accent 6" w:uiPriority="71"/>
+    <w:lsdException w:name="Colorful List Accent 6" w:uiPriority="72"/>
+    <w:lsdException w:name="Colorful Grid Accent 6" w:uiPriority="73"/>
+    <w:lsdException w:name="Subtle Emphasis" w:uiPriority="19" w:qFormat="1"/>
+    <w:lsdException w:name="Intense Emphasis" w:uiPriority="21" w:qFormat="1"/>
+    <w:lsdException w:name="Subtle Reference" w:uiPriority="31" w:qFormat="1"/>
+    <w:lsdException w:name="Intense Reference" w:uiPriority="32" w:qFormat="1"/>
+    <w:lsdException w:name="Book Title" w:uiPriority="33" w:qFormat="1"/>
+    <w:lsdException w:name="Bibliography" w:semiHidden="1" w:uiPriority="37" w:unhideWhenUsed="1"/>
+    <w:lsdException w:name="TOC Heading" w:semiHidden="1" w:uiPriority="39" w:unhideWhenUsed="1" w:qFormat="1"/>
+    <w:lsdException w:name="Plain Table 1" w:uiPriority="41"/>
+    <w:lsdException w:name="Plain Table 2" w:uiPriority="42"/>
+    <w:lsdException w:name="Plain Table 3" w:uiPriority="43"/>
+    <w:lsdException w:name="Plain Table 4" w:uiPriority="44"/>
+    <w:lsdException w:name="Plain Table 5" w:uiPriority="45"/>
+    <w:lsdException w:name="Grid Table Light" w:uiPriority="40"/>
+    <w:lsdException w:name="Grid Table 1 Light" w:uiPriority="46"/>
+    <w:lsdException w:name="Grid Table 2" w:uiPriority="47"/>
+    <w:lsdException w:name="Grid Table 3" w:uiPriority="48"/>
+    <w:lsdException w:name="Grid Table 4" w:uiPriority="49"/>
+    <w:lsdException w:name="Grid Table 5 Dark" w:uiPriority="50"/>
+    <w:lsdException w:name="Grid Table 6 Colorful" w:uiPriority="51"/>
+    <w:lsdException w:name="Grid Table 7 Colorful" w:uiPriority="52"/>
+    <w:lsdException w:name="Grid Table 1 Light Accent 1" w:uiPriority="46"/>
+    <w:lsdException w:name="Grid Table 2 Accent 1" w:uiPriority="47"/>
+    <w:lsdException w:name="Grid Table 3 Accent 1" w:uiPriority="48"/>
+    <w:lsdException w:name="Grid Table 4 Accent 1" w:uiPriority="49"/>
+    <w:lsdException w:name="Grid Table 5 Dark Accent 1" w:uiPriority="50"/>
+    <w:lsdException w:name="Grid Table 6 Colorful Accent 1" w:uiPriority="51"/>
+    <w:lsdException w:name="Grid Table 7 Colorful Accent 1" w:uiPriority="52"/>
+    <w:lsdException w:name="Grid Table 1 Light Accent 2" w:uiPriority="46"/>
+    <w:lsdException w:name="Grid Table 2 Accent 2" w:uiPriority="47"/>
+    <w:lsdException w:name="Grid Table 3 Accent 2" w:uiPriority="48"/>
+    <w:lsdException w:name="Grid Table 4 Accent 2" w:uiPriority="49"/>
+    <w:lsdException w:name="Grid Table 5 Dark Accent 2" w:uiPriority="50"/>
+    <w:lsdException w:name="Grid Table 6 Colorful Accent 2" w:uiPriority="51"/>
+    <w:lsdException w:name="Grid Table 7 Colorful Accent 2" w:uiPriority="52"/>
+    <w:lsdException w:name="Grid Table 1 Light Accent 3" w:uiPriority="46"/>
+    <w:lsdException w:name="Grid Table 2 Accent 3" w:uiPriority="47"/>
+    <w:lsdException w:name="Grid Table 3 Accent 3" w:uiPriority="48"/>
+    <w:lsdException w:name="Grid Table 4 Accent 3" w:uiPriority="49"/>
+    <w:lsdException w:name="Grid Table 5 Dark Accent 3" w:uiPriority="50"/>
+    <w:lsdException w:name="Grid Table 6 Colorful Accent 3" w:uiPriority="51"/>
+    <w:lsdException w:name="Grid Table 7 Colorful Accent 3" w:uiPriority="52"/>
+    <w:lsdException w:name="Grid Table 1 Light Accent 4" w:uiPriority="46"/>
+    <w:lsdException w:name="Grid Table 2 Accent 4" w:uiPriority="47"/>
+    <w:lsdException w:name="Grid Table 3 Accent 4" w:uiPriority="48"/>
+    <w:lsdException w:name="Grid Table 4 Accent 4" w:uiPriority="49"/>
+    <w:lsdException w:name="Grid Table 5 Dark Accent 4" w:uiPriority="50"/>
+    <w:lsdException w:name="Grid Table 6 Colorful Accent 4" w:uiPriority="51"/>
+    <w:lsdException w:name="Grid Table 7 Colorful Accent 4" w:uiPriority="52"/>
+    <w:lsdException w:name="Grid Table 1 Light Accent 5" w:uiPriority="46"/>
+    <w:lsdException w:name="Grid Table 2 Accent 5" w:uiPriority="47"/>
+    <w:lsdException w:name="Grid Table 3 Accent 5" w:uiPriority="48"/>
+    <w:lsdException w:name="Grid Table 4 Accent 5" w:uiPriority="49"/>
+    <w:lsdException w:name="Grid Table 5 Dark Accent 5" w:uiPriority="50"/>
+    <w:lsdException w:name="Grid Table 6 Colorful Accent 5" w:uiPriority="51"/>
+    <w:lsdException w:name="Grid Table 7 Colorful Accent 5" w:uiPriority="52"/>
+    <w:lsdException w:name="Grid Table 1 Light Accent 6" w:uiPriority="46"/>
+    <w:lsdException w:name="Grid Table 2 Accent 6" w:uiPriority="47"/>
+    <w:lsdException w:name="Grid Table 3 Accent 6" w:uiPriority="48"/>
+    <w:lsdException w:name="Grid Table 4 Accent 6" w:uiPriority="49"/>
+    <w:lsdException w:name="Grid Table 5 Dark Accent 6" w:uiPriority="50"/>
+    <w:lsdException w:name="Grid Table 6 Colorful Accent 6" w:uiPriority="51"/>
+    <w:lsdException w:name="Grid Table 7 Colorful Accent 6" w:uiPriority="52"/>
+    <w:lsdException w:name="List Table 1 Light" w:uiPriority="46"/>
+    <w:lsdException w:name="List Table 2" w:uiPriority="47"/>
+    <w:lsdException w:name="List Table 3" w:uiPriority="48"/>
+    <w:lsdException w:name="List Table 4" w:uiPriority="49"/>
+    <w:lsdException w:name="List Table 5 Dark" w:uiPriority="50"/>
+    <w:lsdException w:name="List Table 6 Colorful" w:uiPriority="51"/>
+    <w:lsdException w:name="List Table 7 Colorful" w:uiPriority="52"/>
+    <w:lsdException w:name="List Table 1 Light Accent 1" w:uiPriority="46"/>
+    <w:lsdException w:name="List Table 2 Accent 1" w:uiPriority="47"/>
+    <w:lsdException w:name="List Table 3 Accent 1" w:uiPriority="48"/>
+    <w:lsdException w:name="List Table 4 Accent 1" w:uiPriority="49"/>
+    <w:lsdException w:name="List Table 5 Dark Accent 1" w:uiPriority="50"/>
+    <w:lsdException w:name="List Table 6 Colorful Accent 1" w:uiPriority="51"/>
+    <w:lsdException w:name="List Table 7 Colorful Accent 1" w:uiPriority="52"/>
+    <w:lsdException w:name="List Table 1 Light Accent 2" w:uiPriority="46"/>
+    <w:lsdException w:name="List Table 2 Accent 2" w:uiPriority="47"/>
+    <w:lsdException w:name="List Table 3 Accent 2" w:uiPriority="48"/>
+    <w:lsdException w:name="List Table 4 Accent 2" w:uiPriority="49"/>
+    <w:lsdException w:name="List Table 5 Dark Accent 2" w:uiPriority="50"/>
+    <w:lsdException w:name="List Table 6 Colorful Accent 2" w:uiPriority="51"/>
+    <w:lsdException w:name="List Table 7 Colorful Accent 2" w:uiPriority="52"/>
+    <w:lsdException w:name="List Table 1 Light Accent 3" w:uiPriority="46"/>
+    <w:lsdException w:name="List Table 2 Accent 3" w:uiPriority="47"/>
+    <w:lsdException w:name="List Table 3 Accent 3" w:uiPriority="48"/>
+    <w:lsdException w:name="List Table 4 Accent 3" w:uiPriority="49"/>
+    <w:lsdException w:name="List Table 5 Dark Accent 3" w:uiPriority="50"/>
+    <w:lsdException w:name="List Table 6 Colorful Accent 3" w:uiPriority="51"/>
+    <w:lsdException w:name="List Table 7 Colorful Accent 3" w:uiPriority="52"/>
+    <w:lsdException w:name="List Table 1 Light Accent 4" w:uiPriority="46"/>
+    <w:lsdException w:name="List Table 2 Accent 4" w:uiPriority="47"/>
+    <w:lsdException w:name="List Table 3 Accent 4" w:uiPriority="48"/>
+    <w:lsdException w:name="List Table 4 Accent 4" w:uiPriority="49"/>
+    <w:lsdException w:name="List Table 5 Dark Accent 4" w:uiPriority="50"/>
+    <w:lsdException w:name="List Table 6 Colorful Accent 4" w:uiPriority="51"/>
+    <w:lsdException w:name="List Table 7 Colorful Accent 4" w:uiPriority="52"/>
+    <w:lsdException w:name="List Table 1 Light Accent 5" w:uiPriority="46"/>
+    <w:lsdException w:name="List Table 2 Accent 5" w:uiPriority="47"/>
+    <w:lsdException w:name="List Table 3 Accent 5" w:uiPriority="48"/>
+    <w:lsdException w:name="List Table 4 Accent 5" w:uiPriority="49"/>
+    <w:lsdException w:name="List Table 5 Dark Accent 5" w:uiPriority="50"/>
+    <w:lsdException w:name="List Table 6 Colorful Accent 5" w:uiPriority="51"/>
+    <w:lsdException w:name="List Table 7 Colorful Accent 5" w:uiPriority="52"/>
+    <w:lsdException w:name="List Table 1 Light Accent 6" w:uiPriority="46"/>
+    <w:lsdException w:name="List Table 2 Accent 6" w:uiPriority="47"/>
+    <w:lsdException w:name="List Table 3 Accent 6" w:uiPriority="48"/>
+    <w:lsdException w:name="List Table 4 Accent 6" w:uiPriority="49"/>
+    <w:lsdException w:name="List Table 5 Dark Accent 6" w:uiPriority="50"/>
+    <w:lsdException w:name="List Table 6 Colorful Accent 6" w:uiPriority="51"/>
+    <w:lsdException w:name="List Table 7 Colorful Accent 6" w:uiPriority="52"/>
+  </w:latentStyles>
+  <w:style w:type="paragraph" w:default="1" w:styleId="Normal">
+    <w:name w:val="Normal"/>
+    <w:qFormat/>
+  </w:style>
+  <w:style w:type="character" w:default="1" w:styleId="Standardstycketeckensnitt">
+    <w:name w:val="Default Paragraph Font"/>
+    <w:uiPriority w:val="1"/>
+    <w:semiHidden/>
+    <w:unhideWhenUsed/>
+  </w:style>
+  <w:style w:type="table" w:default="1" w:styleId="Normaltabell">
+    <w:name w:val="Normal Table"/>
+    <w:uiPriority w:val="99"/>
+    <w:semiHidden/>
+    <w:unhideWhenUsed/>
+    <w:tblPr>
+      <w:tblInd w:w="0" w:type="dxa"/>
+      <w:tblCellMar>
+        <w:top w:w="0" w:type="dxa"/>
+        <w:left w:w="108" w:type="dxa"/>
+        <w:bottom w:w="0" w:type="dxa"/>
+        <w:right w:w="108" w:type="dxa"/>
+      </w:tblCellMar>
+    </w:tblPr>
+  </w:style>
+  <w:style w:type="numbering" w:default="1" w:styleId="Ingenlista">
+    <w:name w:val="No List"/>
+    <w:uiPriority w:val="99"/>
+    <w:semiHidden/>
+    <w:unhideWhenUsed/>
+  </w:style>
+  <w:style w:type="character" w:styleId="Platshllartext">
+    <w:name w:val="Placeholder Text"/>
+    <w:basedOn w:val="Standardstycketeckensnitt"/>
+    <w:uiPriority w:val="99"/>
+    <w:semiHidden/>
+    <w:rsid w:val="006B70BF"/>
+    <w:rPr>
+      <w:color w:val="808080"/>
+    </w:rPr>
+  </w:style>
+</w:styles>
+</file>
+
+<file path=word/glossary/webSettings.xml><?xml version="1.0" encoding="utf-8"?>
+<w:webSettings xmlns:mc="http://schemas.openxmlformats.org/markup-compatibility/2006" xmlns:r="http://schemas.openxmlformats.org/officeDocument/2006/relationships" xmlns:w="http://schemas.openxmlformats.org/wordprocessingml/2006/main" xmlns:w14="http://schemas.microsoft.com/office/word/2010/wordml" xmlns:w15="http://schemas.microsoft.com/office/word/2012/wordml" mc:Ignorable="w14 w15">
+  <w:optimizeForBrowser/>
+  <w:allowPNG/>
+</w:webSettings>
 </file>
 
 <file path=word/theme/theme1.xml><?xml version="1.0" encoding="utf-8"?>
@@ -8657,7 +9751,7 @@
 </file>
 
 <file path=customXml/itemProps1.xml><?xml version="1.0" encoding="utf-8"?>
-<ds:datastoreItem xmlns:ds="http://schemas.openxmlformats.org/officeDocument/2006/customXml" ds:itemID="{34C00D5E-2944-46B6-966B-975B3058A1E1}">
+<ds:datastoreItem xmlns:ds="http://schemas.openxmlformats.org/officeDocument/2006/customXml" ds:itemID="{6091F05D-319B-4D3A-A226-B26953A0FEE5}">
   <ds:schemaRefs>
     <ds:schemaRef ds:uri="http://schemas.openxmlformats.org/officeDocument/2006/bibliography"/>
   </ds:schemaRefs>

</xml_diff>

<commit_message>
Finished first draft to Peter, missing references and referals to previous works.
</commit_message>
<xml_diff>
--- a/Part1/Kladd till Peter.docx
+++ b/Part1/Kladd till Peter.docx
@@ -118,7 +118,7 @@
                         <a:effectLst/>
                         <a:extLst>
                           <a:ext uri="{C572A759-6A51-4108-AA02-DFA0A04FC94B}">
-                            <ma14:wrappingTextBoxFlag xmlns="" xmlns:mo="http://schemas.microsoft.com/office/mac/office/2008/main" xmlns:mv="urn:schemas-microsoft-com:mac:vml" xmlns:o="urn:schemas-microsoft-com:office:office" xmlns:v="urn:schemas-microsoft-com:vml" xmlns:w10="urn:schemas-microsoft-com:office:word" xmlns:w="http://schemas.openxmlformats.org/wordprocessingml/2006/main" xmlns:ma14="http://schemas.microsoft.com/office/mac/drawingml/2011/main"/>
+                            <ma14:wrappingTextBoxFlag xmlns:ma14="http://schemas.microsoft.com/office/mac/drawingml/2011/main" xmlns:w="http://schemas.openxmlformats.org/wordprocessingml/2006/main" xmlns:w10="urn:schemas-microsoft-com:office:word" xmlns:v="urn:schemas-microsoft-com:vml" xmlns:o="urn:schemas-microsoft-com:office:office" xmlns:mv="urn:schemas-microsoft-com:mac:vml" xmlns:mo="http://schemas.microsoft.com/office/mac/office/2008/main" xmlns=""/>
                           </a:ext>
                         </a:extLst>
                       </wps:spPr>
@@ -144,7 +144,10 @@
                               <w:jc w:val="left"/>
                             </w:pPr>
                             <w:r>
-                              <w:t>En schack AI som använder case-based reasoning (översättning?)</w:t>
+                              <w:t xml:space="preserve">En schack AI </w:t>
+                            </w:r>
+                            <w:r>
+                              <w:t>baserad på case-baseD Reasoning</w:t>
                             </w:r>
                           </w:p>
                           <w:p>
@@ -317,18 +320,30 @@
                         <w:jc w:val="left"/>
                       </w:pPr>
                       <w:r>
-                        <w:t>En schack AI som använder case-based reasoning (översättning?)</w:t>
+                        <w:t xml:space="preserve">En schack AI </w:t>
+                      </w:r>
+                      <w:r>
+                        <w:t>baserad på case-baseD Reasoning</w:t>
                       </w:r>
                     </w:p>
                     <w:p>
                       <w:pPr>
                         <w:pStyle w:val="Subtitel"/>
                         <w:jc w:val="left"/>
+                        <w:rPr>
+                          <w:lang w:val="en-US"/>
+                        </w:rPr>
                       </w:pPr>
                       <w:r>
+                        <w:rPr>
+                          <w:lang w:val="en-US"/>
+                        </w:rPr>
                         <w:t>Undertitel</w:t>
                       </w:r>
                       <w:r>
+                        <w:rPr>
+                          <w:lang w:val="en-US"/>
+                        </w:rPr>
                         <w:t xml:space="preserve"> (?)</w:t>
                       </w:r>
                     </w:p>
@@ -490,7 +505,7 @@
                         <a:effectLst/>
                         <a:extLst>
                           <a:ext uri="{C572A759-6A51-4108-AA02-DFA0A04FC94B}">
-                            <ma14:wrappingTextBoxFlag xmlns="" xmlns:mo="http://schemas.microsoft.com/office/mac/office/2008/main" xmlns:mv="urn:schemas-microsoft-com:mac:vml" xmlns:o="urn:schemas-microsoft-com:office:office" xmlns:v="urn:schemas-microsoft-com:vml" xmlns:w10="urn:schemas-microsoft-com:office:word" xmlns:w="http://schemas.openxmlformats.org/wordprocessingml/2006/main" xmlns:ma14="http://schemas.microsoft.com/office/mac/drawingml/2011/main"/>
+                            <ma14:wrappingTextBoxFlag xmlns:ma14="http://schemas.microsoft.com/office/mac/drawingml/2011/main" xmlns:w="http://schemas.openxmlformats.org/wordprocessingml/2006/main" xmlns:w10="urn:schemas-microsoft-com:office:word" xmlns:v="urn:schemas-microsoft-com:vml" xmlns:o="urn:schemas-microsoft-com:office:office" xmlns:mv="urn:schemas-microsoft-com:mac:vml" xmlns:mo="http://schemas.microsoft.com/office/mac/office/2008/main" xmlns=""/>
                           </a:ext>
                         </a:extLst>
                       </wps:spPr>
@@ -2527,13 +2542,72 @@
         <w:t>regerande världsmästaren</w:t>
       </w:r>
       <w:r>
+        <w:t xml:space="preserve"> Garri Kasparov</w:t>
+      </w:r>
+      <w:r>
+        <w:t xml:space="preserve"> av en schackspelande maskin vid namn ”Deep </w:t>
+      </w:r>
+      <w:proofErr w:type="spellStart"/>
+      <w:r>
+        <w:t>Blue</w:t>
+      </w:r>
+      <w:proofErr w:type="spellEnd"/>
+      <w:r>
+        <w:t>” (</w:t>
+      </w:r>
+      <w:proofErr w:type="spellStart"/>
+      <w:r>
+        <w:t>Cambell</w:t>
+      </w:r>
+      <w:proofErr w:type="spellEnd"/>
+      <w:r>
+        <w:t xml:space="preserve">, </w:t>
+      </w:r>
+      <w:proofErr w:type="spellStart"/>
+      <w:r>
+        <w:t>Hoane</w:t>
+      </w:r>
+      <w:proofErr w:type="spellEnd"/>
+      <w:r>
+        <w:t xml:space="preserve"> &amp; </w:t>
+      </w:r>
+      <w:proofErr w:type="spellStart"/>
+      <w:r>
+        <w:t>Hsu</w:t>
+      </w:r>
+      <w:proofErr w:type="spellEnd"/>
+      <w:r>
+        <w:t>, 2001).</w:t>
+      </w:r>
+      <w:r>
+        <w:rPr>
+          <w:b/>
+        </w:rPr>
         <w:t xml:space="preserve"> </w:t>
       </w:r>
       <w:r>
-        <w:t>Garri Kasparov</w:t>
-      </w:r>
-      <w:r>
-        <w:t xml:space="preserve"> av en schackspelande maskin vid namn ”Deep </w:t>
+        <w:t xml:space="preserve">Detta </w:t>
+      </w:r>
+      <w:r>
+        <w:t>innebär</w:t>
+      </w:r>
+      <w:r>
+        <w:t xml:space="preserve"> </w:t>
+      </w:r>
+      <w:r>
+        <w:t xml:space="preserve">inte att artificiell intelligens (AI) för schack </w:t>
+      </w:r>
+      <w:r>
+        <w:t>inte har rum att</w:t>
+      </w:r>
+      <w:r>
+        <w:t xml:space="preserve"> utveckla</w:t>
+      </w:r>
+      <w:r>
+        <w:t>s;</w:t>
+      </w:r>
+      <w:r>
+        <w:t xml:space="preserve"> Deep </w:t>
       </w:r>
       <w:proofErr w:type="spellStart"/>
       <w:r>
@@ -2541,11 +2615,30 @@
       </w:r>
       <w:proofErr w:type="spellEnd"/>
       <w:r>
-        <w:t>” (</w:t>
+        <w:t xml:space="preserve"> var en maskin med specialanpassad hårdvara, så det är inte säkert att dess framgång går att replikera på persondatorer och spelkonsoler.</w:t>
+      </w:r>
+    </w:p>
+    <w:p>
+      <w:pPr>
+        <w:rPr>
+          <w:b/>
+        </w:rPr>
+      </w:pPr>
+      <w:r>
+        <w:t>Ett problem med att utvec</w:t>
+      </w:r>
+      <w:r>
+        <w:t>kla AI</w:t>
+      </w:r>
+      <w:r>
+        <w:t xml:space="preserve"> som kan spela schack är att </w:t>
+      </w:r>
+      <w:r>
+        <w:t xml:space="preserve">det är väldigt beräkningskrävande att räkna ut det bästa draget att utföra i ett givet läge. Om AI:n kan utföra drag a, b eller c, och motståndaren kan utföra drag d, e eller f efteråt, måste alla lägen ad, </w:t>
       </w:r>
       <w:proofErr w:type="spellStart"/>
       <w:r>
-        <w:t>Cambell</w:t>
+        <w:t>ae</w:t>
       </w:r>
       <w:proofErr w:type="spellEnd"/>
       <w:r>
@@ -2553,139 +2646,195 @@
       </w:r>
       <w:proofErr w:type="spellStart"/>
       <w:r>
-        <w:t>Hoane</w:t>
+        <w:t>af</w:t>
       </w:r>
       <w:proofErr w:type="spellEnd"/>
       <w:r>
-        <w:t xml:space="preserve"> &amp; </w:t>
+        <w:t xml:space="preserve">, bd, be, </w:t>
       </w:r>
       <w:proofErr w:type="spellStart"/>
       <w:r>
-        <w:t>Hsu</w:t>
+        <w:t>bf</w:t>
       </w:r>
       <w:proofErr w:type="spellEnd"/>
       <w:r>
-        <w:t>, 2001).</w:t>
+        <w:t xml:space="preserve">, cd, </w:t>
+      </w:r>
+      <w:proofErr w:type="spellStart"/>
+      <w:r>
+        <w:t>ce</w:t>
+      </w:r>
+      <w:proofErr w:type="spellEnd"/>
+      <w:r>
+        <w:t xml:space="preserve"> och</w:t>
+      </w:r>
+      <w:r>
+        <w:t xml:space="preserve"> cf undersökas för att se vilket drag</w:t>
+      </w:r>
+      <w:r>
+        <w:t xml:space="preserve"> som resulterade i </w:t>
+      </w:r>
+      <w:r>
+        <w:t>bäst situation för AI:n, givet att motståndaren gör sitt bästa. För varje extra steg in i framtiden som AI:n vill</w:t>
+      </w:r>
+      <w:r>
+        <w:t xml:space="preserve"> se måste x gånger så många lägen</w:t>
+      </w:r>
+      <w:r>
+        <w:t xml:space="preserve"> undersökas, där x är</w:t>
+      </w:r>
+      <w:r>
+        <w:t xml:space="preserve"> det genomsnittliga</w:t>
+      </w:r>
+      <w:r>
+        <w:t xml:space="preserve"> antalet drag som kan utföras i </w:t>
+      </w:r>
+      <w:r>
+        <w:t>de nuvarande</w:t>
+      </w:r>
+      <w:r>
+        <w:t xml:space="preserve"> </w:t>
+      </w:r>
+      <w:r>
+        <w:t>slut</w:t>
+      </w:r>
+      <w:r>
+        <w:t>läge</w:t>
+      </w:r>
+      <w:r>
+        <w:t>na</w:t>
+      </w:r>
+      <w:r>
+        <w:t xml:space="preserve">. </w:t>
+      </w:r>
+      <w:r>
+        <w:t xml:space="preserve">XXX(källa) estimerar att antalet möjliga </w:t>
+      </w:r>
+      <w:r>
+        <w:t>slutlägen</w:t>
+      </w:r>
+      <w:r>
+        <w:t xml:space="preserve"> är minst 10</w:t>
+      </w:r>
+      <w:r>
+        <w:t>^YY, och d</w:t>
+      </w:r>
+      <w:r>
+        <w:t xml:space="preserve">et är </w:t>
+      </w:r>
+      <w:r>
+        <w:t>i nuläget omöjligt</w:t>
+      </w:r>
+      <w:r>
+        <w:t xml:space="preserve"> för en d</w:t>
+      </w:r>
+      <w:r>
+        <w:t>ator att undersöka så många lägen</w:t>
+      </w:r>
+      <w:r>
+        <w:t xml:space="preserve"> under en rimlig tid.</w:t>
+      </w:r>
+      <w:r>
+        <w:t xml:space="preserve"> </w:t>
       </w:r>
       <w:r>
         <w:rPr>
           <w:b/>
         </w:rPr>
+        <w:t>(B</w:t>
+      </w:r>
+      <w:r>
+        <w:rPr>
+          <w:b/>
+        </w:rPr>
+        <w:t>eskrivningen av hur antalet slutfall ökar exponentiellt med sökdjupet känns ofullständig. Känns som den behöver en bild</w:t>
+      </w:r>
+      <w:r>
+        <w:rPr>
+          <w:b/>
+        </w:rPr>
+        <w:t>, eller så är konceptet för invecklat att diskutera i introduktionen.</w:t>
+      </w:r>
+      <w:r>
+        <w:rPr>
+          <w:b/>
+        </w:rPr>
+        <w:t>)</w:t>
+      </w:r>
+    </w:p>
+    <w:p>
+      <w:r>
+        <w:t>Syftet med det här arbetet är att presentera ett alternativ till ”</w:t>
+      </w:r>
+      <w:proofErr w:type="spellStart"/>
+      <w:r>
+        <w:t>brute</w:t>
+      </w:r>
+      <w:proofErr w:type="spellEnd"/>
+      <w:r>
+        <w:t xml:space="preserve"> force” tekniken.</w:t>
+      </w:r>
+      <w:r>
         <w:t xml:space="preserve"> </w:t>
       </w:r>
       <w:r>
-        <w:t xml:space="preserve">Detta </w:t>
-      </w:r>
-      <w:r>
-        <w:t>innebär</w:t>
-      </w:r>
-      <w:r>
         <w:t xml:space="preserve"> </w:t>
       </w:r>
       <w:r>
-        <w:t xml:space="preserve">inte att artificiell intelligens (AI) för schack </w:t>
-      </w:r>
-      <w:r>
-        <w:t>inte har rum att</w:t>
-      </w:r>
-      <w:r>
-        <w:t xml:space="preserve"> utveckla</w:t>
-      </w:r>
-      <w:r>
-        <w:t>s;</w:t>
-      </w:r>
-      <w:r>
-        <w:t xml:space="preserve"> Deep </w:t>
+        <w:t>Case-</w:t>
       </w:r>
       <w:proofErr w:type="spellStart"/>
       <w:r>
-        <w:t>Blue</w:t>
+        <w:t>based</w:t>
       </w:r>
       <w:proofErr w:type="spellEnd"/>
       <w:r>
-        <w:t xml:space="preserve"> var en maskin med specialanpassad hårdvara, så det är inte säkert att dess framgång går att replikera på persondatorer och spelkonsoler.</w:t>
-      </w:r>
-    </w:p>
-    <w:p>
-      <w:r>
-        <w:t xml:space="preserve">Ett problem med att utveckla artificiell intelligens (AI) som kan spela schack är att </w:t>
-      </w:r>
-      <w:r>
-        <w:t>det är väldigt beräkningskrävande att räkna ut det bästa draget att utföra i ett givet läge</w:t>
-      </w:r>
-      <w:r>
-        <w:t xml:space="preserve"> med hjälp av naiva algoritmer</w:t>
-      </w:r>
-      <w:r>
-        <w:t xml:space="preserve">. Om AI:n kan utföra drag a, b eller c, och motståndaren kan utföra drag d, e eller f efteråt, måste alla lägen ad, </w:t>
-      </w:r>
-      <w:proofErr w:type="spellStart"/>
-      <w:r>
-        <w:t>ae</w:t>
-      </w:r>
-      <w:proofErr w:type="spellEnd"/>
-      <w:r>
-        <w:t xml:space="preserve">, </w:t>
-      </w:r>
-      <w:proofErr w:type="spellStart"/>
-      <w:r>
-        <w:t>af</w:t>
-      </w:r>
-      <w:proofErr w:type="spellEnd"/>
-      <w:r>
-        <w:t xml:space="preserve">, bd, be, </w:t>
-      </w:r>
-      <w:proofErr w:type="spellStart"/>
-      <w:r>
-        <w:t>bf</w:t>
-      </w:r>
-      <w:proofErr w:type="spellEnd"/>
-      <w:r>
-        <w:t xml:space="preserve">, cd, </w:t>
-      </w:r>
-      <w:proofErr w:type="spellStart"/>
-      <w:r>
-        <w:t>ce</w:t>
-      </w:r>
-      <w:proofErr w:type="spellEnd"/>
-      <w:r>
-        <w:t xml:space="preserve"> och</w:t>
-      </w:r>
-      <w:r>
-        <w:t xml:space="preserve"> cf undersökas för att se vilket drag</w:t>
-      </w:r>
-      <w:r>
-        <w:t xml:space="preserve"> som resulterade i </w:t>
-      </w:r>
-      <w:r>
-        <w:t xml:space="preserve">bäst situation för AI:n, givet att motståndaren gör sitt bästa. För varje extra steg in i framtiden som AI:n vill se måste x gånger så många fall undersökas, där x är antalet drag som kan utföras i varje läge. </w:t>
-      </w:r>
-      <w:r>
-        <w:t xml:space="preserve">XXX(källa) estimerar att antalet möjliga </w:t>
-      </w:r>
-      <w:r>
-        <w:t>slutlägen</w:t>
-      </w:r>
-      <w:r>
-        <w:t xml:space="preserve"> är minst 10</w:t>
-      </w:r>
-      <w:r>
-        <w:t>^YY, och d</w:t>
-      </w:r>
-      <w:r>
-        <w:t xml:space="preserve">et är </w:t>
-      </w:r>
-      <w:r>
-        <w:t>i nuläget omöjligt</w:t>
-      </w:r>
-      <w:r>
-        <w:t xml:space="preserve"> för en d</w:t>
-      </w:r>
-      <w:r>
-        <w:t>ator att undersöka så många lägen</w:t>
-      </w:r>
-      <w:r>
-        <w:t xml:space="preserve"> under en rimlig tid.</w:t>
+        <w:t xml:space="preserve"> reasoning (CBR) är en teknik</w:t>
+      </w:r>
+      <w:r>
+        <w:t xml:space="preserve"> för att utveckla AI-agenter,</w:t>
+      </w:r>
+      <w:r>
+        <w:t xml:space="preserve"> som bygger på att lösa problem baserat på lösningar av tidigare, liknande problem. </w:t>
+      </w:r>
+      <w:r>
+        <w:t xml:space="preserve">När en </w:t>
+      </w:r>
+      <w:r>
+        <w:t>agent</w:t>
+      </w:r>
+      <w:r>
+        <w:t xml:space="preserve"> ska göra ett drag kan den härma </w:t>
+      </w:r>
+      <w:r>
+        <w:t>vad en expert gjort i samma läge</w:t>
+      </w:r>
+      <w:r>
+        <w:t>,</w:t>
+      </w:r>
+      <w:r>
+        <w:t xml:space="preserve"> genom att konsultera en falldatabas</w:t>
+      </w:r>
+      <w:r>
+        <w:t>. Alla möjliga fall kan inte lagras eftersom det inte finns tillräckligt med minne f</w:t>
+      </w:r>
+      <w:r>
+        <w:t>ör att representera dem, så AI-agenten</w:t>
+      </w:r>
+      <w:r>
+        <w:t xml:space="preserve"> måste b</w:t>
+      </w:r>
+      <w:r>
+        <w:t>asera sitt val på det expertläge</w:t>
+      </w:r>
+      <w:r>
+        <w:t xml:space="preserve"> som ä</w:t>
+      </w:r>
+      <w:r>
+        <w:t>r mest likt det nuvarande läget</w:t>
+      </w:r>
+      <w:r>
+        <w:t>.</w:t>
       </w:r>
     </w:p>
     <w:p>
@@ -2695,116 +2844,70 @@
         </w:rPr>
       </w:pPr>
       <w:r>
+        <w:t xml:space="preserve">I det här arbetet ska ett system </w:t>
+      </w:r>
+      <w:r>
+        <w:t>skapas som kan</w:t>
+      </w:r>
+      <w:r>
+        <w:t xml:space="preserve"> producera</w:t>
+      </w:r>
+      <w:r>
+        <w:t xml:space="preserve"> </w:t>
+      </w:r>
+      <w:r>
+        <w:t>agenter</w:t>
+      </w:r>
+      <w:r>
+        <w:t xml:space="preserve"> för schack som använder CBR. </w:t>
+      </w:r>
+      <w:r>
+        <w:t>Agenternas</w:t>
+      </w:r>
+      <w:r>
+        <w:t xml:space="preserve"> falldatabas kommer kunna baseras på tidigare spelade partier</w:t>
+      </w:r>
+      <w:r>
+        <w:t xml:space="preserve"> dokumenterade i </w:t>
+      </w:r>
+      <w:r>
+        <w:t>Portable Game Notation (PGN)</w:t>
+      </w:r>
+      <w:r>
+        <w:t>.</w:t>
+      </w:r>
+      <w:r>
+        <w:t xml:space="preserve"> Systemet ämnar att skapa </w:t>
+      </w:r>
+      <w:r>
+        <w:t xml:space="preserve">agenter som spelar på en likvärdig nivå som de spelare </w:t>
+      </w:r>
+      <w:r>
+        <w:t>vars matcher använts för att bygga agenternas falldatabaser.</w:t>
+      </w:r>
+      <w:r>
         <w:rPr>
           <w:b/>
         </w:rPr>
-        <w:t>(</w:t>
+        <w:t>(Det känns mer ambitiöst och användbart för forskningen att skapa ett system</w:t>
       </w:r>
       <w:r>
         <w:rPr>
           <w:b/>
         </w:rPr>
-        <w:t xml:space="preserve">kan </w:t>
+        <w:t xml:space="preserve"> för att skapa agenter</w:t>
       </w:r>
       <w:r>
         <w:rPr>
           <w:b/>
         </w:rPr>
-        <w:t xml:space="preserve">diskussion om tidigare forskning </w:t>
+        <w:t xml:space="preserve"> istä</w:t>
       </w:r>
       <w:r>
         <w:rPr>
           <w:b/>
         </w:rPr>
-        <w:t>inbakad i denna paragraf, eller separat?)</w:t>
-      </w:r>
-      <w:r>
-        <w:rPr>
-          <w:b/>
-        </w:rPr>
-        <w:t xml:space="preserve"> </w:t>
-      </w:r>
-    </w:p>
-    <w:p>
-      <w:r>
-        <w:t>Syftet med det här arbetet är att presentera ett alternativ till ”</w:t>
-      </w:r>
-      <w:proofErr w:type="spellStart"/>
-      <w:r>
-        <w:t>brute</w:t>
-      </w:r>
-      <w:proofErr w:type="spellEnd"/>
-      <w:r>
-        <w:t xml:space="preserve"> force” tekniken.</w:t>
-      </w:r>
-      <w:r>
-        <w:t xml:space="preserve"> </w:t>
-      </w:r>
-      <w:r>
-        <w:t xml:space="preserve"> </w:t>
-      </w:r>
-      <w:r>
-        <w:t>Case-</w:t>
-      </w:r>
-      <w:proofErr w:type="spellStart"/>
-      <w:r>
-        <w:t>based</w:t>
-      </w:r>
-      <w:proofErr w:type="spellEnd"/>
-      <w:r>
-        <w:t xml:space="preserve"> reasoning (CBR) är en teknik för att utveckla AI:s som bygger på att lösa problem baserat på lösningar av tidigare, liknande problem. </w:t>
-      </w:r>
-      <w:r>
-        <w:t>När en AI ska göra ett drag kan den härma vad en expert gjort i samma fall</w:t>
-      </w:r>
-      <w:r>
-        <w:t>,</w:t>
-      </w:r>
-      <w:r>
-        <w:t xml:space="preserve"> genom att konsultera en falldatabas</w:t>
-      </w:r>
-      <w:r>
-        <w:t>. Alla möjliga fall kan inte lagras eftersom det inte finns tillräckligt med minne för att representera dem, så AI:n måste basera sitt val på det expertfall som är mest likt det nuvarande fallet.</w:t>
-      </w:r>
-    </w:p>
-    <w:p>
-      <w:pPr>
-        <w:rPr>
-          <w:b/>
-        </w:rPr>
-      </w:pPr>
-      <w:r>
-        <w:t xml:space="preserve">I det här arbetet ska ett system </w:t>
-      </w:r>
-      <w:r>
-        <w:t>skapas för att producera</w:t>
-      </w:r>
-      <w:r>
-        <w:t xml:space="preserve"> AI-</w:t>
-      </w:r>
-      <w:r>
-        <w:t>agenter</w:t>
-      </w:r>
-      <w:r>
-        <w:t xml:space="preserve"> för schack som använder CBR. Karaktärernas falldatabas kommer kunna baseras på tidigare spelade partier</w:t>
-      </w:r>
-      <w:r>
-        <w:t xml:space="preserve"> dokumenterade i algebraisk schacknotation (AN)</w:t>
-      </w:r>
-      <w:r>
-        <w:t>.</w:t>
-      </w:r>
-      <w:r>
-        <w:t xml:space="preserve"> Systemet ämnar att skapa AI-agenter som spelar på en likvärdig nivå som de spelare </w:t>
-      </w:r>
-      <w:r>
-        <w:t>vars matcher använts för att bygga agenternas falldatabaser.</w:t>
-      </w:r>
-      <w:r>
-        <w:rPr>
-          <w:b/>
-        </w:rPr>
-        <w:t>(Det känns mer ambitiöst och användbart för forskningen att skapa ett generellt system istället för en specifik AI-agent.) (Hur jag ska testa systemet/specifika producerade AI-agenter vet jag inte.)</w:t>
+        <w:t>llet för en specifik AI-agent.)</w:t>
       </w:r>
     </w:p>
     <w:p>
@@ -2894,6 +2997,69 @@
     </w:p>
     <w:p>
       <w:pPr>
+        <w:rPr>
+          <w:b/>
+        </w:rPr>
+      </w:pPr>
+      <w:r>
+        <w:rPr>
+          <w:b/>
+        </w:rPr>
+        <w:t>(känns dumt att nämna forskningsarbeten som tar upp saker</w:t>
+      </w:r>
+      <w:r>
+        <w:rPr>
+          <w:b/>
+        </w:rPr>
+        <w:t xml:space="preserve"> mer komplicerade saker</w:t>
+      </w:r>
+      <w:r>
+        <w:rPr>
+          <w:b/>
+        </w:rPr>
+        <w:t xml:space="preserve"> som mitt arbete inte utvecklar på</w:t>
+      </w:r>
+      <w:r>
+        <w:rPr>
+          <w:b/>
+        </w:rPr>
+        <w:t xml:space="preserve">. Jag har fortfarande min </w:t>
+      </w:r>
+      <w:proofErr w:type="spellStart"/>
+      <w:r>
+        <w:rPr>
+          <w:b/>
+        </w:rPr>
+        <w:t>niche</w:t>
+      </w:r>
+      <w:proofErr w:type="spellEnd"/>
+      <w:r>
+        <w:rPr>
+          <w:b/>
+        </w:rPr>
+        <w:t xml:space="preserve"> att ”fungerar det bra till</w:t>
+      </w:r>
+      <w:r>
+        <w:rPr>
+          <w:b/>
+        </w:rPr>
+        <w:t xml:space="preserve"> schack kan det användas till andra liknande brädspel som go</w:t>
+      </w:r>
+      <w:r>
+        <w:rPr>
+          <w:b/>
+        </w:rPr>
+        <w:t>” men att få fram det känns svårt</w:t>
+      </w:r>
+      <w:r>
+        <w:rPr>
+          <w:b/>
+        </w:rPr>
+        <w:t>)</w:t>
+      </w:r>
+    </w:p>
+    <w:p>
+      <w:pPr>
         <w:pStyle w:val="Rubrik2"/>
       </w:pPr>
       <w:r>
@@ -2918,7 +3084,303 @@
         <w:rPr>
           <w:b/>
         </w:rPr>
-        <w:t>(Regler till schack med bilder osv.)</w:t>
+        <w:t xml:space="preserve">(reglerna för schack kan </w:t>
+      </w:r>
+      <w:r>
+        <w:rPr>
+          <w:b/>
+        </w:rPr>
+        <w:t xml:space="preserve">vara komplicerade att beskriva och </w:t>
+      </w:r>
+      <w:r>
+        <w:rPr>
+          <w:b/>
+        </w:rPr>
+        <w:t xml:space="preserve">jag vet </w:t>
+      </w:r>
+      <w:r>
+        <w:rPr>
+          <w:b/>
+        </w:rPr>
+        <w:t>inte hur mycket bilder som passar bäst.</w:t>
+      </w:r>
+      <w:r>
+        <w:rPr>
+          <w:b/>
+        </w:rPr>
+        <w:t>)</w:t>
+      </w:r>
+      <w:r>
+        <w:rPr>
+          <w:b/>
+        </w:rPr>
+        <w:t>(källa till schackregler?)</w:t>
+      </w:r>
+    </w:p>
+    <w:p>
+      <w:r>
+        <w:t>Schack är ett turbaserat brädspel för två spelare där målet är att besegra sin motståndare. Spelet utspelar sig på en 8x8-rutors spelplan, där varje spelare kontrollerar varsin armé</w:t>
+      </w:r>
+      <w:r>
+        <w:t xml:space="preserve"> av spelpjäser</w:t>
+      </w:r>
+      <w:r>
+        <w:t>. I figur X visas en bild av spelplanen i början av spelet.</w:t>
+      </w:r>
+    </w:p>
+    <w:p>
+      <w:r>
+        <w:t>Spelarna turas om att flytta spelpjäser i sina arméer</w:t>
+      </w:r>
+      <w:r>
+        <w:t>. En spelare får bara flytta en spelpjäs per drag. Om en spelare flyttar en av sina spelpjäser på en ruta ockuperad av en motståndarpjäs, så fångas motståndarpjäsen och lämnar spelplanen för resten av matchen. Högst en pjäs</w:t>
+      </w:r>
+      <w:r>
+        <w:t xml:space="preserve"> i taget får ockupera en ruta</w:t>
+      </w:r>
+      <w:r>
+        <w:t>, och en pjäs får generellt inte flytta till en ruta</w:t>
+      </w:r>
+      <w:r>
+        <w:t xml:space="preserve"> om</w:t>
+      </w:r>
+      <w:r>
+        <w:t xml:space="preserve"> andra </w:t>
+      </w:r>
+      <w:r>
+        <w:t>pjäser står i vägen till rutan</w:t>
+      </w:r>
+      <w:r>
+        <w:t>.</w:t>
+      </w:r>
+    </w:p>
+    <w:p>
+      <w:r>
+        <w:t>Bonden (</w:t>
+      </w:r>
+      <w:r>
+        <w:rPr>
+          <w:rFonts w:ascii="Segoe UI Symbol" w:hAnsi="Segoe UI Symbol" w:cs="Segoe UI Symbol"/>
+        </w:rPr>
+        <w:t>♟</w:t>
+      </w:r>
+      <w:r>
+        <w:rPr>
+          <w:rFonts w:ascii="Segoe UI Symbol" w:hAnsi="Segoe UI Symbol" w:cs="Segoe UI Symbol"/>
+        </w:rPr>
+        <w:t xml:space="preserve">) </w:t>
+      </w:r>
+      <w:r>
+        <w:t>kan flytta sig ett steg</w:t>
+      </w:r>
+      <w:r>
+        <w:t xml:space="preserve"> rakt</w:t>
+      </w:r>
+      <w:r>
+        <w:t xml:space="preserve"> framåt (sett från den ägande spelarens håll)</w:t>
+      </w:r>
+      <w:r>
+        <w:t>, eller ett steg diagonalt framåt om draget är ett fångande drag</w:t>
+      </w:r>
+      <w:r>
+        <w:t xml:space="preserve">. </w:t>
+      </w:r>
+      <w:r>
+        <w:t>Springaren</w:t>
+      </w:r>
+      <w:r>
+        <w:t xml:space="preserve"> (</w:t>
+      </w:r>
+      <w:r>
+        <w:rPr>
+          <w:rFonts w:ascii="Segoe UI Symbol" w:hAnsi="Segoe UI Symbol" w:cs="Segoe UI Symbol"/>
+        </w:rPr>
+        <w:t>♞</w:t>
+      </w:r>
+      <w:r>
+        <w:rPr>
+          <w:rFonts w:ascii="Segoe UI Symbol" w:hAnsi="Segoe UI Symbol" w:cs="Segoe UI Symbol"/>
+        </w:rPr>
+        <w:t xml:space="preserve">) </w:t>
+      </w:r>
+      <w:r>
+        <w:t>kan flytta sig två steg horisontellt eller vertikalt, och ett steg på den resterande axeln. Springaren kan flytta till en ruta även om det finns pjäser som blockerar vägen.</w:t>
+      </w:r>
+      <w:r>
+        <w:t xml:space="preserve"> </w:t>
+      </w:r>
+      <w:r>
+        <w:t>Löparen (</w:t>
+      </w:r>
+      <w:r>
+        <w:rPr>
+          <w:rFonts w:ascii="Segoe UI Symbol" w:hAnsi="Segoe UI Symbol" w:cs="Segoe UI Symbol"/>
+        </w:rPr>
+        <w:t>♝</w:t>
+      </w:r>
+      <w:r>
+        <w:rPr>
+          <w:rFonts w:ascii="Segoe UI Symbol" w:hAnsi="Segoe UI Symbol" w:cs="Segoe UI Symbol"/>
+        </w:rPr>
+        <w:t xml:space="preserve">) </w:t>
+      </w:r>
+      <w:r>
+        <w:t xml:space="preserve">kan </w:t>
+      </w:r>
+      <w:r>
+        <w:t>röra sig diagonalt.</w:t>
+      </w:r>
+      <w:r>
+        <w:t xml:space="preserve"> Tornet (</w:t>
+      </w:r>
+      <w:r>
+        <w:rPr>
+          <w:rFonts w:ascii="Segoe UI Symbol" w:hAnsi="Segoe UI Symbol" w:cs="Segoe UI Symbol"/>
+        </w:rPr>
+        <w:t>♜</w:t>
+      </w:r>
+      <w:r>
+        <w:t xml:space="preserve">) kan röra </w:t>
+      </w:r>
+      <w:r>
+        <w:t>sig horisontellt eller vertikalt. Drottningen (</w:t>
+      </w:r>
+      <w:r>
+        <w:rPr>
+          <w:rFonts w:ascii="Segoe UI Symbol" w:hAnsi="Segoe UI Symbol" w:cs="Segoe UI Symbol"/>
+        </w:rPr>
+        <w:t>♛</w:t>
+      </w:r>
+      <w:r>
+        <w:rPr>
+          <w:rFonts w:ascii="Segoe UI Symbol" w:hAnsi="Segoe UI Symbol" w:cs="Segoe UI Symbol"/>
+        </w:rPr>
+        <w:t xml:space="preserve">) </w:t>
+      </w:r>
+      <w:r>
+        <w:t>kan antingen röra sig horisontellt, vertikalt eller diagonalt. Kungen (</w:t>
+      </w:r>
+      <w:r>
+        <w:rPr>
+          <w:rFonts w:ascii="Segoe UI Symbol" w:hAnsi="Segoe UI Symbol" w:cs="Segoe UI Symbol"/>
+        </w:rPr>
+        <w:t>♚</w:t>
+      </w:r>
+      <w:r>
+        <w:rPr>
+          <w:rFonts w:ascii="Segoe UI Symbol" w:hAnsi="Segoe UI Symbol" w:cs="Segoe UI Symbol"/>
+        </w:rPr>
+        <w:t>)</w:t>
+      </w:r>
+      <w:r>
+        <w:t xml:space="preserve"> kan röra sig ett steg horisontellt, vertikalt eller diagonalt.</w:t>
+      </w:r>
+    </w:p>
+    <w:p>
+      <w:r>
+        <w:t>Om en bonde når den sista raden sedd ur ägarens perspektiv, så kan den omvandlas ti</w:t>
+      </w:r>
+      <w:r>
+        <w:t>ll vilken annan pjäs som helst.</w:t>
+      </w:r>
+    </w:p>
+    <w:p>
+      <w:r>
+        <w:t xml:space="preserve">Bonden kan flytta två steg rakt framåt på sitt första drag. </w:t>
+      </w:r>
+      <w:r>
+        <w:t>Om</w:t>
+      </w:r>
+      <w:r>
+        <w:t xml:space="preserve"> en spelare flyttar en bonde två steg, så kan bonden betraktas som om den bara tog ett steg, om den fångas av en motståndarbonde nästa drag. Detta</w:t>
+      </w:r>
+      <w:r>
+        <w:t xml:space="preserve"> kallas</w:t>
+      </w:r>
+      <w:r>
+        <w:t xml:space="preserve"> </w:t>
+      </w:r>
+      <w:r>
+        <w:t>”e</w:t>
+      </w:r>
+      <w:r>
+        <w:t>n passant</w:t>
+      </w:r>
+      <w:r>
+        <w:t>” och</w:t>
+      </w:r>
+      <w:r>
+        <w:t xml:space="preserve"> illustreras i figur X.</w:t>
+      </w:r>
+    </w:p>
+    <w:p>
+      <w:r>
+        <w:t>En spelare kan göra så kallad ”</w:t>
+      </w:r>
+      <w:r>
+        <w:t>rockad</w:t>
+      </w:r>
+      <w:r>
+        <w:t xml:space="preserve">” med sin kung och ett torn, om det inte finns några pjäser mellan </w:t>
+      </w:r>
+      <w:r>
+        <w:t>tornet och kungen, och varken tornet eller kungen har flyttats förut. Rockaden går till så att kungen flyttas två steg i tornets riktning, och tornet flyttas i kungens riktning så att den hamnar en ruta på andra sidan av kungens nya position.</w:t>
+      </w:r>
+      <w:r>
+        <w:t xml:space="preserve"> Figur X illustrerar hur detta kan se ut.</w:t>
+      </w:r>
+    </w:p>
+    <w:p>
+      <w:r>
+        <w:t xml:space="preserve">En spelare får aldrig göra ett drag som leder till att motståndaren kan fånga spelarens kung nästa drag. Om en spelare gör ett drag så att motståndarens kung kan fångas på spelarens nästa drag så kallas det för schack, och om motståndaren inte kan förhindra detta vinner spelaren, vilket kallas för schack </w:t>
+      </w:r>
+      <w:r>
+        <w:t>matt. Ett antal exempel av schack visas i figur X, Y och Z.</w:t>
+      </w:r>
+    </w:p>
+    <w:p>
+      <w:r>
+        <w:lastRenderedPageBreak/>
+        <w:t>Om motståndarens kung</w:t>
+      </w:r>
+      <w:r>
+        <w:t xml:space="preserve"> inte kan</w:t>
+      </w:r>
+      <w:r>
+        <w:t xml:space="preserve"> fångas av spelaren nästa drag</w:t>
+      </w:r>
+      <w:r>
+        <w:t xml:space="preserve"> i nuläget,</w:t>
+      </w:r>
+      <w:r>
+        <w:t xml:space="preserve"> men</w:t>
+      </w:r>
+      <w:r>
+        <w:t xml:space="preserve"> samtidigt</w:t>
+      </w:r>
+      <w:r>
+        <w:t xml:space="preserve"> inte kan göra något drag utan att motståndaren kan</w:t>
+      </w:r>
+      <w:r>
+        <w:t xml:space="preserve"> fånga</w:t>
+      </w:r>
+      <w:r>
+        <w:t xml:space="preserve"> </w:t>
+      </w:r>
+      <w:r>
+        <w:t xml:space="preserve">kungen </w:t>
+      </w:r>
+      <w:r>
+        <w:t>nästa drag</w:t>
+      </w:r>
+      <w:r>
+        <w:t xml:space="preserve"> så blir det lika, vilket även kallas för patt</w:t>
+      </w:r>
+      <w:r>
+        <w:t>.</w:t>
+      </w:r>
+      <w:r>
+        <w:t xml:space="preserve"> Ett antal exempel av patt visas i figur X, figur Y och figur Z.</w:t>
       </w:r>
     </w:p>
     <w:p>
@@ -2926,21 +3388,317 @@
         <w:pStyle w:val="Rubrik3"/>
       </w:pPr>
       <w:r>
-        <w:t>Algebraisk notation</w:t>
-      </w:r>
-    </w:p>
-    <w:p>
-      <w:pPr>
+        <w:t>Portable Game Notation</w:t>
+      </w:r>
+    </w:p>
+    <w:p>
+      <w:r>
+        <w:t>Portable Game Notation (PGN) är ett format som utvecklades för att spara</w:t>
+      </w:r>
+      <w:r>
+        <w:t xml:space="preserve"> och beskriva</w:t>
+      </w:r>
+      <w:r>
+        <w:t xml:space="preserve"> schackmatcher</w:t>
+      </w:r>
+      <w:r>
+        <w:t>, som skulle vara lätt för både datorer och människor att läsa</w:t>
+      </w:r>
+      <w:r>
+        <w:t xml:space="preserve"> (källa)</w:t>
+      </w:r>
+      <w:r>
+        <w:t>. Ett PGN-dokument kan innehålla ett antal matcher, och varje match innehåller metainformation</w:t>
+      </w:r>
+      <w:r>
+        <w:t xml:space="preserve"> om matchen</w:t>
+      </w:r>
+      <w:r>
+        <w:t>, och dragen som utfördes</w:t>
+      </w:r>
+      <w:r>
+        <w:t xml:space="preserve"> i matchen</w:t>
+      </w:r>
+      <w:r>
+        <w:t>. Informationen kan gälla när/var matchen spelades och av vilka.</w:t>
+      </w:r>
+      <w:r>
+        <w:t xml:space="preserve"> Dragen skrivs med algebraisk notation (AN).</w:t>
+      </w:r>
+      <w:r>
+        <w:t xml:space="preserve"> </w:t>
+      </w:r>
+      <w:r>
+        <w:t xml:space="preserve">AN är en notation som beskriver drag så kortfattat till den grad att de inte är tvetydiga. </w:t>
+      </w:r>
+    </w:p>
+    <w:p>
+      <w:r>
+        <w:t>Raderna numreras från vits håll med bokstäver från a till h, och kolumnerna med siffrorna 1 till 8. En position på spelplanen kan då beskrivas med dess tillhörande rad och kolumn t.ex. e4 eller a2.</w:t>
+      </w:r>
+      <w:r>
+        <w:t xml:space="preserve"> </w:t>
+      </w:r>
+      <w:r>
+        <w:t>Ett drag har ett prefix med stor bokstav som beskriver vilken sorts pjäs som flyttades. N för springare, T för torn, B för löpare, Q för drottning, K för kung, medan bonde saknar prefix. Detta följs av posit</w:t>
+      </w:r>
+      <w:r>
+        <w:t>ionen som pjäsen</w:t>
+      </w:r>
+      <w:r>
+        <w:t xml:space="preserve"> flyttades till. Exempel: Ke1, Nf3, c4.</w:t>
+      </w:r>
+      <w:r>
+        <w:t xml:space="preserve"> </w:t>
+      </w:r>
+      <w:r>
+        <w:t>Om draget är ett fångande drag så sätts ett x framför positionen som pjäsen flyttades till.</w:t>
+      </w:r>
+      <w:r>
+        <w:t xml:space="preserve"> De d</w:t>
+      </w:r>
+      <w:r>
+        <w:t>rag som leder till schack har ett plustecken som suffix.</w:t>
+      </w:r>
+    </w:p>
+    <w:p>
+      <w:r>
+        <w:t>I de fa</w:t>
+      </w:r>
+      <w:r>
+        <w:t>ll då ett drag är tvetydigt</w:t>
+      </w:r>
+      <w:r>
+        <w:t xml:space="preserve">, t.ex. om två springare på e4 respektive e6 kan flytta till c5, så följs pjäsbokstaven av </w:t>
+      </w:r>
+      <w:r>
+        <w:t>radkoordinaten</w:t>
+      </w:r>
+      <w:r>
+        <w:t xml:space="preserve"> eller </w:t>
+      </w:r>
+      <w:r>
+        <w:t>kolumnkoordinaten</w:t>
+      </w:r>
+      <w:r>
+        <w:t xml:space="preserve"> beroende på vilken som kan uttrycka draget unikt (Nee5 är inte unikt</w:t>
+      </w:r>
+      <w:r>
+        <w:t xml:space="preserve"> i detta fall</w:t>
+      </w:r>
+      <w:r>
+        <w:t>, medan N4e5 är det</w:t>
+      </w:r>
+      <w:r>
+        <w:rPr>
+          <w:sz w:val="24"/>
+        </w:rPr>
+        <w:t>)</w:t>
+      </w:r>
+      <w:r>
+        <w:t>.</w:t>
+      </w:r>
+      <w:r>
+        <w:t xml:space="preserve"> </w:t>
+      </w:r>
+      <w:r>
+        <w:t>Rockad med närmaste torn representeras med ”</w:t>
+      </w:r>
+      <w:r>
+        <w:t>O-O</w:t>
+      </w:r>
+      <w:r>
+        <w:t>” och rockad med torn längst bort representeras med ”</w:t>
+      </w:r>
+      <w:r>
+        <w:t>O-O-O</w:t>
+      </w:r>
+      <w:r>
+        <w:t>”.</w:t>
+      </w:r>
+      <w:r>
+        <w:t xml:space="preserve"> Efter det sista draget i matchen visas resultatet 1-0, 0-1, eller ½-½ om vit vann, förlorade, eller kom lika med svart. I figur X visas ett exempel av en match beskriven i PGN.</w:t>
+      </w:r>
+      <w:r>
+        <w:t xml:space="preserve"> </w:t>
+      </w:r>
+      <w:r>
         <w:rPr>
           <w:b/>
         </w:rPr>
-      </w:pPr>
+        <w:t>(vad gäller angående ”text”</w:t>
+      </w:r>
       <w:r>
         <w:rPr>
           <w:b/>
         </w:rPr>
-        <w:t>(Om algebraisk notation)</w:t>
-      </w:r>
+        <w:t>-</w:t>
+      </w:r>
+      <w:r>
+        <w:rPr>
+          <w:b/>
+        </w:rPr>
+        <w:t>figurer? Bilder av text eller text som använder figurmallen</w:t>
+      </w:r>
+      <w:r>
+        <w:rPr>
+          <w:b/>
+        </w:rPr>
+        <w:t>? Eller måste den finnas i ett appendix?</w:t>
+      </w:r>
+      <w:r>
+        <w:rPr>
+          <w:b/>
+        </w:rPr>
+        <w:t>)</w:t>
+      </w:r>
+    </w:p>
+    <w:p>
+      <w:pPr>
+        <w:pStyle w:val="Figur"/>
+      </w:pPr>
+      <w:r>
+        <w:t>[Event "F/S Return Match"]</w:t>
+      </w:r>
+      <w:r>
+        <w:br/>
+      </w:r>
+      <w:r>
+        <w:t>[Site "Be</w:t>
+      </w:r>
+      <w:r>
+        <w:t>lgrade, Serbia Yugoslavia|JUG"]</w:t>
+      </w:r>
+      <w:r>
+        <w:br/>
+      </w:r>
+      <w:r>
+        <w:t>[Date "1992.11.04"]</w:t>
+      </w:r>
+      <w:r>
+        <w:br/>
+        <w:t>[Round "29"]</w:t>
+      </w:r>
+      <w:r>
+        <w:br/>
+        <w:t>[White "Fischer, Robert J."]</w:t>
+      </w:r>
+      <w:r>
+        <w:br/>
+        <w:t>[Black "Spassky, Boris V."]</w:t>
+      </w:r>
+      <w:r>
+        <w:br/>
+        <w:t>[Result "1/2-1/2"]</w:t>
+      </w:r>
+      <w:r>
+        <w:t xml:space="preserve"> </w:t>
+      </w:r>
+    </w:p>
+    <w:p>
+      <w:pPr>
+        <w:pStyle w:val="Figur"/>
+        <w:rPr>
+          <w:lang w:val="sv-SE"/>
+        </w:rPr>
+      </w:pPr>
+      <w:r>
+        <w:t>1. e4 e5 2. Nf3 Nc6 3. Bb5 a6 {This opening is called the Ruy Lopez.}</w:t>
+      </w:r>
+      <w:r>
+        <w:br/>
+      </w:r>
+      <w:r>
+        <w:t xml:space="preserve">4. Ba4 Nf6 5. O-O Be7 6. Re1 b5 7. </w:t>
+      </w:r>
+      <w:r>
+        <w:t>Bb3 d6 8. c3 O-O 9. h3 Nb8  10. d4 Nbd7</w:t>
+      </w:r>
+      <w:r>
+        <w:br/>
+      </w:r>
+      <w:r>
+        <w:t>11. c4 c6 12. cxb5 axb5 13. Nc3 Bb7 14. Bg5 b4</w:t>
+      </w:r>
+      <w:r>
+        <w:t xml:space="preserve"> 15. Nb1 h6 16. Bh4 c5 17. dxe5</w:t>
+      </w:r>
+      <w:r>
+        <w:br/>
+      </w:r>
+      <w:r>
+        <w:t>Nxe4 18. Bxe7 Qxe7 19. exd6 Qf6 20. Nbd2 Nxd6 21. Nc4 Nxc4 22</w:t>
+      </w:r>
+      <w:r>
+        <w:t>. Bxc4 Nb6</w:t>
+      </w:r>
+      <w:r>
+        <w:br/>
+      </w:r>
+      <w:r>
+        <w:t>23. Ne5 Rae8 24. Bxf7+ Rxf7 25. Nxf7 Rxe1+ 26.</w:t>
+      </w:r>
+      <w:r>
+        <w:t xml:space="preserve"> Qxe1 Kxf7 27. Qe3 Qg5 28. Qxg5</w:t>
+      </w:r>
+      <w:r>
+        <w:br/>
+      </w:r>
+      <w:r>
+        <w:t>hxg5 29. b3 Ke6 30. a3 Kd6 31. axb4 cxb4 32.</w:t>
+      </w:r>
+      <w:r>
+        <w:t xml:space="preserve"> Ra5 Nd5 33. f3 Bc8 34. Kf2 Bf5</w:t>
+      </w:r>
+      <w:r>
+        <w:br/>
+      </w:r>
+      <w:r>
+        <w:t xml:space="preserve">35. Ra7 g6 36. Ra6+ Kc5 37. Ke1 Nf4 38. g3 Nxh3 </w:t>
+      </w:r>
+      <w:r>
+        <w:t xml:space="preserve">39. Kd2 Kb5 40. Rd6 Kc5 41. </w:t>
+      </w:r>
+      <w:r>
+        <w:rPr>
+          <w:lang w:val="sv-SE"/>
+        </w:rPr>
+        <w:t>Ra6</w:t>
+      </w:r>
+      <w:r>
+        <w:rPr>
+          <w:lang w:val="sv-SE"/>
+        </w:rPr>
+        <w:br/>
+      </w:r>
+      <w:r>
+        <w:rPr>
+          <w:lang w:val="sv-SE"/>
+        </w:rPr>
+        <w:t xml:space="preserve">Nf2 42. g4 Bd3 43. </w:t>
+      </w:r>
+      <w:r>
+        <w:rPr>
+          <w:lang w:val="sv-SE"/>
+        </w:rPr>
+        <w:t>Re6 1/2-1/2</w:t>
+      </w:r>
+    </w:p>
+    <w:p>
+      <w:pPr>
+        <w:pStyle w:val="Figurtext"/>
+      </w:pPr>
+      <w:r>
+        <w:t>En schackmatch i PGN-formatet.</w:t>
+      </w:r>
+    </w:p>
+    <w:p>
+      <w:pPr>
+        <w:pStyle w:val="Figur"/>
+        <w:rPr>
+          <w:lang w:val="sv-SE"/>
+        </w:rPr>
+      </w:pPr>
     </w:p>
     <w:p>
       <w:pPr>
@@ -2971,7 +3729,6 @@
         <w:t>(Vet inte om det finns tillräckligt mycket att prata om som inte tas upp i metoden)</w:t>
       </w:r>
     </w:p>
-    <w:p/>
     <w:p>
       <w:r>
         <w:t xml:space="preserve"> [Bakgrundskapitlet innehåller teoretisk bakgrund som är intressant för problemområdet. Det inleds ofta med mera generell bakgrund för att mot slutet av bakgrundskapitlet avsluta med underkapitel som är mera specifika för problemet. Bakgrunden ska innehålla referenser. </w:t>
@@ -3098,1190 +3855,500 @@
       <w:pPr>
         <w:pStyle w:val="Rubrik2"/>
       </w:pPr>
-      <w:bookmarkStart w:id="5" w:name="_Toc181172221"/>
-      <w:bookmarkStart w:id="6" w:name="_Toc219466032"/>
-      <w:bookmarkStart w:id="7" w:name="_Toc219475259"/>
-      <w:bookmarkStart w:id="8" w:name="_Toc282412516"/>
-      <w:r>
-        <w:t>Underrubrik bakgrund</w:t>
+      <w:bookmarkStart w:id="5" w:name="_Toc282412520"/>
+      <w:r>
+        <w:t>Citat</w:t>
       </w:r>
       <w:bookmarkEnd w:id="5"/>
+    </w:p>
+    <w:p>
+      <w:r>
+        <w:t>Citat används när den exakta ordalydelsen i refererade texter behöver lyftas fram. Det är väldigt viktigt att det tydligt framgår var citatet är hämtat (källhänvisning med sidnummer) och texten får inte ändras på något sätt. Kortare citat kan komma löpande i texten</w:t>
+      </w:r>
+      <w:r>
+        <w:t xml:space="preserve"> och skrivs då </w:t>
+      </w:r>
+      <w:r>
+        <w:t xml:space="preserve">omgivet med citattecken. </w:t>
+      </w:r>
+    </w:p>
+    <w:p>
+      <w:r>
+        <w:t>Ett exempel</w:t>
+      </w:r>
+      <w:r>
+        <w:t xml:space="preserve"> på kortare citat</w:t>
+      </w:r>
+      <w:r>
+        <w:t xml:space="preserve">: </w:t>
+      </w:r>
+      <w:r>
+        <w:t xml:space="preserve">Roberts, Furst, Dorn och </w:t>
+      </w:r>
+      <w:proofErr w:type="spellStart"/>
+      <w:r>
+        <w:t>Isbell</w:t>
+      </w:r>
+      <w:proofErr w:type="spellEnd"/>
+      <w:r>
+        <w:t xml:space="preserve"> (2009, s. 25) beskriver sitt ramverk som </w:t>
+      </w:r>
+      <w:r>
+        <w:t xml:space="preserve">ett </w:t>
+      </w:r>
+      <w:r>
+        <w:t>"web-</w:t>
+      </w:r>
+      <w:proofErr w:type="spellStart"/>
+      <w:r>
+        <w:t>based</w:t>
+      </w:r>
+      <w:proofErr w:type="spellEnd"/>
+      <w:r>
+        <w:t xml:space="preserve"> mixed-media </w:t>
+      </w:r>
+      <w:proofErr w:type="spellStart"/>
+      <w:r>
+        <w:t>choose</w:t>
+      </w:r>
+      <w:proofErr w:type="spellEnd"/>
+      <w:r>
+        <w:t>-</w:t>
+      </w:r>
+      <w:proofErr w:type="spellStart"/>
+      <w:r>
+        <w:t>your</w:t>
+      </w:r>
+      <w:proofErr w:type="spellEnd"/>
+      <w:r>
+        <w:t>-</w:t>
+      </w:r>
+      <w:proofErr w:type="spellStart"/>
+      <w:r>
+        <w:t>own</w:t>
+      </w:r>
+      <w:proofErr w:type="spellEnd"/>
+      <w:r>
+        <w:t>-</w:t>
+      </w:r>
+      <w:proofErr w:type="spellStart"/>
+      <w:r>
+        <w:t>adventure</w:t>
+      </w:r>
+      <w:proofErr w:type="spellEnd"/>
+      <w:r>
+        <w:t xml:space="preserve">-style </w:t>
+      </w:r>
+      <w:proofErr w:type="spellStart"/>
+      <w:r>
+        <w:t>interactive</w:t>
+      </w:r>
+      <w:proofErr w:type="spellEnd"/>
+      <w:r>
+        <w:t xml:space="preserve"> </w:t>
+      </w:r>
+      <w:proofErr w:type="spellStart"/>
+      <w:r>
+        <w:t>storytelling</w:t>
+      </w:r>
+      <w:proofErr w:type="spellEnd"/>
+      <w:r>
+        <w:t xml:space="preserve"> system"</w:t>
+      </w:r>
+      <w:r>
+        <w:t xml:space="preserve">. </w:t>
+      </w:r>
+    </w:p>
+    <w:p>
+      <w:pPr>
+        <w:rPr>
+          <w:lang w:val="en-US"/>
+        </w:rPr>
+      </w:pPr>
+      <w:r>
+        <w:t xml:space="preserve">Längre citat </w:t>
+      </w:r>
+      <w:r>
+        <w:t xml:space="preserve">ska </w:t>
+      </w:r>
+      <w:r>
+        <w:t xml:space="preserve">anges som ett eget stycke som är indraget. I mallen kan stilen "Citat" användas. </w:t>
+      </w:r>
+      <w:proofErr w:type="spellStart"/>
+      <w:r>
+        <w:rPr>
+          <w:lang w:val="en-US"/>
+        </w:rPr>
+        <w:t>Det</w:t>
+      </w:r>
+      <w:proofErr w:type="spellEnd"/>
+      <w:r>
+        <w:rPr>
+          <w:lang w:val="en-US"/>
+        </w:rPr>
+        <w:t xml:space="preserve"> </w:t>
+      </w:r>
+      <w:proofErr w:type="spellStart"/>
+      <w:proofErr w:type="gramStart"/>
+      <w:r>
+        <w:rPr>
+          <w:lang w:val="en-US"/>
+        </w:rPr>
+        <w:t>kan</w:t>
+      </w:r>
+      <w:proofErr w:type="spellEnd"/>
+      <w:proofErr w:type="gramEnd"/>
+      <w:r>
+        <w:rPr>
+          <w:lang w:val="en-US"/>
+        </w:rPr>
+        <w:t xml:space="preserve"> till </w:t>
+      </w:r>
+      <w:proofErr w:type="spellStart"/>
+      <w:r>
+        <w:rPr>
+          <w:lang w:val="en-US"/>
+        </w:rPr>
+        <w:t>exempel</w:t>
+      </w:r>
+      <w:proofErr w:type="spellEnd"/>
+      <w:r>
+        <w:rPr>
+          <w:lang w:val="en-US"/>
+        </w:rPr>
+        <w:t xml:space="preserve"> se </w:t>
+      </w:r>
+      <w:proofErr w:type="spellStart"/>
+      <w:r>
+        <w:rPr>
+          <w:lang w:val="en-US"/>
+        </w:rPr>
+        <w:t>ut</w:t>
+      </w:r>
+      <w:proofErr w:type="spellEnd"/>
+      <w:r>
+        <w:rPr>
+          <w:lang w:val="en-US"/>
+        </w:rPr>
+        <w:t xml:space="preserve"> </w:t>
+      </w:r>
+      <w:proofErr w:type="spellStart"/>
+      <w:r>
+        <w:rPr>
+          <w:lang w:val="en-US"/>
+        </w:rPr>
+        <w:t>så</w:t>
+      </w:r>
+      <w:proofErr w:type="spellEnd"/>
+      <w:r>
+        <w:rPr>
+          <w:lang w:val="en-US"/>
+        </w:rPr>
+        <w:t xml:space="preserve"> </w:t>
+      </w:r>
+      <w:proofErr w:type="spellStart"/>
+      <w:r>
+        <w:rPr>
+          <w:lang w:val="en-US"/>
+        </w:rPr>
+        <w:t>här</w:t>
+      </w:r>
+      <w:proofErr w:type="spellEnd"/>
+      <w:r>
+        <w:rPr>
+          <w:lang w:val="en-US"/>
+        </w:rPr>
+        <w:t>:</w:t>
+      </w:r>
+    </w:p>
+    <w:p>
+      <w:pPr>
+        <w:pStyle w:val="Citat1"/>
+        <w:rPr>
+          <w:lang w:val="en-US"/>
+        </w:rPr>
+      </w:pPr>
+      <w:r>
+        <w:rPr>
+          <w:lang w:val="en-US"/>
+        </w:rPr>
+        <w:t>Our framework for evaluating our approach is a web-based mixed-media choose-your-own-adventure-style interactive storytelling system. Our system displays a sequence of authored text and videos that comprise narrative units, or events, that are linked together by explicit d</w:t>
+      </w:r>
+      <w:r>
+        <w:rPr>
+          <w:lang w:val="en-US"/>
+        </w:rPr>
+        <w:t>ecision points for the player.</w:t>
+      </w:r>
+    </w:p>
+    <w:p>
+      <w:pPr>
+        <w:pStyle w:val="CitatRef"/>
+        <w:rPr>
+          <w:lang w:val="en-US"/>
+        </w:rPr>
+      </w:pPr>
+      <w:r>
+        <w:rPr>
+          <w:lang w:val="en-US"/>
+        </w:rPr>
+        <w:lastRenderedPageBreak/>
+        <w:t xml:space="preserve">Roberts, </w:t>
+      </w:r>
+      <w:proofErr w:type="spellStart"/>
+      <w:r>
+        <w:rPr>
+          <w:lang w:val="en-US"/>
+        </w:rPr>
+        <w:t>Furst</w:t>
+      </w:r>
+      <w:proofErr w:type="spellEnd"/>
+      <w:r>
+        <w:rPr>
+          <w:lang w:val="en-US"/>
+        </w:rPr>
+        <w:t xml:space="preserve">, Dorn </w:t>
+      </w:r>
+      <w:r>
+        <w:rPr>
+          <w:lang w:val="en-US"/>
+        </w:rPr>
+        <w:t>&amp; Isbell</w:t>
+      </w:r>
+      <w:r>
+        <w:rPr>
+          <w:lang w:val="en-US"/>
+        </w:rPr>
+        <w:t>, 2009, s. 25</w:t>
+      </w:r>
+    </w:p>
+    <w:p>
+      <w:r>
+        <w:t xml:space="preserve">Källhänvisningen placeras direkt under citatet och </w:t>
+      </w:r>
+      <w:r>
+        <w:t xml:space="preserve">ska </w:t>
+      </w:r>
+      <w:r>
+        <w:t>inte vara kursiv. I mallen kan stilen "</w:t>
+      </w:r>
+      <w:proofErr w:type="spellStart"/>
+      <w:r>
+        <w:t>CitatRef</w:t>
+      </w:r>
+      <w:proofErr w:type="spellEnd"/>
+      <w:r>
+        <w:t>" användas.</w:t>
+      </w:r>
+    </w:p>
+    <w:p>
+      <w:pPr>
+        <w:pStyle w:val="Rubrik1"/>
+      </w:pPr>
+      <w:bookmarkStart w:id="6" w:name="_Toc181172224"/>
+      <w:bookmarkStart w:id="7" w:name="_Toc219466036"/>
+      <w:bookmarkStart w:id="8" w:name="_Toc219475263"/>
+      <w:bookmarkStart w:id="9" w:name="_Toc282412521"/>
+      <w:r>
+        <w:lastRenderedPageBreak/>
+        <w:t>Problemformulering</w:t>
+      </w:r>
       <w:bookmarkEnd w:id="6"/>
       <w:bookmarkEnd w:id="7"/>
       <w:bookmarkEnd w:id="8"/>
-    </w:p>
-    <w:p>
-      <w:r>
-        <w:t xml:space="preserve"> [Ett numrerat underkapitel </w:t>
-      </w:r>
-      <w:r>
-        <w:t xml:space="preserve">ska </w:t>
-      </w:r>
-      <w:r>
-        <w:t>inte vara kortare än 5-6 rader. Mycket korta numrerade kapitel (bara någon rad per kapitel) slås samman till ett större kapitel utan separat numrerade underkapitel. På motsvarande sätt behöver väldigt långa kapitel, som sträcker sig över mer än två sidor, delas upp i mindre numrerade delar så att sidnumreringen i innehållsförteckningen inte sträcker sig över ett väldigt stort antal sidor.]</w:t>
+      <w:bookmarkEnd w:id="9"/>
+    </w:p>
+    <w:p>
+      <w:pPr>
+        <w:pStyle w:val="Rubrik2"/>
+      </w:pPr>
+      <w:r>
+        <w:t>Problembeskrivning</w:t>
+      </w:r>
+    </w:p>
+    <w:p>
+      <w:r>
+        <w:t>Syftet med arbetet är att skapa ett system som gör det möjligt att skapa AI-agenter med hjälp av ett antal dokumenterade matcher. Det finns två steg i denna proce</w:t>
+      </w:r>
+      <w:r>
+        <w:t>ss, att generera falldatabaser</w:t>
+      </w:r>
+      <w:r>
+        <w:t xml:space="preserve">, och att utveckla </w:t>
+      </w:r>
+      <w:r>
+        <w:t>CBR-tolken</w:t>
+      </w:r>
+      <w:r>
+        <w:t xml:space="preserve"> av AI-agenten</w:t>
+      </w:r>
+      <w:r>
+        <w:t>,</w:t>
+      </w:r>
+      <w:r>
+        <w:t xml:space="preserve"> som kan </w:t>
+      </w:r>
+      <w:r>
+        <w:t>applicera CBR på falldatabaser</w:t>
+      </w:r>
+      <w:r>
+        <w:t>.</w:t>
       </w:r>
     </w:p>
     <w:p>
       <w:pPr>
         <w:pStyle w:val="Rubrik3"/>
       </w:pPr>
-      <w:bookmarkStart w:id="9" w:name="_Toc181172222"/>
-      <w:bookmarkStart w:id="10" w:name="_Toc219466033"/>
-      <w:bookmarkStart w:id="11" w:name="_Toc219475260"/>
-      <w:bookmarkStart w:id="12" w:name="_Toc282412517"/>
-      <w:r>
-        <w:lastRenderedPageBreak/>
-        <w:t>Underrubrik till underrubrik</w:t>
-      </w:r>
-      <w:bookmarkEnd w:id="9"/>
-      <w:bookmarkEnd w:id="10"/>
-      <w:bookmarkEnd w:id="11"/>
-      <w:bookmarkEnd w:id="12"/>
-    </w:p>
-    <w:p>
-      <w:r>
-        <w:t xml:space="preserve"> [En underrubrik kan i sin tur innehålla underrubriker men rapporten </w:t>
-      </w:r>
-      <w:r>
-        <w:t xml:space="preserve">ska </w:t>
-      </w:r>
-      <w:r>
-        <w:t xml:space="preserve">inte ha djupare nivåer än så. Det </w:t>
-      </w:r>
-      <w:r>
-        <w:t xml:space="preserve">ska </w:t>
-      </w:r>
-      <w:r>
-        <w:t>alltså inte finnas en fjärde nivå, t ex 2.1.1.1. I övrigt gäller samma principer om längd som för underrubriker.]</w:t>
-      </w:r>
-    </w:p>
-    <w:p>
-      <w:pPr>
-        <w:pStyle w:val="Rubrik2"/>
-      </w:pPr>
-      <w:bookmarkStart w:id="13" w:name="_Toc181172223"/>
-      <w:bookmarkStart w:id="14" w:name="_Toc219466034"/>
-      <w:bookmarkStart w:id="15" w:name="_Toc219475261"/>
-      <w:bookmarkStart w:id="16" w:name="_Toc282412518"/>
-      <w:r>
-        <w:t>Exempel på hur figurer kan användas</w:t>
-      </w:r>
-      <w:bookmarkEnd w:id="13"/>
-      <w:bookmarkEnd w:id="14"/>
-      <w:bookmarkEnd w:id="15"/>
-      <w:bookmarkEnd w:id="16"/>
-    </w:p>
-    <w:p>
-      <w:r>
-        <w:t xml:space="preserve">[Figurer </w:t>
-      </w:r>
-      <w:r>
-        <w:t xml:space="preserve">ska </w:t>
-      </w:r>
-      <w:r>
-        <w:t xml:space="preserve">refereras tydligt i texten med figurnummer. Figurer </w:t>
-      </w:r>
-      <w:r>
-        <w:t xml:space="preserve">ska </w:t>
-      </w:r>
-      <w:r>
-        <w:t xml:space="preserve">vara i högupplöst format som </w:t>
-      </w:r>
-      <w:r>
-        <w:t xml:space="preserve">ska </w:t>
-      </w:r>
-      <w:r>
-        <w:t>gå att skriva ut i hög upplösning och i svart-vitt</w:t>
-      </w:r>
-      <w:r>
+      <w:r>
+        <w:t>Generera falldatabaser</w:t>
+      </w:r>
+    </w:p>
+    <w:p>
+      <w:r>
+        <w:t xml:space="preserve">För att kunna skapa stora och varierande falldatabaser måste en stor mängd data samlas in från experter. </w:t>
+      </w:r>
+      <w:r>
+        <w:t xml:space="preserve">Det finns flera schackmatchdatabaser som innehåller flera tusentals matcher sparade i PGN, men att tolka PGN under körtid kan ta en del processkraft under körtid. För att komma runt detta kan ett antal PGN-matcher </w:t>
+      </w:r>
+      <w:r>
+        <w:t>konverteras till en falldatabasfil i förväg, som är lättare och snabbare att använda av CBR-tolken.</w:t>
+      </w:r>
+    </w:p>
+    <w:p>
+      <w:pPr>
         <w:rPr>
           <w:b/>
         </w:rPr>
-        <w:t>,</w:t>
-      </w:r>
-      <w:r>
-        <w:t xml:space="preserve"> se figur 1. Det finns därför verktyg som oftast är olämpliga för att rita figurer med, till exempel </w:t>
-      </w:r>
-      <w:r>
-        <w:rPr>
-          <w:i/>
-        </w:rPr>
-        <w:t>Microsoft Paint</w:t>
-      </w:r>
-      <w:r>
-        <w:t xml:space="preserve"> och liknande applikationer. Undantaget från denna regel är olika former av </w:t>
+      </w:pPr>
+      <w:r>
+        <w:t>Positionen för en pj</w:t>
+      </w:r>
+      <w:r>
+        <w:t>äs representeras med två heltal för positionens rad och kolumn</w:t>
+      </w:r>
+      <w:r>
+        <w:t xml:space="preserve">. Ett drag som flyttar en pjäs från en position till en annan representeras av från- och </w:t>
       </w:r>
       <w:proofErr w:type="spellStart"/>
       <w:r>
-        <w:t>skärmdumpar</w:t>
+        <w:t>tillpo</w:t>
+      </w:r>
+      <w:r>
+        <w:t>sitionen</w:t>
       </w:r>
       <w:proofErr w:type="spellEnd"/>
       <w:r>
-        <w:t xml:space="preserve"> (figur 2) eller fotografier som har pixelformat i sitt original (figur 3). </w:t>
-      </w:r>
-    </w:p>
-    <w:p>
-      <w:r>
-        <w:t xml:space="preserve">Skärmdumpar från datorprogram och spel kan användas för att illustrerar någon viktig aspekt för arbetet. En källangivelse måste anges som tydligt pekar ut programmet och utgivaren. Om figurer och </w:t>
-      </w:r>
-      <w:proofErr w:type="spellStart"/>
-      <w:r>
-        <w:t>skärmdumpar</w:t>
-      </w:r>
-      <w:proofErr w:type="spellEnd"/>
-      <w:r>
-        <w:t xml:space="preserve"> inte är egenproducerade måste det tydligt framgå vad syftet är med att ha med just denna bild. Går samma syfte att uppnå med en egenskapad bild så </w:t>
-      </w:r>
-      <w:r>
-        <w:t xml:space="preserve">ska </w:t>
-      </w:r>
-      <w:r>
-        <w:t>detta alternativ väljas.</w:t>
-      </w:r>
-    </w:p>
-    <w:p>
-      <w:r>
-        <w:t xml:space="preserve">Figurer </w:t>
-      </w:r>
-      <w:r>
-        <w:t xml:space="preserve">ska </w:t>
-      </w:r>
-      <w:r>
-        <w:t xml:space="preserve">ha numrerad figurmarkör som är centrerad och i </w:t>
+        <w:t>.</w:t>
       </w:r>
       <w:r>
         <w:rPr>
           <w:b/>
         </w:rPr>
-        <w:t>fetstil (</w:t>
-      </w:r>
-      <w:proofErr w:type="spellStart"/>
-      <w:r>
+        <w:t xml:space="preserve"> </w:t>
+      </w:r>
+      <w:r>
+        <w:t xml:space="preserve">Ett </w:t>
+      </w:r>
+      <w:r>
+        <w:t xml:space="preserve">läge </w:t>
+      </w:r>
+      <w:r>
+        <w:t xml:space="preserve">representeras med en tvådimensionell matris, där ett element </w:t>
+      </w:r>
+      <m:oMath>
+        <m:sSub>
+          <m:sSubPr>
+            <m:ctrlPr>
+              <w:rPr>
+                <w:rFonts w:ascii="Cambria Math" w:hAnsi="Cambria Math"/>
+                <w:i/>
+              </w:rPr>
+            </m:ctrlPr>
+          </m:sSubPr>
+          <m:e>
+            <m:r>
+              <w:rPr>
+                <w:rFonts w:ascii="Cambria Math" w:hAnsi="Cambria Math"/>
+              </w:rPr>
+              <m:t>M</m:t>
+            </m:r>
+          </m:e>
+          <m:sub>
+            <m:r>
+              <w:rPr>
+                <w:rFonts w:ascii="Cambria Math" w:hAnsi="Cambria Math"/>
+              </w:rPr>
+              <m:t>ij</m:t>
+            </m:r>
+          </m:sub>
+        </m:sSub>
+      </m:oMath>
+      <w:r>
+        <w:t xml:space="preserve"> </w:t>
+      </w:r>
+      <w:r>
+        <w:t>representerar vilken sorts pjäs som finns på positionen med koordinaterna</w:t>
+      </w:r>
+      <w:r>
+        <w:t xml:space="preserve"> </w:t>
+      </w:r>
+      <m:oMath>
+        <m:r>
+          <w:rPr>
+            <w:rFonts w:ascii="Cambria Math" w:hAnsi="Cambria Math"/>
+          </w:rPr>
+          <m:t>(i, j)</m:t>
+        </m:r>
+      </m:oMath>
+      <w:r>
+        <w:t xml:space="preserve"> eller att det inte finns någon.</w:t>
+      </w:r>
+      <w:r>
+        <w:t xml:space="preserve"> </w:t>
+      </w:r>
+      <w:r>
+        <w:t>Ett fall representeras av ett läge och dess tillhörande drag.</w:t>
+      </w:r>
+    </w:p>
+    <w:p>
+      <w:pPr>
+        <w:pStyle w:val="Rubrik3"/>
+      </w:pPr>
+      <w:r>
+        <w:t>CBR-tolken</w:t>
+      </w:r>
+    </w:p>
+    <w:p>
+      <w:pPr>
         <w:rPr>
           <w:b/>
         </w:rPr>
-        <w:t>bold</w:t>
-      </w:r>
-      <w:proofErr w:type="spellEnd"/>
-      <w:r>
-        <w:rPr>
-          <w:b/>
-        </w:rPr>
-        <w:t xml:space="preserve">) </w:t>
-      </w:r>
-      <w:r>
-        <w:t xml:space="preserve">under själva figuren. Figurtexten </w:t>
-      </w:r>
-      <w:r>
-        <w:t xml:space="preserve">ska </w:t>
-      </w:r>
-      <w:r>
-        <w:t xml:space="preserve">ge en tydlig förklaring till vad figuren illustrerar. Alla figurer i rapporten </w:t>
-      </w:r>
-      <w:r>
-        <w:t xml:space="preserve">ska </w:t>
-      </w:r>
-      <w:r>
-        <w:t>vara refererade i texten.</w:t>
-      </w:r>
-    </w:p>
-    <w:p>
-      <w:r>
-        <w:t xml:space="preserve">Alla figurer ska vara centrerade och de får inte vara inbakade i texten, det </w:t>
-      </w:r>
-      <w:r>
-        <w:t xml:space="preserve">ska </w:t>
-      </w:r>
-      <w:r>
-        <w:t xml:space="preserve">med andra ord inte finnas text till vänster eller höger om en figur. Figurer </w:t>
-      </w:r>
-      <w:r>
-        <w:t xml:space="preserve">ska </w:t>
-      </w:r>
-      <w:r>
-        <w:t>helst sträckas ut så att de upptar sidans hela bredd. I de fall figuren har ett innehåll som är väldigt högt och smalt så kan en smal figur användas.]</w:t>
-      </w:r>
-    </w:p>
-    <w:p>
-      <w:pPr>
-        <w:pStyle w:val="Figur"/>
-        <w:rPr>
-          <w:lang w:val="sv-SE"/>
-        </w:rPr>
-      </w:pPr>
-      <w:r>
-        <w:rPr>
-          <w:lang w:val="sv-SE" w:eastAsia="sv-SE"/>
-        </w:rPr>
-        <w:drawing>
-          <wp:inline distT="0" distB="0" distL="0" distR="0" wp14:anchorId="01C7A52E" wp14:editId="66B12919">
-            <wp:extent cx="1535158" cy="1535158"/>
-            <wp:effectExtent l="0" t="0" r="0" b="0"/>
-            <wp:docPr id="12" name="Picture 10"/>
-            <wp:cNvGraphicFramePr>
-              <a:graphicFrameLocks xmlns:a="http://schemas.openxmlformats.org/drawingml/2006/main" noChangeAspect="1"/>
-            </wp:cNvGraphicFramePr>
-            <a:graphic xmlns:a="http://schemas.openxmlformats.org/drawingml/2006/main">
-              <a:graphicData uri="http://schemas.openxmlformats.org/drawingml/2006/picture">
-                <pic:pic xmlns:pic="http://schemas.openxmlformats.org/drawingml/2006/picture">
-                  <pic:nvPicPr>
-                    <pic:cNvPr id="0" name="Picture 10" descr="Mall_LOGO_Fischer"/>
-                    <pic:cNvPicPr>
-                      <a:picLocks noChangeAspect="1" noChangeArrowheads="1"/>
-                    </pic:cNvPicPr>
-                  </pic:nvPicPr>
-                  <pic:blipFill>
-                    <a:blip r:embed="rId10">
-                      <a:extLst>
-                        <a:ext uri="{28A0092B-C50C-407E-A947-70E740481C1C}">
-                          <a14:useLocalDpi xmlns:a14="http://schemas.microsoft.com/office/drawing/2010/main" val="0"/>
-                        </a:ext>
-                      </a:extLst>
-                    </a:blip>
-                    <a:stretch>
-                      <a:fillRect/>
-                    </a:stretch>
-                  </pic:blipFill>
-                  <pic:spPr bwMode="auto">
-                    <a:xfrm>
-                      <a:off x="0" y="0"/>
-                      <a:ext cx="1535158" cy="1535158"/>
-                    </a:xfrm>
-                    <a:prstGeom prst="rect">
-                      <a:avLst/>
-                    </a:prstGeom>
-                    <a:noFill/>
-                    <a:ln>
-                      <a:noFill/>
-                    </a:ln>
-                    <a:extLst>
-                      <a:ext uri="{53640926-AAD7-44d8-BBD7-CCE9431645EC}">
-                        <a14:shadowObscured xmlns="" xmlns:mo="http://schemas.microsoft.com/office/mac/office/2008/main" xmlns:mv="urn:schemas-microsoft-com:mac:vml" xmlns:o="urn:schemas-microsoft-com:office:office" xmlns:v="urn:schemas-microsoft-com:vml" xmlns:w10="urn:schemas-microsoft-com:office:word" xmlns:w="http://schemas.openxmlformats.org/wordprocessingml/2006/main" xmlns:a14="http://schemas.microsoft.com/office/drawing/2010/main"/>
-                      </a:ext>
-                    </a:extLst>
-                  </pic:spPr>
-                </pic:pic>
-              </a:graphicData>
-            </a:graphic>
-          </wp:inline>
-        </w:drawing>
-      </w:r>
-    </w:p>
-    <w:p>
-      <w:pPr>
-        <w:pStyle w:val="Figurtext"/>
-      </w:pPr>
-      <w:r>
-        <w:t xml:space="preserve">Exempel på en figur med bra kvalité </w:t>
-      </w:r>
-    </w:p>
-    <w:p>
-      <w:r>
-        <w:t>Genom att ange stilen (</w:t>
-      </w:r>
-      <w:r>
-        <w:rPr>
-          <w:i/>
-        </w:rPr>
-        <w:t>Style</w:t>
-      </w:r>
-      <w:r>
-        <w:t xml:space="preserve">) "figur" till själva bilden så kommer ordbehandlaren hålla ihop figur och figurtext (som </w:t>
-      </w:r>
-      <w:r>
-        <w:t xml:space="preserve">ska </w:t>
-      </w:r>
-      <w:r>
-        <w:t>ha stilen "figurtext") så att de alltid hamnar på samma sida.</w:t>
-      </w:r>
-    </w:p>
-    <w:p>
-      <w:pPr>
-        <w:pStyle w:val="Figur"/>
-        <w:rPr>
-          <w:lang w:val="sv-SE"/>
-        </w:rPr>
-      </w:pPr>
-      <w:r>
-        <w:rPr>
-          <w:lang w:val="sv-SE"/>
-        </w:rPr>
-        <w:lastRenderedPageBreak/>
-        <w:br/>
-      </w:r>
-      <w:r>
-        <w:rPr>
-          <w:lang w:val="sv-SE" w:eastAsia="sv-SE"/>
-        </w:rPr>
-        <w:drawing>
-          <wp:inline distT="0" distB="0" distL="0" distR="0" wp14:anchorId="2A150159" wp14:editId="02E17CFE">
-            <wp:extent cx="3892187" cy="1982959"/>
-            <wp:effectExtent l="0" t="0" r="0" b="0"/>
-            <wp:docPr id="3" name="Picture 3"/>
-            <wp:cNvGraphicFramePr>
-              <a:graphicFrameLocks xmlns:a="http://schemas.openxmlformats.org/drawingml/2006/main" noChangeAspect="1"/>
-            </wp:cNvGraphicFramePr>
-            <a:graphic xmlns:a="http://schemas.openxmlformats.org/drawingml/2006/main">
-              <a:graphicData uri="http://schemas.openxmlformats.org/drawingml/2006/picture">
-                <pic:pic xmlns:pic="http://schemas.openxmlformats.org/drawingml/2006/picture">
-                  <pic:nvPicPr>
-                    <pic:cNvPr id="0" name="Picture 1"/>
-                    <pic:cNvPicPr>
-                      <a:picLocks noChangeAspect="1" noChangeArrowheads="1"/>
-                    </pic:cNvPicPr>
-                  </pic:nvPicPr>
-                  <pic:blipFill>
-                    <a:blip r:embed="rId11">
-                      <a:extLst>
-                        <a:ext uri="{28A0092B-C50C-407E-A947-70E740481C1C}">
-                          <a14:useLocalDpi xmlns:a14="http://schemas.microsoft.com/office/drawing/2010/main" val="0"/>
-                        </a:ext>
-                      </a:extLst>
-                    </a:blip>
-                    <a:srcRect/>
-                    <a:stretch>
-                      <a:fillRect/>
-                    </a:stretch>
-                  </pic:blipFill>
-                  <pic:spPr bwMode="auto">
-                    <a:xfrm>
-                      <a:off x="0" y="0"/>
-                      <a:ext cx="3892187" cy="1982959"/>
-                    </a:xfrm>
-                    <a:prstGeom prst="rect">
-                      <a:avLst/>
-                    </a:prstGeom>
-                    <a:noFill/>
-                    <a:ln>
-                      <a:noFill/>
-                    </a:ln>
-                  </pic:spPr>
-                </pic:pic>
-              </a:graphicData>
-            </a:graphic>
-          </wp:inline>
-        </w:drawing>
-      </w:r>
-    </w:p>
-    <w:p>
-      <w:pPr>
-        <w:pStyle w:val="Figurtext"/>
-      </w:pPr>
-      <w:r>
-        <w:t xml:space="preserve">Exempel på en </w:t>
-      </w:r>
-      <w:proofErr w:type="spellStart"/>
-      <w:r>
-        <w:t>skärmdump</w:t>
-      </w:r>
-      <w:proofErr w:type="spellEnd"/>
-      <w:r>
-        <w:t xml:space="preserve"> i pixelformat </w:t>
-      </w:r>
-    </w:p>
-    <w:p>
-      <w:pPr>
-        <w:pStyle w:val="Rubrik2"/>
-      </w:pPr>
-      <w:bookmarkStart w:id="17" w:name="_Toc219466035"/>
-      <w:bookmarkStart w:id="18" w:name="_Toc219475262"/>
-      <w:bookmarkStart w:id="19" w:name="_Toc282412519"/>
-      <w:r>
-        <w:t>Tabeller</w:t>
-      </w:r>
-      <w:bookmarkEnd w:id="17"/>
-      <w:bookmarkEnd w:id="18"/>
-      <w:bookmarkEnd w:id="19"/>
-    </w:p>
-    <w:p>
-      <w:r>
-        <w:t xml:space="preserve">[Tabeller </w:t>
-      </w:r>
-      <w:r>
-        <w:t xml:space="preserve">ska </w:t>
-      </w:r>
-      <w:r>
-        <w:t xml:space="preserve">hanteras separat från figurer. De </w:t>
-      </w:r>
-      <w:r>
-        <w:t xml:space="preserve">ska </w:t>
-      </w:r>
-      <w:r>
-        <w:t xml:space="preserve">numreras oberoende av figurerna (Tabell 1, Tabell 2 osv). Tabeller </w:t>
-      </w:r>
-      <w:r>
-        <w:t xml:space="preserve">ska </w:t>
-      </w:r>
-      <w:r>
-        <w:t xml:space="preserve">ha numrerad markör som är centrerad och i </w:t>
-      </w:r>
-      <w:r>
-        <w:rPr>
-          <w:b/>
-        </w:rPr>
-        <w:t>fetstil (</w:t>
-      </w:r>
-      <w:proofErr w:type="spellStart"/>
-      <w:r>
-        <w:rPr>
-          <w:b/>
-        </w:rPr>
-        <w:t>bold</w:t>
-      </w:r>
-      <w:proofErr w:type="spellEnd"/>
-      <w:r>
-        <w:rPr>
-          <w:b/>
-        </w:rPr>
-        <w:t xml:space="preserve">) </w:t>
-      </w:r>
-      <w:r>
-        <w:rPr>
-          <w:i/>
-        </w:rPr>
-        <w:t>över</w:t>
-      </w:r>
-      <w:r>
-        <w:t xml:space="preserve"> själva tabellen, se tabell 1. Tabelltexten </w:t>
-      </w:r>
-      <w:r>
-        <w:t xml:space="preserve">ska </w:t>
-      </w:r>
-      <w:r>
-        <w:t xml:space="preserve">ge en tydlig förklaring till vad den illustrerar. Alla tabeller i rapporten </w:t>
-      </w:r>
-      <w:r>
-        <w:t xml:space="preserve">ska </w:t>
-      </w:r>
-      <w:r>
-        <w:t>vara refererade i texten.]</w:t>
-      </w:r>
-    </w:p>
-    <w:p>
-      <w:pPr>
-        <w:pStyle w:val="tabelltext"/>
-      </w:pPr>
-      <w:r>
-        <w:t>Exempel på hur en tabell kan se ut</w:t>
-      </w:r>
-    </w:p>
-    <w:tbl>
-      <w:tblPr>
-        <w:tblStyle w:val="Tabellrutnt"/>
-        <w:tblW w:w="0" w:type="auto"/>
-        <w:jc w:val="center"/>
-        <w:tblLook w:val="04A0" w:firstRow="1" w:lastRow="0" w:firstColumn="1" w:lastColumn="0" w:noHBand="0" w:noVBand="1"/>
-      </w:tblPr>
-      <w:tblGrid>
-        <w:gridCol w:w="715"/>
-        <w:gridCol w:w="916"/>
-        <w:gridCol w:w="915"/>
-        <w:gridCol w:w="906"/>
-        <w:gridCol w:w="932"/>
-      </w:tblGrid>
-      <w:tr>
-        <w:trPr>
-          <w:trHeight w:hRule="exact" w:val="397"/>
-          <w:jc w:val="center"/>
-        </w:trPr>
-        <w:tc>
-          <w:tcPr>
-            <w:tcW w:w="0" w:type="auto"/>
-            <w:shd w:val="clear" w:color="auto" w:fill="auto"/>
-            <w:vAlign w:val="center"/>
-          </w:tcPr>
-          <w:p>
-            <w:pPr>
-              <w:rPr>
-                <w:rStyle w:val="Stark"/>
-              </w:rPr>
-            </w:pPr>
-            <w:r>
-              <w:rPr>
-                <w:rStyle w:val="Stark"/>
-              </w:rPr>
-              <w:t>Typ</w:t>
-            </w:r>
-          </w:p>
-        </w:tc>
-        <w:tc>
-          <w:tcPr>
-            <w:tcW w:w="0" w:type="auto"/>
-            <w:shd w:val="clear" w:color="auto" w:fill="auto"/>
-            <w:vAlign w:val="center"/>
-          </w:tcPr>
-          <w:p>
-            <w:pPr>
-              <w:rPr>
-                <w:rStyle w:val="Stark"/>
-              </w:rPr>
-            </w:pPr>
-            <w:r>
-              <w:rPr>
-                <w:rStyle w:val="Stark"/>
-              </w:rPr>
-              <w:t>Test A</w:t>
-            </w:r>
-          </w:p>
-        </w:tc>
-        <w:tc>
-          <w:tcPr>
-            <w:tcW w:w="0" w:type="auto"/>
-            <w:shd w:val="clear" w:color="auto" w:fill="auto"/>
-            <w:vAlign w:val="center"/>
-          </w:tcPr>
-          <w:p>
-            <w:pPr>
-              <w:rPr>
-                <w:rStyle w:val="Stark"/>
-              </w:rPr>
-            </w:pPr>
-            <w:r>
-              <w:rPr>
-                <w:rStyle w:val="Stark"/>
-              </w:rPr>
-              <w:t>Test B</w:t>
-            </w:r>
-          </w:p>
-        </w:tc>
-        <w:tc>
-          <w:tcPr>
-            <w:tcW w:w="0" w:type="auto"/>
-            <w:shd w:val="clear" w:color="auto" w:fill="auto"/>
-            <w:vAlign w:val="center"/>
-          </w:tcPr>
-          <w:p>
-            <w:pPr>
-              <w:rPr>
-                <w:rStyle w:val="Stark"/>
-              </w:rPr>
-            </w:pPr>
-            <w:r>
-              <w:rPr>
-                <w:rStyle w:val="Stark"/>
-              </w:rPr>
-              <w:t>Test C</w:t>
-            </w:r>
-          </w:p>
-        </w:tc>
-        <w:tc>
-          <w:tcPr>
-            <w:tcW w:w="0" w:type="auto"/>
-            <w:shd w:val="clear" w:color="auto" w:fill="auto"/>
-            <w:vAlign w:val="center"/>
-          </w:tcPr>
-          <w:p>
-            <w:pPr>
-              <w:rPr>
-                <w:rStyle w:val="Stark"/>
-              </w:rPr>
-            </w:pPr>
-            <w:r>
-              <w:rPr>
-                <w:rStyle w:val="Stark"/>
-              </w:rPr>
-              <w:t>Test D</w:t>
-            </w:r>
-          </w:p>
-        </w:tc>
-      </w:tr>
-      <w:tr>
-        <w:trPr>
-          <w:trHeight w:hRule="exact" w:val="397"/>
-          <w:jc w:val="center"/>
-        </w:trPr>
-        <w:tc>
-          <w:tcPr>
-            <w:tcW w:w="0" w:type="auto"/>
-            <w:shd w:val="clear" w:color="auto" w:fill="auto"/>
-            <w:vAlign w:val="center"/>
-          </w:tcPr>
-          <w:p>
-            <w:r>
-              <w:t>Grön</w:t>
-            </w:r>
-          </w:p>
-        </w:tc>
-        <w:tc>
-          <w:tcPr>
-            <w:tcW w:w="0" w:type="auto"/>
-            <w:shd w:val="clear" w:color="auto" w:fill="auto"/>
-            <w:vAlign w:val="center"/>
-          </w:tcPr>
-          <w:p>
-            <w:proofErr w:type="gramStart"/>
-            <w:r>
-              <w:t>45%</w:t>
-            </w:r>
-            <w:proofErr w:type="gramEnd"/>
-          </w:p>
-        </w:tc>
-        <w:tc>
-          <w:tcPr>
-            <w:tcW w:w="0" w:type="auto"/>
-            <w:shd w:val="clear" w:color="auto" w:fill="auto"/>
-            <w:vAlign w:val="center"/>
-          </w:tcPr>
-          <w:p>
-            <w:proofErr w:type="gramStart"/>
-            <w:r>
-              <w:t>30%</w:t>
-            </w:r>
-            <w:proofErr w:type="gramEnd"/>
-          </w:p>
-        </w:tc>
-        <w:tc>
-          <w:tcPr>
-            <w:tcW w:w="0" w:type="auto"/>
-            <w:shd w:val="clear" w:color="auto" w:fill="auto"/>
-            <w:vAlign w:val="center"/>
-          </w:tcPr>
-          <w:p>
-            <w:proofErr w:type="gramStart"/>
-            <w:r>
-              <w:t>44%</w:t>
-            </w:r>
-            <w:proofErr w:type="gramEnd"/>
-          </w:p>
-        </w:tc>
-        <w:tc>
-          <w:tcPr>
-            <w:tcW w:w="0" w:type="auto"/>
-            <w:shd w:val="clear" w:color="auto" w:fill="auto"/>
-            <w:vAlign w:val="center"/>
-          </w:tcPr>
-          <w:p>
-            <w:proofErr w:type="gramStart"/>
-            <w:r>
-              <w:t>68%</w:t>
-            </w:r>
-            <w:proofErr w:type="gramEnd"/>
-          </w:p>
-        </w:tc>
-      </w:tr>
-      <w:tr>
-        <w:trPr>
-          <w:trHeight w:hRule="exact" w:val="397"/>
-          <w:jc w:val="center"/>
-        </w:trPr>
-        <w:tc>
-          <w:tcPr>
-            <w:tcW w:w="0" w:type="auto"/>
-            <w:shd w:val="clear" w:color="auto" w:fill="auto"/>
-            <w:vAlign w:val="center"/>
-          </w:tcPr>
-          <w:p>
-            <w:r>
-              <w:t>Röd</w:t>
-            </w:r>
-          </w:p>
-        </w:tc>
-        <w:tc>
-          <w:tcPr>
-            <w:tcW w:w="0" w:type="auto"/>
-            <w:shd w:val="clear" w:color="auto" w:fill="auto"/>
-            <w:vAlign w:val="center"/>
-          </w:tcPr>
-          <w:p>
-            <w:proofErr w:type="gramStart"/>
-            <w:r>
-              <w:t>55%</w:t>
-            </w:r>
-            <w:proofErr w:type="gramEnd"/>
-          </w:p>
-        </w:tc>
-        <w:tc>
-          <w:tcPr>
-            <w:tcW w:w="0" w:type="auto"/>
-            <w:shd w:val="clear" w:color="auto" w:fill="auto"/>
-            <w:vAlign w:val="center"/>
-          </w:tcPr>
-          <w:p>
-            <w:proofErr w:type="gramStart"/>
-            <w:r>
-              <w:t>70%</w:t>
-            </w:r>
-            <w:proofErr w:type="gramEnd"/>
-          </w:p>
-        </w:tc>
-        <w:tc>
-          <w:tcPr>
-            <w:tcW w:w="0" w:type="auto"/>
-            <w:shd w:val="clear" w:color="auto" w:fill="auto"/>
-            <w:vAlign w:val="center"/>
-          </w:tcPr>
-          <w:p>
-            <w:proofErr w:type="gramStart"/>
-            <w:r>
-              <w:t>56%</w:t>
-            </w:r>
-            <w:proofErr w:type="gramEnd"/>
-          </w:p>
-        </w:tc>
-        <w:tc>
-          <w:tcPr>
-            <w:tcW w:w="0" w:type="auto"/>
-            <w:shd w:val="clear" w:color="auto" w:fill="auto"/>
-            <w:vAlign w:val="center"/>
-          </w:tcPr>
-          <w:p>
-            <w:proofErr w:type="gramStart"/>
-            <w:r>
-              <w:t>32%</w:t>
-            </w:r>
-            <w:proofErr w:type="gramEnd"/>
-          </w:p>
-        </w:tc>
-      </w:tr>
-    </w:tbl>
-    <w:p/>
-    <w:p>
-      <w:pPr>
-        <w:pStyle w:val="Rubrik2"/>
-      </w:pPr>
-      <w:bookmarkStart w:id="20" w:name="_Toc282412520"/>
-      <w:r>
-        <w:t>Citat</w:t>
-      </w:r>
-      <w:bookmarkEnd w:id="20"/>
-    </w:p>
-    <w:p>
-      <w:r>
-        <w:t>Citat används när den exakta ordalydelsen i refererade texter behöver lyftas fram. Det är väldigt viktigt att det tydligt framgår var citatet är hämtat (källhänvisning med sidnummer) och texten får inte ändras på något sätt. Kortare citat kan komma löpande i texten</w:t>
-      </w:r>
-      <w:r>
-        <w:t xml:space="preserve"> och skrivs då </w:t>
-      </w:r>
-      <w:r>
-        <w:t xml:space="preserve">omgivet med citattecken. </w:t>
-      </w:r>
-    </w:p>
-    <w:p>
-      <w:r>
-        <w:t>Ett exempel</w:t>
-      </w:r>
-      <w:r>
-        <w:t xml:space="preserve"> på kortare citat</w:t>
-      </w:r>
-      <w:r>
-        <w:t xml:space="preserve">: </w:t>
-      </w:r>
-      <w:r>
-        <w:t xml:space="preserve">Roberts, Furst, Dorn och </w:t>
-      </w:r>
-      <w:proofErr w:type="spellStart"/>
-      <w:r>
-        <w:t>Isbell</w:t>
-      </w:r>
-      <w:proofErr w:type="spellEnd"/>
-      <w:r>
-        <w:t xml:space="preserve"> (2009, s. 25) beskriver sitt ramverk som </w:t>
-      </w:r>
-      <w:r>
-        <w:t xml:space="preserve">ett </w:t>
-      </w:r>
-      <w:r>
-        <w:t>"web-</w:t>
-      </w:r>
-      <w:proofErr w:type="spellStart"/>
-      <w:r>
-        <w:t>based</w:t>
-      </w:r>
-      <w:proofErr w:type="spellEnd"/>
-      <w:r>
-        <w:t xml:space="preserve"> mixed-media </w:t>
-      </w:r>
-      <w:proofErr w:type="spellStart"/>
-      <w:r>
-        <w:t>choose</w:t>
-      </w:r>
-      <w:proofErr w:type="spellEnd"/>
-      <w:r>
-        <w:t>-</w:t>
-      </w:r>
-      <w:proofErr w:type="spellStart"/>
-      <w:r>
-        <w:t>your</w:t>
-      </w:r>
-      <w:proofErr w:type="spellEnd"/>
-      <w:r>
-        <w:t>-</w:t>
-      </w:r>
-      <w:proofErr w:type="spellStart"/>
-      <w:r>
-        <w:t>own</w:t>
-      </w:r>
-      <w:proofErr w:type="spellEnd"/>
-      <w:r>
-        <w:t>-</w:t>
-      </w:r>
-      <w:proofErr w:type="spellStart"/>
-      <w:r>
-        <w:t>adventure</w:t>
-      </w:r>
-      <w:proofErr w:type="spellEnd"/>
-      <w:r>
-        <w:t xml:space="preserve">-style </w:t>
-      </w:r>
-      <w:proofErr w:type="spellStart"/>
-      <w:r>
-        <w:t>interactive</w:t>
-      </w:r>
-      <w:proofErr w:type="spellEnd"/>
-      <w:r>
-        <w:t xml:space="preserve"> </w:t>
-      </w:r>
-      <w:proofErr w:type="spellStart"/>
-      <w:r>
-        <w:t>storytelling</w:t>
-      </w:r>
-      <w:proofErr w:type="spellEnd"/>
-      <w:r>
-        <w:t xml:space="preserve"> system"</w:t>
-      </w:r>
-      <w:r>
-        <w:t xml:space="preserve">. </w:t>
-      </w:r>
-    </w:p>
-    <w:p>
-      <w:pPr>
-        <w:rPr>
-          <w:lang w:val="en-US"/>
-        </w:rPr>
-      </w:pPr>
-      <w:r>
-        <w:t xml:space="preserve">Längre citat </w:t>
-      </w:r>
-      <w:r>
-        <w:t xml:space="preserve">ska </w:t>
-      </w:r>
-      <w:r>
-        <w:t xml:space="preserve">anges som ett eget stycke som är indraget. I mallen kan stilen "Citat" användas. </w:t>
-      </w:r>
-      <w:proofErr w:type="spellStart"/>
-      <w:r>
-        <w:rPr>
-          <w:lang w:val="en-US"/>
-        </w:rPr>
-        <w:t>Det</w:t>
-      </w:r>
-      <w:proofErr w:type="spellEnd"/>
-      <w:r>
-        <w:rPr>
-          <w:lang w:val="en-US"/>
-        </w:rPr>
-        <w:t xml:space="preserve"> </w:t>
-      </w:r>
-      <w:proofErr w:type="spellStart"/>
-      <w:proofErr w:type="gramStart"/>
-      <w:r>
-        <w:rPr>
-          <w:lang w:val="en-US"/>
-        </w:rPr>
-        <w:t>kan</w:t>
-      </w:r>
-      <w:proofErr w:type="spellEnd"/>
-      <w:proofErr w:type="gramEnd"/>
-      <w:r>
-        <w:rPr>
-          <w:lang w:val="en-US"/>
-        </w:rPr>
-        <w:t xml:space="preserve"> till </w:t>
-      </w:r>
-      <w:proofErr w:type="spellStart"/>
-      <w:r>
-        <w:rPr>
-          <w:lang w:val="en-US"/>
-        </w:rPr>
-        <w:t>exempel</w:t>
-      </w:r>
-      <w:proofErr w:type="spellEnd"/>
-      <w:r>
-        <w:rPr>
-          <w:lang w:val="en-US"/>
-        </w:rPr>
-        <w:t xml:space="preserve"> se </w:t>
-      </w:r>
-      <w:proofErr w:type="spellStart"/>
-      <w:r>
-        <w:rPr>
-          <w:lang w:val="en-US"/>
-        </w:rPr>
-        <w:t>ut</w:t>
-      </w:r>
-      <w:proofErr w:type="spellEnd"/>
-      <w:r>
-        <w:rPr>
-          <w:lang w:val="en-US"/>
-        </w:rPr>
-        <w:t xml:space="preserve"> </w:t>
-      </w:r>
-      <w:proofErr w:type="spellStart"/>
-      <w:r>
-        <w:rPr>
-          <w:lang w:val="en-US"/>
-        </w:rPr>
-        <w:t>så</w:t>
-      </w:r>
-      <w:proofErr w:type="spellEnd"/>
-      <w:r>
-        <w:rPr>
-          <w:lang w:val="en-US"/>
-        </w:rPr>
-        <w:t xml:space="preserve"> </w:t>
-      </w:r>
-      <w:proofErr w:type="spellStart"/>
-      <w:r>
-        <w:rPr>
-          <w:lang w:val="en-US"/>
-        </w:rPr>
-        <w:t>här</w:t>
-      </w:r>
-      <w:proofErr w:type="spellEnd"/>
-      <w:r>
-        <w:rPr>
-          <w:lang w:val="en-US"/>
-        </w:rPr>
+      </w:pPr>
+      <w:r>
+        <w:t xml:space="preserve">CBR-tolkens uppgift är att </w:t>
+      </w:r>
+      <w:r>
+        <w:t>bestämma ett drag att utföra i ett visst läge, givet dess falldatabas. Den gör detta genom att undersöka alla fall i listan, och göra det drag i fallet vars läge är mest likt det givna läget</w:t>
+      </w:r>
+      <w:r>
+        <w:t>, och vars drag går att utföra i det givna läget</w:t>
+      </w:r>
+      <w:r>
+        <w:t xml:space="preserve">. En liknelsefunktion används för att gradera hur pass lika två lägen är. </w:t>
+      </w:r>
+      <w:r>
+        <w:t>Den är utformad som följande</w:t>
+      </w:r>
+      <w:r>
         <w:t>:</w:t>
       </w:r>
     </w:p>
     <w:p>
-      <w:pPr>
-        <w:pStyle w:val="Citat1"/>
-        <w:rPr>
-          <w:lang w:val="en-US"/>
-        </w:rPr>
-      </w:pPr>
-      <w:r>
-        <w:rPr>
-          <w:lang w:val="en-US"/>
-        </w:rPr>
-        <w:t>Our framework for evaluating our approach is a web-based mixed-media choose-your-own-adventure-style interactive storytelling system. Our system displays a sequence of authored text and videos that comprise narrative units, or events, that are linked together by explicit d</w:t>
-      </w:r>
-      <w:r>
-        <w:rPr>
-          <w:lang w:val="en-US"/>
-        </w:rPr>
-        <w:t>ecision points for the player.</w:t>
-      </w:r>
-    </w:p>
-    <w:p>
-      <w:pPr>
-        <w:pStyle w:val="CitatRef"/>
-        <w:rPr>
-          <w:lang w:val="en-US"/>
-        </w:rPr>
-      </w:pPr>
-      <w:r>
-        <w:rPr>
-          <w:lang w:val="en-US"/>
-        </w:rPr>
-        <w:t xml:space="preserve">Roberts, </w:t>
-      </w:r>
-      <w:proofErr w:type="spellStart"/>
-      <w:r>
-        <w:rPr>
-          <w:lang w:val="en-US"/>
-        </w:rPr>
-        <w:t>Furst</w:t>
-      </w:r>
-      <w:proofErr w:type="spellEnd"/>
-      <w:r>
-        <w:rPr>
-          <w:lang w:val="en-US"/>
-        </w:rPr>
-        <w:t xml:space="preserve">, Dorn </w:t>
-      </w:r>
-      <w:r>
-        <w:rPr>
-          <w:lang w:val="en-US"/>
-        </w:rPr>
-        <w:t>&amp; Isbell</w:t>
-      </w:r>
-      <w:r>
-        <w:rPr>
-          <w:lang w:val="en-US"/>
-        </w:rPr>
-        <w:t>, 2009, s. 25</w:t>
-      </w:r>
-    </w:p>
-    <w:p>
-      <w:r>
-        <w:lastRenderedPageBreak/>
-        <w:t xml:space="preserve">Källhänvisningen placeras direkt under citatet och </w:t>
-      </w:r>
-      <w:r>
-        <w:t xml:space="preserve">ska </w:t>
-      </w:r>
-      <w:r>
-        <w:t>inte vara kursiv. I mallen kan stilen "</w:t>
-      </w:r>
-      <w:proofErr w:type="spellStart"/>
-      <w:r>
-        <w:t>CitatRef</w:t>
-      </w:r>
-      <w:proofErr w:type="spellEnd"/>
-      <w:r>
-        <w:t>" användas.</w:t>
-      </w:r>
-    </w:p>
-    <w:p>
-      <w:pPr>
-        <w:pStyle w:val="Rubrik1"/>
-      </w:pPr>
-      <w:bookmarkStart w:id="21" w:name="_Toc181172224"/>
-      <w:bookmarkStart w:id="22" w:name="_Toc219466036"/>
-      <w:bookmarkStart w:id="23" w:name="_Toc219475263"/>
-      <w:bookmarkStart w:id="24" w:name="_Toc282412521"/>
-      <w:r>
-        <w:lastRenderedPageBreak/>
-        <w:t>Problemformulering</w:t>
-      </w:r>
-      <w:bookmarkEnd w:id="21"/>
-      <w:bookmarkEnd w:id="22"/>
-      <w:bookmarkEnd w:id="23"/>
-      <w:bookmarkEnd w:id="24"/>
-    </w:p>
-    <w:p>
-      <w:pPr>
-        <w:pStyle w:val="Rubrik2"/>
-      </w:pPr>
-      <w:r>
-        <w:t>Problembeskrivning</w:t>
-      </w:r>
-    </w:p>
-    <w:p>
-      <w:r>
-        <w:t xml:space="preserve">Syftet med arbetet är att skapa ett system som gör det möjligt att skapa AI-agenter med hjälp av ett antal dokumenterade matcher. Det finns två steg i denna process, att generera falldatabaserna, och att utveckla </w:t>
-      </w:r>
-      <w:r>
-        <w:t>CBR-tolken</w:t>
-      </w:r>
-      <w:r>
-        <w:t xml:space="preserve"> av AI-agenten som kan applicera CBR på falldatabaserna.</w:t>
-      </w:r>
-    </w:p>
-    <w:p>
-      <w:pPr>
-        <w:pStyle w:val="Rubrik3"/>
-      </w:pPr>
-      <w:r>
-        <w:t>Generera falldatabaser</w:t>
-      </w:r>
-    </w:p>
-    <w:p>
-      <w:r>
-        <w:t xml:space="preserve">För att kunna skapa stora och varierande falldatabaser måste en stor mängd data samlas in från experter. Lyckligtvis har många matcher dokumenterats genom åren, antingen genom att </w:t>
-      </w:r>
-      <w:r>
-        <w:t>indikera sekvensen av drag som spelarna utförde, eller pjäsernas koordinater efter varje drag. Det finns många olika sorters notationer, men den vanligaste är algebraisk notation. Drag i algebraisk notation är väldigt kortfattade, och inte mer explicita än nödvändigt. Detta kan underlätta för människor att läsa, men</w:t>
-      </w:r>
-      <w:r>
-        <w:t xml:space="preserve"> jobbigt för datorer.</w:t>
-      </w:r>
-      <w:r>
-        <w:t xml:space="preserve"> För att minska beräkningskraften som krävs för att tolka dessa matcher under körtid, kommer ett program skrivas som översätter ett antal matcher till ett mer lättolkat format i förväg.</w:t>
-      </w:r>
-    </w:p>
-    <w:p>
-      <w:pPr>
-        <w:rPr>
-          <w:b/>
-        </w:rPr>
-      </w:pPr>
-      <w:r>
-        <w:t xml:space="preserve">För att underlätta för datorn används ett mer entydigt format. Positionen för en pjäs representeras av positionens nummerkoordinat respektive bokstavskoordinat. Ett drag som flyttar en pjäs från en position till en annan representeras av från- och </w:t>
-      </w:r>
-      <w:proofErr w:type="spellStart"/>
-      <w:r>
-        <w:t>tillpositionen</w:t>
-      </w:r>
-      <w:proofErr w:type="spellEnd"/>
-      <w:r>
-        <w:t xml:space="preserve">. Detta format har fördelen att </w:t>
-      </w:r>
-      <w:r>
-        <w:t>alla</w:t>
-      </w:r>
-      <w:r>
-        <w:t xml:space="preserve"> drag tar lika mycket utrymme</w:t>
-      </w:r>
-      <w:r>
-        <w:t>.</w:t>
-      </w:r>
-    </w:p>
-    <w:p>
-      <w:r>
-        <w:t xml:space="preserve">Ett fall representeras med en tvådimensionell matris, där ett element </w:t>
-      </w:r>
-      <w:proofErr w:type="spellStart"/>
-      <w:r>
-        <w:t>M_ij</w:t>
-      </w:r>
-      <w:proofErr w:type="spellEnd"/>
-      <w:r>
-        <w:t xml:space="preserve"> representerar vilken sorts pjäs som finns på positionen med koordinaterna (i, j), eller att det inte finns någon.</w:t>
-      </w:r>
-      <w:r>
-        <w:rPr>
-          <w:b/>
-        </w:rPr>
-        <w:t>(detta är antagligen inte den bästa representationen, men jag behöver undersöka hur liknelsealgoritmen kan implementeras innan jag kan ta ett beslut.)</w:t>
-      </w:r>
-      <w:r>
-        <w:t xml:space="preserve"> </w:t>
-      </w:r>
-    </w:p>
-    <w:p>
-      <w:pPr>
-        <w:pStyle w:val="Rubrik3"/>
-      </w:pPr>
-      <w:r>
-        <w:t>CBR-tolken</w:t>
-      </w:r>
-    </w:p>
-    <w:p>
-      <w:pPr>
-        <w:rPr>
-          <w:b/>
-        </w:rPr>
-      </w:pPr>
-      <w:r>
-        <w:t xml:space="preserve">CBR-tolkens uppgift är att </w:t>
-      </w:r>
-      <w:r>
-        <w:t xml:space="preserve">bestämma ett drag att utföra i ett visst läge, givet dess falldatabas. Den gör detta genom att undersöka alla fall i listan, och göra det drag i fallet vars läge är mest likt det givna läget. En liknelsefunktion används för att gradera hur pass lika två lägen är. </w:t>
-      </w:r>
-      <w:r>
-        <w:t>Den är utformad som följande</w:t>
-      </w:r>
-      <w:r>
-        <w:t>:</w:t>
-      </w:r>
-      <w:r>
-        <w:t xml:space="preserve"> </w:t>
-      </w:r>
-      <w:r>
-        <w:rPr>
-          <w:b/>
-        </w:rPr>
-        <w:t>(ekvationen är förstorad för att det inte gick att läsa texten under sigma.)</w:t>
-      </w:r>
-    </w:p>
-    <w:p>
-      <w:pPr>
-        <w:rPr>
-          <w:sz w:val="32"/>
-          <w:szCs w:val="32"/>
-        </w:rPr>
-      </w:pPr>
       <m:oMathPara>
         <m:oMath>
           <m:r>
             <w:rPr>
               <w:rFonts w:ascii="Cambria Math" w:hAnsi="Cambria Math"/>
-              <w:sz w:val="32"/>
-              <w:szCs w:val="32"/>
             </w:rPr>
             <m:t>L</m:t>
           </m:r>
@@ -4291,8 +4358,6 @@
                 <w:rPr>
                   <w:rFonts w:ascii="Cambria Math" w:hAnsi="Cambria Math"/>
                   <w:i/>
-                  <w:sz w:val="32"/>
-                  <w:szCs w:val="32"/>
                 </w:rPr>
               </m:ctrlPr>
             </m:dPr>
@@ -4300,8 +4365,6 @@
               <m:r>
                 <w:rPr>
                   <w:rFonts w:ascii="Cambria Math" w:hAnsi="Cambria Math"/>
-                  <w:sz w:val="32"/>
-                  <w:szCs w:val="32"/>
                 </w:rPr>
                 <m:t>a, b</m:t>
               </m:r>
@@ -4310,8 +4373,6 @@
           <m:r>
             <w:rPr>
               <w:rFonts w:ascii="Cambria Math" w:hAnsi="Cambria Math"/>
-              <w:sz w:val="32"/>
-              <w:szCs w:val="32"/>
             </w:rPr>
             <m:t>=</m:t>
           </m:r>
@@ -4323,8 +4384,6 @@
                 <w:rPr>
                   <w:rFonts w:ascii="Cambria Math" w:hAnsi="Cambria Math"/>
                   <w:i/>
-                  <w:sz w:val="32"/>
-                  <w:szCs w:val="32"/>
                 </w:rPr>
               </m:ctrlPr>
             </m:naryPr>
@@ -4335,8 +4394,6 @@
                     <w:rPr>
                       <w:rFonts w:ascii="Cambria Math" w:hAnsi="Cambria Math"/>
                       <w:i/>
-                      <w:sz w:val="32"/>
-                      <w:szCs w:val="32"/>
                     </w:rPr>
                   </m:ctrlPr>
                 </m:eqArrPr>
@@ -4344,8 +4401,6 @@
                   <m:r>
                     <w:rPr>
                       <w:rFonts w:ascii="Cambria Math" w:hAnsi="Cambria Math"/>
-                      <w:sz w:val="32"/>
-                      <w:szCs w:val="32"/>
                     </w:rPr>
                     <m:t>0≤ i ≤ 8</m:t>
                   </m:r>
@@ -4354,8 +4409,6 @@
                   <m:r>
                     <w:rPr>
                       <w:rFonts w:ascii="Cambria Math" w:hAnsi="Cambria Math"/>
-                      <w:sz w:val="32"/>
-                      <w:szCs w:val="32"/>
                     </w:rPr>
                     <m:t>0&lt;j&lt;8</m:t>
                   </m:r>
@@ -4367,8 +4420,6 @@
               <m:r>
                 <w:rPr>
                   <w:rFonts w:ascii="Cambria Math" w:hAnsi="Cambria Math"/>
-                  <w:sz w:val="32"/>
-                  <w:szCs w:val="32"/>
                 </w:rPr>
                 <m:t>P</m:t>
               </m:r>
@@ -4378,8 +4429,6 @@
                     <w:rPr>
                       <w:rFonts w:ascii="Cambria Math" w:hAnsi="Cambria Math"/>
                       <w:i/>
-                      <w:sz w:val="32"/>
-                      <w:szCs w:val="32"/>
                     </w:rPr>
                   </m:ctrlPr>
                 </m:dPr>
@@ -4390,8 +4439,6 @@
                         <w:rPr>
                           <w:rFonts w:ascii="Cambria Math" w:hAnsi="Cambria Math"/>
                           <w:i/>
-                          <w:sz w:val="32"/>
-                          <w:szCs w:val="32"/>
                         </w:rPr>
                       </m:ctrlPr>
                     </m:sSubPr>
@@ -4399,8 +4446,6 @@
                       <m:r>
                         <w:rPr>
                           <w:rFonts w:ascii="Cambria Math" w:hAnsi="Cambria Math"/>
-                          <w:sz w:val="32"/>
-                          <w:szCs w:val="32"/>
                         </w:rPr>
                         <m:t>a</m:t>
                       </m:r>
@@ -4409,8 +4454,6 @@
                       <m:r>
                         <w:rPr>
                           <w:rFonts w:ascii="Cambria Math" w:hAnsi="Cambria Math"/>
-                          <w:sz w:val="32"/>
-                          <w:szCs w:val="32"/>
                         </w:rPr>
                         <m:t>ij</m:t>
                       </m:r>
@@ -4419,8 +4462,6 @@
                   <m:r>
                     <w:rPr>
                       <w:rFonts w:ascii="Cambria Math" w:hAnsi="Cambria Math"/>
-                      <w:sz w:val="32"/>
-                      <w:szCs w:val="32"/>
                     </w:rPr>
                     <m:t>,</m:t>
                   </m:r>
@@ -4430,8 +4471,6 @@
                         <w:rPr>
                           <w:rFonts w:ascii="Cambria Math" w:hAnsi="Cambria Math"/>
                           <w:i/>
-                          <w:sz w:val="32"/>
-                          <w:szCs w:val="32"/>
                         </w:rPr>
                       </m:ctrlPr>
                     </m:sSubPr>
@@ -4439,8 +4478,6 @@
                       <m:r>
                         <w:rPr>
                           <w:rFonts w:ascii="Cambria Math" w:hAnsi="Cambria Math"/>
-                          <w:sz w:val="32"/>
-                          <w:szCs w:val="32"/>
                         </w:rPr>
                         <m:t>b</m:t>
                       </m:r>
@@ -4449,8 +4486,6 @@
                       <m:r>
                         <w:rPr>
                           <w:rFonts w:ascii="Cambria Math" w:hAnsi="Cambria Math"/>
-                          <w:sz w:val="32"/>
-                          <w:szCs w:val="32"/>
                         </w:rPr>
                         <m:t>ij</m:t>
                       </m:r>
@@ -4481,508 +4516,392 @@
     </w:p>
     <w:p>
       <w:pPr>
-        <w:rPr>
-          <w:b/>
-        </w:rPr>
-      </w:pPr>
-      <w:bookmarkStart w:id="25" w:name="_GoBack"/>
+        <w:pStyle w:val="Kommentarerssss"/>
+        <w:rPr>
+          <w:b w:val="0"/>
+        </w:rPr>
+      </w:pPr>
+      <w:r>
+        <w:rPr>
+          <w:b w:val="0"/>
+        </w:rPr>
+        <w:t xml:space="preserve">CBR-tolken ska integreras i schackmotorn </w:t>
+      </w:r>
+      <w:proofErr w:type="spellStart"/>
+      <w:r>
+        <w:rPr>
+          <w:b w:val="0"/>
+        </w:rPr>
+        <w:t>Stockfish</w:t>
+      </w:r>
+      <w:proofErr w:type="spellEnd"/>
+      <w:r>
+        <w:rPr>
+          <w:b w:val="0"/>
+        </w:rPr>
+        <w:t>(källa)</w:t>
+      </w:r>
+      <w:r>
+        <w:t>(</w:t>
+      </w:r>
+      <w:r>
+        <w:t xml:space="preserve">bara en </w:t>
+      </w:r>
+      <w:proofErr w:type="spellStart"/>
+      <w:r>
+        <w:t>url</w:t>
+      </w:r>
+      <w:proofErr w:type="spellEnd"/>
+      <w:r>
+        <w:t xml:space="preserve"> eller mer invecklat?)</w:t>
+      </w:r>
+      <w:r>
+        <w:t>(GPL licenserad, men programmet behöver aldrig distribueras utan källkoden så det är inga problem eller?)</w:t>
+      </w:r>
+      <w:r>
+        <w:t xml:space="preserve"> </w:t>
+      </w:r>
+      <w:r>
+        <w:rPr>
+          <w:b w:val="0"/>
+        </w:rPr>
+        <w:t>och det ska vara möjligt att spela matcher mot motståndare i motorn med olika utvecklade AI-agenter.</w:t>
+      </w:r>
+    </w:p>
+    <w:p>
+      <w:r>
+        <w:t xml:space="preserve"> [Problemformuleringen </w:t>
+      </w:r>
+      <w:r>
+        <w:t xml:space="preserve">ska </w:t>
+      </w:r>
+      <w:r>
+        <w:t xml:space="preserve">detaljerat redogöra för det problem examensarbetet är baserat på. Problemet </w:t>
+      </w:r>
+      <w:r>
+        <w:t xml:space="preserve">ska </w:t>
+      </w:r>
+      <w:r>
+        <w:t>först beskrivas övergripande för att senare i problemformuleringen beskrivas mer detaljerat.]</w:t>
+      </w:r>
+    </w:p>
+    <w:p>
+      <w:pPr>
+        <w:pStyle w:val="Rubrik2"/>
+      </w:pPr>
+      <w:bookmarkStart w:id="10" w:name="_Toc181172225"/>
+      <w:bookmarkStart w:id="11" w:name="_Toc219466037"/>
+      <w:bookmarkStart w:id="12" w:name="_Toc219475264"/>
+      <w:bookmarkStart w:id="13" w:name="_Toc282412522"/>
+      <w:r>
+        <w:t>Metodbeskrivning</w:t>
+      </w:r>
+      <w:bookmarkEnd w:id="10"/>
+      <w:bookmarkEnd w:id="11"/>
+      <w:bookmarkEnd w:id="12"/>
+      <w:bookmarkEnd w:id="13"/>
+    </w:p>
+    <w:p>
+      <w:r>
+        <w:t xml:space="preserve"> [Problemformulering ska även innefatta en metodbeskrivning som ger en tydlig bild av hur frågeställningen ska besvaras, undersökas och arbetet utvärderas.]</w:t>
+      </w:r>
+    </w:p>
+    <w:p>
+      <w:pPr>
+        <w:pStyle w:val="Rubrik1"/>
+      </w:pPr>
+      <w:bookmarkStart w:id="14" w:name="_Toc181172227"/>
+      <w:bookmarkStart w:id="15" w:name="_Toc219466039"/>
+      <w:bookmarkStart w:id="16" w:name="_Toc219475266"/>
+      <w:bookmarkStart w:id="17" w:name="_Toc282412523"/>
+      <w:r>
+        <w:lastRenderedPageBreak/>
+        <w:t>Genomförande/Implementation/ Projektbeskrivning</w:t>
+      </w:r>
+      <w:bookmarkEnd w:id="14"/>
+      <w:bookmarkEnd w:id="15"/>
+      <w:bookmarkEnd w:id="16"/>
+      <w:bookmarkEnd w:id="17"/>
+      <w:r>
+        <w:t xml:space="preserve"> </w:t>
+      </w:r>
+    </w:p>
+    <w:p>
+      <w:r>
+        <w:t xml:space="preserve">[Kapitlet kan </w:t>
+      </w:r>
+      <w:proofErr w:type="spellStart"/>
+      <w:r>
+        <w:t>rubriksättas</w:t>
+      </w:r>
+      <w:proofErr w:type="spellEnd"/>
+      <w:r>
+        <w:t xml:space="preserve"> </w:t>
+      </w:r>
+      <w:r>
+        <w:rPr>
+          <w:i/>
+        </w:rPr>
+        <w:t>Genomförande</w:t>
+      </w:r>
+      <w:r>
+        <w:t xml:space="preserve"> eller </w:t>
+      </w:r>
+      <w:r>
+        <w:rPr>
+          <w:i/>
+        </w:rPr>
+        <w:t>Implementation</w:t>
+      </w:r>
+      <w:r>
+        <w:t xml:space="preserve"> eller </w:t>
+      </w:r>
+      <w:r>
+        <w:rPr>
+          <w:i/>
+        </w:rPr>
+        <w:t>Projektbeskrivning</w:t>
+      </w:r>
+      <w:r>
+        <w:t xml:space="preserve"> eller liknande. Innehåll kan variera beroende på projektets innehåll men nedan finns förslag på upplägg.</w:t>
+      </w:r>
+    </w:p>
+    <w:p>
+      <w:r>
+        <w:t>Viktigt i detta kapitel är beskrivningen av progression och designval, och då även att diskutera och problematisera alternativ som valdes bort, varför detta skedde och stickspår till den valda lösningen.</w:t>
+      </w:r>
+    </w:p>
+    <w:p>
+      <w:r>
+        <w:t>För ett grafikarbete kan detta exempelvis betyda att ofärdiga, kommenterade skisser presenteras i rapporten. Detta för att visa på progressionen och designval under arbetets gång. För en programmerare kan detta innebära att algoritmer och lösningar som förkastats vägs mot den valda lösningen.]</w:t>
+      </w:r>
+    </w:p>
+    <w:p>
+      <w:pPr>
+        <w:pStyle w:val="Rubrik2"/>
+      </w:pPr>
+      <w:bookmarkStart w:id="18" w:name="_Toc181172228"/>
+      <w:bookmarkStart w:id="19" w:name="_Toc219466040"/>
+      <w:bookmarkStart w:id="20" w:name="_Toc219475267"/>
+      <w:bookmarkStart w:id="21" w:name="_Toc282412524"/>
+      <w:proofErr w:type="gramStart"/>
+      <w:r>
+        <w:t>Research /</w:t>
+      </w:r>
+      <w:bookmarkEnd w:id="18"/>
+      <w:r>
+        <w:t xml:space="preserve"> Förstudie</w:t>
+      </w:r>
+      <w:bookmarkEnd w:id="19"/>
+      <w:bookmarkEnd w:id="20"/>
+      <w:bookmarkEnd w:id="21"/>
+      <w:proofErr w:type="gramEnd"/>
+    </w:p>
+    <w:p>
+      <w:r>
+        <w:t>[Ett research- eller förstudiekapitel kan vara viktigt. Om man inspirerats av något, exempelvis ett program, en film, en bok eller något annat så kan detta listas under denna rubrik.</w:t>
+      </w:r>
+    </w:p>
+    <w:p>
+      <w:r>
+        <w:t xml:space="preserve">Källor som underbygger genomförandet men inte problemet eller metoden kan ligga i bakgrunden, men de passar ofta bättre i ett separat kapitel i början av genomförandedelen än som en del av bakgrunden. </w:t>
+      </w:r>
+    </w:p>
+    <w:p>
+      <w:r>
+        <w:t xml:space="preserve">Så mycket som möjligt av det som inspirerat genomförandet </w:t>
+      </w:r>
+      <w:r>
+        <w:t xml:space="preserve">ska </w:t>
+      </w:r>
+      <w:r>
+        <w:t>listas i detta kapitel]</w:t>
+      </w:r>
+    </w:p>
+    <w:p>
+      <w:pPr>
+        <w:pStyle w:val="Rubrik1"/>
+      </w:pPr>
+      <w:bookmarkStart w:id="22" w:name="_Toc282412526"/>
+      <w:r>
+        <w:lastRenderedPageBreak/>
+        <w:t>Utvärdering</w:t>
+      </w:r>
+      <w:bookmarkEnd w:id="22"/>
+    </w:p>
+    <w:p>
+      <w:r>
+        <w:t xml:space="preserve">[Kapitlet </w:t>
+      </w:r>
+      <w:r>
+        <w:rPr>
+          <w:i/>
+        </w:rPr>
+        <w:t>utvärdering</w:t>
+      </w:r>
+      <w:r>
+        <w:t xml:space="preserve"> ska innehålla en presentation av den genomförda undersökningen, en analys av utfallet och de slutsatser som kan dras </w:t>
+      </w:r>
+      <w:proofErr w:type="gramStart"/>
+      <w:r>
+        <w:t>därav</w:t>
+      </w:r>
+      <w:proofErr w:type="gramEnd"/>
+      <w:r>
+        <w:t>.</w:t>
+      </w:r>
+    </w:p>
+    <w:p>
+      <w:r>
+        <w:t xml:space="preserve">Kapitlet kan variera ifråga om struktur </w:t>
+      </w:r>
+      <w:r>
+        <w:t xml:space="preserve">beroende på projektets utformning. </w:t>
+      </w:r>
+    </w:p>
+    <w:p>
+      <w:r>
+        <w:t>]</w:t>
+      </w:r>
+    </w:p>
+    <w:p>
+      <w:pPr>
+        <w:pStyle w:val="Rubrik2"/>
+      </w:pPr>
+      <w:bookmarkStart w:id="23" w:name="_Toc282412527"/>
+      <w:r>
+        <w:t>Presentation av undersökning</w:t>
+      </w:r>
+      <w:bookmarkEnd w:id="23"/>
+    </w:p>
+    <w:p/>
+    <w:p>
+      <w:pPr>
+        <w:pStyle w:val="Rubrik2"/>
+      </w:pPr>
+      <w:bookmarkStart w:id="24" w:name="_Toc282412528"/>
+      <w:r>
+        <w:t>Analys</w:t>
+      </w:r>
+      <w:bookmarkEnd w:id="24"/>
+    </w:p>
+    <w:p/>
+    <w:p>
+      <w:pPr>
+        <w:pStyle w:val="Rubrik2"/>
+      </w:pPr>
+      <w:bookmarkStart w:id="25" w:name="_Toc282412529"/>
+      <w:r>
+        <w:t>Slutsatser</w:t>
+      </w:r>
       <w:bookmarkEnd w:id="25"/>
     </w:p>
     <w:p>
-      <w:r>
-        <w:t xml:space="preserve"> [Problemformuleringen </w:t>
-      </w:r>
-      <w:r>
-        <w:t xml:space="preserve">ska </w:t>
-      </w:r>
-      <w:r>
-        <w:t xml:space="preserve">detaljerat redogöra för det problem examensarbetet är baserat på. Problemet </w:t>
-      </w:r>
-      <w:r>
-        <w:t xml:space="preserve">ska </w:t>
-      </w:r>
-      <w:r>
-        <w:t>först beskrivas övergripande för att senare i problemformuleringen beskrivas mer detaljerat.]</w:t>
-      </w:r>
+      <w:pPr>
+        <w:pStyle w:val="Rubrik1"/>
+      </w:pPr>
+      <w:bookmarkStart w:id="26" w:name="_Toc282412530"/>
+      <w:r>
+        <w:lastRenderedPageBreak/>
+        <w:t>Avslutande diskussion</w:t>
+      </w:r>
+      <w:bookmarkEnd w:id="26"/>
     </w:p>
     <w:p>
       <w:pPr>
         <w:pStyle w:val="Rubrik2"/>
       </w:pPr>
-      <w:bookmarkStart w:id="26" w:name="_Toc181172225"/>
-      <w:bookmarkStart w:id="27" w:name="_Toc219466037"/>
-      <w:bookmarkStart w:id="28" w:name="_Toc219475264"/>
-      <w:bookmarkStart w:id="29" w:name="_Toc282412522"/>
-      <w:r>
-        <w:lastRenderedPageBreak/>
-        <w:t>Metodbeskrivning</w:t>
-      </w:r>
-      <w:bookmarkEnd w:id="26"/>
+      <w:bookmarkStart w:id="27" w:name="_Toc181172232"/>
+      <w:bookmarkStart w:id="28" w:name="_Toc219466044"/>
+      <w:bookmarkStart w:id="29" w:name="_Toc219475271"/>
+      <w:bookmarkStart w:id="30" w:name="_Toc282412531"/>
+      <w:r>
+        <w:t>S</w:t>
+      </w:r>
+      <w:r>
+        <w:t>ammanfattning</w:t>
+      </w:r>
       <w:bookmarkEnd w:id="27"/>
       <w:bookmarkEnd w:id="28"/>
       <w:bookmarkEnd w:id="29"/>
-    </w:p>
-    <w:p>
-      <w:r>
-        <w:t xml:space="preserve"> [Problemformulering ska även innefatta en metodbeskrivning som ger en tydlig bild av hur frågeställningen ska besvaras, undersökas och arbetet utvärderas.]</w:t>
-      </w:r>
-    </w:p>
-    <w:p>
-      <w:pPr>
-        <w:pStyle w:val="Rubrik1"/>
-      </w:pPr>
-      <w:bookmarkStart w:id="30" w:name="_Toc181172227"/>
-      <w:bookmarkStart w:id="31" w:name="_Toc219466039"/>
-      <w:bookmarkStart w:id="32" w:name="_Toc219475266"/>
-      <w:bookmarkStart w:id="33" w:name="_Toc282412523"/>
-      <w:r>
-        <w:lastRenderedPageBreak/>
-        <w:t>Genomförande/Implementation/ Projektbeskrivning</w:t>
-      </w:r>
       <w:bookmarkEnd w:id="30"/>
+    </w:p>
+    <w:p>
+      <w:r>
+        <w:t xml:space="preserve"> [</w:t>
+      </w:r>
+    </w:p>
+    <w:p>
+      <w:r>
+        <w:t xml:space="preserve">Här sammanfattas rapporten som helhet från frågeställning till slutsats. En läsare som vill få en snabb överblick av uppsatsen </w:t>
+      </w:r>
+      <w:r>
+        <w:t xml:space="preserve">ska </w:t>
+      </w:r>
+      <w:r>
+        <w:t>kunna gå direkt från kapitel ett t</w:t>
+      </w:r>
+      <w:r>
+        <w:t>ill kapitel sex</w:t>
+      </w:r>
+      <w:r>
+        <w:t>.</w:t>
+      </w:r>
+    </w:p>
+    <w:p>
+      <w:r>
+        <w:t>]</w:t>
+      </w:r>
+    </w:p>
+    <w:p>
+      <w:pPr>
+        <w:pStyle w:val="Rubrik2"/>
+      </w:pPr>
+      <w:bookmarkStart w:id="31" w:name="_Toc181172233"/>
+      <w:bookmarkStart w:id="32" w:name="_Toc219466045"/>
+      <w:bookmarkStart w:id="33" w:name="_Toc219475272"/>
+      <w:bookmarkStart w:id="34" w:name="_Toc282412532"/>
+      <w:r>
+        <w:t>Diskussion</w:t>
+      </w:r>
       <w:bookmarkEnd w:id="31"/>
       <w:bookmarkEnd w:id="32"/>
       <w:bookmarkEnd w:id="33"/>
-      <w:r>
-        <w:t xml:space="preserve"> </w:t>
-      </w:r>
-    </w:p>
-    <w:p>
-      <w:r>
-        <w:t xml:space="preserve">[Kapitlet kan </w:t>
-      </w:r>
-      <w:proofErr w:type="spellStart"/>
-      <w:r>
-        <w:t>rubriksättas</w:t>
-      </w:r>
-      <w:proofErr w:type="spellEnd"/>
-      <w:r>
-        <w:t xml:space="preserve"> </w:t>
-      </w:r>
-      <w:r>
-        <w:rPr>
-          <w:i/>
-        </w:rPr>
-        <w:t>Genomförande</w:t>
-      </w:r>
-      <w:r>
-        <w:t xml:space="preserve"> eller </w:t>
-      </w:r>
-      <w:r>
-        <w:rPr>
-          <w:i/>
-        </w:rPr>
-        <w:t>Implementation</w:t>
-      </w:r>
-      <w:r>
-        <w:t xml:space="preserve"> eller </w:t>
-      </w:r>
-      <w:r>
-        <w:rPr>
-          <w:i/>
-        </w:rPr>
-        <w:t>Projektbeskrivning</w:t>
-      </w:r>
-      <w:r>
-        <w:t xml:space="preserve"> eller liknande. Innehåll kan variera beroende på projektets innehåll men nedan finns förslag på upplägg.</w:t>
-      </w:r>
-    </w:p>
-    <w:p>
-      <w:r>
-        <w:t>Viktigt i detta kapitel är beskrivningen av progression och designval, och då även att diskutera och problematisera alternativ som valdes bort, varför detta skedde och stickspår till den valda lösningen.</w:t>
-      </w:r>
-    </w:p>
-    <w:p>
-      <w:r>
-        <w:t>För ett grafikarbete kan detta exempelvis betyda att ofärdiga, kommenterade skisser presenteras i rapporten. Detta för att visa på progressionen och designval under arbetets gång. För en programmerare kan detta innebära att algoritmer och lösningar som förkastats vägs mot den valda lösningen.]</w:t>
-      </w:r>
-    </w:p>
-    <w:p>
-      <w:pPr>
-        <w:pStyle w:val="Rubrik2"/>
-      </w:pPr>
-      <w:bookmarkStart w:id="34" w:name="_Toc181172228"/>
-      <w:bookmarkStart w:id="35" w:name="_Toc219466040"/>
-      <w:bookmarkStart w:id="36" w:name="_Toc219475267"/>
-      <w:bookmarkStart w:id="37" w:name="_Toc282412524"/>
-      <w:proofErr w:type="gramStart"/>
-      <w:r>
-        <w:t>Research /</w:t>
-      </w:r>
       <w:bookmarkEnd w:id="34"/>
-      <w:r>
-        <w:t xml:space="preserve"> Förstudie</w:t>
-      </w:r>
+    </w:p>
+    <w:p>
+      <w:r>
+        <w:t xml:space="preserve"> [I diskussionskapitlet sätts problemet och resultatet i ett större sammanhang utanför examensarbetets specifika problemformulering. Det är viktigt att koppla till andras arbete - till exempel centrala artiklar som använd</w:t>
+      </w:r>
+      <w:r>
+        <w:t>s</w:t>
+      </w:r>
+      <w:r>
+        <w:t xml:space="preserve"> i bakgrundskapitlet.</w:t>
+      </w:r>
+    </w:p>
+    <w:p>
+      <w:r>
+        <w:t xml:space="preserve">Diskutera resultatets trovärdighet. Lyft fram faktorer som påverkar trovärdigheten. Diskutera utifrån den genomförda studien. </w:t>
+      </w:r>
+    </w:p>
+    <w:p>
+      <w:r>
+        <w:t>Diskussionskapitlet</w:t>
+      </w:r>
+      <w:r>
+        <w:t xml:space="preserve"> är </w:t>
+      </w:r>
+      <w:r>
+        <w:t xml:space="preserve">även </w:t>
+      </w:r>
+      <w:r>
+        <w:t>en lämplig plats för att ta upp de saker som täcks a</w:t>
+      </w:r>
+      <w:bookmarkStart w:id="35" w:name="_GoBack"/>
       <w:bookmarkEnd w:id="35"/>
-      <w:bookmarkEnd w:id="36"/>
-      <w:bookmarkEnd w:id="37"/>
-      <w:proofErr w:type="gramEnd"/>
-    </w:p>
-    <w:p>
-      <w:r>
-        <w:t>[Ett research- eller förstudiekapitel kan vara viktigt. Om man inspirerats av något, exempelvis ett program, en film, en bok eller något annat så kan detta listas under denna rubrik.</w:t>
-      </w:r>
-    </w:p>
-    <w:p>
-      <w:r>
-        <w:t xml:space="preserve">Källor som underbygger genomförandet men inte problemet eller metoden kan ligga i bakgrunden, men de passar ofta bättre i ett separat kapitel i början av genomförandedelen än som en del av bakgrunden. </w:t>
-      </w:r>
-    </w:p>
-    <w:p>
-      <w:r>
-        <w:t xml:space="preserve">Så mycket som möjligt av det som inspirerat genomförandet </w:t>
-      </w:r>
-      <w:r>
-        <w:t xml:space="preserve">ska </w:t>
-      </w:r>
-      <w:r>
-        <w:t>listas i detta kapitel]</w:t>
-      </w:r>
-    </w:p>
-    <w:p>
-      <w:pPr>
-        <w:pStyle w:val="Rubrik2"/>
-      </w:pPr>
-      <w:bookmarkStart w:id="38" w:name="_Toc181172229"/>
-      <w:bookmarkStart w:id="39" w:name="_Toc219466041"/>
-      <w:bookmarkStart w:id="40" w:name="_Toc219475268"/>
-      <w:bookmarkStart w:id="41" w:name="_Toc282412525"/>
-      <w:r>
-        <w:t>Progressionsexempel: modellering</w:t>
-      </w:r>
-      <w:bookmarkEnd w:id="38"/>
-      <w:bookmarkEnd w:id="39"/>
-      <w:bookmarkEnd w:id="40"/>
-      <w:bookmarkEnd w:id="41"/>
-    </w:p>
-    <w:p>
-      <w:r>
-        <w:t>[Exempel: progression och designval inom området grafik. Till en början användes ett sfäriskt utgångsobjekt med få hörn. Detta gav tyvärr ett alltför kantigt utseende, se figur 3.</w:t>
-      </w:r>
-    </w:p>
-    <w:p>
-      <w:pPr>
-        <w:pStyle w:val="Figur"/>
-        <w:rPr>
-          <w:lang w:val="sv-SE"/>
-        </w:rPr>
-      </w:pPr>
-      <w:r>
-        <w:rPr>
-          <w:lang w:val="sv-SE" w:eastAsia="sv-SE"/>
-        </w:rPr>
-        <w:drawing>
-          <wp:inline distT="0" distB="0" distL="0" distR="0" wp14:anchorId="1F84BE98" wp14:editId="4290880A">
-            <wp:extent cx="2771140" cy="2553335"/>
-            <wp:effectExtent l="0" t="0" r="0" b="12065"/>
-            <wp:docPr id="4" name="Picture 4" descr="Ful"/>
-            <wp:cNvGraphicFramePr>
-              <a:graphicFrameLocks xmlns:a="http://schemas.openxmlformats.org/drawingml/2006/main" noChangeAspect="1"/>
-            </wp:cNvGraphicFramePr>
-            <a:graphic xmlns:a="http://schemas.openxmlformats.org/drawingml/2006/main">
-              <a:graphicData uri="http://schemas.openxmlformats.org/drawingml/2006/picture">
-                <pic:pic xmlns:pic="http://schemas.openxmlformats.org/drawingml/2006/picture">
-                  <pic:nvPicPr>
-                    <pic:cNvPr id="0" name="Picture 3" descr="Ful"/>
-                    <pic:cNvPicPr>
-                      <a:picLocks noChangeAspect="1" noChangeArrowheads="1"/>
-                    </pic:cNvPicPr>
-                  </pic:nvPicPr>
-                  <pic:blipFill>
-                    <a:blip r:embed="rId12">
-                      <a:extLst>
-                        <a:ext uri="{28A0092B-C50C-407E-A947-70E740481C1C}">
-                          <a14:useLocalDpi xmlns:a14="http://schemas.microsoft.com/office/drawing/2010/main" val="0"/>
-                        </a:ext>
-                      </a:extLst>
-                    </a:blip>
-                    <a:srcRect/>
-                    <a:stretch>
-                      <a:fillRect/>
-                    </a:stretch>
-                  </pic:blipFill>
-                  <pic:spPr bwMode="auto">
-                    <a:xfrm>
-                      <a:off x="0" y="0"/>
-                      <a:ext cx="2771140" cy="2553335"/>
-                    </a:xfrm>
-                    <a:prstGeom prst="rect">
-                      <a:avLst/>
-                    </a:prstGeom>
-                    <a:noFill/>
-                    <a:ln>
-                      <a:noFill/>
-                    </a:ln>
-                  </pic:spPr>
-                </pic:pic>
-              </a:graphicData>
-            </a:graphic>
-          </wp:inline>
-        </w:drawing>
-      </w:r>
-    </w:p>
-    <w:p>
-      <w:pPr>
-        <w:pStyle w:val="Figurtext"/>
-      </w:pPr>
-      <w:r>
-        <w:t>Ett sfäriskt objekt med få hörn</w:t>
-      </w:r>
-    </w:p>
-    <w:p>
-      <w:r>
-        <w:lastRenderedPageBreak/>
-        <w:t>Alternativet blev då att använda ett objekt som hade fler hörn, se figur 4. De främsta nackdelarna med att använda så många hörn är att man får poler där hörnen går samman i toppen och botten av objektet samt att det ger lägre skärmuppdateringshastighet på grund av fler hörn i modellen.]</w:t>
-      </w:r>
-    </w:p>
-    <w:p>
-      <w:pPr>
-        <w:pStyle w:val="Figur"/>
-        <w:rPr>
-          <w:lang w:val="sv-SE"/>
-        </w:rPr>
-      </w:pPr>
-      <w:r>
-        <w:rPr>
-          <w:lang w:val="sv-SE" w:eastAsia="sv-SE"/>
-        </w:rPr>
-        <w:drawing>
-          <wp:inline distT="0" distB="0" distL="0" distR="0" wp14:anchorId="3DBFC8AA" wp14:editId="01820438">
-            <wp:extent cx="2419350" cy="2222500"/>
-            <wp:effectExtent l="0" t="0" r="0" b="12700"/>
-            <wp:docPr id="11" name="Picture 11" descr="FulSnyggare"/>
-            <wp:cNvGraphicFramePr>
-              <a:graphicFrameLocks xmlns:a="http://schemas.openxmlformats.org/drawingml/2006/main" noChangeAspect="1"/>
-            </wp:cNvGraphicFramePr>
-            <a:graphic xmlns:a="http://schemas.openxmlformats.org/drawingml/2006/main">
-              <a:graphicData uri="http://schemas.openxmlformats.org/drawingml/2006/picture">
-                <pic:pic xmlns:pic="http://schemas.openxmlformats.org/drawingml/2006/picture">
-                  <pic:nvPicPr>
-                    <pic:cNvPr id="0" name="Picture 4" descr="FulSnyggare"/>
-                    <pic:cNvPicPr>
-                      <a:picLocks noChangeAspect="1" noChangeArrowheads="1"/>
-                    </pic:cNvPicPr>
-                  </pic:nvPicPr>
-                  <pic:blipFill>
-                    <a:blip r:embed="rId13">
-                      <a:extLst>
-                        <a:ext uri="{28A0092B-C50C-407E-A947-70E740481C1C}">
-                          <a14:useLocalDpi xmlns:a14="http://schemas.microsoft.com/office/drawing/2010/main" val="0"/>
-                        </a:ext>
-                      </a:extLst>
-                    </a:blip>
-                    <a:srcRect/>
-                    <a:stretch>
-                      <a:fillRect/>
-                    </a:stretch>
-                  </pic:blipFill>
-                  <pic:spPr bwMode="auto">
-                    <a:xfrm>
-                      <a:off x="0" y="0"/>
-                      <a:ext cx="2419350" cy="2222500"/>
-                    </a:xfrm>
-                    <a:prstGeom prst="rect">
-                      <a:avLst/>
-                    </a:prstGeom>
-                    <a:noFill/>
-                    <a:ln>
-                      <a:noFill/>
-                    </a:ln>
-                  </pic:spPr>
-                </pic:pic>
-              </a:graphicData>
-            </a:graphic>
-          </wp:inline>
-        </w:drawing>
-      </w:r>
-    </w:p>
-    <w:p>
-      <w:pPr>
-        <w:pStyle w:val="Figurtext"/>
-      </w:pPr>
-      <w:r>
-        <w:t>Ett sfäriskt objekt med många hörn</w:t>
-      </w:r>
-    </w:p>
-    <w:p>
-      <w:pPr>
-        <w:pStyle w:val="Rubrik1"/>
-      </w:pPr>
-      <w:bookmarkStart w:id="42" w:name="_Toc282412526"/>
-      <w:r>
-        <w:lastRenderedPageBreak/>
-        <w:t>Utvärdering</w:t>
-      </w:r>
-      <w:bookmarkEnd w:id="42"/>
-    </w:p>
-    <w:p>
-      <w:r>
-        <w:t xml:space="preserve">[Kapitlet </w:t>
-      </w:r>
-      <w:r>
-        <w:rPr>
-          <w:i/>
-        </w:rPr>
-        <w:t>utvärdering</w:t>
-      </w:r>
-      <w:r>
-        <w:t xml:space="preserve"> ska innehålla en presentation av den genomförda undersökningen, en analys av utfallet och de slutsatser som kan dras </w:t>
-      </w:r>
-      <w:proofErr w:type="gramStart"/>
-      <w:r>
-        <w:t>därav</w:t>
-      </w:r>
-      <w:proofErr w:type="gramEnd"/>
-      <w:r>
-        <w:t>.</w:t>
-      </w:r>
-    </w:p>
-    <w:p>
-      <w:r>
-        <w:t xml:space="preserve">Kapitlet kan variera ifråga om struktur </w:t>
-      </w:r>
-      <w:r>
-        <w:t xml:space="preserve">beroende på projektets utformning. </w:t>
-      </w:r>
-    </w:p>
-    <w:p>
-      <w:r>
-        <w:t>]</w:t>
-      </w:r>
-    </w:p>
-    <w:p>
-      <w:pPr>
-        <w:pStyle w:val="Rubrik2"/>
-      </w:pPr>
-      <w:bookmarkStart w:id="43" w:name="_Toc282412527"/>
-      <w:r>
-        <w:t>Presentation av undersökning</w:t>
-      </w:r>
-      <w:bookmarkEnd w:id="43"/>
-    </w:p>
-    <w:p/>
-    <w:p>
-      <w:pPr>
-        <w:pStyle w:val="Rubrik2"/>
-      </w:pPr>
-      <w:bookmarkStart w:id="44" w:name="_Toc282412528"/>
-      <w:r>
-        <w:t>Analys</w:t>
-      </w:r>
-      <w:bookmarkEnd w:id="44"/>
-    </w:p>
-    <w:p/>
-    <w:p>
-      <w:pPr>
-        <w:pStyle w:val="Rubrik2"/>
-      </w:pPr>
-      <w:bookmarkStart w:id="45" w:name="_Toc282412529"/>
-      <w:r>
-        <w:t>Slutsatser</w:t>
-      </w:r>
-      <w:bookmarkEnd w:id="45"/>
-    </w:p>
-    <w:p>
-      <w:pPr>
-        <w:pStyle w:val="Rubrik1"/>
-      </w:pPr>
-      <w:bookmarkStart w:id="46" w:name="_Toc282412530"/>
-      <w:r>
-        <w:lastRenderedPageBreak/>
-        <w:t>Avslutande diskussion</w:t>
-      </w:r>
-      <w:bookmarkEnd w:id="46"/>
-    </w:p>
-    <w:p>
-      <w:pPr>
-        <w:pStyle w:val="Rubrik2"/>
-      </w:pPr>
-      <w:bookmarkStart w:id="47" w:name="_Toc181172232"/>
-      <w:bookmarkStart w:id="48" w:name="_Toc219466044"/>
-      <w:bookmarkStart w:id="49" w:name="_Toc219475271"/>
-      <w:bookmarkStart w:id="50" w:name="_Toc282412531"/>
-      <w:r>
-        <w:t>S</w:t>
-      </w:r>
-      <w:r>
-        <w:t>ammanfattning</w:t>
-      </w:r>
-      <w:bookmarkEnd w:id="47"/>
-      <w:bookmarkEnd w:id="48"/>
-      <w:bookmarkEnd w:id="49"/>
-      <w:bookmarkEnd w:id="50"/>
-    </w:p>
-    <w:p>
-      <w:r>
-        <w:t xml:space="preserve"> [</w:t>
-      </w:r>
-    </w:p>
-    <w:p>
-      <w:r>
-        <w:t xml:space="preserve">Här sammanfattas rapporten som helhet från frågeställning till slutsats. En läsare som vill få en snabb överblick av uppsatsen </w:t>
-      </w:r>
-      <w:r>
-        <w:t xml:space="preserve">ska </w:t>
-      </w:r>
-      <w:r>
-        <w:t>kunna gå direkt från kapitel ett t</w:t>
-      </w:r>
-      <w:r>
-        <w:t>ill kapitel sex</w:t>
-      </w:r>
-      <w:r>
-        <w:t>.</w:t>
-      </w:r>
-    </w:p>
-    <w:p>
-      <w:r>
-        <w:t>]</w:t>
-      </w:r>
-    </w:p>
-    <w:p>
-      <w:pPr>
-        <w:pStyle w:val="Rubrik2"/>
-      </w:pPr>
-      <w:bookmarkStart w:id="51" w:name="_Toc181172233"/>
-      <w:bookmarkStart w:id="52" w:name="_Toc219466045"/>
-      <w:bookmarkStart w:id="53" w:name="_Toc219475272"/>
-      <w:bookmarkStart w:id="54" w:name="_Toc282412532"/>
-      <w:r>
-        <w:t>Diskussion</w:t>
-      </w:r>
-      <w:bookmarkEnd w:id="51"/>
-      <w:bookmarkEnd w:id="52"/>
-      <w:bookmarkEnd w:id="53"/>
-      <w:bookmarkEnd w:id="54"/>
-    </w:p>
-    <w:p>
-      <w:r>
-        <w:t xml:space="preserve"> [I diskussionskapitlet sätts problemet och resultatet i ett större sammanhang utanför examensarbetets specifika problemformulering. Det är viktigt att koppla till andras arbete - till exempel centrala artiklar som använd</w:t>
-      </w:r>
-      <w:r>
-        <w:t>s</w:t>
-      </w:r>
-      <w:r>
-        <w:t xml:space="preserve"> i bakgrundskapitlet.</w:t>
-      </w:r>
-    </w:p>
-    <w:p>
-      <w:r>
-        <w:t xml:space="preserve">Diskutera resultatets trovärdighet. Lyft fram faktorer som påverkar trovärdigheten. Diskutera utifrån den genomförda studien. </w:t>
-      </w:r>
-    </w:p>
-    <w:p>
-      <w:r>
-        <w:t>Diskussionskapitlet</w:t>
-      </w:r>
-      <w:r>
-        <w:t xml:space="preserve"> är </w:t>
-      </w:r>
-      <w:r>
-        <w:t xml:space="preserve">även </w:t>
-      </w:r>
-      <w:r>
-        <w:t xml:space="preserve">en lämplig plats för att ta upp de saker som täcks av kriteriet ”Rapporten innehåller en diskussion kring relevanta samhälleliga och etiska aspekter på arbetet”. Välj några av nedanstående aspekter och diskutera dem i relation till ditt arbete. Beroende på typen av arbete varierar vilken typ av aspekter som är relevanta att undersöka, om man till exempel gjort ett spel eller en illustration som innehåller människor kan genus och kulturella aspekter vara intressant medan samhällelig nytta blir intressant om man har utvecklat en algoritm eller ett program. </w:t>
+      <w:r>
+        <w:t xml:space="preserve">v kriteriet ”Rapporten innehåller en diskussion kring relevanta samhälleliga och etiska aspekter på arbetet”. Välj några av nedanstående aspekter och diskutera dem i relation till ditt arbete. Beroende på typen av arbete varierar vilken typ av aspekter som är relevanta att undersöka, om man till exempel gjort ett spel eller en illustration som innehåller människor kan genus och kulturella aspekter vara intressant medan samhällelig nytta blir intressant om man har utvecklat en algoritm eller ett program. </w:t>
       </w:r>
     </w:p>
     <w:p>
@@ -5048,17 +4967,17 @@
       <w:pPr>
         <w:pStyle w:val="Rubrik2"/>
       </w:pPr>
-      <w:bookmarkStart w:id="55" w:name="_Toc181172234"/>
-      <w:bookmarkStart w:id="56" w:name="_Toc219466046"/>
-      <w:bookmarkStart w:id="57" w:name="_Toc219475273"/>
-      <w:bookmarkStart w:id="58" w:name="_Toc282412533"/>
+      <w:bookmarkStart w:id="36" w:name="_Toc181172234"/>
+      <w:bookmarkStart w:id="37" w:name="_Toc219466046"/>
+      <w:bookmarkStart w:id="38" w:name="_Toc219475273"/>
+      <w:bookmarkStart w:id="39" w:name="_Toc282412533"/>
       <w:r>
         <w:t>Framtida arbete</w:t>
       </w:r>
-      <w:bookmarkEnd w:id="55"/>
-      <w:bookmarkEnd w:id="56"/>
-      <w:bookmarkEnd w:id="57"/>
-      <w:bookmarkEnd w:id="58"/>
+      <w:bookmarkEnd w:id="36"/>
+      <w:bookmarkEnd w:id="37"/>
+      <w:bookmarkEnd w:id="38"/>
+      <w:bookmarkEnd w:id="39"/>
     </w:p>
     <w:p>
       <w:r>
@@ -5076,24 +4995,24 @@
       <w:pPr>
         <w:pStyle w:val="ReferensHeading"/>
       </w:pPr>
-      <w:bookmarkStart w:id="59" w:name="_Toc181172235"/>
-      <w:bookmarkStart w:id="60" w:name="_Toc181172567"/>
-      <w:bookmarkStart w:id="61" w:name="_Toc181173118"/>
-      <w:bookmarkStart w:id="62" w:name="_Toc181173288"/>
-      <w:bookmarkStart w:id="63" w:name="_Toc185664441"/>
-      <w:bookmarkStart w:id="64" w:name="_Toc219475274"/>
-      <w:bookmarkStart w:id="65" w:name="_Toc282412534"/>
+      <w:bookmarkStart w:id="40" w:name="_Toc181172235"/>
+      <w:bookmarkStart w:id="41" w:name="_Toc181172567"/>
+      <w:bookmarkStart w:id="42" w:name="_Toc181173118"/>
+      <w:bookmarkStart w:id="43" w:name="_Toc181173288"/>
+      <w:bookmarkStart w:id="44" w:name="_Toc185664441"/>
+      <w:bookmarkStart w:id="45" w:name="_Toc219475274"/>
+      <w:bookmarkStart w:id="46" w:name="_Toc282412534"/>
       <w:r>
         <w:lastRenderedPageBreak/>
         <w:t>Referenser</w:t>
       </w:r>
-      <w:bookmarkEnd w:id="59"/>
-      <w:bookmarkEnd w:id="60"/>
-      <w:bookmarkEnd w:id="61"/>
-      <w:bookmarkEnd w:id="62"/>
-      <w:bookmarkEnd w:id="63"/>
-      <w:bookmarkEnd w:id="64"/>
-      <w:bookmarkEnd w:id="65"/>
+      <w:bookmarkEnd w:id="40"/>
+      <w:bookmarkEnd w:id="41"/>
+      <w:bookmarkEnd w:id="42"/>
+      <w:bookmarkEnd w:id="43"/>
+      <w:bookmarkEnd w:id="44"/>
+      <w:bookmarkEnd w:id="45"/>
+      <w:bookmarkEnd w:id="46"/>
     </w:p>
     <w:p>
       <w:pPr>
@@ -5763,13 +5682,13 @@
       <w:r>
         <w:t xml:space="preserve">[Kontrollera </w:t>
       </w:r>
-      <w:bookmarkStart w:id="66" w:name="OLE_LINK1"/>
-      <w:bookmarkStart w:id="67" w:name="OLE_LINK2"/>
+      <w:bookmarkStart w:id="47" w:name="OLE_LINK1"/>
+      <w:bookmarkStart w:id="48" w:name="OLE_LINK2"/>
       <w:r>
         <w:t xml:space="preserve">noga med sökfunktionen </w:t>
       </w:r>
-      <w:bookmarkEnd w:id="66"/>
-      <w:bookmarkEnd w:id="67"/>
+      <w:bookmarkEnd w:id="47"/>
+      <w:bookmarkEnd w:id="48"/>
       <w:r>
         <w:t xml:space="preserve">att alla referenser som anges i referenslistan faktiskt finns i brödtexten. Kontrollera på samma sätt med sökfunktionen att alla referenser i brödtexten finns i referenslistan. Var noga med att samtliga referenser formateras enligt </w:t>
       </w:r>
@@ -5868,7 +5787,7 @@
     <w:p>
       <w:pPr>
         <w:sectPr>
-          <w:footerReference w:type="default" r:id="rId14"/>
+          <w:footerReference w:type="default" r:id="rId10"/>
           <w:pgSz w:w="11900" w:h="16840"/>
           <w:pgMar w:top="1440" w:right="1440" w:bottom="1440" w:left="1440" w:header="720" w:footer="720" w:gutter="0"/>
           <w:pgNumType w:start="1"/>
@@ -5943,7 +5862,7 @@
     </w:p>
     <w:p/>
     <w:sectPr>
-      <w:footerReference w:type="default" r:id="rId15"/>
+      <w:footerReference w:type="default" r:id="rId11"/>
       <w:pgSz w:w="11900" w:h="16840"/>
       <w:pgMar w:top="1440" w:right="1440" w:bottom="1440" w:left="1440" w:header="720" w:footer="720" w:gutter="0"/>
       <w:pgNumType w:fmt="upperRoman" w:start="1"/>
@@ -6050,7 +5969,7 @@
         <w:rStyle w:val="Sidnummer"/>
         <w:noProof/>
       </w:rPr>
-      <w:t>9</w:t>
+      <w:t>11</w:t>
     </w:r>
     <w:r>
       <w:rPr>
@@ -7945,7 +7864,6 @@
   <w:style w:type="character" w:default="1" w:styleId="Standardstycketeckensnitt">
     <w:name w:val="Default Paragraph Font"/>
     <w:uiPriority w:val="1"/>
-    <w:semiHidden/>
     <w:unhideWhenUsed/>
   </w:style>
   <w:style w:type="table" w:default="1" w:styleId="Normaltabell">
@@ -8841,6 +8759,15 @@
       <w:color w:val="808080"/>
     </w:rPr>
   </w:style>
+  <w:style w:type="paragraph" w:customStyle="1" w:styleId="Kommentarerssss">
+    <w:name w:val="Kommentarerssss"/>
+    <w:basedOn w:val="Normal"/>
+    <w:qFormat/>
+    <w:rsid w:val="0098673F"/>
+    <w:rPr>
+      <w:b/>
+    </w:rPr>
+  </w:style>
 </w:styles>
 </file>
 
@@ -8928,6 +8855,13 @@
     <w:pitch w:val="fixed"/>
     <w:sig w:usb0="E00002FF" w:usb1="6AC7FDFB" w:usb2="08000012" w:usb3="00000000" w:csb0="0002009F" w:csb1="00000000"/>
   </w:font>
+  <w:font w:name="Segoe UI Symbol">
+    <w:panose1 w:val="020B0502040204020203"/>
+    <w:charset w:val="00"/>
+    <w:family w:val="swiss"/>
+    <w:pitch w:val="variable"/>
+    <w:sig w:usb0="800001E3" w:usb1="1200FFEF" w:usb2="0064C000" w:usb3="00000000" w:csb0="00000001" w:csb1="00000000"/>
+  </w:font>
   <w:font w:name="Cambria Math">
     <w:panose1 w:val="02040503050406030204"/>
     <w:charset w:val="00"/>
@@ -8963,6 +8897,8 @@
     <w:rsidRoot w:val="006B70BF"/>
     <w:rsid w:val="000E0C97"/>
     <w:rsid w:val="006B70BF"/>
+    <w:rsid w:val="00CB06D8"/>
+    <w:rsid w:val="00CF44CF"/>
   </w:rsids>
   <m:mathPr>
     <m:mathFont m:val="Cambria Math"/>
@@ -9411,7 +9347,7 @@
     <w:basedOn w:val="Standardstycketeckensnitt"/>
     <w:uiPriority w:val="99"/>
     <w:semiHidden/>
-    <w:rsid w:val="006B70BF"/>
+    <w:rsid w:val="00CF44CF"/>
     <w:rPr>
       <w:color w:val="808080"/>
     </w:rPr>
@@ -9751,7 +9687,7 @@
 </file>
 
 <file path=customXml/itemProps1.xml><?xml version="1.0" encoding="utf-8"?>
-<ds:datastoreItem xmlns:ds="http://schemas.openxmlformats.org/officeDocument/2006/customXml" ds:itemID="{6091F05D-319B-4D3A-A226-B26953A0FEE5}">
+<ds:datastoreItem xmlns:ds="http://schemas.openxmlformats.org/officeDocument/2006/customXml" ds:itemID="{F479AE1B-F9D3-45A2-8058-5CBFF2DB5EC5}">
   <ds:schemaRefs>
     <ds:schemaRef ds:uri="http://schemas.openxmlformats.org/officeDocument/2006/bibliography"/>
   </ds:schemaRefs>

</xml_diff>

<commit_message>
Fixed method+problem. Changed references to new system. Gave to Peter.
</commit_message>
<xml_diff>
--- a/Part1/Kladd till Peter.docx
+++ b/Part1/Kladd till Peter.docx
@@ -118,7 +118,7 @@
                         <a:effectLst/>
                         <a:extLst>
                           <a:ext uri="{C572A759-6A51-4108-AA02-DFA0A04FC94B}">
-                            <ma14:wrappingTextBoxFlag xmlns:ma14="http://schemas.microsoft.com/office/mac/drawingml/2011/main" xmlns:w="http://schemas.openxmlformats.org/wordprocessingml/2006/main" xmlns:w10="urn:schemas-microsoft-com:office:word" xmlns:v="urn:schemas-microsoft-com:vml" xmlns:o="urn:schemas-microsoft-com:office:office" xmlns:mv="urn:schemas-microsoft-com:mac:vml" xmlns:mo="http://schemas.microsoft.com/office/mac/office/2008/main" xmlns=""/>
+                            <ma14:wrappingTextBoxFlag xmlns="" xmlns:mo="http://schemas.microsoft.com/office/mac/office/2008/main" xmlns:mv="urn:schemas-microsoft-com:mac:vml" xmlns:o="urn:schemas-microsoft-com:office:office" xmlns:v="urn:schemas-microsoft-com:vml" xmlns:w10="urn:schemas-microsoft-com:office:word" xmlns:w="http://schemas.openxmlformats.org/wordprocessingml/2006/main" xmlns:ma14="http://schemas.microsoft.com/office/mac/drawingml/2011/main"/>
                           </a:ext>
                         </a:extLst>
                       </wps:spPr>
@@ -469,7 +469,7 @@
                         <a:effectLst/>
                         <a:extLst>
                           <a:ext uri="{C572A759-6A51-4108-AA02-DFA0A04FC94B}">
-                            <ma14:wrappingTextBoxFlag xmlns:ma14="http://schemas.microsoft.com/office/mac/drawingml/2011/main" xmlns:w="http://schemas.openxmlformats.org/wordprocessingml/2006/main" xmlns:w10="urn:schemas-microsoft-com:office:word" xmlns:v="urn:schemas-microsoft-com:vml" xmlns:o="urn:schemas-microsoft-com:office:office" xmlns:mv="urn:schemas-microsoft-com:mac:vml" xmlns:mo="http://schemas.microsoft.com/office/mac/office/2008/main" xmlns=""/>
+                            <ma14:wrappingTextBoxFlag xmlns="" xmlns:mo="http://schemas.microsoft.com/office/mac/office/2008/main" xmlns:mv="urn:schemas-microsoft-com:mac:vml" xmlns:o="urn:schemas-microsoft-com:office:office" xmlns:v="urn:schemas-microsoft-com:vml" xmlns:w10="urn:schemas-microsoft-com:office:word" xmlns:w="http://schemas.openxmlformats.org/wordprocessingml/2006/main" xmlns:ma14="http://schemas.microsoft.com/office/mac/drawingml/2011/main"/>
                           </a:ext>
                         </a:extLst>
                       </wps:spPr>
@@ -2118,15 +2118,10 @@
         <w:t xml:space="preserve">, och redan under 70-talet utvecklades en maskin som kunde </w:t>
       </w:r>
       <w:r>
-        <w:t>besegra en stormästare (</w:t>
-      </w:r>
-      <w:proofErr w:type="spellStart"/>
-      <w:r>
-        <w:t>Hapgood</w:t>
-      </w:r>
-      <w:proofErr w:type="spellEnd"/>
-      <w:r>
-        <w:t xml:space="preserve">, </w:t>
+        <w:t>besegra en stormästare (Hapgood</w:t>
+      </w:r>
+      <w:r>
+        <w:t xml:space="preserve"> </w:t>
       </w:r>
       <w:r>
         <w:t>1982</w:t>
@@ -2153,55 +2148,21 @@
         <w:rPr>
           <w:i/>
         </w:rPr>
-        <w:t xml:space="preserve">Deep </w:t>
-      </w:r>
-      <w:proofErr w:type="spellStart"/>
-      <w:r>
-        <w:rPr>
-          <w:i/>
-        </w:rPr>
-        <w:t>Blue</w:t>
-      </w:r>
-      <w:proofErr w:type="spellEnd"/>
-      <w:r>
-        <w:t xml:space="preserve"> (</w:t>
-      </w:r>
-      <w:proofErr w:type="spellStart"/>
-      <w:r>
-        <w:t>Cambell</w:t>
-      </w:r>
-      <w:proofErr w:type="spellEnd"/>
-      <w:r>
-        <w:t xml:space="preserve">, </w:t>
-      </w:r>
-      <w:proofErr w:type="spellStart"/>
-      <w:r>
-        <w:t>Hoane</w:t>
-      </w:r>
-      <w:proofErr w:type="spellEnd"/>
-      <w:r>
-        <w:t xml:space="preserve"> &amp; </w:t>
-      </w:r>
-      <w:proofErr w:type="spellStart"/>
-      <w:r>
-        <w:t>Hsu</w:t>
-      </w:r>
-      <w:proofErr w:type="spellEnd"/>
-      <w:r>
-        <w:t>, 2001).</w:t>
+        <w:t>Deep Blue</w:t>
+      </w:r>
+      <w:r>
+        <w:t xml:space="preserve"> (Cambell, Hoane &amp; Hsu</w:t>
+      </w:r>
+      <w:r>
+        <w:t xml:space="preserve"> 2001).</w:t>
       </w:r>
     </w:p>
     <w:p>
       <w:r>
         <w:t xml:space="preserve">Schackmaskiner har förbättrats genom historien, men inte genom att efterlikna människor. </w:t>
       </w:r>
-      <w:proofErr w:type="spellStart"/>
-      <w:r>
-        <w:t>Hapgood</w:t>
-      </w:r>
-      <w:proofErr w:type="spellEnd"/>
-      <w:r>
-        <w:t xml:space="preserve"> (1982) påstod</w:t>
+      <w:r>
+        <w:t>Hapgood (1982) påstod</w:t>
       </w:r>
       <w:r>
         <w:t xml:space="preserve"> att </w:t>
@@ -2234,21 +2195,7 @@
         <w:rPr>
           <w:i/>
         </w:rPr>
-        <w:t>Case-</w:t>
-      </w:r>
-      <w:proofErr w:type="spellStart"/>
-      <w:r>
-        <w:rPr>
-          <w:i/>
-        </w:rPr>
-        <w:t>Based</w:t>
-      </w:r>
-      <w:proofErr w:type="spellEnd"/>
-      <w:r>
-        <w:rPr>
-          <w:i/>
-        </w:rPr>
-        <w:t xml:space="preserve"> R</w:t>
+        <w:t>Case-Based R</w:t>
       </w:r>
       <w:r>
         <w:rPr>
@@ -2450,13 +2397,14 @@
       <w:r>
         <w:t xml:space="preserve"> (</w:t>
       </w:r>
-      <w:proofErr w:type="spellStart"/>
-      <w:r>
-        <w:t>Handbook</w:t>
-      </w:r>
-      <w:proofErr w:type="spellEnd"/>
-      <w:r>
-        <w:t xml:space="preserve"> – FIDE, 2015)</w:t>
+      <w:r>
+        <w:t>http://</w:t>
+      </w:r>
+      <w:r>
+        <w:t>www.fide.com</w:t>
+      </w:r>
+      <w:r>
+        <w:t>)</w:t>
       </w:r>
       <w:r>
         <w:t>.</w:t>
@@ -2484,7 +2432,27 @@
         <w:rPr>
           <w:b/>
         </w:rPr>
-        <w:t>(I paragrafen ovan skriver jag förkortningen på World Chess Federation i parentes, följt av en referens till deras handbok i parentes. Kommenterar på det? Görs det på rätt sätt?)</w:t>
+        <w:t>(</w:t>
+      </w:r>
+      <w:r>
+        <w:rPr>
+          <w:b/>
+        </w:rPr>
+        <w:t>När jag refererar till FIDE</w:t>
+      </w:r>
+      <w:r>
+        <w:rPr>
+          <w:b/>
+        </w:rPr>
+        <w:t xml:space="preserve"> som organisation</w:t>
+      </w:r>
+      <w:bookmarkStart w:id="1" w:name="_GoBack"/>
+      <w:bookmarkEnd w:id="1"/>
+      <w:r>
+        <w:rPr>
+          <w:b/>
+        </w:rPr>
+        <w:t>, ska jag ha med länken eller inte?)</w:t>
       </w:r>
     </w:p>
     <w:p>
@@ -2496,497 +2464,425 @@
       <w:pPr>
         <w:pStyle w:val="Rubrik1"/>
       </w:pPr>
-      <w:bookmarkStart w:id="1" w:name="_Toc181172220"/>
-      <w:bookmarkStart w:id="2" w:name="_Toc219466031"/>
-      <w:bookmarkStart w:id="3" w:name="_Toc219475258"/>
-      <w:bookmarkStart w:id="4" w:name="_Toc411175513"/>
+      <w:bookmarkStart w:id="2" w:name="_Toc181172220"/>
+      <w:bookmarkStart w:id="3" w:name="_Toc219466031"/>
+      <w:bookmarkStart w:id="4" w:name="_Toc219475258"/>
+      <w:bookmarkStart w:id="5" w:name="_Toc411175513"/>
       <w:r>
         <w:lastRenderedPageBreak/>
         <w:t>Bakgrund</w:t>
       </w:r>
-      <w:bookmarkEnd w:id="1"/>
       <w:bookmarkEnd w:id="2"/>
       <w:bookmarkEnd w:id="3"/>
       <w:bookmarkEnd w:id="4"/>
-    </w:p>
-    <w:p>
-      <w:r>
-        <w:t>I denna sektion presenteras bakgrundsinformation till CBR och hur det tidigare har applicerats inom forskning. Här visas även</w:t>
-      </w:r>
-      <w:r>
-        <w:t xml:space="preserve"> spelet schack, dess regler</w:t>
-      </w:r>
-      <w:r>
-        <w:t>, hur schackspelare rankas</w:t>
-      </w:r>
-      <w:r>
-        <w:t xml:space="preserve"> och</w:t>
-      </w:r>
-      <w:r>
-        <w:t xml:space="preserve"> PGN -</w:t>
-      </w:r>
-      <w:r>
-        <w:t xml:space="preserve"> det vida använda formatet</w:t>
-      </w:r>
-      <w:r>
-        <w:t xml:space="preserve"> för att beskriva</w:t>
-      </w:r>
-      <w:r>
-        <w:t xml:space="preserve"> schackmatcher</w:t>
-      </w:r>
-      <w:r>
-        <w:t>.</w:t>
-      </w:r>
-    </w:p>
-    <w:p>
-      <w:pPr>
-        <w:pStyle w:val="Rubrik2"/>
-        <w:rPr>
-          <w:lang w:val="en-US"/>
-        </w:rPr>
-      </w:pPr>
-      <w:bookmarkStart w:id="5" w:name="_Toc411175514"/>
-      <w:r>
-        <w:rPr>
-          <w:lang w:val="en-US"/>
-        </w:rPr>
-        <w:t>Case-based Reasoning</w:t>
-      </w:r>
       <w:bookmarkEnd w:id="5"/>
     </w:p>
     <w:p>
       <w:r>
-        <w:t xml:space="preserve">CBR är en teknik för problemlösning som </w:t>
-      </w:r>
-      <w:r>
-        <w:t>är baserad</w:t>
-      </w:r>
-      <w:r>
-        <w:t xml:space="preserve"> på</w:t>
-      </w:r>
-      <w:r>
-        <w:t xml:space="preserve"> idén</w:t>
-      </w:r>
-      <w:r>
-        <w:t xml:space="preserve"> att använda lösningar på tidigare, liknande problem</w:t>
+        <w:t>I denna sektion presenteras bakgrundsinformation till CBR och hur det tidigare har applicerats inom forskning. Här visas även</w:t>
+      </w:r>
+      <w:r>
+        <w:t xml:space="preserve"> spelet schack, dess regler</w:t>
+      </w:r>
+      <w:r>
+        <w:t>, hur schackspelare rankas</w:t>
+      </w:r>
+      <w:r>
+        <w:t xml:space="preserve"> och</w:t>
+      </w:r>
+      <w:r>
+        <w:t xml:space="preserve"> PGN -</w:t>
+      </w:r>
+      <w:r>
+        <w:t xml:space="preserve"> det vida använda formatet</w:t>
+      </w:r>
+      <w:r>
+        <w:t xml:space="preserve"> för att beskriva</w:t>
+      </w:r>
+      <w:r>
+        <w:t xml:space="preserve"> schackmatcher</w:t>
       </w:r>
       <w:r>
         <w:t>.</w:t>
-      </w:r>
-      <w:r>
-        <w:t xml:space="preserve"> </w:t>
-      </w:r>
-      <w:r>
-        <w:t>Det går ut på att låta en artificiell eller mänsklig</w:t>
-      </w:r>
-      <w:r>
-        <w:t xml:space="preserve"> </w:t>
-      </w:r>
-      <w:r>
-        <w:t>expert</w:t>
-      </w:r>
-      <w:r>
-        <w:t xml:space="preserve"> </w:t>
-      </w:r>
-      <w:r>
-        <w:t xml:space="preserve">lösa ett problem, och dokumentera hur den valde att göra det. </w:t>
-      </w:r>
-      <w:r>
-        <w:t>Lösningarna på problemen från experten behöver inte</w:t>
-      </w:r>
-      <w:r>
-        <w:t xml:space="preserve"> nödvändigtvis uppfylla några</w:t>
-      </w:r>
-      <w:r>
-        <w:t xml:space="preserve"> ko</w:t>
-      </w:r>
-      <w:r>
-        <w:t>rrekthetskrav</w:t>
-      </w:r>
-      <w:r>
-        <w:t xml:space="preserve">. Ett problem tillsammans </w:t>
-      </w:r>
-      <w:r>
-        <w:t>med sin lösning bildar ett fall, och</w:t>
-      </w:r>
-      <w:r>
-        <w:t xml:space="preserve"> </w:t>
-      </w:r>
-      <w:r>
-        <w:t>e</w:t>
-      </w:r>
-      <w:r>
-        <w:t>n grupp fall kallas för en fallbas.</w:t>
-      </w:r>
-      <w:r>
-        <w:t xml:space="preserve"> </w:t>
-      </w:r>
-      <w:r>
-        <w:t>När en annan agent ska lösa ett problem kan den</w:t>
-      </w:r>
-      <w:r>
-        <w:t xml:space="preserve"> härma hur</w:t>
-      </w:r>
-      <w:r>
-        <w:t xml:space="preserve"> </w:t>
-      </w:r>
-      <w:r>
-        <w:t>en expert löste problemet</w:t>
-      </w:r>
-      <w:r>
-        <w:t xml:space="preserve"> eller ett liknande problem</w:t>
-      </w:r>
-      <w:r>
-        <w:t xml:space="preserve"> genom att konsultera en fallbas</w:t>
-      </w:r>
-      <w:r>
-        <w:t xml:space="preserve"> </w:t>
-      </w:r>
-      <w:r>
-        <w:t>(Richter &amp; Weber, 2013).</w:t>
       </w:r>
     </w:p>
     <w:p>
-      <w:r>
-        <w:t>Nära besläktat</w:t>
-      </w:r>
-      <w:r>
-        <w:t xml:space="preserve"> med CBR</w:t>
-      </w:r>
-      <w:r>
-        <w:t xml:space="preserve"> är tekniken </w:t>
-      </w:r>
-      <w:r>
-        <w:rPr>
-          <w:i/>
-        </w:rPr>
-        <w:t>Case-</w:t>
-      </w:r>
-      <w:proofErr w:type="spellStart"/>
-      <w:r>
-        <w:rPr>
-          <w:i/>
-        </w:rPr>
-        <w:t>Based</w:t>
-      </w:r>
-      <w:proofErr w:type="spellEnd"/>
-      <w:r>
-        <w:rPr>
-          <w:i/>
-        </w:rPr>
-        <w:t xml:space="preserve"> Planning</w:t>
-      </w:r>
-      <w:r>
-        <w:t xml:space="preserve"> (CBP) som går ut på </w:t>
-      </w:r>
-      <w:r>
-        <w:t>a</w:t>
-      </w:r>
-      <w:r>
-        <w:t xml:space="preserve">tt basera planer </w:t>
-      </w:r>
-      <w:r>
-        <w:t xml:space="preserve">på tidigare lyckade planer och återhämtningar från misslyckade planer. CBP innefattar mer än </w:t>
-      </w:r>
-      <w:r>
-        <w:t>att bara hitta en lösning och utföra den</w:t>
-      </w:r>
-      <w:r>
-        <w:t>,</w:t>
-      </w:r>
-      <w:r>
-        <w:t xml:space="preserve"> som i CBR. En plan består av ett antal handlingar som är delvis ordnade, dvs. </w:t>
-      </w:r>
-      <w:r>
-        <w:t xml:space="preserve">vissa handlingar måste ske efter andra, men ordningen av </w:t>
-      </w:r>
-      <w:r>
-        <w:t xml:space="preserve">gruppmedlemmar inom </w:t>
-      </w:r>
-      <w:r>
-        <w:t>vissa grupper av handlingar spelar ingen roll</w:t>
-      </w:r>
-      <w:r>
-        <w:t>.</w:t>
-      </w:r>
-      <w:r>
-        <w:t xml:space="preserve"> </w:t>
-      </w:r>
-      <w:r>
-        <w:t>I</w:t>
-      </w:r>
-      <w:r>
-        <w:t>nom CBP utvecklas planbaser</w:t>
-      </w:r>
-      <w:r>
-        <w:t xml:space="preserve"> organiskt; när en plan har hämtats, anpassats för problemet och utförts så sparas den i planbasen. </w:t>
-      </w:r>
-      <w:r>
-        <w:t>Med</w:t>
-      </w:r>
-      <w:r>
-        <w:t xml:space="preserve"> CBP representeras problem som förvillkor, och planer har invarianter som måste gälla när de utförs</w:t>
-      </w:r>
-      <w:r>
-        <w:t>, annars avslutas/avbryts dem</w:t>
-      </w:r>
-      <w:r>
-        <w:t xml:space="preserve"> </w:t>
-      </w:r>
-      <w:r>
-        <w:t>(</w:t>
-      </w:r>
-      <w:proofErr w:type="spellStart"/>
-      <w:r>
-        <w:t>Spalazzi</w:t>
-      </w:r>
-      <w:proofErr w:type="spellEnd"/>
-      <w:r>
-        <w:t>, 2001)</w:t>
-      </w:r>
-      <w:r>
-        <w:t>.</w:t>
-      </w:r>
-    </w:p>
-    <w:p>
-      <w:r>
-        <w:t xml:space="preserve">CBR och CBP har applicerats på datorspel i ett antal tidigare arbeten. </w:t>
-      </w:r>
-      <w:r>
-        <w:t>(</w:t>
-      </w:r>
-      <w:proofErr w:type="spellStart"/>
-      <w:r>
-        <w:t>Rekabdar</w:t>
-      </w:r>
-      <w:proofErr w:type="spellEnd"/>
-      <w:r>
-        <w:t>,</w:t>
-      </w:r>
-      <w:r>
-        <w:t xml:space="preserve"> </w:t>
-      </w:r>
-      <w:proofErr w:type="spellStart"/>
-      <w:r>
-        <w:t>Shadger</w:t>
-      </w:r>
-      <w:proofErr w:type="spellEnd"/>
-      <w:r>
-        <w:t>,</w:t>
-      </w:r>
-      <w:r>
-        <w:t xml:space="preserve"> </w:t>
-      </w:r>
-      <w:r>
-        <w:t>&amp;</w:t>
-      </w:r>
-      <w:r>
-        <w:t xml:space="preserve"> </w:t>
-      </w:r>
-      <w:proofErr w:type="spellStart"/>
-      <w:r>
-        <w:t>Osareh</w:t>
-      </w:r>
-      <w:proofErr w:type="spellEnd"/>
-      <w:r>
-        <w:t>,</w:t>
-      </w:r>
-      <w:r>
-        <w:t xml:space="preserve"> </w:t>
-      </w:r>
-      <w:r>
-        <w:t>2012)</w:t>
-      </w:r>
-      <w:r>
-        <w:t xml:space="preserve"> </w:t>
-      </w:r>
-      <w:r>
-        <w:t>presenterar hur CBP kan användas för att lära agenter att spela ett fotbollssp</w:t>
-      </w:r>
-      <w:r>
-        <w:t>el tillsammans</w:t>
-      </w:r>
-      <w:r>
-        <w:t xml:space="preserve"> genom att låta dem observera hur ett motståndarlag spelar. I </w:t>
-      </w:r>
-      <w:r>
-        <w:t xml:space="preserve">(Aha &amp; Molineaux &amp; </w:t>
-      </w:r>
-      <w:proofErr w:type="spellStart"/>
-      <w:r>
-        <w:t>Ponsen</w:t>
-      </w:r>
-      <w:proofErr w:type="spellEnd"/>
-      <w:r>
-        <w:t>, 2005)</w:t>
-      </w:r>
-      <w:r>
-        <w:t xml:space="preserve"> </w:t>
-      </w:r>
-      <w:r>
-        <w:t xml:space="preserve">visas ett sätt att hantera den stora mängd fall som uppstår i realtidsstrategispelet (RTS) </w:t>
-      </w:r>
-      <w:proofErr w:type="spellStart"/>
-      <w:r>
-        <w:t>Wargus</w:t>
-      </w:r>
-      <w:proofErr w:type="spellEnd"/>
-      <w:r>
-        <w:t xml:space="preserve"> (</w:t>
-      </w:r>
-      <w:r>
-        <w:t xml:space="preserve">The </w:t>
-      </w:r>
-      <w:proofErr w:type="spellStart"/>
-      <w:r>
-        <w:t>Wargus</w:t>
-      </w:r>
-      <w:proofErr w:type="spellEnd"/>
-      <w:r>
-        <w:t xml:space="preserve"> Team</w:t>
-      </w:r>
-      <w:r>
-        <w:t>, 2002)</w:t>
-      </w:r>
-      <w:r>
-        <w:t xml:space="preserve"> när CBP appliceras.</w:t>
-      </w:r>
-      <w:r>
-        <w:t xml:space="preserve"> </w:t>
-      </w:r>
-      <w:r>
-        <w:t>(</w:t>
-      </w:r>
-      <w:proofErr w:type="spellStart"/>
-      <w:r>
-        <w:t>Ontañón</w:t>
-      </w:r>
-      <w:proofErr w:type="spellEnd"/>
-      <w:r>
-        <w:t xml:space="preserve">, </w:t>
-      </w:r>
-      <w:proofErr w:type="spellStart"/>
-      <w:r>
-        <w:t>Mishra</w:t>
-      </w:r>
-      <w:proofErr w:type="spellEnd"/>
-      <w:r>
-        <w:t xml:space="preserve">, </w:t>
-      </w:r>
-      <w:proofErr w:type="spellStart"/>
-      <w:r>
-        <w:t>Sugandh</w:t>
-      </w:r>
-      <w:proofErr w:type="spellEnd"/>
-      <w:r>
-        <w:t>,</w:t>
-      </w:r>
-      <w:r>
-        <w:t xml:space="preserve"> &amp; Ram, </w:t>
-      </w:r>
-      <w:r>
-        <w:t>2007)</w:t>
-      </w:r>
-      <w:r>
-        <w:t xml:space="preserve"> studerar</w:t>
-      </w:r>
-      <w:r>
-        <w:t xml:space="preserve"> även hur CBR kan appliceras </w:t>
-      </w:r>
-      <w:r>
-        <w:t xml:space="preserve">på </w:t>
-      </w:r>
-      <w:proofErr w:type="spellStart"/>
-      <w:r>
-        <w:t>Wargus</w:t>
-      </w:r>
-      <w:proofErr w:type="spellEnd"/>
-      <w:r>
-        <w:t xml:space="preserve">, men i det arbetet ligger fokus på hur annoterade fall kan användas för att hitta beroenden mellan mål, och resonera fram planer för att nå dessa mål. Fallen annoterades i detta arbete med det mål som experten försökte uppnå i varje fall när den agerade som den gjorde. </w:t>
-      </w:r>
-      <w:r>
-        <w:t xml:space="preserve">Det turbaserade strategispelet </w:t>
-      </w:r>
-      <w:r>
-        <w:t>(TBS) Call to Power || (CTP2</w:t>
-      </w:r>
-      <w:r>
-        <w:t>) användes som provunderlag i</w:t>
-      </w:r>
-      <w:r>
-        <w:t xml:space="preserve"> (</w:t>
-      </w:r>
-      <w:r>
-        <w:t xml:space="preserve">Sanchez-Ruiz, Lee-Urban, </w:t>
-      </w:r>
-      <w:proofErr w:type="spellStart"/>
-      <w:r>
-        <w:t>Muñoz</w:t>
-      </w:r>
-      <w:proofErr w:type="spellEnd"/>
-      <w:r>
-        <w:t xml:space="preserve">-Avila, </w:t>
-      </w:r>
-      <w:proofErr w:type="spellStart"/>
-      <w:r>
-        <w:t>Díaz-Agudo</w:t>
-      </w:r>
-      <w:proofErr w:type="spellEnd"/>
-      <w:r>
-        <w:t>, &amp; González-</w:t>
-      </w:r>
-      <w:proofErr w:type="spellStart"/>
-      <w:r>
-        <w:t>Calero</w:t>
-      </w:r>
-      <w:proofErr w:type="spellEnd"/>
-      <w:r>
-        <w:t>, 2007).</w:t>
-      </w:r>
-      <w:r>
-        <w:t xml:space="preserve"> </w:t>
-      </w:r>
-      <w:r>
-        <w:t>I arbetet undersöks hur sökningen av relevanta fall</w:t>
-      </w:r>
-      <w:r>
-        <w:t xml:space="preserve"> i CBR</w:t>
-      </w:r>
-      <w:r>
-        <w:t xml:space="preserve"> kan förbättras genom att</w:t>
-      </w:r>
-      <w:r>
-        <w:t xml:space="preserve"> bara</w:t>
-      </w:r>
-      <w:r>
-        <w:t xml:space="preserve"> </w:t>
-      </w:r>
-      <w:r>
-        <w:t>lagra den del av spelläget som är relevant för att utföra handlingen i ett visst fall.</w:t>
-      </w:r>
-    </w:p>
-    <w:p>
       <w:pPr>
         <w:pStyle w:val="Rubrik2"/>
-      </w:pPr>
-      <w:bookmarkStart w:id="6" w:name="_Toc411175515"/>
-      <w:r>
-        <w:t>Schack</w:t>
+        <w:rPr>
+          <w:lang w:val="en-US"/>
+        </w:rPr>
+      </w:pPr>
+      <w:bookmarkStart w:id="6" w:name="_Toc411175514"/>
+      <w:r>
+        <w:rPr>
+          <w:lang w:val="en-US"/>
+        </w:rPr>
+        <w:t>Case-based Reasoning</w:t>
       </w:r>
       <w:bookmarkEnd w:id="6"/>
     </w:p>
     <w:p>
-      <w:pPr>
-        <w:pStyle w:val="Rubrik3"/>
-      </w:pPr>
-      <w:bookmarkStart w:id="7" w:name="_Toc411175516"/>
-      <w:r>
-        <w:t>Regler</w:t>
+      <w:r>
+        <w:t xml:space="preserve">CBR är en teknik för problemlösning som </w:t>
+      </w:r>
+      <w:r>
+        <w:t>är baserad</w:t>
+      </w:r>
+      <w:r>
+        <w:t xml:space="preserve"> på</w:t>
+      </w:r>
+      <w:r>
+        <w:t xml:space="preserve"> idén</w:t>
+      </w:r>
+      <w:r>
+        <w:t xml:space="preserve"> att använda lösningar på tidigare, liknande problem</w:t>
+      </w:r>
+      <w:r>
+        <w:t>.</w:t>
+      </w:r>
+      <w:r>
+        <w:t xml:space="preserve"> </w:t>
+      </w:r>
+      <w:r>
+        <w:t>Det går ut på att låta en artificiell eller mänsklig</w:t>
+      </w:r>
+      <w:r>
+        <w:t xml:space="preserve"> </w:t>
+      </w:r>
+      <w:r>
+        <w:t>expert</w:t>
+      </w:r>
+      <w:r>
+        <w:t xml:space="preserve"> </w:t>
+      </w:r>
+      <w:r>
+        <w:t xml:space="preserve">lösa ett problem, och dokumentera hur den valde att göra det. </w:t>
+      </w:r>
+      <w:r>
+        <w:t>Lösningarna på problemen från experten behöver inte</w:t>
+      </w:r>
+      <w:r>
+        <w:t xml:space="preserve"> nödvändigtvis uppfylla några</w:t>
+      </w:r>
+      <w:r>
+        <w:t xml:space="preserve"> ko</w:t>
+      </w:r>
+      <w:r>
+        <w:t>rrekthetskrav</w:t>
+      </w:r>
+      <w:r>
+        <w:t xml:space="preserve">. Ett problem tillsammans </w:t>
+      </w:r>
+      <w:r>
+        <w:t>med sin lösning bildar ett fall, och</w:t>
+      </w:r>
+      <w:r>
+        <w:t xml:space="preserve"> </w:t>
+      </w:r>
+      <w:r>
+        <w:t>e</w:t>
+      </w:r>
+      <w:r>
+        <w:t>n grupp fall kallas för en fallbas.</w:t>
+      </w:r>
+      <w:r>
+        <w:t xml:space="preserve"> </w:t>
+      </w:r>
+      <w:r>
+        <w:t>När en annan agent ska lösa ett problem kan den</w:t>
+      </w:r>
+      <w:r>
+        <w:t xml:space="preserve"> härma hur</w:t>
+      </w:r>
+      <w:r>
+        <w:t xml:space="preserve"> </w:t>
+      </w:r>
+      <w:r>
+        <w:t>en expert löste problemet</w:t>
+      </w:r>
+      <w:r>
+        <w:t xml:space="preserve"> eller ett liknande problem</w:t>
+      </w:r>
+      <w:r>
+        <w:t xml:space="preserve"> genom att konsultera en fallbas</w:t>
+      </w:r>
+      <w:r>
+        <w:t xml:space="preserve"> </w:t>
+      </w:r>
+      <w:r>
+        <w:t>(Richter &amp; Weber</w:t>
+      </w:r>
+      <w:r>
+        <w:t xml:space="preserve"> 2013).</w:t>
+      </w:r>
+    </w:p>
+    <w:p>
+      <w:r>
+        <w:t>Nära besläktat</w:t>
+      </w:r>
+      <w:r>
+        <w:t xml:space="preserve"> med CBR</w:t>
+      </w:r>
+      <w:r>
+        <w:t xml:space="preserve"> är tekniken </w:t>
+      </w:r>
+      <w:r>
+        <w:rPr>
+          <w:i/>
+        </w:rPr>
+        <w:t>Case-Based Planning</w:t>
+      </w:r>
+      <w:r>
+        <w:t xml:space="preserve"> (CBP) som går ut på </w:t>
+      </w:r>
+      <w:r>
+        <w:t>a</w:t>
+      </w:r>
+      <w:r>
+        <w:t xml:space="preserve">tt basera planer </w:t>
+      </w:r>
+      <w:r>
+        <w:t xml:space="preserve">på tidigare lyckade planer och återhämtningar från misslyckade planer. CBP innefattar mer än </w:t>
+      </w:r>
+      <w:r>
+        <w:t>att bara hitta en lösning och utföra den</w:t>
+      </w:r>
+      <w:r>
+        <w:t>,</w:t>
+      </w:r>
+      <w:r>
+        <w:t xml:space="preserve"> som i CBR. En plan består av ett antal handlingar som är delvis ordnade, dvs. </w:t>
+      </w:r>
+      <w:r>
+        <w:t xml:space="preserve">vissa handlingar måste ske efter andra, men ordningen av </w:t>
+      </w:r>
+      <w:r>
+        <w:t xml:space="preserve">gruppmedlemmar inom </w:t>
+      </w:r>
+      <w:r>
+        <w:t>vissa grupper av handlingar spelar ingen roll</w:t>
+      </w:r>
+      <w:r>
+        <w:t>.</w:t>
+      </w:r>
+      <w:r>
+        <w:t xml:space="preserve"> </w:t>
+      </w:r>
+      <w:r>
+        <w:t>I</w:t>
+      </w:r>
+      <w:r>
+        <w:t>nom CBP utvecklas planbaser</w:t>
+      </w:r>
+      <w:r>
+        <w:t xml:space="preserve"> organiskt; när en plan har hämtats, anpassats för problemet och utförts så sparas den i planbasen. </w:t>
+      </w:r>
+      <w:r>
+        <w:t>Med</w:t>
+      </w:r>
+      <w:r>
+        <w:t xml:space="preserve"> CBP representeras problem som förvillkor, och planer har invarianter som måste gälla när de utförs</w:t>
+      </w:r>
+      <w:r>
+        <w:t>, annars avslutas/avbryts dem</w:t>
+      </w:r>
+      <w:r>
+        <w:t xml:space="preserve"> </w:t>
+      </w:r>
+      <w:r>
+        <w:t>(</w:t>
+      </w:r>
+      <w:r>
+        <w:t>Spalazzi</w:t>
+      </w:r>
+      <w:r>
+        <w:t xml:space="preserve"> 2001)</w:t>
+      </w:r>
+      <w:r>
+        <w:t>.</w:t>
+      </w:r>
+    </w:p>
+    <w:p>
+      <w:r>
+        <w:t xml:space="preserve">CBR och CBP har applicerats på datorspel i ett antal tidigare arbeten. </w:t>
+      </w:r>
+      <w:r>
+        <w:t>Rekabdar</w:t>
+      </w:r>
+      <w:r>
+        <w:t>,</w:t>
+      </w:r>
+      <w:r>
+        <w:t xml:space="preserve"> Shadger </w:t>
+      </w:r>
+      <w:r>
+        <w:t>och</w:t>
+      </w:r>
+      <w:r>
+        <w:t xml:space="preserve"> Osareh</w:t>
+      </w:r>
+      <w:r>
+        <w:t xml:space="preserve"> </w:t>
+      </w:r>
+      <w:r>
+        <w:t xml:space="preserve">(2012) </w:t>
+      </w:r>
+      <w:r>
+        <w:t>presenterar hur CBP kan användas för att lära agenter att spela ett fotbollssp</w:t>
+      </w:r>
+      <w:r>
+        <w:t>el tillsammans</w:t>
+      </w:r>
+      <w:r>
+        <w:t xml:space="preserve"> genom att låta dem observera hur ett motståndarlag spelar. I </w:t>
+      </w:r>
+      <w:r>
+        <w:t>(Aha &amp; Molineaux &amp; Ponsen</w:t>
+      </w:r>
+      <w:r>
+        <w:t xml:space="preserve"> 2005)</w:t>
+      </w:r>
+      <w:r>
+        <w:t xml:space="preserve"> </w:t>
+      </w:r>
+      <w:r>
+        <w:t xml:space="preserve">visas ett sätt att hantera den stora mängd fall som uppstår i </w:t>
+      </w:r>
+      <w:r>
+        <w:t>Warcraft II (Blizzard 1995) modden</w:t>
+      </w:r>
+      <w:r>
+        <w:t xml:space="preserve"> Wargus</w:t>
+      </w:r>
+      <w:r>
+        <w:t xml:space="preserve"> (</w:t>
+      </w:r>
+      <w:r>
+        <w:t>The Wargus Team</w:t>
+      </w:r>
+      <w:r>
+        <w:t xml:space="preserve"> 2002)</w:t>
+      </w:r>
+      <w:r>
+        <w:t xml:space="preserve"> när CBP appliceras.</w:t>
+      </w:r>
+      <w:r>
+        <w:t xml:space="preserve"> </w:t>
+      </w:r>
+      <w:r>
+        <w:t>Ontañ</w:t>
+      </w:r>
+      <w:r>
+        <w:t>ón, Mishra, Sugandh och Ram</w:t>
+      </w:r>
+      <w:r>
+        <w:t xml:space="preserve"> (</w:t>
+      </w:r>
+      <w:r>
+        <w:t>2007)</w:t>
+      </w:r>
+      <w:r>
+        <w:t xml:space="preserve"> studerar</w:t>
+      </w:r>
+      <w:r>
+        <w:t xml:space="preserve"> även hur CBR kan appliceras </w:t>
+      </w:r>
+      <w:r>
+        <w:t xml:space="preserve">på </w:t>
+      </w:r>
+      <w:r>
+        <w:t>Wargus, men i det arbetet ligger fokus på hur annoterade fall kan användas för att hitta beroenden mellan mål, och resonera fram planer för att nå dessa mål. Fallen annoterades i arbete</w:t>
+      </w:r>
+      <w:r>
+        <w:t>t</w:t>
+      </w:r>
+      <w:r>
+        <w:t xml:space="preserve"> med</w:t>
+      </w:r>
+      <w:r>
+        <w:t xml:space="preserve"> de</w:t>
+      </w:r>
+      <w:r>
+        <w:t xml:space="preserve"> mål som experten försökte uppnå i varje fall när den agerade som den gjorde. </w:t>
+      </w:r>
+      <w:r>
+        <w:t xml:space="preserve">Det turbaserade strategispelet </w:t>
+      </w:r>
+      <w:r>
+        <w:t>(TBS) Call to Power || (CTP2</w:t>
+      </w:r>
+      <w:r>
+        <w:t>) användes som provunderlag i</w:t>
+      </w:r>
+      <w:r>
+        <w:t xml:space="preserve"> arbetet av </w:t>
+      </w:r>
+      <w:r>
+        <w:t>Sanchez-Ruiz</w:t>
+      </w:r>
+      <w:r>
+        <w:t xml:space="preserve"> et.</w:t>
+      </w:r>
+      <w:r>
+        <w:t xml:space="preserve"> </w:t>
+      </w:r>
+      <w:r>
+        <w:t>al</w:t>
+      </w:r>
+      <w:r>
+        <w:t xml:space="preserve"> </w:t>
+      </w:r>
+      <w:r>
+        <w:t>(</w:t>
+      </w:r>
+      <w:r>
+        <w:t>2007).</w:t>
+      </w:r>
+      <w:r>
+        <w:t xml:space="preserve"> </w:t>
+      </w:r>
+      <w:r>
+        <w:t>I arbetet undersöks hur sökningen av relevanta fall</w:t>
+      </w:r>
+      <w:r>
+        <w:t xml:space="preserve"> i CBR</w:t>
+      </w:r>
+      <w:r>
+        <w:t xml:space="preserve"> kan förbättras genom att</w:t>
+      </w:r>
+      <w:r>
+        <w:t xml:space="preserve"> bara</w:t>
+      </w:r>
+      <w:r>
+        <w:t xml:space="preserve"> </w:t>
+      </w:r>
+      <w:r>
+        <w:t>lagra den del av spelläget som är relevant för att utföra handlingen i ett visst fall.</w:t>
+      </w:r>
+    </w:p>
+    <w:p>
+      <w:pPr>
+        <w:pStyle w:val="Rubrik2"/>
+      </w:pPr>
+      <w:bookmarkStart w:id="7" w:name="_Toc411175515"/>
+      <w:r>
+        <w:t>Schack</w:t>
       </w:r>
       <w:bookmarkEnd w:id="7"/>
     </w:p>
     <w:p>
       <w:pPr>
+        <w:pStyle w:val="Rubrik3"/>
+      </w:pPr>
+      <w:bookmarkStart w:id="8" w:name="_Toc411175516"/>
+      <w:r>
+        <w:t>Regler</w:t>
+      </w:r>
+      <w:bookmarkEnd w:id="8"/>
+    </w:p>
+    <w:p>
+      <w:pPr>
         <w:rPr>
           <w:b/>
         </w:rPr>
@@ -2999,6 +2895,36 @@
       </w:r>
       <w:r>
         <w:t xml:space="preserve"> – vit och svart</w:t>
+      </w:r>
+      <w:r>
+        <w:t xml:space="preserve"> (</w:t>
+      </w:r>
+      <w:r>
+        <w:t xml:space="preserve">FIDE </w:t>
+      </w:r>
+      <w:r>
+        <w:t>u. å.)</w:t>
+      </w:r>
+      <w:r>
+        <w:t xml:space="preserve"> </w:t>
+      </w:r>
+      <w:r>
+        <w:rPr>
+          <w:b/>
+        </w:rPr>
+        <w:t>(Föregående citat är till hela den här sektionen. Ska jag indikera det på något speciellt sätt, eller behövs det tom ingen referens till schack?</w:t>
+      </w:r>
+      <w:r>
+        <w:rPr>
+          <w:b/>
+        </w:rPr>
+        <w:t xml:space="preserve"> Om källan innehåller alla regler och mer än jag tar upp här, behövs den här sektionen ens?</w:t>
+      </w:r>
+      <w:r>
+        <w:rPr>
+          <w:b/>
+        </w:rPr>
+        <w:t>)</w:t>
       </w:r>
       <w:r>
         <w:t xml:space="preserve">. I </w:t>
@@ -3087,7 +3013,7 @@
           <w:lang w:val="sv-SE"/>
         </w:rPr>
       </w:pPr>
-      <w:bookmarkStart w:id="8" w:name="_Ref410994691"/>
+      <w:bookmarkStart w:id="9" w:name="_Ref410994691"/>
       <w:r>
         <w:rPr>
           <w:lang w:val="sv-SE"/>
@@ -3112,14 +3038,20 @@
         </w:rPr>
         <w:t>början av spelet.</w:t>
       </w:r>
-      <w:bookmarkEnd w:id="8"/>
+      <w:bookmarkEnd w:id="9"/>
     </w:p>
     <w:p>
       <w:r>
         <w:t>Spelarna turas om att flytta spelpjäser i sina arméer</w:t>
       </w:r>
       <w:r>
-        <w:t>. En spelare får bara flytta en spelpjäs per drag. Om en spelare flyttar en av sina spelpjäser på en ruta ockuperad av en motståndarpjäs, så fångas motståndarpjäsen och lämnar spelplanen för resten av matchen. Högst en pjäs</w:t>
+        <w:t xml:space="preserve">. En spelare får bara flytta en spelpjäs per drag. </w:t>
+      </w:r>
+      <w:r>
+        <w:t xml:space="preserve">Två pjäser av samma färg får inte ockupera samma ruta. </w:t>
+      </w:r>
+      <w:r>
+        <w:t>Om en spelare flyttar en av sina spelpjäser på en ruta ockuperad av en motståndarpjäs, så fångas motståndarpjäsen och lämnar spelplanen för resten av matchen. Högst en pjäs</w:t>
       </w:r>
       <w:r>
         <w:t xml:space="preserve"> i taget får ockupera en ruta</w:t>
@@ -3138,6 +3070,9 @@
       </w:r>
       <w:r>
         <w:t>.</w:t>
+      </w:r>
+      <w:r>
+        <w:t xml:space="preserve"> Om en pjäs kan flytta till specifik ruta, så betraktas det som att pjäsen hotar rutan, eller att pjäsen som står på rutan hotas.</w:t>
       </w:r>
     </w:p>
     <w:p>
@@ -3371,7 +3306,7 @@
       <w:pPr>
         <w:pStyle w:val="Figurtext"/>
       </w:pPr>
-      <w:bookmarkStart w:id="9" w:name="_Ref410994735"/>
+      <w:bookmarkStart w:id="10" w:name="_Ref410994735"/>
       <w:r>
         <w:t xml:space="preserve">Bild av </w:t>
       </w:r>
@@ -3396,7 +3331,7 @@
       <w:r>
         <w:t>måt kan den svarta bonden fånga den genom att flytta till rutan som den röda pilen indikerar.</w:t>
       </w:r>
-      <w:bookmarkEnd w:id="9"/>
+      <w:bookmarkEnd w:id="10"/>
     </w:p>
     <w:p>
       <w:r>
@@ -3412,7 +3347,40 @@
         <w:t xml:space="preserve"> med sin kung och ett torn, om det inte finns några pjäser mellan </w:t>
       </w:r>
       <w:r>
-        <w:t>tornet och kungen, och varken tornet eller kungen har flyttats förut. Rockaden går till så att kungen flyttas två steg i tornets riktning, och tornet flyttas i kungens riktning så att den hamnar en ruta på andra sidan av kungens nya position.</w:t>
+        <w:t>tornet och kungen, och varken tornet eller kungen har flyttats förut.</w:t>
+      </w:r>
+      <w:r>
+        <w:t xml:space="preserve"> Utöver det får kungen inte</w:t>
+      </w:r>
+      <w:r>
+        <w:t xml:space="preserve"> vara hotad,</w:t>
+      </w:r>
+      <w:r>
+        <w:t xml:space="preserve"> fördas över några rutor</w:t>
+      </w:r>
+      <w:r>
+        <w:t xml:space="preserve"> som </w:t>
+      </w:r>
+      <w:r>
+        <w:t>hotas</w:t>
+      </w:r>
+      <w:r>
+        <w:t xml:space="preserve"> och dess slutgiltiga ruta får inte heller</w:t>
+      </w:r>
+      <w:r>
+        <w:t xml:space="preserve"> vara</w:t>
+      </w:r>
+      <w:r>
+        <w:t xml:space="preserve"> </w:t>
+      </w:r>
+      <w:r>
+        <w:t>hotad</w:t>
+      </w:r>
+      <w:r>
+        <w:t xml:space="preserve">. </w:t>
+      </w:r>
+      <w:r>
+        <w:t>Rockaden går till så att kungen flyttas två steg i tornets riktning, och tornet flyttas i kungens riktning så att den hamnar en ruta på andra sidan av kungens nya position.</w:t>
       </w:r>
       <w:r>
         <w:t xml:space="preserve"> </w:t>
@@ -3524,7 +3492,7 @@
           <w:lang w:val="sv-SE"/>
         </w:rPr>
       </w:pPr>
-      <w:bookmarkStart w:id="10" w:name="_Ref410994747"/>
+      <w:bookmarkStart w:id="11" w:name="_Ref410994747"/>
       <w:r>
         <w:rPr>
           <w:lang w:val="sv-SE"/>
@@ -3537,7 +3505,7 @@
         </w:rPr>
         <w:t xml:space="preserve"> som visar hur pjäserna flyttas när vit gör kort rockad.</w:t>
       </w:r>
-      <w:bookmarkEnd w:id="10"/>
+      <w:bookmarkEnd w:id="11"/>
     </w:p>
     <w:p>
       <w:pPr>
@@ -3595,21 +3563,39 @@
       <w:pPr>
         <w:pStyle w:val="Figurtext"/>
       </w:pPr>
-      <w:bookmarkStart w:id="11" w:name="_Ref410994756"/>
+      <w:bookmarkStart w:id="12" w:name="_Ref410994756"/>
       <w:r>
         <w:t>Bild som visar hur pjäserna flyttas när vit gör lång rockad.</w:t>
       </w:r>
-      <w:bookmarkEnd w:id="11"/>
+      <w:bookmarkEnd w:id="12"/>
     </w:p>
     <w:p>
       <w:r>
-        <w:t>En spelare får aldrig göra ett drag som leder till att motståndaren kan fånga spelarens kung nästa drag. Om en spelare gör ett drag så att motståndarens kung kan fångas på spelarens nästa drag så kallas det för schack</w:t>
-      </w:r>
-      <w:r>
-        <w:t xml:space="preserve"> eller att kungen är hotad</w:t>
-      </w:r>
-      <w:r>
-        <w:t xml:space="preserve">, och om motståndaren inte kan förhindra detta vinner spelaren, vilket kallas för schack </w:t>
+        <w:t xml:space="preserve">En spelare får aldrig göra ett drag som leder till att motståndaren </w:t>
+      </w:r>
+      <w:r>
+        <w:t>hotar</w:t>
+      </w:r>
+      <w:r>
+        <w:t xml:space="preserve"> spelarens kung. Om en spelare gör ett drag så att motståndarens kung</w:t>
+      </w:r>
+      <w:r>
+        <w:t xml:space="preserve"> hotas</w:t>
+      </w:r>
+      <w:r>
+        <w:t xml:space="preserve"> kallas det för schack</w:t>
+      </w:r>
+      <w:r>
+        <w:t>. Detta gäller även om kungen hotas av pjäser som skulle lämna sin kung hotad om de flyttade från sin ruta. O</w:t>
+      </w:r>
+      <w:r>
+        <w:t xml:space="preserve">m motståndaren inte kan </w:t>
+      </w:r>
+      <w:r>
+        <w:t>följa upp med ett drag som försätter kungen ur schack vinner spelaren,</w:t>
+      </w:r>
+      <w:r>
+        <w:t xml:space="preserve"> vilket kallas för schack </w:t>
       </w:r>
       <w:r>
         <w:t>matt. Ett exempel av schack</w:t>
@@ -3704,7 +3690,7 @@
       <w:pPr>
         <w:pStyle w:val="Figurtext"/>
       </w:pPr>
-      <w:bookmarkStart w:id="12" w:name="_Ref410994767"/>
+      <w:bookmarkStart w:id="13" w:name="_Ref410994767"/>
       <w:r>
         <w:t>Bild som visar hur vit kan göra schack matt.</w:t>
       </w:r>
@@ -3712,19 +3698,21 @@
         <w:t xml:space="preserve"> </w:t>
       </w:r>
       <w:r>
-        <w:t xml:space="preserve">Kungen hotas att fångas av tornet på andra raden, samtidigt som den inte kan flytta sig utan att bli </w:t>
-      </w:r>
-      <w:r>
-        <w:t>fångad</w:t>
-      </w:r>
-      <w:r>
-        <w:t xml:space="preserve"> nästa drag.</w:t>
-      </w:r>
-      <w:bookmarkEnd w:id="12"/>
+        <w:t xml:space="preserve">Kungen hotas </w:t>
+      </w:r>
+      <w:r>
+        <w:t xml:space="preserve">av tornet på andra raden, samtidigt som den inte kan </w:t>
+      </w:r>
+      <w:r>
+        <w:t>flytta sig utan att fortfarande hotas</w:t>
+      </w:r>
+      <w:r>
+        <w:t>.</w:t>
+      </w:r>
+      <w:bookmarkEnd w:id="13"/>
     </w:p>
     <w:p>
       <w:r>
-        <w:lastRenderedPageBreak/>
         <w:t>Om motståndarens kung</w:t>
       </w:r>
       <w:r>
@@ -3743,19 +3731,10 @@
         <w:t xml:space="preserve"> samtidigt</w:t>
       </w:r>
       <w:r>
-        <w:t xml:space="preserve"> inte kan göra något drag utan att motståndaren kan</w:t>
-      </w:r>
-      <w:r>
-        <w:t xml:space="preserve"> fånga</w:t>
-      </w:r>
-      <w:r>
-        <w:t xml:space="preserve"> </w:t>
-      </w:r>
-      <w:r>
-        <w:t xml:space="preserve">kungen </w:t>
-      </w:r>
-      <w:r>
-        <w:t>nästa drag</w:t>
+        <w:t xml:space="preserve"> inte kan göra något drag utan att </w:t>
+      </w:r>
+      <w:r>
+        <w:t>kungen hotas</w:t>
       </w:r>
       <w:r>
         <w:t xml:space="preserve"> så blir det</w:t>
@@ -3805,6 +3784,7 @@
         <w:rPr>
           <w:lang w:val="sv-SE" w:eastAsia="sv-SE"/>
         </w:rPr>
+        <w:lastRenderedPageBreak/>
         <w:drawing>
           <wp:inline distT="0" distB="0" distL="0" distR="0" wp14:anchorId="521FBDA2" wp14:editId="67B09810">
             <wp:extent cx="3240000" cy="3240000"/>
@@ -3859,7 +3839,7 @@
       <w:pPr>
         <w:pStyle w:val="Figurtext"/>
       </w:pPr>
-      <w:bookmarkStart w:id="13" w:name="_Ref410994776"/>
+      <w:bookmarkStart w:id="14" w:name="_Ref410994776"/>
       <w:r>
         <w:t>Bild som visas</w:t>
       </w:r>
@@ -3868,230 +3848,210 @@
       </w:r>
       <w:r>
         <w:t>Den svarta kungen hotas inte, men samtidigt kan den inte flytta sig någonstans utan att hotas av tornet eller den vita kungen.</w:t>
-      </w:r>
-      <w:bookmarkEnd w:id="13"/>
-    </w:p>
-    <w:p>
-      <w:pPr>
-        <w:pStyle w:val="Rubrik3"/>
-      </w:pPr>
-      <w:bookmarkStart w:id="14" w:name="_Toc411175517"/>
-      <w:proofErr w:type="spellStart"/>
-      <w:r>
-        <w:t>Elo</w:t>
-      </w:r>
-      <w:proofErr w:type="spellEnd"/>
-      <w:r>
-        <w:t>-rating</w:t>
       </w:r>
       <w:bookmarkEnd w:id="14"/>
     </w:p>
     <w:p>
-      <w:proofErr w:type="spellStart"/>
-      <w:r>
-        <w:rPr>
-          <w:i/>
-        </w:rPr>
-        <w:t>Elo</w:t>
-      </w:r>
-      <w:proofErr w:type="spellEnd"/>
-      <w:r>
-        <w:rPr>
-          <w:i/>
-        </w:rPr>
-        <w:t>-rating</w:t>
-      </w:r>
-      <w:r>
-        <w:t xml:space="preserve"> är ett sätt att ranka schackspelare relativt till varandra. I </w:t>
-      </w:r>
-      <w:proofErr w:type="spellStart"/>
-      <w:r>
-        <w:t>Elo</w:t>
-      </w:r>
-      <w:proofErr w:type="spellEnd"/>
-      <w:r>
-        <w:t>-rating</w:t>
-      </w:r>
-      <w:r>
-        <w:t xml:space="preserve"> rankas spelare i form av poäng, ofta mellan 1000 och 3000. En spelare som </w:t>
-      </w:r>
-      <w:r>
-        <w:t>besegrar en annan spelare ökar i rank, medan den andras rank minskar. En spelare ökar mindre i rank när den besegrar en spelare med lägre rank, än när den besegrar en högre rankad spelare. Likaså minskar en spelares rank mer när den förlorar mot en lägre rankad spelare, än mot en högre rankad spelare. Om det blir remi mellan två spelare, går spelaren med högst rank ner i rank och motspelaren går upp i rank (</w:t>
-      </w:r>
-      <w:proofErr w:type="spellStart"/>
-      <w:r>
-        <w:t>Handbook</w:t>
-      </w:r>
-      <w:proofErr w:type="spellEnd"/>
-      <w:r>
-        <w:t xml:space="preserve"> – FIDE, 2015).</w:t>
-      </w:r>
-    </w:p>
-    <w:p>
       <w:pPr>
         <w:pStyle w:val="Rubrik3"/>
       </w:pPr>
-      <w:bookmarkStart w:id="15" w:name="_Toc411175518"/>
-      <w:r>
-        <w:t>Portable Game Notation</w:t>
+      <w:bookmarkStart w:id="15" w:name="_Toc411175517"/>
+      <w:r>
+        <w:t>Elo-rating</w:t>
       </w:r>
       <w:bookmarkEnd w:id="15"/>
     </w:p>
     <w:p>
       <w:r>
-        <w:t>PGN</w:t>
-      </w:r>
-      <w:r>
-        <w:t xml:space="preserve"> är ett format som utvecklades för att spara</w:t>
-      </w:r>
-      <w:r>
-        <w:t xml:space="preserve"> och beskriva</w:t>
-      </w:r>
-      <w:r>
-        <w:t xml:space="preserve"> schackmatcher</w:t>
-      </w:r>
-      <w:r>
-        <w:t>. Ett PGN-dokument kan innehålla ett antal matcher, och varje match innehåller metainformation</w:t>
-      </w:r>
-      <w:r>
-        <w:t xml:space="preserve"> om matchen</w:t>
-      </w:r>
-      <w:r>
-        <w:t>, och dragen som utfördes</w:t>
-      </w:r>
-      <w:r>
-        <w:t xml:space="preserve"> i matchen</w:t>
-      </w:r>
-      <w:r>
-        <w:t>. Informationen kan gälla när/var matchen spelades och av vilka.</w:t>
-      </w:r>
-      <w:r>
-        <w:t xml:space="preserve"> Dragen skrivs med algebraisk notation (AN).</w:t>
-      </w:r>
-      <w:r>
-        <w:t xml:space="preserve"> </w:t>
+        <w:rPr>
+          <w:i/>
+        </w:rPr>
+        <w:t>Elo-rating</w:t>
+      </w:r>
+      <w:r>
+        <w:t xml:space="preserve"> är ett sätt att ranka schackspelare relativt till varandra. I Elo</w:t>
+      </w:r>
+      <w:r>
+        <w:t>-rating</w:t>
+      </w:r>
+      <w:r>
+        <w:t xml:space="preserve"> rankas spelare i form av poäng. En spelare som </w:t>
+      </w:r>
+      <w:r>
+        <w:t>besegrar en annan spelare ökar i rank, medan den andras rank minskar. En spelare ökar mindre i rank när den besegrar en spelare med lägre rank, än när den besegrar en högre rankad spelare. Likaså minskar en spelares rank mer när den förlorar mot en lägre rankad spelare, än mot en högre rankad spelare. Om det blir remi mellan två spelare, går spelaren med högst rank ner i rank och motspel</w:t>
+      </w:r>
+      <w:r>
+        <w:t>aren går upp i rank (FIDE 2012</w:t>
+      </w:r>
+      <w:r>
+        <w:t>).</w:t>
       </w:r>
     </w:p>
     <w:p>
-      <w:r>
-        <w:t>AN är en notation som beskriver drag kortfattat till den</w:t>
-      </w:r>
-      <w:r>
-        <w:t xml:space="preserve"> grad att de inte är tvetydiga. </w:t>
-      </w:r>
-      <w:r>
-        <w:t>Raderna numreras från vits håll med bokstäver från a till h, och kolumnerna med siffrorna 1 till 8. En position på spelplanen kan då beskrivas med dess tillhörande rad och kolumn t.ex. e4 eller a2.</w:t>
-      </w:r>
-      <w:r>
-        <w:t xml:space="preserve"> </w:t>
-      </w:r>
-      <w:r>
-        <w:t>Ett drag har ett prefix med stor bokstav som beskriver vilken sorts pjäs s</w:t>
-      </w:r>
-      <w:r>
-        <w:t>om flyttades. N för springare, R</w:t>
-      </w:r>
-      <w:r>
-        <w:t xml:space="preserve"> för torn, B för löpare, Q för drottning, K för kung, medan bonde saknar prefix. Detta följs av posit</w:t>
-      </w:r>
-      <w:r>
-        <w:t>ionen som pjäsen</w:t>
-      </w:r>
-      <w:r>
-        <w:t xml:space="preserve"> flyttades till. Exempel: Ke1, Nf3, c4.</w:t>
-      </w:r>
-      <w:r>
-        <w:t xml:space="preserve"> </w:t>
-      </w:r>
-      <w:r>
-        <w:t>Om draget är ett fångande drag så sätts ett x framför positionen som pjäsen flyttades till.</w:t>
-      </w:r>
-      <w:r>
-        <w:t xml:space="preserve"> De d</w:t>
-      </w:r>
-      <w:r>
-        <w:t xml:space="preserve">rag som leder till </w:t>
-      </w:r>
-      <w:r>
-        <w:lastRenderedPageBreak/>
-        <w:t>schack har ett plustecken som suffix.</w:t>
-      </w:r>
-      <w:r>
-        <w:t xml:space="preserve"> Rockad med närmaste torn representeras med ”O-O” och rockad med torn längst bort representeras med ”O-O-O”.</w:t>
-      </w:r>
+      <w:pPr>
+        <w:pStyle w:val="Rubrik3"/>
+      </w:pPr>
+      <w:bookmarkStart w:id="16" w:name="_Toc411175518"/>
+      <w:r>
+        <w:t>Portable Game Notation</w:t>
+      </w:r>
+      <w:bookmarkEnd w:id="16"/>
     </w:p>
     <w:p>
       <w:r>
-        <w:t>I de fa</w:t>
-      </w:r>
-      <w:r>
-        <w:t>ll då ett drag är tvetydigt</w:t>
-      </w:r>
-      <w:r>
-        <w:t xml:space="preserve">, t.ex. om två springare på e4 respektive e6 kan flytta till c5, så följs pjäsbokstaven av </w:t>
-      </w:r>
-      <w:r>
-        <w:t>radkoordinaten</w:t>
-      </w:r>
-      <w:r>
-        <w:t xml:space="preserve"> eller </w:t>
-      </w:r>
-      <w:r>
-        <w:t>kolumnkoordinaten</w:t>
-      </w:r>
-      <w:r>
-        <w:t xml:space="preserve"> beroende på vilken som kan uttrycka draget unikt (Nee5 är inte unikt</w:t>
-      </w:r>
-      <w:r>
-        <w:t xml:space="preserve"> i detta fall</w:t>
-      </w:r>
-      <w:r>
-        <w:t>, medan N4e5 är det</w:t>
-      </w:r>
-      <w:r>
-        <w:rPr>
-          <w:sz w:val="24"/>
-        </w:rPr>
-        <w:t>)</w:t>
-      </w:r>
-      <w:r>
-        <w:t>.</w:t>
-      </w:r>
-      <w:r>
-        <w:t xml:space="preserve"> Efter det sista draget i matchen visas resultatet 1-0, 0-1, eller ½-½ om vit vann, förlorade, </w:t>
-      </w:r>
-      <w:r>
-        <w:t>respektive</w:t>
-      </w:r>
-      <w:r>
-        <w:t xml:space="preserve"> </w:t>
-      </w:r>
-      <w:r>
-        <w:t>gjorde remi</w:t>
-      </w:r>
-      <w:r>
-        <w:t xml:space="preserve"> med svart. I </w:t>
-      </w:r>
-      <w:r>
-        <w:fldChar w:fldCharType="begin"/>
-      </w:r>
-      <w:r>
-        <w:instrText xml:space="preserve"> REF _Ref410994811 \r \h </w:instrText>
-      </w:r>
-      <w:r>
-        <w:fldChar w:fldCharType="separate"/>
-      </w:r>
-      <w:r>
-        <w:t>Figur 7</w:t>
-      </w:r>
-      <w:r>
-        <w:fldChar w:fldCharType="end"/>
-      </w:r>
-      <w:r>
-        <w:t xml:space="preserve"> visas ett exempel av en match beskriven i PGN.</w:t>
+        <w:t>PGN</w:t>
+      </w:r>
+      <w:r>
+        <w:t xml:space="preserve"> är ett format som utvecklades för att spara</w:t>
+      </w:r>
+      <w:r>
+        <w:t xml:space="preserve"> och beskriva</w:t>
+      </w:r>
+      <w:r>
+        <w:t xml:space="preserve"> schackmatcher</w:t>
+      </w:r>
+      <w:r>
+        <w:t xml:space="preserve"> (Huber 2006)</w:t>
+      </w:r>
+      <w:r>
+        <w:t>. Ett PGN-dokument kan innehålla ett antal matcher, och varje match innehåller metainformation</w:t>
+      </w:r>
+      <w:r>
+        <w:t xml:space="preserve"> om matchen</w:t>
+      </w:r>
+      <w:r>
+        <w:t>, och dragen som utfördes</w:t>
+      </w:r>
+      <w:r>
+        <w:t xml:space="preserve"> i matchen</w:t>
+      </w:r>
+      <w:r>
+        <w:t>. Informationen kan gälla när/var matchen spelades och av vilka.</w:t>
+      </w:r>
+      <w:r>
+        <w:t xml:space="preserve"> Dragen skrivs med algebraisk notation (AN).</w:t>
       </w:r>
     </w:p>
     <w:p>
+      <w:r>
+        <w:t>AN är en notation som beskriver drag kortfattat till den</w:t>
+      </w:r>
+      <w:r>
+        <w:t xml:space="preserve"> grad att de inte är tvetydiga. </w:t>
+      </w:r>
+      <w:r>
+        <w:t>Raderna numreras från vits håll med bokstäver från a till h, och kolumnerna med siffrorna 1 till 8. En position på spelplanen kan då beskrivas med dess tillhörande rad och kolumn t.ex. e4 eller a2.</w:t>
+      </w:r>
+      <w:r>
+        <w:t xml:space="preserve"> </w:t>
+      </w:r>
+      <w:r>
+        <w:t>Ett drag har ett prefix med stor bokstav som beskriver vilken sorts pjäs s</w:t>
+      </w:r>
+      <w:r>
+        <w:t>om flyttades. N för springare, R</w:t>
+      </w:r>
+      <w:r>
+        <w:t xml:space="preserve"> för torn, B för löpare, Q för drottning, K för kung, medan bonde saknar prefix. Detta följs av posit</w:t>
+      </w:r>
+      <w:r>
+        <w:t>ionen som pjäsen</w:t>
+      </w:r>
+      <w:r>
+        <w:t xml:space="preserve"> flyttades till. Exempel: Ke1, Nf3, c4.</w:t>
+      </w:r>
+      <w:r>
+        <w:t xml:space="preserve"> </w:t>
+      </w:r>
+      <w:r>
+        <w:t>Om draget är ett fångande drag så sätts ett x framför positionen som pjäsen flyttades till.</w:t>
+      </w:r>
+      <w:r>
+        <w:t xml:space="preserve"> De d</w:t>
+      </w:r>
+      <w:r>
+        <w:t>rag som leder till schack har ett plustecken som suffix.</w:t>
+      </w:r>
+      <w:r>
+        <w:t xml:space="preserve"> Rockad med närmaste torn representeras med ”O-O” och rockad med torn längst bort representeras med ”O-O-O”.</w:t>
+      </w:r>
+    </w:p>
+    <w:p>
+      <w:r>
+        <w:t>I de fa</w:t>
+      </w:r>
+      <w:r>
+        <w:t>ll då ett drag är tvetydigt</w:t>
+      </w:r>
+      <w:r>
+        <w:t xml:space="preserve">, t.ex. om två springare på e4 respektive e6 kan flytta till c5, så följs pjäsbokstaven av </w:t>
+      </w:r>
+      <w:r>
+        <w:t>radkoordinaten</w:t>
+      </w:r>
+      <w:r>
+        <w:t xml:space="preserve"> eller </w:t>
+      </w:r>
+      <w:r>
+        <w:t>kolumnkoordinaten</w:t>
+      </w:r>
+      <w:r>
+        <w:t xml:space="preserve"> beroende på vilken som kan </w:t>
+      </w:r>
+      <w:r>
+        <w:lastRenderedPageBreak/>
+        <w:t>uttrycka draget unikt (Nee5 är inte unikt</w:t>
+      </w:r>
+      <w:r>
+        <w:t xml:space="preserve"> i detta fall</w:t>
+      </w:r>
+      <w:r>
+        <w:t>, medan N4e5 är det</w:t>
+      </w:r>
+      <w:r>
+        <w:rPr>
+          <w:sz w:val="24"/>
+        </w:rPr>
+        <w:t>)</w:t>
+      </w:r>
+      <w:r>
+        <w:t>.</w:t>
+      </w:r>
+      <w:r>
+        <w:t xml:space="preserve"> Efter det sista draget i matchen visas resultatet 1-0, 0-1, eller ½-½ om vit vann, förlorade, </w:t>
+      </w:r>
+      <w:r>
+        <w:t>respektive</w:t>
+      </w:r>
+      <w:r>
+        <w:t xml:space="preserve"> </w:t>
+      </w:r>
+      <w:r>
+        <w:t>gjorde remi</w:t>
+      </w:r>
+      <w:r>
+        <w:t xml:space="preserve"> med svart. I </w:t>
+      </w:r>
+      <w:r>
+        <w:fldChar w:fldCharType="begin"/>
+      </w:r>
+      <w:r>
+        <w:instrText xml:space="preserve"> REF _Ref410994811 \r \h </w:instrText>
+      </w:r>
+      <w:r>
+        <w:fldChar w:fldCharType="separate"/>
+      </w:r>
+      <w:r>
+        <w:t>Figur 7</w:t>
+      </w:r>
+      <w:r>
+        <w:fldChar w:fldCharType="end"/>
+      </w:r>
+      <w:r>
+        <w:t xml:space="preserve"> visas ett exempel av en match beskriven i PGN.</w:t>
+      </w:r>
+    </w:p>
+    <w:p>
       <w:pPr>
         <w:pStyle w:val="Figur"/>
       </w:pPr>
@@ -4226,11 +4186,11 @@
       <w:pPr>
         <w:pStyle w:val="Figurtext"/>
       </w:pPr>
-      <w:bookmarkStart w:id="16" w:name="_Ref410994811"/>
+      <w:bookmarkStart w:id="17" w:name="_Ref410994811"/>
       <w:r>
         <w:t>En schackmatch i PGN-formatet.</w:t>
       </w:r>
-      <w:bookmarkEnd w:id="16"/>
+      <w:bookmarkEnd w:id="17"/>
       <w:r>
         <w:t xml:space="preserve"> Notera att numreringen inte ökar för varje drag, utan varje par av drag.</w:t>
       </w:r>
@@ -4239,129 +4199,129 @@
       <w:pPr>
         <w:pStyle w:val="Rubrik1"/>
       </w:pPr>
-      <w:bookmarkStart w:id="17" w:name="_Toc181172224"/>
-      <w:bookmarkStart w:id="18" w:name="_Toc219466036"/>
-      <w:bookmarkStart w:id="19" w:name="_Toc219475263"/>
-      <w:bookmarkStart w:id="20" w:name="_Toc411175519"/>
+      <w:bookmarkStart w:id="18" w:name="_Toc181172224"/>
+      <w:bookmarkStart w:id="19" w:name="_Toc219466036"/>
+      <w:bookmarkStart w:id="20" w:name="_Toc219475263"/>
+      <w:bookmarkStart w:id="21" w:name="_Toc411175519"/>
       <w:r>
         <w:lastRenderedPageBreak/>
         <w:t>Problemformulering</w:t>
       </w:r>
-      <w:bookmarkEnd w:id="17"/>
       <w:bookmarkEnd w:id="18"/>
       <w:bookmarkEnd w:id="19"/>
       <w:bookmarkEnd w:id="20"/>
-    </w:p>
-    <w:p>
-      <w:pPr>
-        <w:pStyle w:val="Rubrik2"/>
-      </w:pPr>
-      <w:bookmarkStart w:id="21" w:name="_Toc411175520"/>
-      <w:r>
-        <w:t>Problembeskrivning</w:t>
-      </w:r>
       <w:bookmarkEnd w:id="21"/>
     </w:p>
     <w:p>
-      <w:r>
-        <w:t xml:space="preserve">Syftet med arbetet är att skapa </w:t>
-      </w:r>
-      <w:r>
-        <w:t xml:space="preserve">ett program av en schackspelande AI-agent. Programmet ska kunna konfigureras innan det körs med en svårighetsgrad, och baserat på </w:t>
-      </w:r>
-      <w:r>
-        <w:t>svårighetsgraden ska en fall</w:t>
-      </w:r>
-      <w:r>
-        <w:t xml:space="preserve">bas byggas som AI-agenten ska referera till när den ska beräkna vilket drag den ska utföra. Ett </w:t>
-      </w:r>
-      <w:r>
-        <w:t>hjälpprogram ska</w:t>
-      </w:r>
-      <w:r>
-        <w:t xml:space="preserve"> skr</w:t>
-      </w:r>
-      <w:r>
-        <w:t>ivas för att bygga falldatabaser</w:t>
-      </w:r>
-      <w:r>
-        <w:t xml:space="preserve"> från en grupp schackmatcher dokumenterade i PGN.</w:t>
-      </w:r>
-    </w:p>
-    <w:p>
       <w:pPr>
         <w:pStyle w:val="Rubrik2"/>
       </w:pPr>
-      <w:bookmarkStart w:id="22" w:name="_Toc411175521"/>
-      <w:r>
-        <w:t>Metodbeskrivning</w:t>
+      <w:bookmarkStart w:id="22" w:name="_Toc411175520"/>
+      <w:r>
+        <w:t>Problembeskrivning</w:t>
       </w:r>
       <w:bookmarkEnd w:id="22"/>
     </w:p>
     <w:p>
-      <w:pPr>
-        <w:rPr>
-          <w:b/>
-        </w:rPr>
-      </w:pPr>
-      <w:r>
-        <w:rPr>
-          <w:b/>
-        </w:rPr>
-        <w:t>(Kvar att fixa, tydligare metod med fördelar/nackdelar.)</w:t>
+      <w:r>
+        <w:t xml:space="preserve">Syftet med arbetet är att skapa </w:t>
+      </w:r>
+      <w:r>
+        <w:t xml:space="preserve">ett program av en schackspelande AI-agent. Programmet ska kunna konfigureras innan det körs med en svårighetsgrad, och baserat på </w:t>
+      </w:r>
+      <w:r>
+        <w:t>svårighetsgraden ska en fall</w:t>
+      </w:r>
+      <w:r>
+        <w:t xml:space="preserve">bas byggas som AI-agenten ska referera till när den ska </w:t>
+      </w:r>
+      <w:r>
+        <w:t>bestämma</w:t>
+      </w:r>
+      <w:r>
+        <w:t xml:space="preserve"> vilket drag den ska utföra. Ett </w:t>
+      </w:r>
+      <w:r>
+        <w:t>hjälpprogram ska</w:t>
+      </w:r>
+      <w:r>
+        <w:t xml:space="preserve"> skapas för att skapa falldatabasfiler från</w:t>
+      </w:r>
+      <w:r>
+        <w:t xml:space="preserve"> grupp</w:t>
+      </w:r>
+      <w:r>
+        <w:t>er av</w:t>
+      </w:r>
+      <w:r>
+        <w:t xml:space="preserve"> schackmatcher dokumenterade i PGN.</w:t>
       </w:r>
     </w:p>
     <w:p>
       <w:pPr>
-        <w:pStyle w:val="Rubrik3"/>
-      </w:pPr>
-      <w:bookmarkStart w:id="23" w:name="_Toc411175522"/>
-      <w:r>
-        <w:t>Generera falldatabaser</w:t>
+        <w:pStyle w:val="Rubrik2"/>
+      </w:pPr>
+      <w:bookmarkStart w:id="23" w:name="_Toc411175521"/>
+      <w:r>
+        <w:t>Metodbeskrivning</w:t>
       </w:r>
       <w:bookmarkEnd w:id="23"/>
     </w:p>
     <w:p>
-      <w:r>
-        <w:t xml:space="preserve">För att kunna skapa stora och varierande fallbaser måste en stor mängd data samlas in från experter. </w:t>
-      </w:r>
-      <w:r>
-        <w:t>Det finns flera schackmatchdatabaser som in</w:t>
-      </w:r>
-      <w:r>
-        <w:t>nehåller många</w:t>
-      </w:r>
-      <w:r>
-        <w:t xml:space="preserve"> </w:t>
-      </w:r>
-      <w:r>
-        <w:t xml:space="preserve">matcher </w:t>
-      </w:r>
-      <w:r>
-        <w:t>sparade i PGN,</w:t>
-      </w:r>
-      <w:r>
-        <w:t xml:space="preserve"> och i det här arbetet så kommer matcher från FIDE:s </w:t>
-      </w:r>
-      <w:r>
-        <w:t>databas att användas</w:t>
-      </w:r>
-      <w:r>
-        <w:t xml:space="preserve"> (</w:t>
-      </w:r>
-      <w:r>
-        <w:t>http://ratings.fide.com/</w:t>
-      </w:r>
-      <w:r>
-        <w:t>)</w:t>
-      </w:r>
-      <w:r>
-        <w:t>.</w:t>
-      </w:r>
+      <w:pPr>
+        <w:pStyle w:val="Rubrik3"/>
+      </w:pPr>
+      <w:bookmarkStart w:id="24" w:name="_Toc411175522"/>
+      <w:r>
+        <w:t>Generera falldatabaser</w:t>
+      </w:r>
+      <w:bookmarkEnd w:id="24"/>
     </w:p>
     <w:p>
-      <w:bookmarkStart w:id="24" w:name="_GoBack"/>
-      <w:bookmarkEnd w:id="24"/>
+      <w:r>
+        <w:t>För at</w:t>
+      </w:r>
+      <w:r>
+        <w:t>t kunna skapa stora och variera</w:t>
+      </w:r>
+      <w:r>
+        <w:t xml:space="preserve">de fallbaser måste en stor mängd data samlas in från experter. </w:t>
+      </w:r>
+      <w:r>
+        <w:t>Det finns flera schackmatchdatabaser som in</w:t>
+      </w:r>
+      <w:r>
+        <w:t>nehåller många</w:t>
+      </w:r>
+      <w:r>
+        <w:t xml:space="preserve"> </w:t>
+      </w:r>
+      <w:r>
+        <w:t xml:space="preserve">matcher </w:t>
+      </w:r>
+      <w:r>
+        <w:t>sparade i PGN,</w:t>
+      </w:r>
+      <w:r>
+        <w:t xml:space="preserve"> och i det här arbetet så kommer matcher från FIDE:s </w:t>
+      </w:r>
+      <w:r>
+        <w:t>databas att användas</w:t>
+      </w:r>
+      <w:r>
+        <w:t xml:space="preserve"> (</w:t>
+      </w:r>
+      <w:r>
+        <w:t>http://ratings.fide.com/</w:t>
+      </w:r>
+      <w:r>
+        <w:t>)</w:t>
+      </w:r>
+      <w:r>
+        <w:t>.</w:t>
+      </w:r>
+    </w:p>
+    <w:p>
       <w:r>
         <w:t>A</w:t>
       </w:r>
@@ -4369,7 +4329,13 @@
         <w:t xml:space="preserve">tt tolka PGN under körtid kan ta </w:t>
       </w:r>
       <w:r>
-        <w:t>en del processkraft som hellre bör användas för AI-agentens beslut</w:t>
+        <w:t>en del process</w:t>
+      </w:r>
+      <w:r>
+        <w:t>or</w:t>
+      </w:r>
+      <w:r>
+        <w:t>kraft som hellre bör användas för AI-agentens beslut</w:t>
       </w:r>
       <w:r>
         <w:t xml:space="preserve">. För att komma runt detta kan ett antal PGN-matcher </w:t>
@@ -4384,6 +4350,9 @@
         <w:t>AI-agenten</w:t>
       </w:r>
       <w:r>
+        <w:t>, och dessutom kan användas flera gånger</w:t>
+      </w:r>
+      <w:r>
         <w:t>.</w:t>
       </w:r>
       <w:r>
@@ -4394,6 +4363,35 @@
       </w:r>
       <w:r>
         <w:t>are vid högre svårighetsgrader.</w:t>
+      </w:r>
+    </w:p>
+    <w:p>
+      <w:r>
+        <w:t>Att översätta från ett format till ett annat som sedan måste tolkas under körtid kan ifrågasättas, eftersom det introducerar ett till synes onödigt steg i proces</w:t>
+      </w:r>
+      <w:r>
+        <w:t>sen att tolka de redan sparade</w:t>
+      </w:r>
+      <w:r>
+        <w:t xml:space="preserve"> matchfilerna</w:t>
+      </w:r>
+      <w:r>
+        <w:t xml:space="preserve">. </w:t>
+      </w:r>
+      <w:r>
+        <w:t xml:space="preserve">Uppdelningen är inte bara av effektivitetsskäl, men fokus. Att separera dem öppnar upp möjligheten att skapa </w:t>
+      </w:r>
+      <w:r>
+        <w:t>fallbasfiler</w:t>
+      </w:r>
+      <w:r>
+        <w:t xml:space="preserve"> på andra sätt</w:t>
+      </w:r>
+      <w:r>
+        <w:t>, och skapandet av andra schackspelande AI-agenter som använder fallbasfiler</w:t>
+      </w:r>
+      <w:r>
+        <w:t>.</w:t>
       </w:r>
     </w:p>
     <w:p>
@@ -4464,7 +4462,69 @@
         <w:t>, vilket är ett kommunikationsprotokoll mellan schackmotorer och användargränssnitt.</w:t>
       </w:r>
       <w:r>
-        <w:t xml:space="preserve"> Det grafiska användargränssnittet (GUI) Arena Chess ska användas för att testa AI-agenten mot sig själv, och se om den presterar bättre på högre svårighetsgrader.</w:t>
+        <w:t xml:space="preserve"> Ett </w:t>
+      </w:r>
+      <w:r>
+        <w:t>alternativt</w:t>
+      </w:r>
+      <w:r>
+        <w:t xml:space="preserve"> kommunikationsprotokoll vid namn XBoard </w:t>
+      </w:r>
+      <w:r>
+        <w:t xml:space="preserve">(Mann </w:t>
+      </w:r>
+      <w:r>
+        <w:t>&amp; Muller</w:t>
+      </w:r>
+      <w:r>
+        <w:t xml:space="preserve"> 2009)</w:t>
+      </w:r>
+      <w:r>
+        <w:t xml:space="preserve"> </w:t>
+      </w:r>
+      <w:r>
+        <w:t>har övervägts, men</w:t>
+      </w:r>
+      <w:r>
+        <w:t xml:space="preserve"> har valts bort på grund av att det</w:t>
+      </w:r>
+      <w:r>
+        <w:t xml:space="preserve"> har mindre stöd och ekosystem än UCI.</w:t>
+      </w:r>
+      <w:r>
+        <w:t xml:space="preserve"> Det grafiska användargränssnittet (GUI) Arena Chess</w:t>
+      </w:r>
+      <w:r>
+        <w:t xml:space="preserve"> som stödjer UCI</w:t>
+      </w:r>
+      <w:r>
+        <w:t xml:space="preserve"> ska användas för att testa AI-agenten mot sig själv, och se om den presterar bättre på högre svårighetsgrader</w:t>
+      </w:r>
+      <w:r>
+        <w:t>, med olika fallbaser</w:t>
+      </w:r>
+      <w:r>
+        <w:t>.</w:t>
+      </w:r>
+    </w:p>
+    <w:p>
+      <w:r>
+        <w:t xml:space="preserve">Att använda ett vida använt protokoll som UCI gör det inte bara kompatibelt med flera olika användargränssnitt för schack, men öppnar upp möjligheten att använda </w:t>
+      </w:r>
+      <w:r>
+        <w:t>AI-agenten</w:t>
+      </w:r>
+      <w:r>
+        <w:t xml:space="preserve"> mot and</w:t>
+      </w:r>
+      <w:r>
+        <w:t>ra agenter</w:t>
+      </w:r>
+      <w:r>
+        <w:t xml:space="preserve">. </w:t>
+      </w:r>
+      <w:r>
+        <w:t>Det här arbetet kommer inte jämföra AI-agenten mot andra agenter, då en stor del av dessa är fokuserade på att spela optimalt och syftet med arbetet är inte att skapa en så smart AI-agent så möjligt, utan en som kan anpassa sig till en svårighetsgrad.</w:t>
       </w:r>
     </w:p>
     <w:p>
@@ -4483,9 +4543,6 @@
       <w:bookmarkEnd w:id="27"/>
       <w:bookmarkEnd w:id="28"/>
       <w:bookmarkEnd w:id="29"/>
-      <w:r>
-        <w:t xml:space="preserve"> </w:t>
-      </w:r>
     </w:p>
     <w:p>
       <w:pPr>
@@ -4536,90 +4593,76 @@
     <w:p>
       <w:pPr>
         <w:pStyle w:val="Referens"/>
-        <w:spacing w:before="240"/>
-        <w:rPr>
-          <w:b/>
-        </w:rPr>
-      </w:pPr>
-      <w:r>
-        <w:rPr>
-          <w:b/>
-        </w:rPr>
-        <w:t>(Har försökt följa exemplen i mallen så gott det går, även när de går emot vad jag kan läsa mig till om APA</w:t>
-      </w:r>
-      <w:r>
-        <w:rPr>
-          <w:b/>
-        </w:rPr>
-        <w:t xml:space="preserve"> (t.ex. punkt/ingen punkt efter </w:t>
-      </w:r>
-      <w:proofErr w:type="spellStart"/>
-      <w:r>
-        <w:rPr>
-          <w:b/>
-        </w:rPr>
-        <w:t>publiceringsår</w:t>
-      </w:r>
-      <w:proofErr w:type="spellEnd"/>
-      <w:r>
-        <w:rPr>
-          <w:b/>
-        </w:rPr>
-        <w:t>)</w:t>
-      </w:r>
-      <w:r>
-        <w:rPr>
-          <w:b/>
-        </w:rPr>
-        <w:t xml:space="preserve">. Finns det något program </w:t>
-      </w:r>
-      <w:r>
-        <w:rPr>
-          <w:b/>
-        </w:rPr>
-        <w:t>som skolan rekommenderar för att formatera referenser enligt exemplen?)</w:t>
+        <w:rPr>
+          <w:lang w:val="en-US"/>
+        </w:rPr>
+      </w:pPr>
+      <w:r>
+        <w:rPr>
+          <w:lang w:val="en-US"/>
+        </w:rPr>
+        <w:t xml:space="preserve">Activision (2000). </w:t>
+      </w:r>
+      <w:r>
+        <w:rPr>
+          <w:i/>
+          <w:lang w:val="en-US"/>
+        </w:rPr>
+        <w:t>Call to Power II</w:t>
+      </w:r>
+      <w:r>
+        <w:rPr>
+          <w:i/>
+          <w:lang w:val="en-US"/>
+        </w:rPr>
+        <w:t xml:space="preserve"> </w:t>
+      </w:r>
+      <w:r>
+        <w:rPr>
+          <w:lang w:val="en-US"/>
+        </w:rPr>
+        <w:t xml:space="preserve">(Version 1.0) </w:t>
+      </w:r>
+      <w:r>
+        <w:rPr>
+          <w:lang w:val="en-US"/>
+        </w:rPr>
+        <w:t xml:space="preserve">[Datorprogram]. Activision </w:t>
+      </w:r>
+      <w:r>
+        <w:rPr>
+          <w:lang w:val="en-US"/>
+        </w:rPr>
+        <w:t>http://www.gog.com/game/call_to_power_2</w:t>
       </w:r>
     </w:p>
     <w:p>
       <w:pPr>
         <w:pStyle w:val="Referens"/>
-        <w:rPr>
-          <w:lang w:val="en-US"/>
-        </w:rPr>
-      </w:pPr>
-      <w:r>
-        <w:rPr>
-          <w:lang w:val="en-US"/>
-        </w:rPr>
-        <w:t xml:space="preserve">Aha, D. W., </w:t>
-      </w:r>
-      <w:proofErr w:type="spellStart"/>
-      <w:r>
-        <w:rPr>
-          <w:lang w:val="en-US"/>
-        </w:rPr>
-        <w:t>Molineaux</w:t>
-      </w:r>
-      <w:proofErr w:type="spellEnd"/>
-      <w:r>
-        <w:rPr>
-          <w:lang w:val="en-US"/>
-        </w:rPr>
-        <w:t xml:space="preserve"> M., &amp; </w:t>
-      </w:r>
-      <w:proofErr w:type="spellStart"/>
-      <w:r>
-        <w:rPr>
-          <w:lang w:val="en-US"/>
-        </w:rPr>
-        <w:t>Ponsen</w:t>
-      </w:r>
-      <w:proofErr w:type="spellEnd"/>
-      <w:r>
-        <w:rPr>
-          <w:lang w:val="en-US"/>
-        </w:rPr>
-        <w:t xml:space="preserve"> M. (2005) </w:t>
+      </w:pPr>
+      <w:r>
+        <w:rPr>
+          <w:lang w:val="en-US"/>
+        </w:rPr>
+        <w:t>Aha, D. W., Molineaux M.</w:t>
+      </w:r>
+      <w:r>
+        <w:rPr>
+          <w:lang w:val="en-US"/>
+        </w:rPr>
+        <w:t xml:space="preserve"> &amp; Ponsen M. (2005)</w:t>
+      </w:r>
+      <w:r>
+        <w:rPr>
+          <w:lang w:val="en-US"/>
+        </w:rPr>
+        <w:t>.</w:t>
+      </w:r>
+      <w:r>
+        <w:rPr>
+          <w:lang w:val="en-US"/>
+        </w:rPr>
+        <w:t xml:space="preserve"> </w:t>
       </w:r>
       <w:r>
         <w:rPr>
@@ -4650,26 +4693,93 @@
           <w:i/>
           <w:lang w:val="en-US"/>
         </w:rPr>
-        <w:t>Case-Based Reasoning Research and Development</w:t>
+        <w:t>Case-Bas</w:t>
       </w:r>
       <w:r>
         <w:rPr>
           <w:i/>
-          <w:lang w:val="en-US"/>
-        </w:rPr>
-        <w:t>,</w:t>
-      </w:r>
-      <w:r>
-        <w:rPr>
-          <w:lang w:val="en-US"/>
-        </w:rPr>
-        <w:t xml:space="preserve"> s. 5-20.</w:t>
+        </w:rPr>
+        <w:t>ed Reasoning Research and Development,</w:t>
+      </w:r>
+      <w:r>
+        <w:t xml:space="preserve"> s</w:t>
+      </w:r>
+      <w:r>
+        <w:t>s</w:t>
+      </w:r>
+      <w:r>
+        <w:t>. 5-20.</w:t>
       </w:r>
     </w:p>
     <w:p>
       <w:pPr>
         <w:pStyle w:val="Referens"/>
         <w:rPr>
+          <w:b/>
+        </w:rPr>
+      </w:pPr>
+      <w:r>
+        <w:rPr>
+          <w:b/>
+        </w:rPr>
+        <w:t>(Warcraft II finns inte tillgängligt officiellt längre på någon hemsida)</w:t>
+      </w:r>
+    </w:p>
+    <w:p>
+      <w:pPr>
+        <w:pStyle w:val="Referens"/>
+        <w:rPr>
+          <w:lang w:val="en-US"/>
+        </w:rPr>
+      </w:pPr>
+      <w:r>
+        <w:rPr>
+          <w:lang w:val="en-US"/>
+        </w:rPr>
+        <w:t xml:space="preserve">Blizzard (1995). </w:t>
+      </w:r>
+      <w:r>
+        <w:rPr>
+          <w:i/>
+          <w:lang w:val="en-US"/>
+        </w:rPr>
+        <w:t>Warcraft ||</w:t>
+      </w:r>
+      <w:r>
+        <w:rPr>
+          <w:lang w:val="en-US"/>
+        </w:rPr>
+        <w:t xml:space="preserve"> </w:t>
+      </w:r>
+      <w:r>
+        <w:rPr>
+          <w:lang w:val="en-US"/>
+        </w:rPr>
+        <w:t>(Version: 1.0</w:t>
+      </w:r>
+      <w:r>
+        <w:rPr>
+          <w:lang w:val="en-US"/>
+        </w:rPr>
+        <w:t>)</w:t>
+      </w:r>
+      <w:r>
+        <w:rPr>
+          <w:lang w:val="en-US"/>
+        </w:rPr>
+        <w:t xml:space="preserve"> </w:t>
+      </w:r>
+      <w:r>
+        <w:rPr>
+          <w:lang w:val="en-US"/>
+        </w:rPr>
+        <w:t>[Datorprogram]. Blizzard.</w:t>
+      </w:r>
+    </w:p>
+    <w:p>
+      <w:pPr>
+        <w:pStyle w:val="Referens"/>
+        <w:rPr>
           <w:lang w:val="en-US" w:eastAsia="sv-SE"/>
         </w:rPr>
       </w:pPr>
@@ -4677,27 +4787,25 @@
         <w:rPr>
           <w:lang w:val="en-US" w:eastAsia="sv-SE"/>
         </w:rPr>
-        <w:t xml:space="preserve">Campbell, M., </w:t>
-      </w:r>
-      <w:proofErr w:type="spellStart"/>
+        <w:t>Campbell, M., Ho</w:t>
+      </w:r>
       <w:r>
         <w:rPr>
           <w:lang w:val="en-US" w:eastAsia="sv-SE"/>
         </w:rPr>
-        <w:t>Ho</w:t>
+        <w:t>ane, A. J.</w:t>
       </w:r>
       <w:r>
         <w:rPr>
           <w:lang w:val="en-US" w:eastAsia="sv-SE"/>
         </w:rPr>
-        <w:t>ane</w:t>
-      </w:r>
-      <w:proofErr w:type="spellEnd"/>
+        <w:t xml:space="preserve"> &amp; Hsu, F. H. (2002)</w:t>
+      </w:r>
       <w:r>
         <w:rPr>
           <w:lang w:val="en-US" w:eastAsia="sv-SE"/>
         </w:rPr>
-        <w:t>, A. J., &amp; Hsu, F. H. (2002)</w:t>
+        <w:t>.</w:t>
       </w:r>
       <w:r>
         <w:rPr>
@@ -4754,7 +4862,19 @@
         <w:rPr>
           <w:lang w:val="en-US" w:eastAsia="sv-SE"/>
         </w:rPr>
-        <w:t xml:space="preserve"> s. </w:t>
+        <w:t xml:space="preserve"> s</w:t>
+      </w:r>
+      <w:r>
+        <w:rPr>
+          <w:lang w:val="en-US" w:eastAsia="sv-SE"/>
+        </w:rPr>
+        <w:t>s</w:t>
+      </w:r>
+      <w:r>
+        <w:rPr>
+          <w:lang w:val="en-US" w:eastAsia="sv-SE"/>
+        </w:rPr>
+        <w:t xml:space="preserve">. </w:t>
       </w:r>
       <w:r>
         <w:rPr>
@@ -4773,9 +4893,16 @@
       <w:r>
         <w:rPr>
           <w:b/>
+          <w:lang w:val="en-US" w:eastAsia="sv-SE"/>
+        </w:rPr>
+        <w:t>(Re</w:t>
+      </w:r>
+      <w:r>
+        <w:rPr>
+          <w:b/>
           <w:lang w:eastAsia="sv-SE"/>
         </w:rPr>
-        <w:t>(Referensen nedan är för ett veckomagasin, hur ska jag referera där?)</w:t>
+        <w:t>ferensen nedan är för ett veckomagasin, hur ska jag referera där?)</w:t>
       </w:r>
     </w:p>
     <w:p>
@@ -4785,19 +4912,14 @@
           <w:lang w:val="en-US"/>
         </w:rPr>
       </w:pPr>
-      <w:proofErr w:type="spellStart"/>
-      <w:r>
-        <w:rPr>
-          <w:lang w:val="en-US"/>
-        </w:rPr>
-        <w:t>Hapgood</w:t>
-      </w:r>
-      <w:proofErr w:type="spellEnd"/>
-      <w:r>
-        <w:rPr>
-          <w:lang w:val="en-US"/>
-        </w:rPr>
-        <w:t>, F</w:t>
+      <w:r>
+        <w:t>Ha</w:t>
+      </w:r>
+      <w:r>
+        <w:rPr>
+          <w:lang w:val="en-US"/>
+        </w:rPr>
+        <w:t>pgood, F</w:t>
       </w:r>
       <w:r>
         <w:rPr>
@@ -4827,7 +4949,19 @@
         <w:rPr>
           <w:lang w:val="en-US"/>
         </w:rPr>
-        <w:t xml:space="preserve">) </w:t>
+        <w:t>)</w:t>
+      </w:r>
+      <w:r>
+        <w:rPr>
+          <w:lang w:val="en-US"/>
+        </w:rPr>
+        <w:t>.</w:t>
+      </w:r>
+      <w:r>
+        <w:rPr>
+          <w:lang w:val="en-US"/>
+        </w:rPr>
+        <w:t xml:space="preserve"> </w:t>
       </w:r>
       <w:r>
         <w:rPr>
@@ -4882,7 +5016,19 @@
         <w:rPr>
           <w:lang w:val="en-US"/>
         </w:rPr>
-        <w:t xml:space="preserve">s. </w:t>
+        <w:t>s</w:t>
+      </w:r>
+      <w:r>
+        <w:rPr>
+          <w:lang w:val="en-US"/>
+        </w:rPr>
+        <w:t>s</w:t>
+      </w:r>
+      <w:r>
+        <w:rPr>
+          <w:lang w:val="en-US"/>
+        </w:rPr>
+        <w:t xml:space="preserve">. </w:t>
       </w:r>
       <w:r>
         <w:rPr>
@@ -4894,6 +5040,9 @@
     <w:p>
       <w:pPr>
         <w:pStyle w:val="Referens"/>
+        <w:rPr>
+          <w:lang w:val="en-US"/>
+        </w:rPr>
       </w:pPr>
       <w:r>
         <w:rPr>
@@ -4905,7 +5054,19 @@
         <w:rPr>
           <w:lang w:val="en-US"/>
         </w:rPr>
-        <w:t xml:space="preserve">, R. (2006) </w:t>
+        <w:t>, R. (2006)</w:t>
+      </w:r>
+      <w:r>
+        <w:rPr>
+          <w:lang w:val="en-US"/>
+        </w:rPr>
+        <w:t>.</w:t>
+      </w:r>
+      <w:r>
+        <w:rPr>
+          <w:lang w:val="en-US"/>
+        </w:rPr>
+        <w:t xml:space="preserve"> </w:t>
       </w:r>
       <w:r>
         <w:rPr>
@@ -4928,21 +5089,22 @@
         <w:t xml:space="preserve"> </w:t>
       </w:r>
       <w:r>
-        <w:t>Tillgänglig på Internet:</w:t>
-      </w:r>
-      <w:r>
-        <w:t xml:space="preserve"> </w:t>
-      </w:r>
-      <w:r>
-        <w:t xml:space="preserve">http://download.shredderchess.com/div/uci.zip [Hämtad </w:t>
-      </w:r>
-      <w:proofErr w:type="gramStart"/>
-      <w:r>
-        <w:t>Februari</w:t>
-      </w:r>
-      <w:proofErr w:type="gramEnd"/>
-      <w:r>
-        <w:t xml:space="preserve"> 8, 2015].</w:t>
+        <w:rPr>
+          <w:lang w:val="en-US"/>
+        </w:rPr>
+        <w:t>http://download.shredderchess.com/div/uci.zip [</w:t>
+      </w:r>
+      <w:r>
+        <w:rPr>
+          <w:lang w:val="en-US"/>
+        </w:rPr>
+        <w:t>2015-02-08</w:t>
+      </w:r>
+      <w:r>
+        <w:rPr>
+          <w:lang w:val="en-US"/>
+        </w:rPr>
+        <w:t>]</w:t>
       </w:r>
     </w:p>
     <w:p>
@@ -4952,163 +5114,96 @@
           <w:lang w:val="en-US"/>
         </w:rPr>
       </w:pPr>
-      <w:proofErr w:type="spellStart"/>
-      <w:r>
-        <w:rPr>
-          <w:lang w:val="en-US"/>
-        </w:rPr>
-        <w:t>Ontañón</w:t>
-      </w:r>
-      <w:proofErr w:type="spellEnd"/>
-      <w:r>
-        <w:rPr>
-          <w:lang w:val="en-US"/>
-        </w:rPr>
-        <w:t xml:space="preserve">, S., Mishra, K., </w:t>
-      </w:r>
-      <w:proofErr w:type="spellStart"/>
-      <w:r>
-        <w:rPr>
-          <w:lang w:val="en-US"/>
-        </w:rPr>
-        <w:t>Sugandh</w:t>
-      </w:r>
-      <w:proofErr w:type="spellEnd"/>
-      <w:r>
-        <w:rPr>
-          <w:lang w:val="en-US"/>
-        </w:rPr>
-        <w:t xml:space="preserve">, N., &amp; Ram, A. (2007) </w:t>
-      </w:r>
-      <w:r>
-        <w:rPr>
-          <w:lang w:val="en-US"/>
-        </w:rPr>
-        <w:t>Case-Based Planning and Execution for Real-Time Strategy Games</w:t>
-      </w:r>
-      <w:r>
-        <w:rPr>
+      <w:r>
+        <w:rPr>
+          <w:lang w:val="en-US"/>
+        </w:rPr>
+        <w:t xml:space="preserve">Mann, T. &amp; Muller, H. G. (2009). </w:t>
+      </w:r>
+      <w:r>
+        <w:rPr>
+          <w:i/>
+          <w:lang w:val="en-US"/>
+        </w:rPr>
+        <w:t>Chess Engine Communication Protocol</w:t>
+      </w:r>
+      <w:r>
+        <w:rPr>
+          <w:i/>
           <w:lang w:val="en-US"/>
         </w:rPr>
         <w:t xml:space="preserve">. </w:t>
       </w:r>
       <w:r>
         <w:rPr>
-          <w:i/>
-          <w:lang w:val="en-US"/>
-        </w:rPr>
-        <w:t>Case-Based Reasoning Research and Development</w:t>
-      </w:r>
-      <w:r>
-        <w:rPr>
-          <w:i/>
-          <w:lang w:val="en-US"/>
-        </w:rPr>
-        <w:t>,</w:t>
-      </w:r>
-      <w:r>
-        <w:rPr>
-          <w:lang w:val="en-US"/>
-        </w:rPr>
-        <w:t xml:space="preserve"> s. 164-178.</w:t>
+          <w:lang w:val="en-US"/>
+        </w:rPr>
+        <w:t>http://www.gnu.org/software/xboard/engine-intf.html</w:t>
+      </w:r>
+      <w:r>
+        <w:rPr>
+          <w:lang w:val="en-US"/>
+        </w:rPr>
+        <w:t xml:space="preserve"> [2015-02-0</w:t>
+      </w:r>
+      <w:r>
+        <w:rPr>
+          <w:lang w:val="en-US"/>
+        </w:rPr>
+        <w:t>9</w:t>
+      </w:r>
+      <w:r>
+        <w:rPr>
+          <w:lang w:val="en-US"/>
+        </w:rPr>
+        <w:t>]</w:t>
       </w:r>
     </w:p>
     <w:p>
       <w:pPr>
         <w:pStyle w:val="Referens"/>
         <w:rPr>
-          <w:lang w:val="en-US"/>
-        </w:rPr>
-      </w:pPr>
-      <w:proofErr w:type="spellStart"/>
-      <w:r>
-        <w:rPr>
-          <w:lang w:val="en-US"/>
-        </w:rPr>
-        <w:t>Rekabdar</w:t>
-      </w:r>
-      <w:proofErr w:type="spellEnd"/>
-      <w:r>
-        <w:rPr>
-          <w:lang w:val="en-US"/>
-        </w:rPr>
-        <w:t xml:space="preserve">, B., </w:t>
-      </w:r>
-      <w:proofErr w:type="spellStart"/>
-      <w:r>
-        <w:rPr>
-          <w:lang w:val="en-US"/>
-        </w:rPr>
-        <w:t>Shadger</w:t>
-      </w:r>
-      <w:proofErr w:type="spellEnd"/>
-      <w:r>
-        <w:rPr>
-          <w:lang w:val="en-US"/>
-        </w:rPr>
-        <w:t xml:space="preserve">, B., &amp; </w:t>
-      </w:r>
-      <w:proofErr w:type="spellStart"/>
-      <w:r>
-        <w:rPr>
-          <w:lang w:val="en-US"/>
-        </w:rPr>
-        <w:t>Osareh</w:t>
-      </w:r>
-      <w:proofErr w:type="spellEnd"/>
-      <w:r>
-        <w:rPr>
-          <w:lang w:val="en-US"/>
-        </w:rPr>
-        <w:t xml:space="preserve">, A. (2012) </w:t>
-      </w:r>
-      <w:r>
-        <w:rPr>
-          <w:lang w:val="en-US"/>
-        </w:rPr>
-        <w:t>Learning Teamwork Behaviors Approach: Learning by Observation Meets Case-Based Planning</w:t>
-      </w:r>
-      <w:r>
-        <w:rPr>
-          <w:lang w:val="en-US"/>
-        </w:rPr>
-        <w:t xml:space="preserve">. </w:t>
-      </w:r>
-      <w:r>
-        <w:rPr>
-          <w:i/>
-          <w:lang w:val="en-US"/>
-        </w:rPr>
-        <w:t xml:space="preserve">Artificial Intelligence: </w:t>
-      </w:r>
-      <w:proofErr w:type="spellStart"/>
-      <w:r>
-        <w:rPr>
-          <w:i/>
-          <w:lang w:val="en-US"/>
-        </w:rPr>
-        <w:t>Methology</w:t>
-      </w:r>
-      <w:proofErr w:type="spellEnd"/>
-      <w:r>
-        <w:rPr>
-          <w:i/>
-          <w:lang w:val="en-US"/>
-        </w:rPr>
-        <w:t>, Systems, and Applications</w:t>
-      </w:r>
-      <w:r>
-        <w:rPr>
-          <w:i/>
-          <w:lang w:val="en-US"/>
-        </w:rPr>
-        <w:t>,</w:t>
-      </w:r>
-      <w:r>
-        <w:rPr>
-          <w:lang w:val="en-US"/>
-        </w:rPr>
-        <w:t xml:space="preserve"> s. 195-201.</w:t>
+          <w:rFonts w:ascii="Times New Roman" w:eastAsia="Times New Roman" w:hAnsi="Times New Roman"/>
+          <w:b/>
+          <w:sz w:val="48"/>
+          <w:szCs w:val="48"/>
+        </w:rPr>
+      </w:pPr>
+      <w:r>
+        <w:rPr>
+          <w:b/>
+        </w:rPr>
+        <w:t>(</w:t>
+      </w:r>
+      <w:r>
+        <w:rPr>
+          <w:b/>
+        </w:rPr>
+        <w:t>De två r</w:t>
+      </w:r>
+      <w:r>
+        <w:rPr>
+          <w:b/>
+        </w:rPr>
+        <w:t>eferenserna</w:t>
+      </w:r>
+      <w:r>
+        <w:rPr>
+          <w:b/>
+        </w:rPr>
+        <w:t xml:space="preserve"> nedan saknar volume+issue</w:t>
+      </w:r>
+      <w:r>
+        <w:rPr>
+          <w:b/>
+        </w:rPr>
+        <w:t xml:space="preserve"> för att jag inte kunde hitta det</w:t>
+      </w:r>
+      <w:r>
+        <w:rPr>
+          <w:b/>
+        </w:rPr>
+        <w:t>.)</w:t>
       </w:r>
     </w:p>
     <w:p>
@@ -5119,152 +5214,127 @@
         </w:rPr>
       </w:pPr>
       <w:r>
-        <w:rPr>
-          <w:lang w:val="en-US"/>
-        </w:rPr>
-        <w:t>Richter, M. M.,</w:t>
-      </w:r>
-      <w:r>
-        <w:rPr>
-          <w:lang w:val="en-US"/>
-        </w:rPr>
-        <w:t xml:space="preserve"> &amp;</w:t>
-      </w:r>
-      <w:r>
-        <w:rPr>
-          <w:lang w:val="en-US"/>
-        </w:rPr>
-        <w:t xml:space="preserve"> Weber, R. O. (2013) </w:t>
+        <w:t>Ontañ</w:t>
+      </w:r>
+      <w:r>
+        <w:t>ón, S., Mishra, K., Sugandh, N.</w:t>
+      </w:r>
+      <w:r>
+        <w:t xml:space="preserve"> &amp; Ram, A. (2007)</w:t>
+      </w:r>
+      <w:r>
+        <w:t>.</w:t>
+      </w:r>
+      <w:r>
+        <w:t xml:space="preserve"> </w:t>
+      </w:r>
+      <w:r>
+        <w:rPr>
+          <w:lang w:val="en-US"/>
+        </w:rPr>
+        <w:t>Case-Based Planning and Execution for Real-Time Strategy Games</w:t>
+      </w:r>
+      <w:r>
+        <w:rPr>
+          <w:lang w:val="en-US"/>
+        </w:rPr>
+        <w:t xml:space="preserve">. </w:t>
       </w:r>
       <w:r>
         <w:rPr>
           <w:i/>
           <w:lang w:val="en-US"/>
         </w:rPr>
-        <w:t>Case-Based R</w:t>
+        <w:t>Case-Based Reasoning Research and Development</w:t>
       </w:r>
       <w:r>
         <w:rPr>
           <w:i/>
           <w:lang w:val="en-US"/>
         </w:rPr>
-        <w:t>easoning</w:t>
-      </w:r>
-      <w:r>
-        <w:rPr>
-          <w:i/>
-          <w:lang w:val="en-US"/>
-        </w:rPr>
-        <w:t>:</w:t>
-      </w:r>
-      <w:r>
-        <w:rPr>
-          <w:i/>
-          <w:lang w:val="en-US"/>
-        </w:rPr>
-        <w:t xml:space="preserve"> A T</w:t>
-      </w:r>
-      <w:r>
-        <w:rPr>
-          <w:i/>
-          <w:lang w:val="en-US"/>
-        </w:rPr>
-        <w:t>extbook</w:t>
-      </w:r>
-      <w:r>
-        <w:rPr>
-          <w:i/>
-          <w:lang w:val="en-US"/>
-        </w:rPr>
-        <w:t xml:space="preserve"> </w:t>
-      </w:r>
-      <w:r>
-        <w:rPr>
-          <w:lang w:val="en-US"/>
-        </w:rPr>
-        <w:t xml:space="preserve">(s. </w:t>
-      </w:r>
-      <w:r>
-        <w:rPr>
-          <w:lang w:val="en-US"/>
-        </w:rPr>
-        <w:t>17-26</w:t>
-      </w:r>
-      <w:r>
-        <w:rPr>
-          <w:lang w:val="en-US"/>
-        </w:rPr>
-        <w:t>)</w:t>
-      </w:r>
-      <w:r>
-        <w:rPr>
-          <w:lang w:val="en-US"/>
-        </w:rPr>
-        <w:t>. Berlin: Springer-</w:t>
-      </w:r>
-      <w:proofErr w:type="spellStart"/>
-      <w:r>
-        <w:rPr>
-          <w:lang w:val="en-US"/>
-        </w:rPr>
-        <w:t>Verlag</w:t>
-      </w:r>
-      <w:proofErr w:type="spellEnd"/>
+        <w:t>,</w:t>
+      </w:r>
+      <w:r>
+        <w:rPr>
+          <w:lang w:val="en-US"/>
+        </w:rPr>
+        <w:t xml:space="preserve"> s</w:t>
+      </w:r>
+      <w:r>
+        <w:rPr>
+          <w:lang w:val="en-US"/>
+        </w:rPr>
+        <w:t>s</w:t>
+      </w:r>
+      <w:r>
+        <w:rPr>
+          <w:lang w:val="en-US"/>
+        </w:rPr>
+        <w:t>. 164-178.</w:t>
+      </w:r>
     </w:p>
     <w:p>
       <w:pPr>
         <w:pStyle w:val="Referens"/>
         <w:rPr>
-          <w:b/>
-        </w:rPr>
-      </w:pPr>
-      <w:r>
-        <w:rPr>
-          <w:b/>
-        </w:rPr>
-        <w:t xml:space="preserve">(Väldigt osäker på referensen nedan. Först kan jag inte hitta någon publikationsinformation, så jag refererar den som en rapport. Jag kan heller inte hitta någon huvudkälla, då rapporten refererar till flera universitet, delvis stöds av flera organisationer, och så lagras </w:t>
-      </w:r>
-      <w:proofErr w:type="spellStart"/>
-      <w:r>
-        <w:rPr>
-          <w:b/>
-        </w:rPr>
-        <w:t>PDF:en</w:t>
-      </w:r>
-      <w:proofErr w:type="spellEnd"/>
-      <w:r>
-        <w:rPr>
-          <w:b/>
-        </w:rPr>
-        <w:t xml:space="preserve"> på ett annat </w:t>
-      </w:r>
-      <w:proofErr w:type="spellStart"/>
-      <w:r>
-        <w:rPr>
-          <w:b/>
-        </w:rPr>
-        <w:t>unviersitet</w:t>
-      </w:r>
-      <w:proofErr w:type="spellEnd"/>
-      <w:r>
-        <w:rPr>
-          <w:b/>
-        </w:rPr>
-        <w:t xml:space="preserve">. För tillfället använder jag universitetet som </w:t>
-      </w:r>
-      <w:proofErr w:type="spellStart"/>
-      <w:r>
-        <w:rPr>
-          <w:b/>
-        </w:rPr>
-        <w:t>PDF:en</w:t>
-      </w:r>
-      <w:proofErr w:type="spellEnd"/>
-      <w:r>
-        <w:rPr>
-          <w:b/>
-        </w:rPr>
-        <w:t xml:space="preserve"> lagrades på.) </w:t>
+          <w:lang w:val="en-US"/>
+        </w:rPr>
+      </w:pPr>
+      <w:r>
+        <w:rPr>
+          <w:lang w:val="en-US"/>
+        </w:rPr>
+        <w:t>Rekabdar, B., Shadger, B.</w:t>
+      </w:r>
+      <w:r>
+        <w:rPr>
+          <w:lang w:val="en-US"/>
+        </w:rPr>
+        <w:t xml:space="preserve"> &amp; Osareh, A. (2012) </w:t>
+      </w:r>
+      <w:r>
+        <w:rPr>
+          <w:lang w:val="en-US"/>
+        </w:rPr>
+        <w:t>Learning Teamwork Behaviors Approach: Learning by Observation Meets Case-Based Planning</w:t>
+      </w:r>
+      <w:r>
+        <w:rPr>
+          <w:lang w:val="en-US"/>
+        </w:rPr>
+        <w:t xml:space="preserve">. </w:t>
+      </w:r>
+      <w:r>
+        <w:rPr>
+          <w:i/>
+          <w:lang w:val="en-US"/>
+        </w:rPr>
+        <w:t>Artificial Intelligence: Methology, Systems, and Applications</w:t>
+      </w:r>
+      <w:r>
+        <w:rPr>
+          <w:i/>
+          <w:lang w:val="en-US"/>
+        </w:rPr>
+        <w:t>,</w:t>
+      </w:r>
+      <w:r>
+        <w:rPr>
+          <w:lang w:val="en-US"/>
+        </w:rPr>
+        <w:t xml:space="preserve"> s</w:t>
+      </w:r>
+      <w:r>
+        <w:rPr>
+          <w:lang w:val="en-US"/>
+        </w:rPr>
+        <w:t>s</w:t>
+      </w:r>
+      <w:r>
+        <w:rPr>
+          <w:lang w:val="en-US"/>
+        </w:rPr>
+        <w:t>. 195-201.</w:t>
       </w:r>
     </w:p>
     <w:p>
@@ -5275,111 +5345,147 @@
         <w:rPr>
           <w:lang w:val="en-US"/>
         </w:rPr>
-        <w:t xml:space="preserve">Sanchez-Ruiz, A., Lee-Urban, S., Muñoz-Avila, H., </w:t>
-      </w:r>
-      <w:proofErr w:type="spellStart"/>
-      <w:r>
-        <w:rPr>
-          <w:lang w:val="en-US"/>
-        </w:rPr>
-        <w:t>Díaz-Agudo</w:t>
-      </w:r>
-      <w:proofErr w:type="spellEnd"/>
-      <w:r>
-        <w:rPr>
-          <w:lang w:val="en-US"/>
-        </w:rPr>
-        <w:t>, B., &amp; González-</w:t>
-      </w:r>
-      <w:proofErr w:type="spellStart"/>
-      <w:r>
-        <w:rPr>
-          <w:lang w:val="en-US"/>
-        </w:rPr>
-        <w:t>Calero</w:t>
-      </w:r>
-      <w:proofErr w:type="spellEnd"/>
-      <w:r>
-        <w:rPr>
-          <w:lang w:val="en-US"/>
-        </w:rPr>
-        <w:t xml:space="preserve"> P. (2007) </w:t>
+        <w:t>Richter, M. M.,</w:t>
+      </w:r>
+      <w:r>
+        <w:rPr>
+          <w:lang w:val="en-US"/>
+        </w:rPr>
+        <w:t xml:space="preserve"> &amp;</w:t>
+      </w:r>
+      <w:r>
+        <w:rPr>
+          <w:lang w:val="en-US"/>
+        </w:rPr>
+        <w:t xml:space="preserve"> Weber, R. O. (2013) </w:t>
       </w:r>
       <w:r>
         <w:rPr>
           <w:i/>
           <w:lang w:val="en-US"/>
         </w:rPr>
-        <w:t>Game AI for a Turn-based Strategy Game with Plan Adaptation and Ontology-based retrieval</w:t>
-      </w:r>
-      <w:r>
-        <w:rPr>
-          <w:lang w:val="en-US"/>
-        </w:rPr>
+        <w:t>Case-Based R</w:t>
+      </w:r>
+      <w:r>
+        <w:rPr>
+          <w:i/>
+          <w:lang w:val="en-US"/>
+        </w:rPr>
+        <w:t>easoning</w:t>
+      </w:r>
+      <w:r>
+        <w:rPr>
+          <w:i/>
+          <w:lang w:val="en-US"/>
+        </w:rPr>
+        <w:t>:</w:t>
+      </w:r>
+      <w:r>
+        <w:rPr>
+          <w:i/>
+          <w:lang w:val="en-US"/>
+        </w:rPr>
+        <w:t xml:space="preserve"> A T</w:t>
+      </w:r>
+      <w:r>
+        <w:rPr>
+          <w:i/>
+          <w:lang w:val="en-US"/>
+        </w:rPr>
+        <w:t>extbook</w:t>
+      </w:r>
+      <w:r>
+        <w:rPr>
+          <w:i/>
+          <w:lang w:val="en-US"/>
+        </w:rPr>
+        <w:t xml:space="preserve"> </w:t>
+      </w:r>
+      <w:r>
+        <w:rPr>
+          <w:lang w:val="en-US"/>
+        </w:rPr>
+        <w:t xml:space="preserve">(s. </w:t>
+      </w:r>
+      <w:r>
+        <w:rPr>
+          <w:lang w:val="en-US"/>
+        </w:rPr>
+        <w:t>17-26</w:t>
+      </w:r>
+      <w:r>
+        <w:rPr>
+          <w:lang w:val="en-US"/>
+        </w:rPr>
+        <w:t>)</w:t>
+      </w:r>
+      <w:r>
+        <w:rPr>
+          <w:lang w:val="en-US"/>
+        </w:rPr>
+        <w:t xml:space="preserve">. </w:t>
+      </w:r>
+      <w:r>
+        <w:t>Berlin: Springer-Verlag</w:t>
+      </w:r>
+      <w:r>
         <w:t>.</w:t>
-      </w:r>
-      <w:r>
-        <w:rPr>
-          <w:lang w:val="en-US"/>
-        </w:rPr>
-        <w:t xml:space="preserve"> Georgia Tech</w:t>
-      </w:r>
-      <w:r>
-        <w:rPr>
-          <w:lang w:val="en-US"/>
-        </w:rPr>
-        <w:t xml:space="preserve">. </w:t>
-      </w:r>
-      <w:r>
-        <w:t>Tillgänglig på Internet: http://www.cc.gatech.edu/~surban6/publs/ICAPS-PG07.pdf</w:t>
-      </w:r>
-      <w:r>
-        <w:t xml:space="preserve"> [Hämtad Februari 8, 2015]</w:t>
       </w:r>
     </w:p>
     <w:p>
       <w:pPr>
         <w:pStyle w:val="Referens"/>
         <w:rPr>
-          <w:lang w:val="en-US"/>
-        </w:rPr>
-      </w:pPr>
-      <w:r>
-        <w:rPr>
-          <w:lang w:val="en-US"/>
-        </w:rPr>
-        <w:t xml:space="preserve">Shannon, C. E. (1950) </w:t>
-      </w:r>
-      <w:r>
-        <w:rPr>
-          <w:lang w:val="en-US"/>
-        </w:rPr>
-        <w:t>Programming a Computer for Playing Chess</w:t>
-      </w:r>
-      <w:r>
-        <w:rPr>
-          <w:lang w:val="en-US"/>
-        </w:rPr>
-        <w:t xml:space="preserve">. </w:t>
-      </w:r>
-      <w:r>
-        <w:rPr>
-          <w:i/>
-          <w:lang w:val="en-US"/>
-        </w:rPr>
-        <w:t>Philosophical Magazine</w:t>
-      </w:r>
-      <w:r>
-        <w:rPr>
-          <w:lang w:val="en-US"/>
-        </w:rPr>
-        <w:t>,</w:t>
-      </w:r>
-      <w:r>
-        <w:rPr>
-          <w:lang w:val="en-US"/>
-        </w:rPr>
-        <w:t xml:space="preserve"> 41(314)</w:t>
+          <w:b/>
+        </w:rPr>
+      </w:pPr>
+      <w:r>
+        <w:rPr>
+          <w:b/>
+        </w:rPr>
+        <w:t xml:space="preserve">(Väldigt osäker på referensen nedan. Först kan jag inte hitta någon publikationsinformation, så jag refererar den som en rapport. Jag kan heller inte hitta någon huvudkälla, då rapporten refererar till flera universitet, delvis stöds av flera organisationer, och så lagras PDF:en </w:t>
+      </w:r>
+      <w:r>
+        <w:rPr>
+          <w:b/>
+        </w:rPr>
+        <w:t>under</w:t>
+      </w:r>
+      <w:r>
+        <w:rPr>
+          <w:b/>
+        </w:rPr>
+        <w:t xml:space="preserve"> ett annat </w:t>
+      </w:r>
+      <w:r>
+        <w:rPr>
+          <w:b/>
+        </w:rPr>
+        <w:t>universitets domän</w:t>
+      </w:r>
+      <w:r>
+        <w:rPr>
+          <w:b/>
+        </w:rPr>
+        <w:t>. För tillfället använder jag</w:t>
+      </w:r>
+      <w:r>
+        <w:rPr>
+          <w:b/>
+        </w:rPr>
+        <w:t xml:space="preserve"> ägaren till</w:t>
+      </w:r>
+      <w:r>
+        <w:rPr>
+          <w:b/>
+        </w:rPr>
+        <w:t xml:space="preserve"> </w:t>
+      </w:r>
+      <w:r>
+        <w:rPr>
+          <w:b/>
+        </w:rPr>
+        <w:t>domänen, dvs. Georgia Tech.)</w:t>
       </w:r>
     </w:p>
     <w:p>
@@ -5389,430 +5495,354 @@
           <w:lang w:val="en-US"/>
         </w:rPr>
       </w:pPr>
-      <w:proofErr w:type="spellStart"/>
-      <w:r>
-        <w:rPr>
-          <w:lang w:val="en-US"/>
-        </w:rPr>
-        <w:t>Spalazzi</w:t>
-      </w:r>
-      <w:proofErr w:type="spellEnd"/>
-      <w:r>
-        <w:rPr>
-          <w:lang w:val="en-US"/>
-        </w:rPr>
-        <w:t>, L</w:t>
-      </w:r>
-      <w:r>
-        <w:rPr>
-          <w:lang w:val="en-US"/>
-        </w:rPr>
+      <w:r>
+        <w:t xml:space="preserve">Sanchez-Ruiz, A., Lee-Urban, S., </w:t>
+      </w:r>
+      <w:r>
+        <w:t>Muñoz-Avila, H., Díaz-Agudo, B.</w:t>
+      </w:r>
+      <w:r>
+        <w:t xml:space="preserve"> &amp; González-Calero P. (2007)</w:t>
+      </w:r>
+      <w:r>
         <w:t>.</w:t>
       </w:r>
       <w:r>
-        <w:rPr>
-          <w:lang w:val="en-US"/>
-        </w:rPr>
-        <w:t xml:space="preserve"> (2001)</w:t>
-      </w:r>
-      <w:r>
-        <w:rPr>
-          <w:lang w:val="en-US"/>
-        </w:rPr>
         <w:t xml:space="preserve"> </w:t>
       </w:r>
       <w:r>
         <w:rPr>
-          <w:lang w:val="en-US"/>
-        </w:rPr>
-        <w:t>A Survey on Case-Based P</w:t>
-      </w:r>
-      <w:r>
-        <w:rPr>
-          <w:lang w:val="en-US"/>
-        </w:rPr>
-        <w:t xml:space="preserve">lanning. </w:t>
-      </w:r>
-      <w:r>
-        <w:rPr>
           <w:i/>
           <w:lang w:val="en-US"/>
         </w:rPr>
-        <w:t>Artificial Intelligence Review</w:t>
-      </w:r>
-      <w:r>
-        <w:rPr>
-          <w:lang w:val="en-US"/>
-        </w:rPr>
-        <w:t>, 16(1), s. 3–36</w:t>
+        <w:t>Game AI for a Turn-based Strategy Game with Plan Adaptation and Ontology-based retrieval</w:t>
       </w:r>
       <w:r>
         <w:rPr>
           <w:lang w:val="en-US"/>
         </w:rPr>
         <w:t>.</w:t>
+      </w:r>
+      <w:r>
+        <w:rPr>
+          <w:lang w:val="en-US"/>
+        </w:rPr>
+        <w:t xml:space="preserve"> </w:t>
+      </w:r>
+      <w:r>
+        <w:rPr>
+          <w:lang w:val="en-US"/>
+        </w:rPr>
+        <w:t>Georgia Tech</w:t>
+      </w:r>
+      <w:r>
+        <w:rPr>
+          <w:lang w:val="en-US"/>
+        </w:rPr>
+        <w:t xml:space="preserve">. </w:t>
+      </w:r>
+      <w:r>
+        <w:rPr>
+          <w:lang w:val="en-US"/>
+        </w:rPr>
+        <w:t>http://www.cc.gatech.edu/~surban6/publs/ICAPS-PG07.pdf [</w:t>
+      </w:r>
+      <w:r>
+        <w:rPr>
+          <w:lang w:val="en-US"/>
+        </w:rPr>
+        <w:t>2015-02-08</w:t>
+      </w:r>
+      <w:r>
+        <w:rPr>
+          <w:lang w:val="en-US"/>
+        </w:rPr>
+        <w:t>]</w:t>
       </w:r>
     </w:p>
     <w:p>
       <w:pPr>
         <w:pStyle w:val="Referens"/>
-      </w:pPr>
-      <w:r>
-        <w:rPr>
-          <w:lang w:val="en-US"/>
-        </w:rPr>
-        <w:t xml:space="preserve">The </w:t>
-      </w:r>
-      <w:proofErr w:type="spellStart"/>
-      <w:r>
-        <w:rPr>
-          <w:lang w:val="en-US"/>
-        </w:rPr>
-        <w:t>Wargus</w:t>
-      </w:r>
-      <w:proofErr w:type="spellEnd"/>
-      <w:r>
-        <w:rPr>
-          <w:lang w:val="en-US"/>
-        </w:rPr>
-        <w:t xml:space="preserve"> Team (2002)</w:t>
-      </w:r>
-      <w:r>
-        <w:rPr>
-          <w:lang w:val="en-US"/>
-        </w:rPr>
-        <w:t xml:space="preserve"> </w:t>
-      </w:r>
-      <w:proofErr w:type="spellStart"/>
-      <w:r>
-        <w:rPr>
-          <w:i/>
-          <w:lang w:val="en-US"/>
-        </w:rPr>
-        <w:t>Wargus</w:t>
-      </w:r>
-      <w:proofErr w:type="spellEnd"/>
-      <w:r>
-        <w:rPr>
-          <w:i/>
-          <w:lang w:val="en-US"/>
-        </w:rPr>
-        <w:t xml:space="preserve"> </w:t>
-      </w:r>
-      <w:r>
-        <w:rPr>
-          <w:lang w:val="en-US"/>
-        </w:rPr>
-        <w:t>(Version: 2.2.7)</w:t>
-      </w:r>
-      <w:r>
-        <w:rPr>
-          <w:lang w:val="en-US"/>
-        </w:rPr>
-        <w:t xml:space="preserve"> </w:t>
-      </w:r>
-      <w:r>
-        <w:rPr>
-          <w:lang w:val="en-US"/>
-        </w:rPr>
-        <w:t>[</w:t>
-      </w:r>
-      <w:proofErr w:type="spellStart"/>
-      <w:r>
-        <w:rPr>
-          <w:lang w:val="en-US"/>
-        </w:rPr>
-        <w:t>Datorprogram</w:t>
-      </w:r>
-      <w:proofErr w:type="spellEnd"/>
-      <w:r>
-        <w:rPr>
-          <w:lang w:val="en-US"/>
-        </w:rPr>
-        <w:t xml:space="preserve">]. </w:t>
-      </w:r>
-      <w:r>
-        <w:t xml:space="preserve">The </w:t>
-      </w:r>
-      <w:proofErr w:type="spellStart"/>
-      <w:r>
-        <w:t>Wargus</w:t>
-      </w:r>
-      <w:proofErr w:type="spellEnd"/>
-      <w:r>
-        <w:t xml:space="preserve"> Team. </w:t>
-      </w:r>
-      <w:r>
-        <w:t>Tillgänglig på I</w:t>
-      </w:r>
-      <w:r>
-        <w:t>nternet</w:t>
-      </w:r>
-      <w:r>
-        <w:t xml:space="preserve">: </w:t>
-      </w:r>
-      <w:r>
-        <w:t>http://wargus.sourceforge.net/index.shtml</w:t>
+        <w:rPr>
+          <w:b/>
+        </w:rPr>
+      </w:pPr>
+      <w:r>
+        <w:rPr>
+          <w:b/>
+        </w:rPr>
+        <w:lastRenderedPageBreak/>
+        <w:t>(Saknar sidor.)</w:t>
       </w:r>
     </w:p>
     <w:p>
       <w:pPr>
         <w:pStyle w:val="Referens"/>
-      </w:pPr>
-      <w:r>
-        <w:rPr>
-          <w:lang w:val="en-US"/>
-        </w:rPr>
-        <w:lastRenderedPageBreak/>
-        <w:t xml:space="preserve">World Chess Federation (2015) </w:t>
+        <w:rPr>
+          <w:lang w:val="en-US"/>
+        </w:rPr>
+      </w:pPr>
+      <w:r>
+        <w:t>Shannon, C. E. (1950)</w:t>
+      </w:r>
+      <w:r>
+        <w:t>.</w:t>
+      </w:r>
+      <w:r>
+        <w:t xml:space="preserve"> </w:t>
+      </w:r>
+      <w:r>
+        <w:rPr>
+          <w:lang w:val="en-US"/>
+        </w:rPr>
+        <w:t>Programming a Computer for Playing Chess</w:t>
+      </w:r>
+      <w:r>
+        <w:rPr>
+          <w:lang w:val="en-US"/>
+        </w:rPr>
+        <w:t xml:space="preserve">. </w:t>
       </w:r>
       <w:r>
         <w:rPr>
           <w:i/>
           <w:lang w:val="en-US"/>
         </w:rPr>
-        <w:t>Handbook - FIDE</w:t>
-      </w:r>
-      <w:r>
-        <w:rPr>
-          <w:i/>
+        <w:t>Philosophical Magazine</w:t>
+      </w:r>
+      <w:r>
+        <w:rPr>
+          <w:lang w:val="en-US"/>
+        </w:rPr>
+        <w:t>,</w:t>
+      </w:r>
+      <w:r>
+        <w:rPr>
+          <w:lang w:val="en-US"/>
+        </w:rPr>
+        <w:t xml:space="preserve"> 41(314)</w:t>
+      </w:r>
+      <w:r>
+        <w:rPr>
           <w:lang w:val="en-US"/>
         </w:rPr>
         <w:t>.</w:t>
-      </w:r>
-      <w:r>
-        <w:rPr>
-          <w:lang w:val="en-US"/>
-        </w:rPr>
-        <w:t xml:space="preserve"> </w:t>
-      </w:r>
-      <w:r>
-        <w:t>Tillgänglig på Internet: http://www.fide.</w:t>
-      </w:r>
-      <w:r>
-        <w:t>com/handbook?option=com_handboo</w:t>
-      </w:r>
-      <w:r>
-        <w:t>k</w:t>
-      </w:r>
-      <w:r>
-        <w:t xml:space="preserve"> [Hämtad </w:t>
-      </w:r>
-      <w:proofErr w:type="gramStart"/>
-      <w:r>
-        <w:t>Februari</w:t>
-      </w:r>
-      <w:proofErr w:type="gramEnd"/>
-      <w:r>
-        <w:t xml:space="preserve"> 8, 2015].</w:t>
       </w:r>
     </w:p>
     <w:p>
       <w:pPr>
         <w:pStyle w:val="Referens"/>
-        <w:ind w:left="0" w:firstLine="0"/>
-        <w:rPr>
-          <w:b/>
-          <w:lang w:val="en-US"/>
-        </w:rPr>
-      </w:pPr>
-      <w:r>
-        <w:rPr>
-          <w:b/>
-          <w:lang w:val="en-US"/>
-        </w:rPr>
-        <w:t>(</w:t>
-      </w:r>
-      <w:proofErr w:type="spellStart"/>
-      <w:r>
-        <w:rPr>
-          <w:b/>
-          <w:lang w:val="en-US"/>
-        </w:rPr>
-        <w:t>Exempel</w:t>
-      </w:r>
-      <w:proofErr w:type="spellEnd"/>
-      <w:r>
-        <w:rPr>
-          <w:b/>
+        <w:rPr>
+          <w:lang w:val="en-US"/>
+        </w:rPr>
+      </w:pPr>
+      <w:r>
+        <w:rPr>
+          <w:lang w:val="en-US"/>
+        </w:rPr>
+        <w:t>Spalazzi</w:t>
+      </w:r>
+      <w:r>
+        <w:rPr>
+          <w:lang w:val="en-US"/>
+        </w:rPr>
+        <w:t>, L</w:t>
+      </w:r>
+      <w:r>
+        <w:rPr>
+          <w:lang w:val="en-US"/>
+        </w:rPr>
+        <w:t>.</w:t>
+      </w:r>
+      <w:r>
+        <w:rPr>
+          <w:lang w:val="en-US"/>
+        </w:rPr>
+        <w:t xml:space="preserve"> (2001)</w:t>
+      </w:r>
+      <w:r>
+        <w:rPr>
+          <w:lang w:val="en-US"/>
+        </w:rPr>
+        <w:t>.</w:t>
+      </w:r>
+      <w:r>
+        <w:rPr>
           <w:lang w:val="en-US"/>
         </w:rPr>
         <w:t xml:space="preserve"> </w:t>
       </w:r>
-      <w:proofErr w:type="spellStart"/>
-      <w:r>
-        <w:rPr>
-          <w:b/>
-          <w:lang w:val="en-US"/>
-        </w:rPr>
-        <w:t>nedan</w:t>
-      </w:r>
-      <w:proofErr w:type="spellEnd"/>
-      <w:r>
-        <w:rPr>
-          <w:b/>
-          <w:lang w:val="en-US"/>
-        </w:rPr>
-        <w:t>.)</w:t>
+      <w:r>
+        <w:rPr>
+          <w:lang w:val="en-US"/>
+        </w:rPr>
+        <w:t>A Survey on Case-Based P</w:t>
+      </w:r>
+      <w:r>
+        <w:rPr>
+          <w:lang w:val="en-US"/>
+        </w:rPr>
+        <w:t xml:space="preserve">lanning. </w:t>
+      </w:r>
+      <w:r>
+        <w:rPr>
+          <w:i/>
+          <w:lang w:val="en-US"/>
+        </w:rPr>
+        <w:t>Artificial Intelligence Review</w:t>
+      </w:r>
+      <w:r>
+        <w:rPr>
+          <w:lang w:val="en-US"/>
+        </w:rPr>
+        <w:t xml:space="preserve">, 16(1), </w:t>
+      </w:r>
+      <w:r>
+        <w:rPr>
+          <w:lang w:val="en-US"/>
+        </w:rPr>
+        <w:t>s</w:t>
+      </w:r>
+      <w:r>
+        <w:rPr>
+          <w:lang w:val="en-US"/>
+        </w:rPr>
+        <w:t>s. 3–36</w:t>
+      </w:r>
+      <w:r>
+        <w:rPr>
+          <w:lang w:val="en-US"/>
+        </w:rPr>
+        <w:t>.</w:t>
       </w:r>
     </w:p>
     <w:p>
       <w:pPr>
         <w:pStyle w:val="Referens"/>
-      </w:pPr>
-      <w:r>
-        <w:rPr>
-          <w:lang w:val="en-US"/>
-        </w:rPr>
-        <w:t xml:space="preserve">Electronic Arts (2011) </w:t>
+        <w:rPr>
+          <w:lang w:val="en-US"/>
+        </w:rPr>
+      </w:pPr>
+      <w:r>
+        <w:rPr>
+          <w:lang w:val="en-US"/>
+        </w:rPr>
+        <w:t>The Wargus Team (2002)</w:t>
+      </w:r>
+      <w:r>
+        <w:rPr>
+          <w:lang w:val="en-US"/>
+        </w:rPr>
+        <w:t>.</w:t>
+      </w:r>
+      <w:r>
+        <w:rPr>
+          <w:lang w:val="en-US"/>
+        </w:rPr>
+        <w:t xml:space="preserve"> </w:t>
       </w:r>
       <w:r>
         <w:rPr>
           <w:i/>
-          <w:iCs/>
-          <w:lang w:val="en-US"/>
-        </w:rPr>
-        <w:t>Battlefield 3</w:t>
-      </w:r>
-      <w:r>
-        <w:rPr>
-          <w:lang w:val="en-US"/>
-        </w:rPr>
-        <w:t xml:space="preserve"> (Version: 1.0) [</w:t>
-      </w:r>
-      <w:proofErr w:type="spellStart"/>
-      <w:r>
-        <w:rPr>
-          <w:lang w:val="en-US"/>
-        </w:rPr>
-        <w:t>Datorprogram</w:t>
-      </w:r>
-      <w:proofErr w:type="spellEnd"/>
-      <w:r>
-        <w:rPr>
-          <w:lang w:val="en-US"/>
-        </w:rPr>
-        <w:t xml:space="preserve">]. </w:t>
-      </w:r>
-      <w:r>
-        <w:rPr>
-          <w:lang w:val="en-US"/>
-        </w:rPr>
-        <w:t xml:space="preserve">Electronic Arts. </w:t>
-      </w:r>
-      <w:proofErr w:type="spellStart"/>
-      <w:r>
-        <w:rPr>
-          <w:lang w:val="en-US"/>
-        </w:rPr>
-        <w:t>Tillgänglig</w:t>
-      </w:r>
-      <w:proofErr w:type="spellEnd"/>
-      <w:r>
-        <w:rPr>
+          <w:lang w:val="en-US"/>
+        </w:rPr>
+        <w:t>Wargus</w:t>
+      </w:r>
+      <w:r>
+        <w:rPr>
+          <w:i/>
           <w:lang w:val="en-US"/>
         </w:rPr>
         <w:t xml:space="preserve"> </w:t>
       </w:r>
-      <w:proofErr w:type="spellStart"/>
-      <w:r>
-        <w:rPr>
-          <w:lang w:val="en-US"/>
-        </w:rPr>
-        <w:t>på</w:t>
-      </w:r>
-      <w:proofErr w:type="spellEnd"/>
-      <w:r>
-        <w:rPr>
-          <w:lang w:val="en-US"/>
-        </w:rPr>
-        <w:t xml:space="preserve"> Internet: h</w:t>
-      </w:r>
-      <w:proofErr w:type="spellStart"/>
-      <w:r>
-        <w:t>ttp</w:t>
-      </w:r>
-      <w:proofErr w:type="spellEnd"/>
-      <w:r>
-        <w:t>://www.battle</w:t>
-      </w:r>
-      <w:r>
-        <w:t>field.com/battlefield3.</w:t>
+      <w:r>
+        <w:rPr>
+          <w:lang w:val="en-US"/>
+        </w:rPr>
+        <w:t>(Version: 2.2.7)</w:t>
+      </w:r>
+      <w:r>
+        <w:rPr>
+          <w:lang w:val="en-US"/>
+        </w:rPr>
+        <w:t xml:space="preserve"> </w:t>
+      </w:r>
+      <w:r>
+        <w:rPr>
+          <w:lang w:val="en-US"/>
+        </w:rPr>
+        <w:t xml:space="preserve">[Datorprogram]. </w:t>
+      </w:r>
+      <w:r>
+        <w:rPr>
+          <w:lang w:val="en-US"/>
+        </w:rPr>
+        <w:t>The Wargus Team. http://wargus.sourceforge.net/index.shtml</w:t>
       </w:r>
     </w:p>
     <w:p>
       <w:pPr>
         <w:pStyle w:val="Referens"/>
-      </w:pPr>
-      <w:proofErr w:type="spellStart"/>
-      <w:r>
-        <w:rPr>
-          <w:lang w:val="en-US"/>
-        </w:rPr>
-        <w:t>Ernefeldt</w:t>
-      </w:r>
-      <w:proofErr w:type="spellEnd"/>
-      <w:r>
-        <w:rPr>
-          <w:lang w:val="en-US"/>
-        </w:rPr>
-        <w:t xml:space="preserve">, E. (2008) </w:t>
-      </w:r>
-      <w:proofErr w:type="spellStart"/>
+        <w:rPr>
+          <w:lang w:val="en-US"/>
+        </w:rPr>
+      </w:pPr>
+      <w:r>
+        <w:rPr>
+          <w:lang w:val="en-US"/>
+        </w:rPr>
+        <w:t>World Chess Federation (2012)</w:t>
+      </w:r>
+      <w:r>
+        <w:rPr>
+          <w:lang w:val="en-US"/>
+        </w:rPr>
+        <w:t>.</w:t>
+      </w:r>
+      <w:r>
+        <w:rPr>
+          <w:lang w:val="en-US"/>
+        </w:rPr>
+        <w:t xml:space="preserve"> </w:t>
+      </w:r>
       <w:r>
         <w:rPr>
           <w:i/>
-          <w:iCs/>
-          <w:lang w:val="en-US"/>
-        </w:rPr>
-        <w:t>Phun</w:t>
-      </w:r>
-      <w:proofErr w:type="spellEnd"/>
+          <w:lang w:val="en-US"/>
+        </w:rPr>
+        <w:t>FIDE Rating Regulations Effective F</w:t>
+      </w:r>
       <w:r>
         <w:rPr>
           <w:i/>
-          <w:iCs/>
-          <w:lang w:val="en-US"/>
-        </w:rPr>
-        <w:t xml:space="preserve"> - a 2D physics playground - GameDev.net</w:t>
-      </w:r>
-      <w:r>
-        <w:rPr>
-          <w:lang w:val="en-US"/>
-        </w:rPr>
-        <w:t xml:space="preserve">. 13 February 2008. </w:t>
-      </w:r>
-      <w:proofErr w:type="spellStart"/>
-      <w:r>
-        <w:t>Phun</w:t>
-      </w:r>
-      <w:proofErr w:type="spellEnd"/>
-      <w:r>
-        <w:t xml:space="preserve"> -a 2D </w:t>
-      </w:r>
-      <w:proofErr w:type="spellStart"/>
-      <w:r>
-        <w:t>physics</w:t>
-      </w:r>
-      <w:proofErr w:type="spellEnd"/>
-      <w:r>
+          <w:lang w:val="en-US"/>
+        </w:rPr>
+        <w:t>rom 1 July 2014</w:t>
+      </w:r>
+      <w:r>
+        <w:rPr>
+          <w:i/>
+          <w:lang w:val="en-US"/>
+        </w:rPr>
+        <w:t>.</w:t>
+      </w:r>
+      <w:r>
+        <w:rPr>
+          <w:lang w:val="en-US"/>
+        </w:rPr>
         <w:t xml:space="preserve"> </w:t>
       </w:r>
-      <w:proofErr w:type="spellStart"/>
-      <w:r>
-        <w:t>playground</w:t>
-      </w:r>
-      <w:proofErr w:type="spellEnd"/>
-      <w:r>
-        <w:t xml:space="preserve">. Tillgänglig på Internet: http://www.gamedev.net/topic/482775-phun---a-2d-physics-playground/ [Hämtad </w:t>
-      </w:r>
-      <w:proofErr w:type="gramStart"/>
-      <w:r>
-        <w:t>December</w:t>
-      </w:r>
-      <w:proofErr w:type="gramEnd"/>
-      <w:r>
-        <w:t xml:space="preserve"> 13, 2011].</w:t>
+      <w:r>
+        <w:rPr>
+          <w:lang w:val="en-US"/>
+        </w:rPr>
+        <w:t>http://www.fide.com/fide/handbook.html?id=172&amp;view=article</w:t>
+      </w:r>
+      <w:r>
+        <w:rPr>
+          <w:lang w:val="en-US"/>
+        </w:rPr>
+        <w:t xml:space="preserve"> [2015-02-09]</w:t>
       </w:r>
     </w:p>
     <w:p>
@@ -5821,292 +5851,6 @@
         <w:rPr>
           <w:lang w:val="en-US"/>
         </w:rPr>
-      </w:pPr>
-      <w:proofErr w:type="spellStart"/>
-      <w:r>
-        <w:rPr>
-          <w:lang w:val="en-US"/>
-        </w:rPr>
-        <w:t>Lundell</w:t>
-      </w:r>
-      <w:proofErr w:type="spellEnd"/>
-      <w:r>
-        <w:rPr>
-          <w:lang w:val="en-US"/>
-        </w:rPr>
-        <w:t xml:space="preserve">, B., Lings, B. &amp; </w:t>
-      </w:r>
-      <w:proofErr w:type="spellStart"/>
-      <w:r>
-        <w:rPr>
-          <w:lang w:val="en-US"/>
-        </w:rPr>
-        <w:t>Syberfeldt</w:t>
-      </w:r>
-      <w:proofErr w:type="spellEnd"/>
-      <w:r>
-        <w:rPr>
-          <w:lang w:val="en-US"/>
-        </w:rPr>
-        <w:t xml:space="preserve">, A. (2011) </w:t>
-      </w:r>
-      <w:r>
-        <w:rPr>
-          <w:iCs/>
-          <w:lang w:val="en-US"/>
-        </w:rPr>
-        <w:t>Practitioner perceptions of Open Source software in the embedded systems area</w:t>
-      </w:r>
-      <w:r>
-        <w:rPr>
-          <w:lang w:val="en-US"/>
-        </w:rPr>
-        <w:t xml:space="preserve">. </w:t>
-      </w:r>
-      <w:r>
-        <w:rPr>
-          <w:i/>
-          <w:lang w:val="en-US"/>
-        </w:rPr>
-        <w:t>Journal of Systems and Software</w:t>
-      </w:r>
-      <w:r>
-        <w:rPr>
-          <w:lang w:val="en-US"/>
-        </w:rPr>
-        <w:t>. 84 (9), s. 1540–1549.</w:t>
-      </w:r>
-    </w:p>
-    <w:p>
-      <w:pPr>
-        <w:pStyle w:val="Referens"/>
-        <w:rPr>
-          <w:lang w:val="en-US"/>
-        </w:rPr>
-      </w:pPr>
-      <w:r>
-        <w:rPr>
-          <w:lang w:val="en-US"/>
-        </w:rPr>
-        <w:t xml:space="preserve">Roberts, D.L., </w:t>
-      </w:r>
-      <w:proofErr w:type="spellStart"/>
-      <w:r>
-        <w:rPr>
-          <w:lang w:val="en-US"/>
-        </w:rPr>
-        <w:t>Furst</w:t>
-      </w:r>
-      <w:proofErr w:type="spellEnd"/>
-      <w:r>
-        <w:rPr>
-          <w:lang w:val="en-US"/>
-        </w:rPr>
-        <w:t xml:space="preserve">, M.L., Dorn, B. &amp; Isbell, C.L. (2009) </w:t>
-      </w:r>
-      <w:r>
-        <w:rPr>
-          <w:iCs/>
-          <w:lang w:val="en-US"/>
-        </w:rPr>
-        <w:t>Using influence and persuasion to shape player experiences</w:t>
-      </w:r>
-      <w:r>
-        <w:rPr>
-          <w:lang w:val="en-US"/>
-        </w:rPr>
-        <w:t xml:space="preserve">. </w:t>
-      </w:r>
-      <w:r>
-        <w:rPr>
-          <w:i/>
-          <w:lang w:val="en-US"/>
-        </w:rPr>
-        <w:t>Proceedings of the 2009 ACM SIGGRAPH Symposium on Video Games. Sandbox ’09. New York</w:t>
-      </w:r>
-      <w:r>
-        <w:rPr>
-          <w:lang w:val="en-US"/>
-        </w:rPr>
-        <w:t xml:space="preserve">, NY, USA, ACM. </w:t>
-      </w:r>
-      <w:proofErr w:type="gramStart"/>
-      <w:r>
-        <w:rPr>
-          <w:lang w:val="en-US"/>
-        </w:rPr>
-        <w:t>s. 23</w:t>
-      </w:r>
-      <w:proofErr w:type="gramEnd"/>
-      <w:r>
-        <w:rPr>
-          <w:lang w:val="en-US"/>
-        </w:rPr>
-        <w:t>–30.</w:t>
-      </w:r>
-    </w:p>
-    <w:p>
-      <w:pPr>
-        <w:pStyle w:val="Referens"/>
-      </w:pPr>
-      <w:proofErr w:type="spellStart"/>
-      <w:r>
-        <w:rPr>
-          <w:lang w:val="en-US"/>
-        </w:rPr>
-        <w:t>Salen</w:t>
-      </w:r>
-      <w:proofErr w:type="spellEnd"/>
-      <w:r>
-        <w:rPr>
-          <w:lang w:val="en-US"/>
-        </w:rPr>
-        <w:t xml:space="preserve">, K. &amp; Zimmerman, E. (red.) (2005) </w:t>
-      </w:r>
-      <w:proofErr w:type="gramStart"/>
-      <w:r>
-        <w:rPr>
-          <w:i/>
-          <w:iCs/>
-          <w:lang w:val="en-US"/>
-        </w:rPr>
-        <w:t>The</w:t>
-      </w:r>
-      <w:proofErr w:type="gramEnd"/>
-      <w:r>
-        <w:rPr>
-          <w:i/>
-          <w:iCs/>
-          <w:lang w:val="en-US"/>
-        </w:rPr>
-        <w:t xml:space="preserve"> game design reader: a Rules of play anthology</w:t>
-      </w:r>
-      <w:r>
-        <w:rPr>
-          <w:lang w:val="en-US"/>
-        </w:rPr>
-        <w:t xml:space="preserve">. </w:t>
-      </w:r>
-      <w:r>
-        <w:t xml:space="preserve">Cambridge, MA: </w:t>
-      </w:r>
-      <w:r>
-        <w:t>MIT Press.</w:t>
-      </w:r>
-    </w:p>
-    <w:p>
-      <w:pPr>
-        <w:pStyle w:val="Referens"/>
-      </w:pPr>
-    </w:p>
-    <w:p/>
-    <w:p>
-      <w:r>
-        <w:t xml:space="preserve">[Kontrollera </w:t>
-      </w:r>
-      <w:bookmarkStart w:id="39" w:name="OLE_LINK1"/>
-      <w:bookmarkStart w:id="40" w:name="OLE_LINK2"/>
-      <w:r>
-        <w:t xml:space="preserve">noga med sökfunktionen </w:t>
-      </w:r>
-      <w:bookmarkEnd w:id="39"/>
-      <w:bookmarkEnd w:id="40"/>
-      <w:r>
-        <w:t xml:space="preserve">att alla referenser som anges i referenslistan faktiskt finns i brödtexten. Kontrollera på samma sätt med sökfunktionen att alla referenser i brödtexten finns i referenslistan. Var noga med att samtliga referenser formateras enligt </w:t>
-      </w:r>
-      <w:r>
-        <w:t>H</w:t>
-      </w:r>
-      <w:r>
-        <w:t>arvard.</w:t>
-      </w:r>
-      <w:r>
-        <w:t xml:space="preserve"> </w:t>
-      </w:r>
-      <w:r>
-        <w:t xml:space="preserve">Ovan finns exempel på ett antal referenser som följer skolans format på referenslistor enligt Martin G Eriksson (se kursens </w:t>
-      </w:r>
-      <w:proofErr w:type="spellStart"/>
-      <w:r>
-        <w:t>filsamling</w:t>
-      </w:r>
-      <w:proofErr w:type="spellEnd"/>
-      <w:r>
-        <w:t>).</w:t>
-      </w:r>
-    </w:p>
-    <w:p>
-      <w:r>
-        <w:t>Referenserna ovan är av typen: datorprogram, webbsida, journalartikel, konferensartikel samt bok.</w:t>
-      </w:r>
-    </w:p>
-    <w:p>
-      <w:r>
-        <w:t xml:space="preserve">Datorspel </w:t>
-      </w:r>
-      <w:r>
-        <w:t xml:space="preserve">ska </w:t>
-      </w:r>
-      <w:r>
-        <w:t>refereras till som datorprogram även om de spelas på spelkonsol. I automatiserade referenshanteringssystem så används oftast versionsnumret för att skilja på böcker och datorprogram. Spelen bör därför ha ett versionsnummer, speciellt om spelen finns i flera olika versioner.</w:t>
-      </w:r>
-    </w:p>
-    <w:p>
-      <w:r>
-        <w:t xml:space="preserve">Referenslistan ska vara uppställd i bokstavsordning, med utgångspunkt från författarens/redaktörens efternamn. Referenserna ska utgöras av en enhetlig uppställning och </w:t>
-      </w:r>
-      <w:r>
-        <w:rPr>
-          <w:i/>
-        </w:rPr>
-        <w:t>inte</w:t>
-      </w:r>
-      <w:r>
-        <w:t xml:space="preserve"> delas in i sektioner beroende på typ, webbsidor, böcker och artiklar av olika slag.</w:t>
-      </w:r>
-    </w:p>
-    <w:p>
-      <w:r>
-        <w:t xml:space="preserve">Notera att det bara är referenser som </w:t>
-      </w:r>
-      <w:r>
-        <w:rPr>
-          <w:i/>
-        </w:rPr>
-        <w:t>endast</w:t>
-      </w:r>
-      <w:r>
-        <w:t xml:space="preserve"> finns på internet som </w:t>
-      </w:r>
-      <w:r>
-        <w:t xml:space="preserve">ska </w:t>
-      </w:r>
-      <w:r>
-        <w:t xml:space="preserve">vara listade som Tillgänglig på internet. Alltså </w:t>
-      </w:r>
-      <w:r>
-        <w:t xml:space="preserve">ska </w:t>
-      </w:r>
-      <w:r>
-        <w:t xml:space="preserve">referenserna inte ha ”Tillgänglig på internet” om referensen finns i tryckt form. </w:t>
-      </w:r>
-      <w:proofErr w:type="gramStart"/>
-      <w:r>
-        <w:t>URL:er</w:t>
-      </w:r>
-      <w:proofErr w:type="gramEnd"/>
-      <w:r>
-        <w:t xml:space="preserve"> </w:t>
-      </w:r>
-      <w:r>
-        <w:t xml:space="preserve">ska </w:t>
-      </w:r>
-      <w:r>
-        <w:t>inte vara understrukna eller blå.]</w:t>
-      </w:r>
-    </w:p>
-    <w:p>
-      <w:pPr>
         <w:sectPr>
           <w:footerReference w:type="default" r:id="rId16"/>
           <w:pgSz w:w="11900" w:h="16840"/>
@@ -6116,6 +5860,38 @@
           <w:docGrid w:linePitch="360"/>
         </w:sectPr>
       </w:pPr>
+      <w:r>
+        <w:rPr>
+          <w:lang w:val="en-US"/>
+        </w:rPr>
+        <w:t xml:space="preserve">World Chess Federation (u. å.). </w:t>
+      </w:r>
+      <w:r>
+        <w:rPr>
+          <w:i/>
+          <w:lang w:val="en-US"/>
+        </w:rPr>
+        <w:t>Laws of Chess: For competitions Starting On or After 1 July 2014</w:t>
+      </w:r>
+      <w:r>
+        <w:rPr>
+          <w:i/>
+          <w:lang w:val="en-US"/>
+        </w:rPr>
+        <w:t xml:space="preserve">. </w:t>
+      </w:r>
+      <w:r>
+        <w:rPr>
+          <w:lang w:val="en-US"/>
+        </w:rPr>
+        <w:t>http://www.fide.com/fide/handbook.html?id=171&amp;view=article</w:t>
+      </w:r>
+      <w:r>
+        <w:rPr>
+          <w:lang w:val="en-US"/>
+        </w:rPr>
+        <w:t xml:space="preserve"> [2015-02-09]</w:t>
+      </w:r>
     </w:p>
     <w:p>
       <w:pPr>
@@ -6125,63 +5901,10 @@
         <w:lastRenderedPageBreak/>
         <w:t>Designdokument etc.</w:t>
       </w:r>
+      <w:r>
+        <w:t xml:space="preserve"> </w:t>
+      </w:r>
     </w:p>
-    <w:p>
-      <w:r>
-        <w:t xml:space="preserve">[Appendix </w:t>
-      </w:r>
-      <w:r>
-        <w:t xml:space="preserve">ska </w:t>
-      </w:r>
-      <w:r>
-        <w:t xml:space="preserve">fungera som referenslistan - </w:t>
-      </w:r>
-      <w:proofErr w:type="gramStart"/>
-      <w:r>
-        <w:t>dvs</w:t>
-      </w:r>
-      <w:proofErr w:type="gramEnd"/>
-      <w:r>
-        <w:t xml:space="preserve"> det </w:t>
-      </w:r>
-      <w:r>
-        <w:t xml:space="preserve">ska </w:t>
-      </w:r>
-      <w:r>
-        <w:t xml:space="preserve">finnas referenser till den från texten. Appendix </w:t>
-      </w:r>
-      <w:r>
-        <w:t xml:space="preserve">ska </w:t>
-      </w:r>
-      <w:r>
-        <w:t xml:space="preserve">inte vara numrerade utan </w:t>
-      </w:r>
-      <w:r>
-        <w:t xml:space="preserve">ska </w:t>
-      </w:r>
-      <w:r>
-        <w:t xml:space="preserve">namnges med: Appendix A, Appendix B osv. De </w:t>
-      </w:r>
-      <w:r>
-        <w:t xml:space="preserve">ska </w:t>
-      </w:r>
-      <w:r>
-        <w:t xml:space="preserve">vara sidnumrerade (I, II, III ...) men de </w:t>
-      </w:r>
-      <w:r>
-        <w:t xml:space="preserve">ska </w:t>
-      </w:r>
-      <w:r>
-        <w:t xml:space="preserve">inte finnas med i innehållsförteckningen. Varje nytt appendix </w:t>
-      </w:r>
-      <w:r>
-        <w:t xml:space="preserve">ska </w:t>
-      </w:r>
-      <w:r>
-        <w:t>börja på toppen av sidan.]</w:t>
-      </w:r>
-    </w:p>
-    <w:p/>
     <w:sectPr>
       <w:footerReference w:type="default" r:id="rId17"/>
       <w:pgSz w:w="11900" w:h="16840"/>
@@ -6290,7 +6013,7 @@
         <w:rStyle w:val="Sidnummer"/>
         <w:noProof/>
       </w:rPr>
-      <w:t>8</w:t>
+      <w:t>3</w:t>
     </w:r>
     <w:r>
       <w:rPr>
@@ -8185,6 +7908,7 @@
   <w:style w:type="character" w:default="1" w:styleId="Standardstycketeckensnitt">
     <w:name w:val="Default Paragraph Font"/>
     <w:uiPriority w:val="1"/>
+    <w:semiHidden/>
     <w:unhideWhenUsed/>
   </w:style>
   <w:style w:type="table" w:default="1" w:styleId="Normaltabell">
@@ -9441,7 +9165,7 @@
 </file>
 
 <file path=customXml/itemProps1.xml><?xml version="1.0" encoding="utf-8"?>
-<ds:datastoreItem xmlns:ds="http://schemas.openxmlformats.org/officeDocument/2006/customXml" ds:itemID="{29ACFF22-5C1F-4589-AEB9-6ED859FA9BD8}">
+<ds:datastoreItem xmlns:ds="http://schemas.openxmlformats.org/officeDocument/2006/customXml" ds:itemID="{EEA7C07F-FC19-472A-9AB8-0E81D3FC41B7}">
   <ds:schemaRefs>
     <ds:schemaRef ds:uri="http://schemas.openxmlformats.org/officeDocument/2006/bibliography"/>
   </ds:schemaRefs>

</xml_diff>

<commit_message>
Fixed introduction and background especially "previous works". Added first draft of new section for chess engines in background.
</commit_message>
<xml_diff>
--- a/Part1/Kladd till Peter.docx
+++ b/Part1/Kladd till Peter.docx
@@ -118,7 +118,7 @@
                         <a:effectLst/>
                         <a:extLst>
                           <a:ext uri="{C572A759-6A51-4108-AA02-DFA0A04FC94B}">
-                            <ma14:wrappingTextBoxFlag xmlns:ma14="http://schemas.microsoft.com/office/mac/drawingml/2011/main" xmlns:w="http://schemas.openxmlformats.org/wordprocessingml/2006/main" xmlns:w10="urn:schemas-microsoft-com:office:word" xmlns:v="urn:schemas-microsoft-com:vml" xmlns:o="urn:schemas-microsoft-com:office:office" xmlns:mv="urn:schemas-microsoft-com:mac:vml" xmlns:mo="http://schemas.microsoft.com/office/mac/office/2008/main" xmlns=""/>
+                            <ma14:wrappingTextBoxFlag xmlns="" xmlns:mo="http://schemas.microsoft.com/office/mac/office/2008/main" xmlns:mv="urn:schemas-microsoft-com:mac:vml" xmlns:o="urn:schemas-microsoft-com:office:office" xmlns:v="urn:schemas-microsoft-com:vml" xmlns:w10="urn:schemas-microsoft-com:office:word" xmlns:w="http://schemas.openxmlformats.org/wordprocessingml/2006/main" xmlns:ma14="http://schemas.microsoft.com/office/mac/drawingml/2011/main"/>
                           </a:ext>
                         </a:extLst>
                       </wps:spPr>
@@ -553,7 +553,7 @@
                         <a:effectLst/>
                         <a:extLst>
                           <a:ext uri="{C572A759-6A51-4108-AA02-DFA0A04FC94B}">
-                            <ma14:wrappingTextBoxFlag xmlns:ma14="http://schemas.microsoft.com/office/mac/drawingml/2011/main" xmlns:w="http://schemas.openxmlformats.org/wordprocessingml/2006/main" xmlns:w10="urn:schemas-microsoft-com:office:word" xmlns:v="urn:schemas-microsoft-com:vml" xmlns:o="urn:schemas-microsoft-com:office:office" xmlns:mv="urn:schemas-microsoft-com:mac:vml" xmlns:mo="http://schemas.microsoft.com/office/mac/office/2008/main" xmlns=""/>
+                            <ma14:wrappingTextBoxFlag xmlns="" xmlns:mo="http://schemas.microsoft.com/office/mac/office/2008/main" xmlns:mv="urn:schemas-microsoft-com:mac:vml" xmlns:o="urn:schemas-microsoft-com:office:office" xmlns:v="urn:schemas-microsoft-com:vml" xmlns:w10="urn:schemas-microsoft-com:office:word" xmlns:w="http://schemas.openxmlformats.org/wordprocessingml/2006/main" xmlns:ma14="http://schemas.microsoft.com/office/mac/drawingml/2011/main"/>
                           </a:ext>
                         </a:extLst>
                       </wps:spPr>
@@ -686,7 +686,7 @@
             </w:rPr>
             <w:fldChar w:fldCharType="separate"/>
           </w:r>
-          <w:hyperlink w:anchor="_Toc411501140" w:history="1">
+          <w:hyperlink w:anchor="_Toc411606226" w:history="1">
             <w:r>
               <w:rPr>
                 <w:rStyle w:val="Hyperlnk"/>
@@ -732,7 +732,7 @@
                 <w:noProof/>
                 <w:webHidden/>
               </w:rPr>
-              <w:instrText xml:space="preserve"> PAGEREF _Toc411501140 \h </w:instrText>
+              <w:instrText xml:space="preserve"> PAGEREF _Toc411606226 \h </w:instrText>
             </w:r>
             <w:r>
               <w:rPr>
@@ -780,7 +780,7 @@
               <w:lang w:eastAsia="sv-SE"/>
             </w:rPr>
           </w:pPr>
-          <w:hyperlink w:anchor="_Toc411501141" w:history="1">
+          <w:hyperlink w:anchor="_Toc411606227" w:history="1">
             <w:r>
               <w:rPr>
                 <w:rStyle w:val="Hyperlnk"/>
@@ -826,7 +826,7 @@
                 <w:noProof/>
                 <w:webHidden/>
               </w:rPr>
-              <w:instrText xml:space="preserve"> PAGEREF _Toc411501141 \h </w:instrText>
+              <w:instrText xml:space="preserve"> PAGEREF _Toc411606227 \h </w:instrText>
             </w:r>
             <w:r>
               <w:rPr>
@@ -871,12 +871,11 @@
               <w:lang w:eastAsia="sv-SE"/>
             </w:rPr>
           </w:pPr>
-          <w:hyperlink w:anchor="_Toc411501142" w:history="1">
+          <w:hyperlink w:anchor="_Toc411606228" w:history="1">
             <w:r>
               <w:rPr>
                 <w:rStyle w:val="Hyperlnk"/>
                 <w:noProof/>
-                <w:lang w:val="en-US"/>
               </w:rPr>
               <w:t>2.1</w:t>
             </w:r>
@@ -893,7 +892,6 @@
               <w:rPr>
                 <w:rStyle w:val="Hyperlnk"/>
                 <w:noProof/>
-                <w:lang w:val="en-US"/>
               </w:rPr>
               <w:t>Case-based Reasoning</w:t>
             </w:r>
@@ -916,7 +914,7 @@
                 <w:noProof/>
                 <w:webHidden/>
               </w:rPr>
-              <w:instrText xml:space="preserve"> PAGEREF _Toc411501142 \h </w:instrText>
+              <w:instrText xml:space="preserve"> PAGEREF _Toc411606228 \h </w:instrText>
             </w:r>
             <w:r>
               <w:rPr>
@@ -961,7 +959,7 @@
               <w:lang w:eastAsia="sv-SE"/>
             </w:rPr>
           </w:pPr>
-          <w:hyperlink w:anchor="_Toc411501143" w:history="1">
+          <w:hyperlink w:anchor="_Toc411606229" w:history="1">
             <w:r>
               <w:rPr>
                 <w:rStyle w:val="Hyperlnk"/>
@@ -1004,7 +1002,7 @@
                 <w:noProof/>
                 <w:webHidden/>
               </w:rPr>
-              <w:instrText xml:space="preserve"> PAGEREF _Toc411501143 \h </w:instrText>
+              <w:instrText xml:space="preserve"> PAGEREF _Toc411606229 \h </w:instrText>
             </w:r>
             <w:r>
               <w:rPr>
@@ -1024,7 +1022,7 @@
                 <w:noProof/>
                 <w:webHidden/>
               </w:rPr>
-              <w:t>2</w:t>
+              <w:t>3</w:t>
             </w:r>
             <w:r>
               <w:rPr>
@@ -1049,7 +1047,7 @@
               <w:lang w:eastAsia="sv-SE"/>
             </w:rPr>
           </w:pPr>
-          <w:hyperlink w:anchor="_Toc411501144" w:history="1">
+          <w:hyperlink w:anchor="_Toc411606230" w:history="1">
             <w:r>
               <w:rPr>
                 <w:rStyle w:val="Hyperlnk"/>
@@ -1092,7 +1090,7 @@
                 <w:noProof/>
                 <w:webHidden/>
               </w:rPr>
-              <w:instrText xml:space="preserve"> PAGEREF _Toc411501144 \h </w:instrText>
+              <w:instrText xml:space="preserve"> PAGEREF _Toc411606230 \h </w:instrText>
             </w:r>
             <w:r>
               <w:rPr>
@@ -1112,7 +1110,7 @@
                 <w:noProof/>
                 <w:webHidden/>
               </w:rPr>
-              <w:t>2</w:t>
+              <w:t>3</w:t>
             </w:r>
             <w:r>
               <w:rPr>
@@ -1137,7 +1135,7 @@
               <w:lang w:eastAsia="sv-SE"/>
             </w:rPr>
           </w:pPr>
-          <w:hyperlink w:anchor="_Toc411501145" w:history="1">
+          <w:hyperlink w:anchor="_Toc411606231" w:history="1">
             <w:r>
               <w:rPr>
                 <w:rStyle w:val="Hyperlnk"/>
@@ -1159,7 +1157,7 @@
                 <w:rStyle w:val="Hyperlnk"/>
                 <w:noProof/>
               </w:rPr>
-              <w:t>Elo-rating</w:t>
+              <w:t>Elo-rankning</w:t>
             </w:r>
             <w:r>
               <w:rPr>
@@ -1180,7 +1178,7 @@
                 <w:noProof/>
                 <w:webHidden/>
               </w:rPr>
-              <w:instrText xml:space="preserve"> PAGEREF _Toc411501145 \h </w:instrText>
+              <w:instrText xml:space="preserve"> PAGEREF _Toc411606231 \h </w:instrText>
             </w:r>
             <w:r>
               <w:rPr>
@@ -1200,7 +1198,7 @@
                 <w:noProof/>
                 <w:webHidden/>
               </w:rPr>
-              <w:t>6</w:t>
+              <w:t>5</w:t>
             </w:r>
             <w:r>
               <w:rPr>
@@ -1225,7 +1223,7 @@
               <w:lang w:eastAsia="sv-SE"/>
             </w:rPr>
           </w:pPr>
-          <w:hyperlink w:anchor="_Toc411501146" w:history="1">
+          <w:hyperlink w:anchor="_Toc411606232" w:history="1">
             <w:r>
               <w:rPr>
                 <w:rStyle w:val="Hyperlnk"/>
@@ -1268,7 +1266,95 @@
                 <w:noProof/>
                 <w:webHidden/>
               </w:rPr>
-              <w:instrText xml:space="preserve"> PAGEREF _Toc411501146 \h </w:instrText>
+              <w:instrText xml:space="preserve"> PAGEREF _Toc411606232 \h </w:instrText>
+            </w:r>
+            <w:r>
+              <w:rPr>
+                <w:noProof/>
+                <w:webHidden/>
+              </w:rPr>
+            </w:r>
+            <w:r>
+              <w:rPr>
+                <w:noProof/>
+                <w:webHidden/>
+              </w:rPr>
+              <w:fldChar w:fldCharType="separate"/>
+            </w:r>
+            <w:r>
+              <w:rPr>
+                <w:noProof/>
+                <w:webHidden/>
+              </w:rPr>
+              <w:t>5</w:t>
+            </w:r>
+            <w:r>
+              <w:rPr>
+                <w:noProof/>
+                <w:webHidden/>
+              </w:rPr>
+              <w:fldChar w:fldCharType="end"/>
+            </w:r>
+          </w:hyperlink>
+        </w:p>
+        <w:p>
+          <w:pPr>
+            <w:pStyle w:val="Innehll3"/>
+            <w:tabs>
+              <w:tab w:val="left" w:pos="1320"/>
+              <w:tab w:val="right" w:leader="dot" w:pos="9010"/>
+            </w:tabs>
+            <w:rPr>
+              <w:rFonts w:asciiTheme="minorHAnsi" w:eastAsiaTheme="minorEastAsia" w:hAnsiTheme="minorHAnsi" w:cstheme="minorBidi"/>
+              <w:noProof/>
+              <w:sz w:val="22"/>
+              <w:lang w:eastAsia="sv-SE"/>
+            </w:rPr>
+          </w:pPr>
+          <w:hyperlink w:anchor="_Toc411606233" w:history="1">
+            <w:r>
+              <w:rPr>
+                <w:rStyle w:val="Hyperlnk"/>
+                <w:noProof/>
+              </w:rPr>
+              <w:t>2.2.4</w:t>
+            </w:r>
+            <w:r>
+              <w:rPr>
+                <w:rFonts w:asciiTheme="minorHAnsi" w:eastAsiaTheme="minorEastAsia" w:hAnsiTheme="minorHAnsi" w:cstheme="minorBidi"/>
+                <w:noProof/>
+                <w:sz w:val="22"/>
+                <w:lang w:eastAsia="sv-SE"/>
+              </w:rPr>
+              <w:tab/>
+            </w:r>
+            <w:r>
+              <w:rPr>
+                <w:rStyle w:val="Hyperlnk"/>
+                <w:noProof/>
+              </w:rPr>
+              <w:t>Dagens schackdatorspel</w:t>
+            </w:r>
+            <w:r>
+              <w:rPr>
+                <w:noProof/>
+                <w:webHidden/>
+              </w:rPr>
+              <w:tab/>
+            </w:r>
+            <w:r>
+              <w:rPr>
+                <w:noProof/>
+                <w:webHidden/>
+              </w:rPr>
+              <w:fldChar w:fldCharType="begin"/>
+            </w:r>
+            <w:r>
+              <w:rPr>
+                <w:noProof/>
+                <w:webHidden/>
+              </w:rPr>
+              <w:instrText xml:space="preserve"> PAGEREF _Toc411606233 \h </w:instrText>
             </w:r>
             <w:r>
               <w:rPr>
@@ -1316,7 +1402,7 @@
               <w:lang w:eastAsia="sv-SE"/>
             </w:rPr>
           </w:pPr>
-          <w:hyperlink w:anchor="_Toc411501147" w:history="1">
+          <w:hyperlink w:anchor="_Toc411606234" w:history="1">
             <w:r>
               <w:rPr>
                 <w:rStyle w:val="Hyperlnk"/>
@@ -1362,7 +1448,7 @@
                 <w:noProof/>
                 <w:webHidden/>
               </w:rPr>
-              <w:instrText xml:space="preserve"> PAGEREF _Toc411501147 \h </w:instrText>
+              <w:instrText xml:space="preserve"> PAGEREF _Toc411606234 \h </w:instrText>
             </w:r>
             <w:r>
               <w:rPr>
@@ -1382,7 +1468,7 @@
                 <w:noProof/>
                 <w:webHidden/>
               </w:rPr>
-              <w:t>8</w:t>
+              <w:t>7</w:t>
             </w:r>
             <w:r>
               <w:rPr>
@@ -1407,7 +1493,7 @@
               <w:lang w:eastAsia="sv-SE"/>
             </w:rPr>
           </w:pPr>
-          <w:hyperlink w:anchor="_Toc411501148" w:history="1">
+          <w:hyperlink w:anchor="_Toc411606235" w:history="1">
             <w:r>
               <w:rPr>
                 <w:rStyle w:val="Hyperlnk"/>
@@ -1450,7 +1536,7 @@
                 <w:noProof/>
                 <w:webHidden/>
               </w:rPr>
-              <w:instrText xml:space="preserve"> PAGEREF _Toc411501148 \h </w:instrText>
+              <w:instrText xml:space="preserve"> PAGEREF _Toc411606235 \h </w:instrText>
             </w:r>
             <w:r>
               <w:rPr>
@@ -1470,7 +1556,7 @@
                 <w:noProof/>
                 <w:webHidden/>
               </w:rPr>
-              <w:t>8</w:t>
+              <w:t>7</w:t>
             </w:r>
             <w:r>
               <w:rPr>
@@ -1495,7 +1581,7 @@
               <w:lang w:eastAsia="sv-SE"/>
             </w:rPr>
           </w:pPr>
-          <w:hyperlink w:anchor="_Toc411501149" w:history="1">
+          <w:hyperlink w:anchor="_Toc411606236" w:history="1">
             <w:r>
               <w:rPr>
                 <w:rStyle w:val="Hyperlnk"/>
@@ -1538,7 +1624,7 @@
                 <w:noProof/>
                 <w:webHidden/>
               </w:rPr>
-              <w:instrText xml:space="preserve"> PAGEREF _Toc411501149 \h </w:instrText>
+              <w:instrText xml:space="preserve"> PAGEREF _Toc411606236 \h </w:instrText>
             </w:r>
             <w:r>
               <w:rPr>
@@ -1558,465 +1644,7 @@
                 <w:noProof/>
                 <w:webHidden/>
               </w:rPr>
-              <w:t>8</w:t>
-            </w:r>
-            <w:r>
-              <w:rPr>
-                <w:noProof/>
-                <w:webHidden/>
-              </w:rPr>
-              <w:fldChar w:fldCharType="end"/>
-            </w:r>
-          </w:hyperlink>
-        </w:p>
-        <w:p>
-          <w:pPr>
-            <w:pStyle w:val="Innehll3"/>
-            <w:tabs>
-              <w:tab w:val="left" w:pos="1320"/>
-              <w:tab w:val="right" w:leader="dot" w:pos="9010"/>
-            </w:tabs>
-            <w:rPr>
-              <w:rFonts w:asciiTheme="minorHAnsi" w:eastAsiaTheme="minorEastAsia" w:hAnsiTheme="minorHAnsi" w:cstheme="minorBidi"/>
-              <w:noProof/>
-              <w:sz w:val="22"/>
-              <w:lang w:eastAsia="sv-SE"/>
-            </w:rPr>
-          </w:pPr>
-          <w:hyperlink w:anchor="_Toc411501150" w:history="1">
-            <w:r>
-              <w:rPr>
-                <w:rStyle w:val="Hyperlnk"/>
-                <w:noProof/>
-              </w:rPr>
-              <w:t>3.2.1</w:t>
-            </w:r>
-            <w:r>
-              <w:rPr>
-                <w:rFonts w:asciiTheme="minorHAnsi" w:eastAsiaTheme="minorEastAsia" w:hAnsiTheme="minorHAnsi" w:cstheme="minorBidi"/>
-                <w:noProof/>
-                <w:sz w:val="22"/>
-                <w:lang w:eastAsia="sv-SE"/>
-              </w:rPr>
-              <w:tab/>
-            </w:r>
-            <w:r>
-              <w:rPr>
-                <w:rStyle w:val="Hyperlnk"/>
-                <w:noProof/>
-              </w:rPr>
-              <w:t>Generera falldatabaser</w:t>
-            </w:r>
-            <w:r>
-              <w:rPr>
-                <w:noProof/>
-                <w:webHidden/>
-              </w:rPr>
-              <w:tab/>
-            </w:r>
-            <w:r>
-              <w:rPr>
-                <w:noProof/>
-                <w:webHidden/>
-              </w:rPr>
-              <w:fldChar w:fldCharType="begin"/>
-            </w:r>
-            <w:r>
-              <w:rPr>
-                <w:noProof/>
-                <w:webHidden/>
-              </w:rPr>
-              <w:instrText xml:space="preserve"> PAGEREF _Toc411501150 \h </w:instrText>
-            </w:r>
-            <w:r>
-              <w:rPr>
-                <w:noProof/>
-                <w:webHidden/>
-              </w:rPr>
-            </w:r>
-            <w:r>
-              <w:rPr>
-                <w:noProof/>
-                <w:webHidden/>
-              </w:rPr>
-              <w:fldChar w:fldCharType="separate"/>
-            </w:r>
-            <w:r>
-              <w:rPr>
-                <w:noProof/>
-                <w:webHidden/>
-              </w:rPr>
-              <w:t>8</w:t>
-            </w:r>
-            <w:r>
-              <w:rPr>
-                <w:noProof/>
-                <w:webHidden/>
-              </w:rPr>
-              <w:fldChar w:fldCharType="end"/>
-            </w:r>
-          </w:hyperlink>
-        </w:p>
-        <w:p>
-          <w:pPr>
-            <w:pStyle w:val="Innehll3"/>
-            <w:tabs>
-              <w:tab w:val="left" w:pos="1320"/>
-              <w:tab w:val="right" w:leader="dot" w:pos="9010"/>
-            </w:tabs>
-            <w:rPr>
-              <w:rFonts w:asciiTheme="minorHAnsi" w:eastAsiaTheme="minorEastAsia" w:hAnsiTheme="minorHAnsi" w:cstheme="minorBidi"/>
-              <w:noProof/>
-              <w:sz w:val="22"/>
-              <w:lang w:eastAsia="sv-SE"/>
-            </w:rPr>
-          </w:pPr>
-          <w:hyperlink w:anchor="_Toc411501151" w:history="1">
-            <w:r>
-              <w:rPr>
-                <w:rStyle w:val="Hyperlnk"/>
-                <w:noProof/>
-              </w:rPr>
-              <w:t>3.2.2</w:t>
-            </w:r>
-            <w:r>
-              <w:rPr>
-                <w:rFonts w:asciiTheme="minorHAnsi" w:eastAsiaTheme="minorEastAsia" w:hAnsiTheme="minorHAnsi" w:cstheme="minorBidi"/>
-                <w:noProof/>
-                <w:sz w:val="22"/>
-                <w:lang w:eastAsia="sv-SE"/>
-              </w:rPr>
-              <w:tab/>
-            </w:r>
-            <w:r>
-              <w:rPr>
-                <w:rStyle w:val="Hyperlnk"/>
-                <w:noProof/>
-              </w:rPr>
-              <w:t>AI-agenten</w:t>
-            </w:r>
-            <w:r>
-              <w:rPr>
-                <w:noProof/>
-                <w:webHidden/>
-              </w:rPr>
-              <w:tab/>
-            </w:r>
-            <w:r>
-              <w:rPr>
-                <w:noProof/>
-                <w:webHidden/>
-              </w:rPr>
-              <w:fldChar w:fldCharType="begin"/>
-            </w:r>
-            <w:r>
-              <w:rPr>
-                <w:noProof/>
-                <w:webHidden/>
-              </w:rPr>
-              <w:instrText xml:space="preserve"> PAGEREF _Toc411501151 \h </w:instrText>
-            </w:r>
-            <w:r>
-              <w:rPr>
-                <w:noProof/>
-                <w:webHidden/>
-              </w:rPr>
-            </w:r>
-            <w:r>
-              <w:rPr>
-                <w:noProof/>
-                <w:webHidden/>
-              </w:rPr>
-              <w:fldChar w:fldCharType="separate"/>
-            </w:r>
-            <w:r>
-              <w:rPr>
-                <w:noProof/>
-                <w:webHidden/>
-              </w:rPr>
-              <w:t>8</w:t>
-            </w:r>
-            <w:r>
-              <w:rPr>
-                <w:noProof/>
-                <w:webHidden/>
-              </w:rPr>
-              <w:fldChar w:fldCharType="end"/>
-            </w:r>
-          </w:hyperlink>
-        </w:p>
-        <w:p>
-          <w:pPr>
-            <w:pStyle w:val="Innehll1"/>
-            <w:tabs>
-              <w:tab w:val="left" w:pos="440"/>
-              <w:tab w:val="right" w:leader="dot" w:pos="9010"/>
-            </w:tabs>
-            <w:rPr>
-              <w:rFonts w:asciiTheme="minorHAnsi" w:eastAsiaTheme="minorEastAsia" w:hAnsiTheme="minorHAnsi" w:cstheme="minorBidi"/>
-              <w:b w:val="0"/>
-              <w:bCs w:val="0"/>
-              <w:noProof/>
-              <w:sz w:val="22"/>
-              <w:szCs w:val="22"/>
-              <w:lang w:eastAsia="sv-SE"/>
-            </w:rPr>
-          </w:pPr>
-          <w:hyperlink w:anchor="_Toc411501152" w:history="1">
-            <w:r>
-              <w:rPr>
-                <w:rStyle w:val="Hyperlnk"/>
-                <w:noProof/>
-              </w:rPr>
-              <w:t>4</w:t>
-            </w:r>
-            <w:r>
-              <w:rPr>
-                <w:rFonts w:asciiTheme="minorHAnsi" w:eastAsiaTheme="minorEastAsia" w:hAnsiTheme="minorHAnsi" w:cstheme="minorBidi"/>
-                <w:b w:val="0"/>
-                <w:bCs w:val="0"/>
-                <w:noProof/>
-                <w:sz w:val="22"/>
-                <w:szCs w:val="22"/>
-                <w:lang w:eastAsia="sv-SE"/>
-              </w:rPr>
-              <w:tab/>
-            </w:r>
-            <w:r>
-              <w:rPr>
-                <w:rStyle w:val="Hyperlnk"/>
-                <w:noProof/>
-              </w:rPr>
-              <w:t>Genomförande/Implementation/ Projektbeskrivning</w:t>
-            </w:r>
-            <w:r>
-              <w:rPr>
-                <w:noProof/>
-                <w:webHidden/>
-              </w:rPr>
-              <w:tab/>
-            </w:r>
-            <w:r>
-              <w:rPr>
-                <w:noProof/>
-                <w:webHidden/>
-              </w:rPr>
-              <w:fldChar w:fldCharType="begin"/>
-            </w:r>
-            <w:r>
-              <w:rPr>
-                <w:noProof/>
-                <w:webHidden/>
-              </w:rPr>
-              <w:instrText xml:space="preserve"> PAGEREF _Toc411501152 \h </w:instrText>
-            </w:r>
-            <w:r>
-              <w:rPr>
-                <w:noProof/>
-                <w:webHidden/>
-              </w:rPr>
-            </w:r>
-            <w:r>
-              <w:rPr>
-                <w:noProof/>
-                <w:webHidden/>
-              </w:rPr>
-              <w:fldChar w:fldCharType="separate"/>
-            </w:r>
-            <w:r>
-              <w:rPr>
-                <w:noProof/>
-                <w:webHidden/>
-              </w:rPr>
-              <w:t>9</w:t>
-            </w:r>
-            <w:r>
-              <w:rPr>
-                <w:noProof/>
-                <w:webHidden/>
-              </w:rPr>
-              <w:fldChar w:fldCharType="end"/>
-            </w:r>
-          </w:hyperlink>
-        </w:p>
-        <w:p>
-          <w:pPr>
-            <w:pStyle w:val="Innehll1"/>
-            <w:tabs>
-              <w:tab w:val="left" w:pos="440"/>
-              <w:tab w:val="right" w:leader="dot" w:pos="9010"/>
-            </w:tabs>
-            <w:rPr>
-              <w:rFonts w:asciiTheme="minorHAnsi" w:eastAsiaTheme="minorEastAsia" w:hAnsiTheme="minorHAnsi" w:cstheme="minorBidi"/>
-              <w:b w:val="0"/>
-              <w:bCs w:val="0"/>
-              <w:noProof/>
-              <w:sz w:val="22"/>
-              <w:szCs w:val="22"/>
-              <w:lang w:eastAsia="sv-SE"/>
-            </w:rPr>
-          </w:pPr>
-          <w:hyperlink w:anchor="_Toc411501153" w:history="1">
-            <w:r>
-              <w:rPr>
-                <w:rStyle w:val="Hyperlnk"/>
-                <w:noProof/>
-              </w:rPr>
-              <w:t>5</w:t>
-            </w:r>
-            <w:r>
-              <w:rPr>
-                <w:rFonts w:asciiTheme="minorHAnsi" w:eastAsiaTheme="minorEastAsia" w:hAnsiTheme="minorHAnsi" w:cstheme="minorBidi"/>
-                <w:b w:val="0"/>
-                <w:bCs w:val="0"/>
-                <w:noProof/>
-                <w:sz w:val="22"/>
-                <w:szCs w:val="22"/>
-                <w:lang w:eastAsia="sv-SE"/>
-              </w:rPr>
-              <w:tab/>
-            </w:r>
-            <w:r>
-              <w:rPr>
-                <w:rStyle w:val="Hyperlnk"/>
-                <w:noProof/>
-              </w:rPr>
-              <w:t>Utvärdering</w:t>
-            </w:r>
-            <w:r>
-              <w:rPr>
-                <w:noProof/>
-                <w:webHidden/>
-              </w:rPr>
-              <w:tab/>
-            </w:r>
-            <w:r>
-              <w:rPr>
-                <w:noProof/>
-                <w:webHidden/>
-              </w:rPr>
-              <w:fldChar w:fldCharType="begin"/>
-            </w:r>
-            <w:r>
-              <w:rPr>
-                <w:noProof/>
-                <w:webHidden/>
-              </w:rPr>
-              <w:instrText xml:space="preserve"> PAGEREF _Toc411501153 \h </w:instrText>
-            </w:r>
-            <w:r>
-              <w:rPr>
-                <w:noProof/>
-                <w:webHidden/>
-              </w:rPr>
-            </w:r>
-            <w:r>
-              <w:rPr>
-                <w:noProof/>
-                <w:webHidden/>
-              </w:rPr>
-              <w:fldChar w:fldCharType="separate"/>
-            </w:r>
-            <w:r>
-              <w:rPr>
-                <w:noProof/>
-                <w:webHidden/>
-              </w:rPr>
-              <w:t>10</w:t>
-            </w:r>
-            <w:r>
-              <w:rPr>
-                <w:noProof/>
-                <w:webHidden/>
-              </w:rPr>
-              <w:fldChar w:fldCharType="end"/>
-            </w:r>
-          </w:hyperlink>
-        </w:p>
-        <w:p>
-          <w:pPr>
-            <w:pStyle w:val="Innehll1"/>
-            <w:tabs>
-              <w:tab w:val="left" w:pos="440"/>
-              <w:tab w:val="right" w:leader="dot" w:pos="9010"/>
-            </w:tabs>
-            <w:rPr>
-              <w:rFonts w:asciiTheme="minorHAnsi" w:eastAsiaTheme="minorEastAsia" w:hAnsiTheme="minorHAnsi" w:cstheme="minorBidi"/>
-              <w:b w:val="0"/>
-              <w:bCs w:val="0"/>
-              <w:noProof/>
-              <w:sz w:val="22"/>
-              <w:szCs w:val="22"/>
-              <w:lang w:eastAsia="sv-SE"/>
-            </w:rPr>
-          </w:pPr>
-          <w:hyperlink w:anchor="_Toc411501154" w:history="1">
-            <w:r>
-              <w:rPr>
-                <w:rStyle w:val="Hyperlnk"/>
-                <w:noProof/>
-              </w:rPr>
-              <w:t>6</w:t>
-            </w:r>
-            <w:r>
-              <w:rPr>
-                <w:rFonts w:asciiTheme="minorHAnsi" w:eastAsiaTheme="minorEastAsia" w:hAnsiTheme="minorHAnsi" w:cstheme="minorBidi"/>
-                <w:b w:val="0"/>
-                <w:bCs w:val="0"/>
-                <w:noProof/>
-                <w:sz w:val="22"/>
-                <w:szCs w:val="22"/>
-                <w:lang w:eastAsia="sv-SE"/>
-              </w:rPr>
-              <w:tab/>
-            </w:r>
-            <w:r>
-              <w:rPr>
-                <w:rStyle w:val="Hyperlnk"/>
-                <w:noProof/>
-              </w:rPr>
-              <w:t>Avslutande diskussion</w:t>
-            </w:r>
-            <w:r>
-              <w:rPr>
-                <w:noProof/>
-                <w:webHidden/>
-              </w:rPr>
-              <w:tab/>
-            </w:r>
-            <w:r>
-              <w:rPr>
-                <w:noProof/>
-                <w:webHidden/>
-              </w:rPr>
-              <w:fldChar w:fldCharType="begin"/>
-            </w:r>
-            <w:r>
-              <w:rPr>
-                <w:noProof/>
-                <w:webHidden/>
-              </w:rPr>
-              <w:instrText xml:space="preserve"> PAGEREF _Toc411501154 \h </w:instrText>
-            </w:r>
-            <w:r>
-              <w:rPr>
-                <w:noProof/>
-                <w:webHidden/>
-              </w:rPr>
-            </w:r>
-            <w:r>
-              <w:rPr>
-                <w:noProof/>
-                <w:webHidden/>
-              </w:rPr>
-              <w:fldChar w:fldCharType="separate"/>
-            </w:r>
-            <w:r>
-              <w:rPr>
-                <w:noProof/>
-                <w:webHidden/>
-              </w:rPr>
-              <w:t>11</w:t>
+              <w:t>7</w:t>
             </w:r>
             <w:r>
               <w:rPr>
@@ -2043,11 +1671,12 @@
               <w:lang w:eastAsia="sv-SE"/>
             </w:rPr>
           </w:pPr>
-          <w:hyperlink w:anchor="_Toc411501155" w:history="1">
+          <w:hyperlink w:anchor="_Toc411606237" w:history="1">
             <w:r>
               <w:rPr>
                 <w:rStyle w:val="Hyperlnk"/>
                 <w:noProof/>
+                <w:lang w:val="en-US"/>
               </w:rPr>
               <w:t>Referenser</w:t>
             </w:r>
@@ -2070,7 +1699,7 @@
                 <w:noProof/>
                 <w:webHidden/>
               </w:rPr>
-              <w:instrText xml:space="preserve"> PAGEREF _Toc411501155 \h </w:instrText>
+              <w:instrText xml:space="preserve"> PAGEREF _Toc411606237 \h </w:instrText>
             </w:r>
             <w:r>
               <w:rPr>
@@ -2090,7 +1719,7 @@
                 <w:noProof/>
                 <w:webHidden/>
               </w:rPr>
-              <w:t>12</w:t>
+              <w:t>9</w:t>
             </w:r>
             <w:r>
               <w:rPr>
@@ -2126,7 +1755,7 @@
         <w:pStyle w:val="Rubrik1"/>
         <w:spacing w:before="240"/>
       </w:pPr>
-      <w:bookmarkStart w:id="0" w:name="_Toc411501140"/>
+      <w:bookmarkStart w:id="0" w:name="_Toc411606226"/>
       <w:r>
         <w:lastRenderedPageBreak/>
         <w:t>Introduktion</w:t>
@@ -2342,6 +1971,11 @@
       </w:r>
     </w:p>
     <w:p>
+      <w:pPr>
+        <w:rPr>
+          <w:b/>
+        </w:rPr>
+      </w:pPr>
       <w:r>
         <w:t>I det här arbetet ska</w:t>
       </w:r>
@@ -2376,7 +2010,10 @@
         <w:t xml:space="preserve"> Svårighetsgraden ska överensstämma med spelarnas rank, så att agenten är svårare att besegra om de</w:t>
       </w:r>
       <w:r>
-        <w:t xml:space="preserve">ss falldatabas är baserad på </w:t>
+        <w:t>ss fall</w:t>
+      </w:r>
+      <w:r>
+        <w:t xml:space="preserve">bas är baserad på </w:t>
       </w:r>
       <w:r>
         <w:t>högt rankad</w:t>
@@ -2400,7 +2037,10 @@
         <w:t xml:space="preserve"> spelare. F</w:t>
       </w:r>
       <w:r>
-        <w:t>alldatabas</w:t>
+        <w:t>all</w:t>
+      </w:r>
+      <w:r>
+        <w:t>bas</w:t>
       </w:r>
       <w:r>
         <w:t>er</w:t>
@@ -2430,31 +2070,10 @@
         <w:t xml:space="preserve"> (PGN)</w:t>
       </w:r>
       <w:r>
-        <w:t>; ett format som används av</w:t>
-      </w:r>
-      <w:r>
-        <w:t xml:space="preserve"> bl.a.</w:t>
-      </w:r>
-      <w:r>
-        <w:t xml:space="preserve"> World Chess Federation (FIDE)</w:t>
-      </w:r>
-      <w:r>
-        <w:t xml:space="preserve"> (</w:t>
-      </w:r>
-      <w:r>
-        <w:t>http://</w:t>
-      </w:r>
-      <w:r>
-        <w:t>www.fide.com</w:t>
-      </w:r>
-      <w:r>
-        <w:t>)</w:t>
-      </w:r>
-      <w:r>
-        <w:t>.</w:t>
-      </w:r>
-      <w:r>
-        <w:t xml:space="preserve"> </w:t>
+        <w:t>. Flera organisationer dokumenterar schackmatcher i detta format, som Universal Chess Federation (FIDE)</w:t>
+      </w:r>
+      <w:r>
+        <w:t xml:space="preserve">. </w:t>
       </w:r>
       <w:r>
         <w:t xml:space="preserve">Arbetet ska kunna användas som grund </w:t>
@@ -2464,37 +2083,6 @@
       </w:r>
       <w:r>
         <w:t>AI-agenter för spel med justerbar svårighetsgrad.</w:t>
-      </w:r>
-    </w:p>
-    <w:p>
-      <w:pPr>
-        <w:rPr>
-          <w:b/>
-        </w:rPr>
-      </w:pPr>
-      <w:r>
-        <w:rPr>
-          <w:b/>
-        </w:rPr>
-        <w:t>(</w:t>
-      </w:r>
-      <w:r>
-        <w:rPr>
-          <w:b/>
-        </w:rPr>
-        <w:t>När jag refererar till FIDE</w:t>
-      </w:r>
-      <w:r>
-        <w:rPr>
-          <w:b/>
-        </w:rPr>
-        <w:t xml:space="preserve"> som organisation</w:t>
-      </w:r>
-      <w:r>
-        <w:rPr>
-          <w:b/>
-        </w:rPr>
-        <w:t>, ska jag ha med länken eller inte?)</w:t>
       </w:r>
     </w:p>
     <w:p>
@@ -2509,7 +2097,7 @@
       <w:bookmarkStart w:id="1" w:name="_Toc181172220"/>
       <w:bookmarkStart w:id="2" w:name="_Toc219466031"/>
       <w:bookmarkStart w:id="3" w:name="_Toc219475258"/>
-      <w:bookmarkStart w:id="4" w:name="_Toc411501141"/>
+      <w:bookmarkStart w:id="4" w:name="_Toc411606227"/>
       <w:r>
         <w:lastRenderedPageBreak/>
         <w:t>Bakgrund</w:t>
@@ -2521,45 +2109,18 @@
     </w:p>
     <w:p>
       <w:r>
-        <w:t>I denna sektion presenteras bakgrundsinformation till CBR och hur det tidigare har applicerats inom forskning. Här visas även</w:t>
-      </w:r>
-      <w:r>
-        <w:t xml:space="preserve"> spelet schack, dess regler</w:t>
-      </w:r>
-      <w:r>
-        <w:t>, hur schackspelare rankas</w:t>
-      </w:r>
-      <w:r>
-        <w:t xml:space="preserve"> och</w:t>
-      </w:r>
-      <w:r>
-        <w:t xml:space="preserve"> PGN -</w:t>
-      </w:r>
-      <w:r>
-        <w:t xml:space="preserve"> det vida använda formatet</w:t>
-      </w:r>
-      <w:r>
-        <w:t xml:space="preserve"> för att beskriva</w:t>
-      </w:r>
-      <w:r>
-        <w:t xml:space="preserve"> schackmatcher</w:t>
-      </w:r>
-      <w:r>
-        <w:t>.</w:t>
+        <w:t>I denna sektion presen</w:t>
+      </w:r>
+      <w:r>
+        <w:t>teras bakgrundsinformation om ämnen och termer som nämns i arbetet. I sektion 2.1 presenteras CBR, besläktade termer och hur arbetet bygger på tidigare forskning kring CBR. Sektion 2.2 innehåller reglerna till schack, och termer som ofta används inom schack.</w:t>
       </w:r>
     </w:p>
     <w:p>
       <w:pPr>
         <w:pStyle w:val="Rubrik2"/>
-        <w:rPr>
-          <w:lang w:val="en-US"/>
-        </w:rPr>
-      </w:pPr>
-      <w:bookmarkStart w:id="5" w:name="_Toc411501142"/>
-      <w:r>
-        <w:rPr>
-          <w:lang w:val="en-US"/>
-        </w:rPr>
+      </w:pPr>
+      <w:bookmarkStart w:id="5" w:name="_Toc411606228"/>
+      <w:r>
         <w:t>Case-based Reasoning</w:t>
       </w:r>
       <w:bookmarkEnd w:id="5"/>
@@ -2581,6 +2142,12 @@
         <w:t xml:space="preserve"> att använda lösningar på tidigare, liknande problem</w:t>
       </w:r>
       <w:r>
+        <w:t xml:space="preserve"> </w:t>
+      </w:r>
+      <w:r>
+        <w:t>(Richter &amp; Weber 2013)</w:t>
+      </w:r>
+      <w:r>
         <w:t>.</w:t>
       </w:r>
       <w:r>
@@ -2650,13 +2217,7 @@
         <w:t xml:space="preserve"> genom att konsultera en fallbas</w:t>
       </w:r>
       <w:r>
-        <w:t xml:space="preserve"> </w:t>
-      </w:r>
-      <w:r>
-        <w:t>(Richter &amp; Weber</w:t>
-      </w:r>
-      <w:r>
-        <w:t xml:space="preserve"> 2013).</w:t>
+        <w:t>.</w:t>
       </w:r>
     </w:p>
     <w:p>
@@ -2676,7 +2237,13 @@
         <w:t>Case-Based Planning</w:t>
       </w:r>
       <w:r>
-        <w:t xml:space="preserve"> (CBP) som går ut på </w:t>
+        <w:t xml:space="preserve"> (CBP) som</w:t>
+      </w:r>
+      <w:r>
+        <w:t xml:space="preserve"> enligt Spalazzi (2001)</w:t>
+      </w:r>
+      <w:r>
+        <w:t xml:space="preserve"> går ut på </w:t>
       </w:r>
       <w:r>
         <w:t>a</w:t>
@@ -2727,19 +2294,10 @@
         <w:t xml:space="preserve"> CBP representeras problem som förvillkor, och planer har invarianter som måste gälla när de utförs</w:t>
       </w:r>
       <w:r>
-        <w:t>, annars avslutas/avbryts dem</w:t>
-      </w:r>
-      <w:r>
-        <w:t xml:space="preserve"> </w:t>
-      </w:r>
-      <w:r>
-        <w:t>(</w:t>
-      </w:r>
-      <w:r>
-        <w:t>Spalazzi</w:t>
-      </w:r>
-      <w:r>
-        <w:t xml:space="preserve"> 2001)</w:t>
+        <w:t>, annars avslutas</w:t>
+      </w:r>
+      <w:r>
+        <w:t xml:space="preserve"> dem</w:t>
       </w:r>
       <w:r>
         <w:t>.</w:t>
@@ -2777,78 +2335,42 @@
         <w:t>el tillsammans</w:t>
       </w:r>
       <w:r>
-        <w:t xml:space="preserve"> genom att låta dem observera hur ett motståndarlag spelar. I </w:t>
-      </w:r>
-      <w:r>
-        <w:t>(Aha &amp; Molineaux &amp; Ponsen</w:t>
-      </w:r>
-      <w:r>
-        <w:t xml:space="preserve"> 2005)</w:t>
+        <w:t xml:space="preserve"> genom att låta dem observera hur ett motståndarlag spelar. </w:t>
+      </w:r>
+      <w:r>
+        <w:t>I arbetet av Aha, Molineaux och Ponsen</w:t>
       </w:r>
       <w:r>
         <w:t xml:space="preserve"> </w:t>
       </w:r>
       <w:r>
-        <w:t xml:space="preserve">visas ett sätt att hantera den stora mängd fall som uppstår i </w:t>
-      </w:r>
-      <w:r>
-        <w:t>Warcraft II (Blizzard 1995) modden</w:t>
-      </w:r>
-      <w:r>
-        <w:t xml:space="preserve"> Wargus</w:t>
-      </w:r>
-      <w:r>
-        <w:t xml:space="preserve"> (</w:t>
+        <w:t>(</w:t>
+      </w:r>
+      <w:r>
+        <w:t>2005)</w:t>
+      </w:r>
+      <w:r>
+        <w:t xml:space="preserve"> visas ett sätt att hantera den stora mängd fall som uppstår i </w:t>
+      </w:r>
+      <w:r>
+        <w:rPr>
+          <w:i/>
+        </w:rPr>
+        <w:t>Real-Time Strategy</w:t>
+      </w:r>
+      <w:r>
+        <w:t xml:space="preserve"> (RTS) spelet Wargus (</w:t>
       </w:r>
       <w:r>
         <w:t>The Wargus Team</w:t>
       </w:r>
       <w:r>
-        <w:t xml:space="preserve"> 2002)</w:t>
-      </w:r>
-      <w:r>
-        <w:t xml:space="preserve"> när CBP appliceras.</w:t>
+        <w:t xml:space="preserve"> 2002) när CBP appliceras.</w:t>
       </w:r>
       <w:r>
         <w:t xml:space="preserve"> </w:t>
       </w:r>
       <w:r>
-        <w:t>Ontañ</w:t>
-      </w:r>
-      <w:r>
-        <w:t>ón, Mishra, Sugandh och Ram</w:t>
-      </w:r>
-      <w:r>
-        <w:t xml:space="preserve"> (</w:t>
-      </w:r>
-      <w:r>
-        <w:t>2007)</w:t>
-      </w:r>
-      <w:r>
-        <w:t xml:space="preserve"> studerar</w:t>
-      </w:r>
-      <w:r>
-        <w:t xml:space="preserve"> även hur CBR kan appliceras </w:t>
-      </w:r>
-      <w:r>
-        <w:t xml:space="preserve">på </w:t>
-      </w:r>
-      <w:r>
-        <w:t>Wargus, men i det arbetet ligger fokus på hur annoterade fall kan användas för att hitta beroenden mellan mål, och resonera fram planer för att nå dessa mål. Fallen annoterades i arbete</w:t>
-      </w:r>
-      <w:r>
-        <w:t>t</w:t>
-      </w:r>
-      <w:r>
-        <w:t xml:space="preserve"> med</w:t>
-      </w:r>
-      <w:r>
-        <w:t xml:space="preserve"> de</w:t>
-      </w:r>
-      <w:r>
-        <w:t xml:space="preserve"> mål som experten försökte uppnå i varje fall när den agerade som den gjorde. </w:t>
-      </w:r>
-      <w:r>
         <w:t xml:space="preserve">Det turbaserade strategispelet </w:t>
       </w:r>
       <w:r>
@@ -2864,22 +2386,7 @@
         <w:t>Sanchez-Ruiz</w:t>
       </w:r>
       <w:r>
-        <w:t xml:space="preserve"> et.</w:t>
-      </w:r>
-      <w:r>
-        <w:t xml:space="preserve"> </w:t>
-      </w:r>
-      <w:r>
-        <w:t>al</w:t>
-      </w:r>
-      <w:r>
-        <w:t xml:space="preserve"> </w:t>
-      </w:r>
-      <w:r>
-        <w:t>(</w:t>
-      </w:r>
-      <w:r>
-        <w:t>2007).</w:t>
+        <w:t xml:space="preserve"> et. al (2007).</w:t>
       </w:r>
       <w:r>
         <w:t xml:space="preserve"> </w:t>
@@ -2904,11 +2411,77 @@
       </w:r>
     </w:p>
     <w:p>
+      <w:r>
+        <w:t>Tidigare arbeten har använt mycket domänspecifik information</w:t>
+      </w:r>
+      <w:r>
+        <w:t xml:space="preserve"> inom respektive spel</w:t>
+      </w:r>
+      <w:r>
+        <w:t xml:space="preserve"> för </w:t>
+      </w:r>
+      <w:r>
+        <w:t>att upptäcka planer som experterna</w:t>
+      </w:r>
+      <w:r>
+        <w:t xml:space="preserve"> utför implicit. Detta arbete lägger mindre fokus på att upptäcka djupare motivationer bakom </w:t>
+      </w:r>
+      <w:r>
+        <w:t xml:space="preserve">experternas handlingar och </w:t>
+      </w:r>
+      <w:r>
+        <w:t>utgår ifrån att</w:t>
+      </w:r>
+      <w:r>
+        <w:t xml:space="preserve"> fall i schack går att studera i isolation. </w:t>
+      </w:r>
+      <w:r>
+        <w:t>Det lämnas till framtida arbeten a</w:t>
+      </w:r>
+      <w:r>
+        <w:t>tt undersöka hur schackspecifik</w:t>
+      </w:r>
+      <w:r>
+        <w:t xml:space="preserve"> plan</w:t>
+      </w:r>
+      <w:r>
+        <w:t>planering som öppningar och slutspel</w:t>
+      </w:r>
+      <w:r>
+        <w:t xml:space="preserve"> kan </w:t>
+      </w:r>
+      <w:r>
+        <w:t>appliceras inom</w:t>
+      </w:r>
+      <w:r>
+        <w:t xml:space="preserve"> CBP. </w:t>
+      </w:r>
+      <w:r>
+        <w:t xml:space="preserve">En aspekt </w:t>
+      </w:r>
+      <w:r>
+        <w:t>som de</w:t>
+      </w:r>
+      <w:r>
+        <w:t xml:space="preserve"> ovannämnda </w:t>
+      </w:r>
+      <w:r>
+        <w:t>arbetena</w:t>
+      </w:r>
+      <w:r>
+        <w:t xml:space="preserve"> </w:t>
+      </w:r>
+      <w:r>
+        <w:t>delar är att de använder minst en expert per unikt beteende. Det är oklart om det går att producera ett antal beteenden från ett lägre antal experter och detta arbete bygger på att besvara denna oklarhet.</w:t>
+      </w:r>
+    </w:p>
+    <w:p>
       <w:pPr>
         <w:pStyle w:val="Rubrik2"/>
       </w:pPr>
-      <w:bookmarkStart w:id="6" w:name="_Toc411501143"/>
-      <w:r>
+      <w:bookmarkStart w:id="6" w:name="_Toc411606229"/>
+      <w:r>
+        <w:lastRenderedPageBreak/>
         <w:t>Schack</w:t>
       </w:r>
       <w:bookmarkEnd w:id="6"/>
@@ -2917,7 +2490,7 @@
       <w:pPr>
         <w:pStyle w:val="Rubrik3"/>
       </w:pPr>
-      <w:bookmarkStart w:id="7" w:name="_Toc411501144"/>
+      <w:bookmarkStart w:id="7" w:name="_Toc411606230"/>
       <w:r>
         <w:t>Regler</w:t>
       </w:r>
@@ -2930,7 +2503,22 @@
         </w:rPr>
       </w:pPr>
       <w:r>
-        <w:t>Schack är ett turbaserat brädspel för två spelare där målet är att besegra sin motståndare. Spelet utspelar sig på en 8x8-rutors spelplan, där varje spelare kontrollerar varsin armé</w:t>
+        <w:t>Schack är ett turbaserat brädspel för två spelare där målet är att besegra sin motståndare</w:t>
+      </w:r>
+      <w:r>
+        <w:t xml:space="preserve"> </w:t>
+      </w:r>
+      <w:r>
+        <w:t>(FIDE</w:t>
+      </w:r>
+      <w:r>
+        <w:t xml:space="preserve"> 2014c</w:t>
+      </w:r>
+      <w:r>
+        <w:t>)</w:t>
+      </w:r>
+      <w:r>
+        <w:t>. Spelet utspelar sig på en 8x8-rutors spelplan, där varje spelare kontrollerar varsin armé</w:t>
       </w:r>
       <w:r>
         <w:t xml:space="preserve"> av spelpjäser</w:t>
@@ -2939,37 +2527,13 @@
         <w:t xml:space="preserve"> – vit och svart</w:t>
       </w:r>
       <w:r>
-        <w:t xml:space="preserve"> (</w:t>
-      </w:r>
-      <w:r>
-        <w:t xml:space="preserve">FIDE </w:t>
-      </w:r>
-      <w:r>
-        <w:t>u. å.)</w:t>
+        <w:t>.</w:t>
       </w:r>
       <w:r>
         <w:t xml:space="preserve"> </w:t>
       </w:r>
       <w:r>
-        <w:rPr>
-          <w:b/>
-        </w:rPr>
-        <w:t>(Föregående citat är till hela den här sektionen. Ska jag indikera det på något speciellt sätt, eller behövs det tom ingen referens till schack?</w:t>
-      </w:r>
-      <w:r>
-        <w:rPr>
-          <w:b/>
-        </w:rPr>
-        <w:t xml:space="preserve"> Om källan innehåller alla regler och mer än jag tar upp här, behövs den här sektionen ens?</w:t>
-      </w:r>
-      <w:r>
-        <w:rPr>
-          <w:b/>
-        </w:rPr>
-        <w:t>)</w:t>
-      </w:r>
-      <w:r>
-        <w:t xml:space="preserve">. I </w:t>
+        <w:t xml:space="preserve">I </w:t>
       </w:r>
       <w:r>
         <w:fldChar w:fldCharType="begin"/>
@@ -3004,11 +2568,10 @@
         <w:rPr>
           <w:lang w:val="sv-SE" w:eastAsia="sv-SE"/>
         </w:rPr>
-        <w:lastRenderedPageBreak/>
         <w:drawing>
-          <wp:inline distT="0" distB="0" distL="0" distR="0" wp14:anchorId="04B0C943" wp14:editId="60088B00">
-            <wp:extent cx="3240000" cy="3240000"/>
-            <wp:effectExtent l="0" t="0" r="0" b="0"/>
+          <wp:inline distT="0" distB="0" distL="0" distR="0" wp14:anchorId="04B0C943" wp14:editId="6A7642C0">
+            <wp:extent cx="1440000" cy="1440000"/>
+            <wp:effectExtent l="0" t="0" r="8255" b="8255"/>
             <wp:docPr id="3" name="Bildobjekt 3"/>
             <wp:cNvGraphicFramePr>
               <a:graphicFrameLocks xmlns:a="http://schemas.openxmlformats.org/drawingml/2006/main" noChangeAspect="1"/>
@@ -3035,7 +2598,7 @@
                   <pic:spPr>
                     <a:xfrm>
                       <a:off x="0" y="0"/>
-                      <a:ext cx="3240000" cy="3240000"/>
+                      <a:ext cx="1440000" cy="1440000"/>
                     </a:xfrm>
                     <a:prstGeom prst="rect">
                       <a:avLst/>
@@ -3114,7 +2677,19 @@
         <w:t>.</w:t>
       </w:r>
       <w:r>
-        <w:t xml:space="preserve"> Om en pjäs kan flytta till specifik ruta, så betraktas det som att pjäsen hotar rutan, eller att pjäsen som står på rutan hotas.</w:t>
+        <w:t xml:space="preserve"> Om en pjä</w:t>
+      </w:r>
+      <w:r>
+        <w:t>s kan flytta till specifik ruta</w:t>
+      </w:r>
+      <w:r>
+        <w:t xml:space="preserve"> betraktas det som att pjäsen hotar rutan, </w:t>
+      </w:r>
+      <w:r>
+        <w:t>eller pjäsen som står på rutan</w:t>
+      </w:r>
+      <w:r>
+        <w:t>.</w:t>
       </w:r>
     </w:p>
     <w:p>
@@ -3295,9 +2870,9 @@
         </w:rPr>
         <w:lastRenderedPageBreak/>
         <w:drawing>
-          <wp:inline distT="0" distB="0" distL="0" distR="0" wp14:anchorId="6FF12480" wp14:editId="47AA130F">
-            <wp:extent cx="3240000" cy="3240000"/>
-            <wp:effectExtent l="0" t="0" r="0" b="0"/>
+          <wp:inline distT="0" distB="0" distL="0" distR="0" wp14:anchorId="6FF12480" wp14:editId="4878550C">
+            <wp:extent cx="1440000" cy="1440000"/>
+            <wp:effectExtent l="0" t="0" r="8255" b="8255"/>
             <wp:docPr id="4" name="Bildobjekt 4"/>
             <wp:cNvGraphicFramePr>
               <a:graphicFrameLocks xmlns:a="http://schemas.openxmlformats.org/drawingml/2006/main" noChangeAspect="1"/>
@@ -3327,12 +2902,18 @@
                   <pic:spPr bwMode="auto">
                     <a:xfrm>
                       <a:off x="0" y="0"/>
-                      <a:ext cx="3240000" cy="3240000"/>
+                      <a:ext cx="1440000" cy="1440000"/>
                     </a:xfrm>
                     <a:prstGeom prst="rect">
                       <a:avLst/>
                     </a:prstGeom>
-                    <a:noFill/>
+                    <a:solidFill>
+                      <a:schemeClr val="tx2">
+                        <a:lumMod val="60000"/>
+                        <a:lumOff val="40000"/>
+                        <a:alpha val="11000"/>
+                      </a:schemeClr>
+                    </a:solidFill>
                     <a:ln>
                       <a:noFill/>
                     </a:ln>
@@ -3475,6 +3056,9 @@
       <w:r>
         <w:t>.</w:t>
       </w:r>
+      <w:r>
+        <w:t xml:space="preserve"> Detta kallas kort respektive lång rocked.</w:t>
+      </w:r>
     </w:p>
     <w:p>
       <w:pPr>
@@ -3485,9 +3069,9 @@
           <w:lang w:val="sv-SE" w:eastAsia="sv-SE"/>
         </w:rPr>
         <w:drawing>
-          <wp:inline distT="0" distB="0" distL="0" distR="0" wp14:anchorId="257DD739" wp14:editId="42C976BC">
-            <wp:extent cx="3247200" cy="3240000"/>
-            <wp:effectExtent l="0" t="0" r="0" b="0"/>
+          <wp:inline distT="0" distB="0" distL="0" distR="0" wp14:anchorId="257DD739" wp14:editId="4B6387CC">
+            <wp:extent cx="1443600" cy="1440000"/>
+            <wp:effectExtent l="0" t="0" r="4445" b="8255"/>
             <wp:docPr id="5" name="Bildobjekt 5"/>
             <wp:cNvGraphicFramePr>
               <a:graphicFrameLocks xmlns:a="http://schemas.openxmlformats.org/drawingml/2006/main" noChangeAspect="1"/>
@@ -3514,7 +3098,7 @@
                   <pic:spPr>
                     <a:xfrm>
                       <a:off x="0" y="0"/>
-                      <a:ext cx="3247200" cy="3240000"/>
+                      <a:ext cx="1443600" cy="1440000"/>
                     </a:xfrm>
                     <a:prstGeom prst="rect">
                       <a:avLst/>
@@ -3557,11 +3141,10 @@
         <w:rPr>
           <w:lang w:val="sv-SE" w:eastAsia="sv-SE"/>
         </w:rPr>
-        <w:lastRenderedPageBreak/>
         <w:drawing>
-          <wp:inline distT="0" distB="0" distL="0" distR="0" wp14:anchorId="36593519" wp14:editId="45DCEE2D">
-            <wp:extent cx="3247200" cy="3240000"/>
-            <wp:effectExtent l="0" t="0" r="0" b="0"/>
+          <wp:inline distT="0" distB="0" distL="0" distR="0" wp14:anchorId="36593519" wp14:editId="6D44C807">
+            <wp:extent cx="1443600" cy="1440000"/>
+            <wp:effectExtent l="0" t="0" r="4445" b="8255"/>
             <wp:docPr id="6" name="Bildobjekt 6"/>
             <wp:cNvGraphicFramePr>
               <a:graphicFrameLocks xmlns:a="http://schemas.openxmlformats.org/drawingml/2006/main" noChangeAspect="1"/>
@@ -3588,7 +3171,7 @@
                   <pic:spPr>
                     <a:xfrm>
                       <a:off x="0" y="0"/>
-                      <a:ext cx="3247200" cy="3240000"/>
+                      <a:ext cx="1443600" cy="1440000"/>
                     </a:xfrm>
                     <a:prstGeom prst="rect">
                       <a:avLst/>
@@ -3658,6 +3241,9 @@
         <w:instrText xml:space="preserve"> REF _Ref410994767 \r \h </w:instrText>
       </w:r>
       <w:r>
+        <w:instrText xml:space="preserve"> \* MERGEFORMAT </w:instrText>
+      </w:r>
+      <w:r>
         <w:fldChar w:fldCharType="separate"/>
       </w:r>
       <w:r>
@@ -3678,10 +3264,11 @@
         <w:rPr>
           <w:lang w:val="sv-SE" w:eastAsia="sv-SE"/>
         </w:rPr>
+        <w:lastRenderedPageBreak/>
         <w:drawing>
-          <wp:inline distT="0" distB="0" distL="0" distR="0" wp14:anchorId="4609CE3A" wp14:editId="26E5E8C9">
-            <wp:extent cx="3261600" cy="3240000"/>
-            <wp:effectExtent l="0" t="0" r="0" b="0"/>
+          <wp:inline distT="0" distB="0" distL="0" distR="0" wp14:anchorId="4609CE3A" wp14:editId="02BAAE01">
+            <wp:extent cx="1450800" cy="1440000"/>
+            <wp:effectExtent l="0" t="0" r="0" b="8255"/>
             <wp:docPr id="7" name="Bildobjekt 7"/>
             <wp:cNvGraphicFramePr>
               <a:graphicFrameLocks xmlns:a="http://schemas.openxmlformats.org/drawingml/2006/main" noChangeAspect="1"/>
@@ -3711,7 +3298,7 @@
                   <pic:spPr bwMode="auto">
                     <a:xfrm>
                       <a:off x="0" y="0"/>
-                      <a:ext cx="3261600" cy="3240000"/>
+                      <a:ext cx="1450800" cy="1440000"/>
                     </a:xfrm>
                     <a:prstGeom prst="rect">
                       <a:avLst/>
@@ -3785,16 +3372,19 @@
         <w:t xml:space="preserve"> lika</w:t>
       </w:r>
       <w:r>
-        <w:t>, vilket även kallas för patt</w:t>
-      </w:r>
-      <w:r>
-        <w:t xml:space="preserve"> eller remi</w:t>
+        <w:t>, vilket även kallas för</w:t>
+      </w:r>
+      <w:r>
+        <w:t xml:space="preserve"> remi</w:t>
       </w:r>
       <w:r>
         <w:t>.</w:t>
       </w:r>
       <w:r>
-        <w:t xml:space="preserve"> Ett exempel av patt visas i</w:t>
+        <w:t xml:space="preserve"> Ett exempel av remi</w:t>
+      </w:r>
+      <w:r>
+        <w:t xml:space="preserve"> visas i</w:t>
       </w:r>
       <w:r>
         <w:t xml:space="preserve"> </w:t>
@@ -3826,11 +3416,10 @@
         <w:rPr>
           <w:lang w:val="sv-SE" w:eastAsia="sv-SE"/>
         </w:rPr>
-        <w:lastRenderedPageBreak/>
         <w:drawing>
-          <wp:inline distT="0" distB="0" distL="0" distR="0" wp14:anchorId="521FBDA2" wp14:editId="67B09810">
-            <wp:extent cx="3240000" cy="3240000"/>
-            <wp:effectExtent l="0" t="0" r="0" b="0"/>
+          <wp:inline distT="0" distB="0" distL="0" distR="0" wp14:anchorId="521FBDA2" wp14:editId="4EB220C6">
+            <wp:extent cx="1440000" cy="1440000"/>
+            <wp:effectExtent l="0" t="0" r="8255" b="8255"/>
             <wp:docPr id="8" name="Bildobjekt 8"/>
             <wp:cNvGraphicFramePr>
               <a:graphicFrameLocks xmlns:a="http://schemas.openxmlformats.org/drawingml/2006/main" noChangeAspect="1"/>
@@ -3860,7 +3449,7 @@
                   <pic:spPr bwMode="auto">
                     <a:xfrm>
                       <a:off x="0" y="0"/>
-                      <a:ext cx="3240000" cy="3240000"/>
+                      <a:ext cx="1440000" cy="1440000"/>
                     </a:xfrm>
                     <a:prstGeom prst="rect">
                       <a:avLst/>
@@ -3886,7 +3475,10 @@
         <w:t>Bild som visas</w:t>
       </w:r>
       <w:r>
-        <w:t xml:space="preserve"> hur vit kan göra patt. </w:t>
+        <w:t xml:space="preserve"> hur vit kan göra remi</w:t>
+      </w:r>
+      <w:r>
+        <w:t xml:space="preserve">. </w:t>
       </w:r>
       <w:r>
         <w:t>Den svarta kungen hotas inte, men samtidigt kan den inte flytta sig någonstans utan att hotas av tornet eller den vita kungen.</w:t>
@@ -3897,43 +3489,58 @@
       <w:pPr>
         <w:pStyle w:val="Rubrik3"/>
       </w:pPr>
-      <w:bookmarkStart w:id="14" w:name="_Toc411501145"/>
-      <w:r>
-        <w:t>Elo-rating</w:t>
+      <w:bookmarkStart w:id="14" w:name="_Toc411606231"/>
+      <w:r>
+        <w:t>Elo</w:t>
+      </w:r>
+      <w:r>
+        <w:t>-r</w:t>
+      </w:r>
+      <w:r>
+        <w:t>ankning</w:t>
       </w:r>
       <w:bookmarkEnd w:id="14"/>
     </w:p>
     <w:p>
       <w:r>
-        <w:rPr>
-          <w:i/>
-        </w:rPr>
-        <w:t>Elo-rating</w:t>
-      </w:r>
-      <w:r>
-        <w:t xml:space="preserve"> är ett sätt att ranka schackspelare relativt till varandra. I Elo</w:t>
-      </w:r>
-      <w:r>
-        <w:t>-rating</w:t>
+        <w:t>Elo-rankning</w:t>
+      </w:r>
+      <w:r>
+        <w:t xml:space="preserve"> är ett sätt att ranka schackspelare relativt till varandra</w:t>
+      </w:r>
+      <w:r>
+        <w:t xml:space="preserve"> (FIDE 2014a)</w:t>
+      </w:r>
+      <w:r>
+        <w:t>. Enligt</w:t>
+      </w:r>
+      <w:r>
+        <w:t xml:space="preserve"> Elo</w:t>
+      </w:r>
+      <w:r>
+        <w:t>-rankningssystemet</w:t>
       </w:r>
       <w:r>
         <w:t xml:space="preserve"> rankas spelare i form av poäng. En spelare som </w:t>
       </w:r>
       <w:r>
-        <w:t>besegrar en annan spelare ökar i rank, medan den andras rank minskar. En spelare ökar mindre i rank när den besegrar en spelare med lägre rank, än när den besegrar en högre rankad spelare. Likaså minskar en spelares rank mer när den förlorar mot en lägre rankad spelare, än mot en högre rankad spelare. Om det blir remi mellan två spelare, går spelaren med högst rank ner i rank och motspel</w:t>
-      </w:r>
-      <w:r>
-        <w:t>aren går upp i rank (FIDE 2012</w:t>
-      </w:r>
-      <w:r>
-        <w:t>).</w:t>
+        <w:t>besegrar en annan spelare ökar i rank, medan den andras rank minskar. En spelare ökar mindre i rank när den besegrar en spelare med lägre rank, än när den besegrar en högre rankad spelare. Likaså minskar en spelares rank mer när den förlorar mot en lägre rankad spelare, än mot en högre rankad spelare. Om det blir remi me</w:t>
+      </w:r>
+      <w:r>
+        <w:t>llan två spelare</w:t>
+      </w:r>
+      <w:r>
+        <w:t xml:space="preserve"> går spelaren med högst rank ner i rank och motspel</w:t>
+      </w:r>
+      <w:r>
+        <w:t>aren går upp i rank.</w:t>
       </w:r>
     </w:p>
     <w:p>
       <w:pPr>
         <w:pStyle w:val="Rubrik3"/>
       </w:pPr>
-      <w:bookmarkStart w:id="15" w:name="_Toc411501146"/>
+      <w:bookmarkStart w:id="15" w:name="_Toc411606232"/>
       <w:r>
         <w:t>Portable Game Notation</w:t>
       </w:r>
@@ -3956,19 +3563,34 @@
         <w:t xml:space="preserve"> (Huber 2006)</w:t>
       </w:r>
       <w:r>
-        <w:t>. Ett PGN-dokument kan innehålla ett antal matcher, och varje match innehåller metainformation</w:t>
+        <w:t>. Ett PGN-dokument kan innehålla ett antal ma</w:t>
+      </w:r>
+      <w:r>
+        <w:t>tcher</w:t>
+      </w:r>
+      <w:r>
+        <w:t xml:space="preserve"> och varje match innehåller metainformation</w:t>
       </w:r>
       <w:r>
         <w:t xml:space="preserve"> om matchen</w:t>
       </w:r>
       <w:r>
-        <w:t>, och dragen som utfördes</w:t>
+        <w:t xml:space="preserve"> och </w:t>
+      </w:r>
+      <w:r>
+        <w:t>de drag</w:t>
+      </w:r>
+      <w:r>
+        <w:t xml:space="preserve"> som utfördes</w:t>
       </w:r>
       <w:r>
         <w:t xml:space="preserve"> i matchen</w:t>
       </w:r>
       <w:r>
-        <w:t>. Informationen kan gälla när/var matchen spelades och av vilka.</w:t>
+        <w:t xml:space="preserve">. Informationen kan gälla när eller </w:t>
+      </w:r>
+      <w:r>
+        <w:t>var matchen spelades och av vilka.</w:t>
       </w:r>
       <w:r>
         <w:t xml:space="preserve"> Dragen skrivs med algebraisk notation (AN).</w:t>
@@ -3982,40 +3604,71 @@
         <w:t xml:space="preserve"> grad att de inte är tvetydiga. </w:t>
       </w:r>
       <w:r>
-        <w:t>Raderna numreras från vits håll med bokstäver från a till h, och kolumnerna med siffrorna 1 till 8. En position på spelplanen kan då beskrivas med dess tillhörande rad och kolumn t.ex. e4 eller a2.</w:t>
+        <w:t xml:space="preserve">Raderna numreras från vits håll med bokstäver från a till h, och kolumnerna med siffrorna 1 till 8. En </w:t>
+      </w:r>
+      <w:r>
+        <w:t>ruta</w:t>
+      </w:r>
+      <w:r>
+        <w:t xml:space="preserve"> på spelplanen kan då beskrivas med dess tillhörande rad och kolumn t.ex. e4 eller a2.</w:t>
+      </w:r>
+      <w:r>
+        <w:t xml:space="preserve"> D</w:t>
+      </w:r>
+      <w:r>
+        <w:t>rag har ett prefix med stor bokstav som beskriver vilken sorts pjäs s</w:t>
+      </w:r>
+      <w:r>
+        <w:t>om flyttades. N för springare, R</w:t>
+      </w:r>
+      <w:r>
+        <w:t xml:space="preserve"> för torn, B för löpare, Q för drottning, K för kung, medan bonde saknar prefix. Detta följs av posit</w:t>
+      </w:r>
+      <w:r>
+        <w:t>ionen som pjäsen</w:t>
+      </w:r>
+      <w:r>
+        <w:t xml:space="preserve"> flyttades till. Exempel: e4, Nf3, Bb5</w:t>
+      </w:r>
+      <w:r>
+        <w:t>.</w:t>
       </w:r>
       <w:r>
         <w:t xml:space="preserve"> </w:t>
       </w:r>
       <w:r>
-        <w:t>Ett drag har ett prefix med stor bokstav som beskriver vilken sorts pjäs s</w:t>
-      </w:r>
-      <w:r>
-        <w:t>om flyttades. N för springare, R</w:t>
-      </w:r>
-      <w:r>
-        <w:t xml:space="preserve"> för torn, B för löpare, Q för drottning, K för kung, medan bonde saknar prefix. Detta följs av posit</w:t>
-      </w:r>
-      <w:r>
-        <w:t>ionen som pjäsen</w:t>
-      </w:r>
-      <w:r>
-        <w:t xml:space="preserve"> flyttades till. Exempel: Ke1, Nf3, c4.</w:t>
+        <w:t xml:space="preserve">Om draget är ett fångande drag så sätts ett x framför </w:t>
+      </w:r>
+      <w:r>
+        <w:t>rutan</w:t>
+      </w:r>
+      <w:r>
+        <w:t xml:space="preserve"> som pjäsen flyttades till.</w:t>
+      </w:r>
+      <w:r>
+        <w:t xml:space="preserve"> De d</w:t>
+      </w:r>
+      <w:r>
+        <w:t xml:space="preserve">rag som leder till </w:t>
+      </w:r>
+      <w:r>
+        <w:lastRenderedPageBreak/>
+        <w:t>schack har ett plustecken som suffix.</w:t>
       </w:r>
       <w:r>
         <w:t xml:space="preserve"> </w:t>
       </w:r>
       <w:r>
-        <w:t>Om draget är ett fångande drag så sätts ett x framför positionen som pjäsen flyttades till.</w:t>
-      </w:r>
-      <w:r>
-        <w:t xml:space="preserve"> De d</w:t>
-      </w:r>
-      <w:r>
-        <w:t>rag som leder till schack har ett plustecken som suffix.</w:t>
-      </w:r>
-      <w:r>
-        <w:t xml:space="preserve"> Rockad med närmaste torn representeras med ”O-O” och rockad med torn längst bort representeras med ”O-O-O”.</w:t>
+        <w:t>Kort rockad</w:t>
+      </w:r>
+      <w:r>
+        <w:t xml:space="preserve"> representeras med ”O-O” och </w:t>
+      </w:r>
+      <w:r>
+        <w:t xml:space="preserve">lång rockad </w:t>
+      </w:r>
+      <w:r>
+        <w:t>representeras med ”O-O-O”.</w:t>
       </w:r>
     </w:p>
     <w:p>
@@ -4038,11 +3691,7 @@
         <w:t>kolumnkoordinaten</w:t>
       </w:r>
       <w:r>
-        <w:t xml:space="preserve"> beroende på vilken som kan </w:t>
-      </w:r>
-      <w:r>
-        <w:lastRenderedPageBreak/>
-        <w:t>uttrycka draget unikt (Nee5 är inte unikt</w:t>
+        <w:t xml:space="preserve"> beroende på vilken som kan uttrycka draget unikt (Nee5 är inte unikt</w:t>
       </w:r>
       <w:r>
         <w:t xml:space="preserve"> i detta fall</w:t>
@@ -4138,9 +3787,6 @@
     <w:p>
       <w:pPr>
         <w:pStyle w:val="Figur"/>
-        <w:rPr>
-          <w:lang w:val="sv-SE"/>
-        </w:rPr>
       </w:pPr>
       <w:r>
         <w:t>1. e4 e5 2. Nf3 Nc6 3. Bb5 a6 {This opening is called the Ruy Lopez.}</w:t>
@@ -4149,10 +3795,7 @@
         <w:br/>
       </w:r>
       <w:r>
-        <w:t xml:space="preserve">4. Ba4 Nf6 5. O-O Be7 6. Re1 b5 7. </w:t>
-      </w:r>
-      <w:r>
-        <w:t>Bb3 d6 8. c3 O-O 9. h3 Nb8  10. d4 Nbd7</w:t>
+        <w:t>4. Ba4 Nf6 5. O-O Be7 6. Re1 b5 7. Bb3 d6 8. c3 O-O 9. h3 Nb8  10. d4 Nbd7</w:t>
       </w:r>
       <w:r>
         <w:br/>
@@ -4197,31 +3840,13 @@
         <w:t xml:space="preserve">35. Ra7 g6 36. Ra6+ Kc5 37. Ke1 Nf4 38. g3 Nxh3 </w:t>
       </w:r>
       <w:r>
-        <w:t xml:space="preserve">39. Kd2 Kb5 40. Rd6 Kc5 41. </w:t>
-      </w:r>
-      <w:r>
-        <w:rPr>
-          <w:lang w:val="sv-SE"/>
-        </w:rPr>
-        <w:t>Ra6</w:t>
-      </w:r>
-      <w:r>
-        <w:rPr>
-          <w:lang w:val="sv-SE"/>
-        </w:rPr>
+        <w:t>39. Kd2 Kb5 40. Rd6 Kc5 41. Ra6</w:t>
+      </w:r>
+      <w:r>
         <w:br/>
       </w:r>
       <w:r>
-        <w:rPr>
-          <w:lang w:val="sv-SE"/>
-        </w:rPr>
-        <w:t xml:space="preserve">Nf2 42. g4 Bd3 43. </w:t>
-      </w:r>
-      <w:r>
-        <w:rPr>
-          <w:lang w:val="sv-SE"/>
-        </w:rPr>
-        <w:t>Re6 1/2-1/2</w:t>
+        <w:t>Nf2 42. g4 Bd3 43. Re6 1/2-1/2</w:t>
       </w:r>
     </w:p>
     <w:p>
@@ -4239,28 +3864,145 @@
     </w:p>
     <w:p>
       <w:pPr>
+        <w:pStyle w:val="Rubrik3"/>
+      </w:pPr>
+      <w:bookmarkStart w:id="17" w:name="_Toc411606233"/>
+      <w:r>
+        <w:t xml:space="preserve">Dagens </w:t>
+      </w:r>
+      <w:r>
+        <w:t>schackdatorspel</w:t>
+      </w:r>
+      <w:bookmarkEnd w:id="17"/>
+    </w:p>
+    <w:p>
+      <w:pPr>
+        <w:rPr>
+          <w:b/>
+        </w:rPr>
+      </w:pPr>
+      <w:r>
+        <w:t xml:space="preserve">Ett datorspel för att spela schack kräver två saker: ett gränssnitt för en spelare att utföra drag och se vad dess motståndare gör för drag, och eventuellt ett antal AI-agenter som en spelare kan spela mot. För att underlätta utvecklingen av olika AI-agenter skilda från specifika spel har kommunikationsprotokoll definierats, så att AI-agenter kan användas för flera olika </w:t>
+      </w:r>
+      <w:r>
+        <w:t>spel</w:t>
+      </w:r>
+      <w:r>
+        <w:t>.</w:t>
+      </w:r>
+      <w:r>
+        <w:t xml:space="preserve"> </w:t>
+      </w:r>
+      <w:r>
+        <w:t>XBoard (Mann &amp; Muller 2009)</w:t>
+      </w:r>
+      <w:r>
+        <w:t xml:space="preserve"> och </w:t>
+      </w:r>
+      <w:r>
+        <w:rPr>
+          <w:i/>
+        </w:rPr>
+        <w:t xml:space="preserve">Universal Chess Interface </w:t>
+      </w:r>
+      <w:r>
+        <w:t>(UCI) (Rupert, 2006)</w:t>
+      </w:r>
+      <w:r>
+        <w:t xml:space="preserve"> är två av de mest populära </w:t>
+      </w:r>
+      <w:r>
+        <w:t>kommunikationsprotokoll</w:t>
+      </w:r>
+      <w:r>
+        <w:t>en för att spela schack lokalt</w:t>
+      </w:r>
+      <w:r>
+        <w:t>.</w:t>
+      </w:r>
+      <w:r>
+        <w:t xml:space="preserve"> För att spela över internet används gränssnitt som kommunicerar med schackservrar</w:t>
+      </w:r>
+      <w:r>
+        <w:t>,</w:t>
+      </w:r>
+      <w:r>
+        <w:t xml:space="preserve"> som Internet Chess Club (ICC) och Free Internet Chess Server (FICS).</w:t>
+      </w:r>
+      <w:r>
+        <w:t xml:space="preserve"> </w:t>
+      </w:r>
+      <w:r>
+        <w:t>Genom tiderna</w:t>
+      </w:r>
+      <w:r>
+        <w:t xml:space="preserve"> har ett antal olika datorprogram</w:t>
+      </w:r>
+      <w:r>
+        <w:t xml:space="preserve"> av schackspelande AI-agenter</w:t>
+      </w:r>
+      <w:r>
+        <w:t xml:space="preserve"> utvecklats, som </w:t>
+      </w:r>
+      <w:r>
+        <w:t xml:space="preserve">även </w:t>
+      </w:r>
+      <w:r>
+        <w:t>kallas för schackmotorer.</w:t>
+      </w:r>
+      <w:r>
+        <w:t xml:space="preserve"> </w:t>
+      </w:r>
+      <w:r>
+        <w:t>T</w:t>
+      </w:r>
+      <w:r>
+        <w:t xml:space="preserve">ävlingar mellan schackmotorer hålls årligen, som World </w:t>
+      </w:r>
+      <w:r>
+        <w:t>Computer Chess Championship (WCCC)</w:t>
+      </w:r>
+      <w:r>
+        <w:t>.</w:t>
+      </w:r>
+      <w:r>
+        <w:t xml:space="preserve"> </w:t>
+      </w:r>
+      <w:r>
+        <w:rPr>
+          <w:b/>
+        </w:rPr>
+        <w:t>(Inte säker på denna sektion eftersom den inte saknar referenser till t.ex. ICC, FICS och WCCC. Fanns inte mycket att hämta så jag får kanske skriva om eller skrota sektionen.)</w:t>
+      </w:r>
+      <w:bookmarkStart w:id="18" w:name="_GoBack"/>
+      <w:bookmarkEnd w:id="18"/>
+    </w:p>
+    <w:p>
+      <w:pPr>
         <w:pStyle w:val="Rubrik1"/>
       </w:pPr>
-      <w:bookmarkStart w:id="17" w:name="_Toc181172224"/>
-      <w:bookmarkStart w:id="18" w:name="_Toc219466036"/>
-      <w:bookmarkStart w:id="19" w:name="_Toc219475263"/>
-      <w:bookmarkStart w:id="20" w:name="_Toc411501147"/>
+      <w:bookmarkStart w:id="19" w:name="_Toc181172224"/>
+      <w:bookmarkStart w:id="20" w:name="_Toc219466036"/>
+      <w:bookmarkStart w:id="21" w:name="_Toc219475263"/>
+      <w:bookmarkStart w:id="22" w:name="_Toc411606234"/>
       <w:r>
         <w:lastRenderedPageBreak/>
         <w:t>Problemformulering</w:t>
       </w:r>
-      <w:bookmarkEnd w:id="17"/>
-      <w:bookmarkEnd w:id="18"/>
       <w:bookmarkEnd w:id="19"/>
       <w:bookmarkEnd w:id="20"/>
+      <w:bookmarkEnd w:id="21"/>
+      <w:bookmarkEnd w:id="22"/>
     </w:p>
     <w:p>
       <w:pPr>
         <w:pStyle w:val="Rubrik2"/>
       </w:pPr>
+      <w:bookmarkStart w:id="23" w:name="_Toc411606235"/>
       <w:r>
         <w:t>Problembeskrivning</w:t>
       </w:r>
+      <w:bookmarkEnd w:id="23"/>
     </w:p>
     <w:p>
       <w:r>
@@ -4291,25 +4033,22 @@
         <w:t xml:space="preserve"> svårighetsgrad.</w:t>
       </w:r>
       <w:r>
+        <w:t xml:space="preserve"> CBR har tidigare använts för att skapa AI-agenter som beter sig likt de experter de är baserade på. Mycket av denna forskning </w:t>
+      </w:r>
+      <w:r>
+        <w:t>har dock använt</w:t>
+      </w:r>
+      <w:r>
+        <w:t xml:space="preserve"> en expert per beteende. Detta innebä</w:t>
+      </w:r>
+      <w:r>
+        <w:t>r att det krävs minst</w:t>
+      </w:r>
+      <w:r>
         <w:t xml:space="preserve"> </w:t>
       </w:r>
       <w:r>
-        <w:t>CBR har tidigare använts för att skapa AI-agenter som beter sig likt de experter de är baserade på.</w:t>
-      </w:r>
-      <w:r>
-        <w:t xml:space="preserve"> Mycket av denna forskning </w:t>
-      </w:r>
-      <w:r>
-        <w:t>har dock använt</w:t>
-      </w:r>
-      <w:r>
-        <w:t xml:space="preserve"> en expert per beteende. Detta innebär att antalet experter som krävs för att utveckla AI-agenter är </w:t>
-      </w:r>
-      <w:r>
-        <w:t>likvärdigt</w:t>
-      </w:r>
-      <w:r>
-        <w:t xml:space="preserve"> med antalet olika beteenden som AI-agenterna ska ha.</w:t>
+        <w:t>lika många experter som antalet beteenden AI-agenterna ska ha.</w:t>
       </w:r>
       <w:r>
         <w:t xml:space="preserve"> Det finns lite forskning</w:t>
@@ -4374,7 +4113,7 @@
         <w:t xml:space="preserve"> 90 minuter på sig att utföra sina första 40 drag</w:t>
       </w:r>
       <w:r>
-        <w:t xml:space="preserve"> (2014c</w:t>
+        <w:t xml:space="preserve"> (2014b</w:t>
       </w:r>
       <w:r>
         <w:t>), vilket är det krav som AI-agenten förväntas följa. AI-agenten förväntas inte kunna spela lika bra som någon annan schackmotor</w:t>
@@ -4406,16 +4145,16 @@
       <w:r>
         <w:t>olika beteenden.</w:t>
       </w:r>
-      <w:bookmarkStart w:id="21" w:name="_GoBack"/>
-      <w:bookmarkEnd w:id="21"/>
     </w:p>
     <w:p>
       <w:pPr>
         <w:pStyle w:val="Rubrik2"/>
       </w:pPr>
+      <w:bookmarkStart w:id="24" w:name="_Toc411606236"/>
       <w:r>
         <w:t>Metodbeskrivning</w:t>
       </w:r>
+      <w:bookmarkEnd w:id="24"/>
     </w:p>
     <w:p>
       <w:r>
@@ -4437,10 +4176,19 @@
         <w:t>AI-agenten kommer använda e</w:t>
       </w:r>
       <w:r>
-        <w:t>xpertdata i form av PGN filer för</w:t>
-      </w:r>
-      <w:r>
-        <w:t xml:space="preserve"> tidigare spelade matcher av flera olika spelare med olika ELO-rankning. När AI-agenten ombeds att spela på en given skicklighetsnivå, ska den leta upp matcher av spelare vars ELO-rankning bäst matchar den efterfrågade skicklighetsnivån</w:t>
+        <w:t xml:space="preserve">xpertdata i form av PGN filer </w:t>
+      </w:r>
+      <w:r>
+        <w:t>av</w:t>
+      </w:r>
+      <w:r>
+        <w:t xml:space="preserve"> tidigare spelade matcher</w:t>
+      </w:r>
+      <w:r>
+        <w:t>. Matcherna har spelats</w:t>
+      </w:r>
+      <w:r>
+        <w:t xml:space="preserve"> av flera olika spelare med olika ELO-rankning. När AI-agenten ombeds att spela på en given skicklighetsnivå, ska den leta upp matcher av spelare vars ELO-rankning bäst matchar den efterfrågade skicklighetsnivån</w:t>
       </w:r>
       <w:r>
         <w:t xml:space="preserve"> och skapa en fallbas av dessa</w:t>
@@ -4461,54 +4209,69 @@
         <w:t xml:space="preserve"> </w:t>
       </w:r>
       <w:r>
-        <w:t xml:space="preserve">När AI-agenten ombeds göra ett drag, ska den konsultera fallbasen och </w:t>
-      </w:r>
-      <w:r>
-        <w:t>utav de fall vars drag går att utföra i det nuvarande läget, ska den utföra draget i det fall vars läge är mest likt det läge som spelet befinner sig i.</w:t>
+        <w:t xml:space="preserve">När </w:t>
+      </w:r>
+      <w:r>
+        <w:t>AI-agenten ombeds göra ett drag</w:t>
+      </w:r>
+      <w:r>
+        <w:t xml:space="preserve"> ska den konsultera fallbasen och </w:t>
+      </w:r>
+      <w:r>
+        <w:t>utav de fal</w:t>
+      </w:r>
+      <w:r>
+        <w:t>l vars drag går att utföra i matchens nuvarande läge</w:t>
+      </w:r>
+      <w:r>
+        <w:t xml:space="preserve">, ska den utföra draget i det fall vars läge är mest likt det läge som </w:t>
+      </w:r>
+      <w:r>
+        <w:t>matchen</w:t>
+      </w:r>
+      <w:r>
+        <w:t xml:space="preserve"> befinner sig i.</w:t>
       </w:r>
     </w:p>
     <w:p>
       <w:r>
-        <w:t>AI-agenten ska implementeras som ett schackmotorprogram. Anledningen</w:t>
+        <w:t>AI-agenten ska implementeras som ett schackmotor</w:t>
+      </w:r>
+      <w:r>
+        <w:t>dator</w:t>
+      </w:r>
+      <w:r>
+        <w:t>program. Anledningen</w:t>
       </w:r>
       <w:r>
         <w:t xml:space="preserve"> till</w:t>
       </w:r>
       <w:r>
-        <w:t xml:space="preserve"> att ett program används för att visa AI-agentens beteende är att det kan vara svårt att förutsäga hur AI-agenten kommer bete sig givet den stora mängden e</w:t>
-      </w:r>
-      <w:r>
-        <w:t xml:space="preserve">xpertdata som måste undersökas. </w:t>
-      </w:r>
-      <w:r>
-        <w:t xml:space="preserve">Programmet ska </w:t>
-      </w:r>
-      <w:r>
-        <w:t>följa</w:t>
+        <w:t xml:space="preserve"> att ett </w:t>
+      </w:r>
+      <w:r>
+        <w:t>dator</w:t>
+      </w:r>
+      <w:r>
+        <w:t>program används för att visa AI-agentens beteende är att det kan vara svårt att förutsäga hur AI-agenten kommer bete sig givet den stora mängden e</w:t>
+      </w:r>
+      <w:r>
+        <w:t>xpertdata som måste undersökas. Programmet ska följa</w:t>
+      </w:r>
+      <w:r>
+        <w:t xml:space="preserve"> kommunikationsprotokollet</w:t>
       </w:r>
       <w:r>
         <w:t xml:space="preserve"> </w:t>
       </w:r>
       <w:r>
-        <w:rPr>
-          <w:i/>
-        </w:rPr>
-        <w:t>Universal Chess Interface</w:t>
-      </w:r>
-      <w:r>
-        <w:rPr>
-          <w:i/>
-        </w:rPr>
-        <w:t xml:space="preserve"> </w:t>
-      </w:r>
-      <w:r>
-        <w:t xml:space="preserve">(UCI) (Rupert, 2006), vilket är ett kommunikationsprotokoll mellan schackmotorer och användargränssnitt. Ett alternativt kommunikationsprotokoll vid namn XBoard (Mann </w:t>
-      </w:r>
-      <w:r>
-        <w:t>&amp; Muller</w:t>
-      </w:r>
-      <w:r>
-        <w:t xml:space="preserve"> 2009)</w:t>
+        <w:t>UCI</w:t>
+      </w:r>
+      <w:r>
+        <w:t xml:space="preserve">. </w:t>
+      </w:r>
+      <w:r>
+        <w:t>Xboard</w:t>
       </w:r>
       <w:r>
         <w:t xml:space="preserve"> </w:t>
@@ -4528,56 +4291,59 @@
         <w:t xml:space="preserve"> antal nivåer som distribueras jämt mellan spelarnas skicklighetsnivåer.</w:t>
       </w:r>
       <w:r>
-        <w:t xml:space="preserve"> För att se hur bra AI-agenten spelar på olika skicklighetsnivåer ska AI-agenten spela ett antal matcher mot sig själv, med </w:t>
+        <w:t xml:space="preserve"> För att se hur bra AI-agenten spelar på olika skicklighetsnivåer ska AI-agenten spela ett antal matcher mot sig själv, med alla kombinationer av svårighetsgrader.</w:t>
+      </w:r>
+      <w:r>
+        <w:t xml:space="preserve"> Datorprogrammet</w:t>
+      </w:r>
+      <w:r>
+        <w:t xml:space="preserve"> Arena (</w:t>
+      </w:r>
+      <w:r>
+        <w:t>Blume</w:t>
+      </w:r>
+      <w:r>
+        <w:t>, 2014</w:t>
+      </w:r>
+      <w:r>
+        <w:t xml:space="preserve">) ska användas </w:t>
       </w:r>
       <w:r>
         <w:lastRenderedPageBreak/>
-        <w:t>alla kombinationer av svårighetsgrader.</w:t>
-      </w:r>
-      <w:r>
-        <w:t xml:space="preserve"> </w:t>
-      </w:r>
-      <w:r>
-        <w:t>Det grafiska användargränssnittet (GUI) Arena Chess</w:t>
-      </w:r>
-      <w:r>
-        <w:t xml:space="preserve"> (XXX, 20XX) </w:t>
-      </w:r>
-      <w:r>
-        <w:t>sk</w:t>
-      </w:r>
-      <w:r>
-        <w:t>a användas för att utföra matcherna</w:t>
-      </w:r>
-      <w:r>
-        <w:t>.</w:t>
-      </w:r>
-      <w:r>
-        <w:t xml:space="preserve"> Resultatet kan visa om AI-agentens presterar bättre på högre skicklighetsnivåer eller inte.</w:t>
+        <w:t xml:space="preserve">för att utföra matcherna. Resultatet kan visa om AI-agentens presterar </w:t>
+      </w:r>
+      <w:r>
+        <w:t>som förväntat givet dess skicklighetsnivå.</w:t>
       </w:r>
     </w:p>
     <w:p>
       <w:pPr>
         <w:pStyle w:val="ReferensHeading"/>
-      </w:pPr>
-      <w:bookmarkStart w:id="22" w:name="_Toc181172235"/>
-      <w:bookmarkStart w:id="23" w:name="_Toc181172567"/>
-      <w:bookmarkStart w:id="24" w:name="_Toc181173118"/>
-      <w:bookmarkStart w:id="25" w:name="_Toc181173288"/>
-      <w:bookmarkStart w:id="26" w:name="_Toc185664441"/>
-      <w:bookmarkStart w:id="27" w:name="_Toc219475274"/>
-      <w:bookmarkStart w:id="28" w:name="_Toc411501155"/>
-      <w:r>
+        <w:rPr>
+          <w:lang w:val="en-US"/>
+        </w:rPr>
+      </w:pPr>
+      <w:bookmarkStart w:id="25" w:name="_Toc181172235"/>
+      <w:bookmarkStart w:id="26" w:name="_Toc181172567"/>
+      <w:bookmarkStart w:id="27" w:name="_Toc181173118"/>
+      <w:bookmarkStart w:id="28" w:name="_Toc181173288"/>
+      <w:bookmarkStart w:id="29" w:name="_Toc185664441"/>
+      <w:bookmarkStart w:id="30" w:name="_Toc219475274"/>
+      <w:bookmarkStart w:id="31" w:name="_Toc411606237"/>
+      <w:r>
+        <w:rPr>
+          <w:lang w:val="en-US"/>
+        </w:rPr>
         <w:lastRenderedPageBreak/>
         <w:t>Referenser</w:t>
       </w:r>
-      <w:bookmarkEnd w:id="22"/>
-      <w:bookmarkEnd w:id="23"/>
-      <w:bookmarkEnd w:id="24"/>
       <w:bookmarkEnd w:id="25"/>
       <w:bookmarkEnd w:id="26"/>
       <w:bookmarkEnd w:id="27"/>
       <w:bookmarkEnd w:id="28"/>
+      <w:bookmarkEnd w:id="29"/>
+      <w:bookmarkEnd w:id="30"/>
+      <w:bookmarkEnd w:id="31"/>
     </w:p>
     <w:p>
       <w:pPr>
@@ -4628,6 +4394,9 @@
     <w:p>
       <w:pPr>
         <w:pStyle w:val="Referens"/>
+        <w:rPr>
+          <w:lang w:val="en-US"/>
+        </w:rPr>
       </w:pPr>
       <w:r>
         <w:rPr>
@@ -4702,100 +4471,28 @@
     <w:p>
       <w:pPr>
         <w:pStyle w:val="Referens"/>
-        <w:rPr>
-          <w:b/>
-        </w:rPr>
-      </w:pPr>
-      <w:r>
-        <w:rPr>
-          <w:b/>
-        </w:rPr>
-        <w:t>(Warcraft II finns inte tillgängligt officiellt längre på någon hemsida)</w:t>
-      </w:r>
-    </w:p>
-    <w:p>
-      <w:pPr>
-        <w:pStyle w:val="Referens"/>
-        <w:rPr>
-          <w:lang w:val="en-US"/>
-        </w:rPr>
-      </w:pPr>
-      <w:r>
-        <w:rPr>
-          <w:lang w:val="en-US"/>
-        </w:rPr>
-        <w:t xml:space="preserve">Blizzard (1995). </w:t>
+        <w:ind w:left="0" w:firstLine="0"/>
+      </w:pPr>
+      <w:r>
+        <w:rPr>
+          <w:lang w:val="en-US"/>
+        </w:rPr>
+        <w:t>Blume</w:t>
+      </w:r>
+      <w:r>
+        <w:rPr>
+          <w:lang w:val="en-US"/>
+        </w:rPr>
+        <w:t xml:space="preserve">, M. (2014). </w:t>
       </w:r>
       <w:r>
         <w:rPr>
           <w:i/>
-          <w:lang w:val="en-US"/>
-        </w:rPr>
-        <w:t>Warcraft ||</w:t>
-      </w:r>
-      <w:r>
-        <w:rPr>
-          <w:lang w:val="en-US"/>
-        </w:rPr>
-        <w:t xml:space="preserve"> </w:t>
-      </w:r>
-      <w:r>
-        <w:rPr>
-          <w:lang w:val="en-US"/>
-        </w:rPr>
-        <w:t>(Version: 1.0)</w:t>
-      </w:r>
-      <w:r>
-        <w:rPr>
-          <w:lang w:val="en-US"/>
-        </w:rPr>
-        <w:t xml:space="preserve"> </w:t>
-      </w:r>
-      <w:r>
-        <w:rPr>
-          <w:lang w:val="en-US"/>
-        </w:rPr>
-        <w:t>[Datorprogram]. Blizzard.</w:t>
-      </w:r>
-    </w:p>
-    <w:p>
-      <w:pPr>
-        <w:pStyle w:val="Referens"/>
-        <w:ind w:left="0" w:firstLine="0"/>
-        <w:rPr>
-          <w:lang w:val="en-US"/>
-        </w:rPr>
-      </w:pPr>
-      <w:r>
-        <w:rPr>
-          <w:lang w:val="en-US"/>
-        </w:rPr>
-        <w:t>Blume</w:t>
-      </w:r>
-      <w:r>
-        <w:rPr>
-          <w:lang w:val="en-US"/>
-        </w:rPr>
-        <w:t xml:space="preserve">, M. (2014). </w:t>
-      </w:r>
-      <w:r>
-        <w:rPr>
-          <w:i/>
-          <w:lang w:val="en-US"/>
         </w:rPr>
         <w:t>Arena</w:t>
       </w:r>
       <w:r>
-        <w:rPr>
-          <w:lang w:val="en-US"/>
-        </w:rPr>
-        <w:t xml:space="preserve"> (Version: 3.5) [Datorprogram]. Blume, M. </w:t>
-      </w:r>
-      <w:r>
-        <w:rPr>
-          <w:lang w:val="en-US"/>
-        </w:rPr>
-        <w:t>http://www.playwitharena.com/</w:t>
+        <w:t xml:space="preserve"> (Version: 3.5) [Datorprogram]. Blume, M. http://www.playwitharena.com/</w:t>
       </w:r>
     </w:p>
     <w:p>
@@ -5236,25 +4933,22 @@
         </w:rPr>
       </w:pPr>
       <w:r>
-        <w:t>Ontañ</w:t>
-      </w:r>
-      <w:r>
-        <w:t>ón, S., Mishra, K., Sugandh, N.</w:t>
-      </w:r>
-      <w:r>
-        <w:t xml:space="preserve"> &amp; Ram, A. (2007)</w:t>
-      </w:r>
-      <w:r>
-        <w:t>.</w:t>
-      </w:r>
-      <w:r>
-        <w:t xml:space="preserve"> </w:t>
-      </w:r>
-      <w:r>
-        <w:rPr>
-          <w:lang w:val="en-US"/>
-        </w:rPr>
-        <w:t>Case-Based Planning and Execution for Real-Time Strategy Games</w:t>
+        <w:rPr>
+          <w:lang w:val="en-US"/>
+        </w:rPr>
+        <w:t>Rekabdar, B., Shadger, B.</w:t>
+      </w:r>
+      <w:r>
+        <w:rPr>
+          <w:lang w:val="en-US"/>
+        </w:rPr>
+        <w:t xml:space="preserve"> &amp; Osareh, A. (2012) </w:t>
+      </w:r>
+      <w:r>
+        <w:rPr>
+          <w:lang w:val="en-US"/>
+        </w:rPr>
+        <w:t>Learning Teamwork Behaviors Approach: Learning by Observation Meets Case-Based Planning</w:t>
       </w:r>
       <w:r>
         <w:rPr>
@@ -5267,7 +4961,7 @@
           <w:i/>
           <w:lang w:val="en-US"/>
         </w:rPr>
-        <w:t>Case-Based Reasoning Research and Development</w:t>
+        <w:t>Artificial Intelligence: Methology, Systems, and Applications</w:t>
       </w:r>
       <w:r>
         <w:rPr>
@@ -5292,47 +4986,90 @@
         <w:rPr>
           <w:lang w:val="en-US"/>
         </w:rPr>
-        <w:t>. 164-178.</w:t>
+        <w:t>. 195-201.</w:t>
       </w:r>
     </w:p>
     <w:p>
       <w:pPr>
         <w:pStyle w:val="Referens"/>
-        <w:rPr>
-          <w:lang w:val="en-US"/>
-        </w:rPr>
-      </w:pPr>
-      <w:r>
-        <w:rPr>
-          <w:lang w:val="en-US"/>
-        </w:rPr>
-        <w:t>Rekabdar, B., Shadger, B.</w:t>
-      </w:r>
-      <w:r>
-        <w:rPr>
-          <w:lang w:val="en-US"/>
-        </w:rPr>
-        <w:t xml:space="preserve"> &amp; Osareh, </w:t>
-      </w:r>
-      <w:proofErr w:type="gramStart"/>
-      <w:r>
-        <w:rPr>
-          <w:lang w:val="en-US"/>
-        </w:rPr>
-        <w:t>A</w:t>
-      </w:r>
-      <w:proofErr w:type="gramEnd"/>
-      <w:r>
-        <w:rPr>
-          <w:lang w:val="en-US"/>
-        </w:rPr>
-        <w:t xml:space="preserve">. (2012) </w:t>
-      </w:r>
-      <w:r>
-        <w:rPr>
-          <w:lang w:val="en-US"/>
-        </w:rPr>
-        <w:t>Learning Teamwork Behaviors Approach: Learning by Observation Meets Case-Based Planning</w:t>
+      </w:pPr>
+      <w:r>
+        <w:rPr>
+          <w:lang w:val="en-US"/>
+        </w:rPr>
+        <w:t>Richter, M. M.,</w:t>
+      </w:r>
+      <w:r>
+        <w:rPr>
+          <w:lang w:val="en-US"/>
+        </w:rPr>
+        <w:t xml:space="preserve"> &amp;</w:t>
+      </w:r>
+      <w:r>
+        <w:rPr>
+          <w:lang w:val="en-US"/>
+        </w:rPr>
+        <w:t xml:space="preserve"> Weber, R. O. (2013) </w:t>
+      </w:r>
+      <w:r>
+        <w:rPr>
+          <w:i/>
+          <w:lang w:val="en-US"/>
+        </w:rPr>
+        <w:t>Case-Based R</w:t>
+      </w:r>
+      <w:r>
+        <w:rPr>
+          <w:i/>
+          <w:lang w:val="en-US"/>
+        </w:rPr>
+        <w:t>easoning</w:t>
+      </w:r>
+      <w:r>
+        <w:rPr>
+          <w:i/>
+          <w:lang w:val="en-US"/>
+        </w:rPr>
+        <w:t>:</w:t>
+      </w:r>
+      <w:r>
+        <w:rPr>
+          <w:i/>
+          <w:lang w:val="en-US"/>
+        </w:rPr>
+        <w:t xml:space="preserve"> A T</w:t>
+      </w:r>
+      <w:r>
+        <w:rPr>
+          <w:i/>
+          <w:lang w:val="en-US"/>
+        </w:rPr>
+        <w:t>extbook</w:t>
+      </w:r>
+      <w:r>
+        <w:rPr>
+          <w:i/>
+          <w:lang w:val="en-US"/>
+        </w:rPr>
+        <w:t xml:space="preserve"> </w:t>
+      </w:r>
+      <w:r>
+        <w:rPr>
+          <w:lang w:val="en-US"/>
+        </w:rPr>
+        <w:t xml:space="preserve">(s. </w:t>
+      </w:r>
+      <w:r>
+        <w:rPr>
+          <w:lang w:val="en-US"/>
+        </w:rPr>
+        <w:t>17-26</w:t>
+      </w:r>
+      <w:r>
+        <w:rPr>
+          <w:lang w:val="en-US"/>
+        </w:rPr>
+        <w:t>)</w:t>
       </w:r>
       <w:r>
         <w:rPr>
@@ -5341,281 +5078,206 @@
         <w:t xml:space="preserve">. </w:t>
       </w:r>
       <w:r>
-        <w:rPr>
-          <w:i/>
-          <w:lang w:val="en-US"/>
-        </w:rPr>
-        <w:t>Artificial Intelligence: Methology, Systems, and Applications</w:t>
-      </w:r>
-      <w:r>
-        <w:rPr>
-          <w:i/>
-          <w:lang w:val="en-US"/>
-        </w:rPr>
-        <w:t>,</w:t>
-      </w:r>
-      <w:r>
-        <w:rPr>
-          <w:lang w:val="en-US"/>
-        </w:rPr>
-        <w:t xml:space="preserve"> s</w:t>
-      </w:r>
-      <w:r>
-        <w:rPr>
-          <w:lang w:val="en-US"/>
-        </w:rPr>
-        <w:t>s</w:t>
-      </w:r>
-      <w:r>
-        <w:rPr>
-          <w:lang w:val="en-US"/>
-        </w:rPr>
-        <w:t>. 195-201.</w:t>
+        <w:t>Berlin: Springer-Verlag</w:t>
+      </w:r>
+      <w:r>
+        <w:t>.</w:t>
       </w:r>
     </w:p>
     <w:p>
       <w:pPr>
         <w:pStyle w:val="Referens"/>
-      </w:pPr>
-      <w:r>
-        <w:rPr>
-          <w:lang w:val="en-US"/>
-        </w:rPr>
-        <w:t>Richter, M. M.,</w:t>
-      </w:r>
-      <w:r>
-        <w:rPr>
-          <w:lang w:val="en-US"/>
-        </w:rPr>
-        <w:t xml:space="preserve"> &amp;</w:t>
-      </w:r>
-      <w:r>
-        <w:rPr>
-          <w:lang w:val="en-US"/>
-        </w:rPr>
-        <w:t xml:space="preserve"> Weber, R. O. (2013) </w:t>
-      </w:r>
-      <w:r>
-        <w:rPr>
-          <w:i/>
-          <w:lang w:val="en-US"/>
-        </w:rPr>
-        <w:t>Case-Based R</w:t>
-      </w:r>
-      <w:r>
-        <w:rPr>
-          <w:i/>
-          <w:lang w:val="en-US"/>
-        </w:rPr>
-        <w:t>easoning</w:t>
-      </w:r>
-      <w:r>
-        <w:rPr>
-          <w:i/>
-          <w:lang w:val="en-US"/>
-        </w:rPr>
-        <w:t>:</w:t>
-      </w:r>
-      <w:r>
-        <w:rPr>
-          <w:i/>
-          <w:lang w:val="en-US"/>
-        </w:rPr>
-        <w:t xml:space="preserve"> A T</w:t>
-      </w:r>
-      <w:r>
-        <w:rPr>
-          <w:i/>
-          <w:lang w:val="en-US"/>
-        </w:rPr>
-        <w:t>extbook</w:t>
-      </w:r>
-      <w:r>
-        <w:rPr>
-          <w:i/>
-          <w:lang w:val="en-US"/>
+        <w:rPr>
+          <w:b/>
+        </w:rPr>
+      </w:pPr>
+      <w:r>
+        <w:rPr>
+          <w:b/>
+        </w:rPr>
+        <w:t xml:space="preserve">(Väldigt osäker på referensen nedan. Först kan jag inte hitta någon publikationsinformation, så jag refererar den som en rapport. Jag kan heller inte hitta någon huvudkälla, då rapporten refererar till flera universitet, delvis stöds av flera organisationer, och så lagras PDF:en </w:t>
+      </w:r>
+      <w:r>
+        <w:rPr>
+          <w:b/>
+        </w:rPr>
+        <w:t>under</w:t>
+      </w:r>
+      <w:r>
+        <w:rPr>
+          <w:b/>
+        </w:rPr>
+        <w:t xml:space="preserve"> ett annat </w:t>
+      </w:r>
+      <w:r>
+        <w:rPr>
+          <w:b/>
+        </w:rPr>
+        <w:t>universitets domän</w:t>
+      </w:r>
+      <w:r>
+        <w:rPr>
+          <w:b/>
+        </w:rPr>
+        <w:t>. För tillfället använder jag</w:t>
+      </w:r>
+      <w:r>
+        <w:rPr>
+          <w:b/>
+        </w:rPr>
+        <w:t xml:space="preserve"> ägaren till</w:t>
+      </w:r>
+      <w:r>
+        <w:rPr>
+          <w:b/>
         </w:rPr>
         <w:t xml:space="preserve"> </w:t>
       </w:r>
       <w:r>
         <w:rPr>
-          <w:lang w:val="en-US"/>
-        </w:rPr>
-        <w:t xml:space="preserve">(s. </w:t>
-      </w:r>
-      <w:r>
-        <w:rPr>
-          <w:lang w:val="en-US"/>
-        </w:rPr>
-        <w:t>17-26</w:t>
-      </w:r>
-      <w:r>
-        <w:rPr>
-          <w:lang w:val="en-US"/>
-        </w:rPr>
-        <w:t>)</w:t>
-      </w:r>
-      <w:r>
-        <w:rPr>
-          <w:lang w:val="en-US"/>
-        </w:rPr>
-        <w:t xml:space="preserve">. </w:t>
-      </w:r>
-      <w:r>
-        <w:t>Berlin: Springer-Verlag</w:t>
-      </w:r>
-      <w:r>
-        <w:t>.</w:t>
+          <w:b/>
+        </w:rPr>
+        <w:t>domänen, dvs. Georgia Tech.)</w:t>
       </w:r>
     </w:p>
     <w:p>
       <w:pPr>
         <w:pStyle w:val="Referens"/>
         <w:rPr>
-          <w:b/>
-        </w:rPr>
-      </w:pPr>
-      <w:r>
-        <w:rPr>
-          <w:b/>
-        </w:rPr>
-        <w:t xml:space="preserve">(Väldigt osäker på referensen nedan. Först kan jag inte hitta någon publikationsinformation, så jag refererar den som en rapport. Jag kan heller inte hitta någon huvudkälla, då rapporten refererar till flera universitet, delvis stöds av flera organisationer, och så lagras PDF:en </w:t>
-      </w:r>
-      <w:r>
-        <w:rPr>
-          <w:b/>
-        </w:rPr>
-        <w:t>under</w:t>
-      </w:r>
-      <w:r>
-        <w:rPr>
-          <w:b/>
-        </w:rPr>
-        <w:t xml:space="preserve"> ett annat </w:t>
-      </w:r>
-      <w:r>
-        <w:rPr>
-          <w:b/>
-        </w:rPr>
-        <w:t>universitets domän</w:t>
-      </w:r>
-      <w:r>
-        <w:rPr>
-          <w:b/>
-        </w:rPr>
-        <w:t>. För tillfället använder jag</w:t>
-      </w:r>
-      <w:r>
-        <w:rPr>
-          <w:b/>
-        </w:rPr>
-        <w:t xml:space="preserve"> ägaren till</w:t>
-      </w:r>
-      <w:r>
-        <w:rPr>
-          <w:b/>
-        </w:rPr>
+          <w:lang w:val="en-US"/>
+        </w:rPr>
+      </w:pPr>
+      <w:r>
+        <w:t xml:space="preserve">Sanchez-Ruiz, A., Lee-Urban, S., </w:t>
+      </w:r>
+      <w:r>
+        <w:t>Muñoz-Avila, H., Díaz-Agudo, B.</w:t>
+      </w:r>
+      <w:r>
+        <w:t xml:space="preserve"> &amp; González-Calero P. (2007)</w:t>
+      </w:r>
+      <w:r>
+        <w:t>.</w:t>
+      </w:r>
+      <w:r>
         <w:t xml:space="preserve"> </w:t>
       </w:r>
       <w:r>
         <w:rPr>
-          <w:b/>
-        </w:rPr>
-        <w:t>domänen, dvs. Georgia Tech.)</w:t>
+          <w:i/>
+          <w:lang w:val="en-US"/>
+        </w:rPr>
+        <w:t>Game AI for a Turn-based Strategy Game with Plan Adaptation and Ontology-based retrieval</w:t>
+      </w:r>
+      <w:r>
+        <w:rPr>
+          <w:lang w:val="en-US"/>
+        </w:rPr>
+        <w:t>.</w:t>
+      </w:r>
+      <w:r>
+        <w:rPr>
+          <w:lang w:val="en-US"/>
+        </w:rPr>
+        <w:t xml:space="preserve"> </w:t>
+      </w:r>
+      <w:r>
+        <w:rPr>
+          <w:lang w:val="en-US"/>
+        </w:rPr>
+        <w:t>Georgia Tech</w:t>
+      </w:r>
+      <w:r>
+        <w:rPr>
+          <w:lang w:val="en-US"/>
+        </w:rPr>
+        <w:t xml:space="preserve">. </w:t>
+      </w:r>
+      <w:r>
+        <w:rPr>
+          <w:lang w:val="en-US"/>
+        </w:rPr>
+        <w:t>http://www.cc.gatech.edu/~surban6/publs/ICAPS-PG07.pdf [</w:t>
+      </w:r>
+      <w:r>
+        <w:rPr>
+          <w:lang w:val="en-US"/>
+        </w:rPr>
+        <w:t>2015-02-08</w:t>
+      </w:r>
+      <w:r>
+        <w:rPr>
+          <w:lang w:val="en-US"/>
+        </w:rPr>
+        <w:t>]</w:t>
       </w:r>
     </w:p>
     <w:p>
       <w:pPr>
         <w:pStyle w:val="Referens"/>
         <w:rPr>
-          <w:lang w:val="en-US"/>
-        </w:rPr>
-      </w:pPr>
-      <w:r>
-        <w:t xml:space="preserve">Sanchez-Ruiz, A., Lee-Urban, S., </w:t>
-      </w:r>
-      <w:r>
-        <w:t>Muñoz-Avila, H., Díaz-Agudo, B.</w:t>
-      </w:r>
-      <w:r>
-        <w:t xml:space="preserve"> &amp; González-Calero P. (2007)</w:t>
-      </w:r>
-      <w:r>
-        <w:t>.</w:t>
-      </w:r>
-      <w:r>
-        <w:t xml:space="preserve"> </w:t>
-      </w:r>
-      <w:r>
-        <w:rPr>
-          <w:i/>
-          <w:lang w:val="en-US"/>
-        </w:rPr>
-        <w:t>Game AI for a Turn-based Strategy Game with Plan Adaptation and Ontology-</w:t>
-      </w:r>
-      <w:r>
-        <w:rPr>
-          <w:i/>
-          <w:lang w:val="en-US"/>
-        </w:rPr>
-        <w:lastRenderedPageBreak/>
-        <w:t>based retrieval</w:t>
-      </w:r>
-      <w:r>
-        <w:rPr>
-          <w:lang w:val="en-US"/>
-        </w:rPr>
-        <w:t>.</w:t>
-      </w:r>
-      <w:r>
-        <w:rPr>
-          <w:lang w:val="en-US"/>
-        </w:rPr>
-        <w:t xml:space="preserve"> </w:t>
-      </w:r>
-      <w:r>
-        <w:rPr>
-          <w:lang w:val="en-US"/>
-        </w:rPr>
-        <w:t>Georgia Tech</w:t>
-      </w:r>
-      <w:r>
-        <w:rPr>
-          <w:lang w:val="en-US"/>
-        </w:rPr>
-        <w:t xml:space="preserve">. </w:t>
-      </w:r>
-      <w:r>
-        <w:rPr>
-          <w:lang w:val="en-US"/>
-        </w:rPr>
-        <w:t>http://www.cc.gatech.edu/~surban6/publs/ICAPS-PG07.pdf [</w:t>
-      </w:r>
-      <w:r>
-        <w:rPr>
-          <w:lang w:val="en-US"/>
-        </w:rPr>
-        <w:t>2015-02-08</w:t>
-      </w:r>
-      <w:r>
-        <w:rPr>
-          <w:lang w:val="en-US"/>
-        </w:rPr>
-        <w:t>]</w:t>
+          <w:b/>
+        </w:rPr>
+      </w:pPr>
+      <w:r>
+        <w:rPr>
+          <w:b/>
+        </w:rPr>
+        <w:t>(Saknar sidor.)</w:t>
       </w:r>
     </w:p>
     <w:p>
       <w:pPr>
         <w:pStyle w:val="Referens"/>
         <w:rPr>
-          <w:b/>
-        </w:rPr>
-      </w:pPr>
-      <w:r>
-        <w:rPr>
-          <w:b/>
-        </w:rPr>
-        <w:t>(Saknar sidor.)</w:t>
+          <w:lang w:val="en-US"/>
+        </w:rPr>
+      </w:pPr>
+      <w:r>
+        <w:t>Shannon, C. E. (1950)</w:t>
+      </w:r>
+      <w:r>
+        <w:t>.</w:t>
+      </w:r>
+      <w:r>
+        <w:t xml:space="preserve"> </w:t>
+      </w:r>
+      <w:r>
+        <w:rPr>
+          <w:lang w:val="en-US"/>
+        </w:rPr>
+        <w:t>Programming a Computer for Playing Chess</w:t>
+      </w:r>
+      <w:r>
+        <w:rPr>
+          <w:lang w:val="en-US"/>
+        </w:rPr>
+        <w:t xml:space="preserve">. </w:t>
+      </w:r>
+      <w:r>
+        <w:rPr>
+          <w:i/>
+          <w:lang w:val="en-US"/>
+        </w:rPr>
+        <w:t>Philosophical Magazine</w:t>
+      </w:r>
+      <w:r>
+        <w:rPr>
+          <w:lang w:val="en-US"/>
+        </w:rPr>
+        <w:t>,</w:t>
+      </w:r>
+      <w:r>
+        <w:rPr>
+          <w:lang w:val="en-US"/>
+        </w:rPr>
+        <w:t xml:space="preserve"> 41(314)</w:t>
+      </w:r>
+      <w:r>
+        <w:rPr>
+          <w:lang w:val="en-US"/>
+        </w:rPr>
+        <w:t>.</w:t>
       </w:r>
     </w:p>
     <w:p>
@@ -5626,44 +5288,78 @@
         </w:rPr>
       </w:pPr>
       <w:r>
-        <w:t>Shannon, C. E. (1950)</w:t>
-      </w:r>
-      <w:r>
+        <w:rPr>
+          <w:lang w:val="en-US"/>
+        </w:rPr>
+        <w:lastRenderedPageBreak/>
+        <w:t>Spalazzi</w:t>
+      </w:r>
+      <w:r>
+        <w:rPr>
+          <w:lang w:val="en-US"/>
+        </w:rPr>
+        <w:t>, L</w:t>
+      </w:r>
+      <w:r>
+        <w:rPr>
+          <w:lang w:val="en-US"/>
+        </w:rPr>
         <w:t>.</w:t>
       </w:r>
       <w:r>
+        <w:rPr>
+          <w:lang w:val="en-US"/>
+        </w:rPr>
+        <w:t xml:space="preserve"> (2001)</w:t>
+      </w:r>
+      <w:r>
+        <w:rPr>
+          <w:lang w:val="en-US"/>
+        </w:rPr>
+        <w:t>.</w:t>
+      </w:r>
+      <w:r>
+        <w:rPr>
+          <w:lang w:val="en-US"/>
+        </w:rPr>
         <w:t xml:space="preserve"> </w:t>
       </w:r>
       <w:r>
         <w:rPr>
           <w:lang w:val="en-US"/>
         </w:rPr>
-        <w:t>Programming a Computer for Playing Chess</w:t>
-      </w:r>
-      <w:r>
-        <w:rPr>
-          <w:lang w:val="en-US"/>
-        </w:rPr>
-        <w:t xml:space="preserve">. </w:t>
+        <w:t>A Survey on Case-Based P</w:t>
+      </w:r>
+      <w:r>
+        <w:rPr>
+          <w:lang w:val="en-US"/>
+        </w:rPr>
+        <w:t xml:space="preserve">lanning. </w:t>
       </w:r>
       <w:r>
         <w:rPr>
           <w:i/>
           <w:lang w:val="en-US"/>
         </w:rPr>
-        <w:t>Philosophical Magazine</w:t>
-      </w:r>
-      <w:r>
-        <w:rPr>
-          <w:lang w:val="en-US"/>
-        </w:rPr>
-        <w:t>,</w:t>
-      </w:r>
-      <w:r>
-        <w:rPr>
-          <w:lang w:val="en-US"/>
-        </w:rPr>
-        <w:t xml:space="preserve"> 41(314)</w:t>
+        <w:t>Artificial Intelligence Review</w:t>
+      </w:r>
+      <w:r>
+        <w:rPr>
+          <w:lang w:val="en-US"/>
+        </w:rPr>
+        <w:t xml:space="preserve">, 16(1), </w:t>
+      </w:r>
+      <w:r>
+        <w:rPr>
+          <w:lang w:val="en-US"/>
+        </w:rPr>
+        <w:t>s</w:t>
+      </w:r>
+      <w:r>
+        <w:rPr>
+          <w:lang w:val="en-US"/>
+        </w:rPr>
+        <w:t>s. 3–36</w:t>
       </w:r>
       <w:r>
         <w:rPr>
@@ -5683,13 +5379,7 @@
         <w:rPr>
           <w:lang w:val="en-US"/>
         </w:rPr>
-        <w:t>Spalazzi</w:t>
-      </w:r>
-      <w:r>
-        <w:rPr>
-          <w:lang w:val="en-US"/>
-        </w:rPr>
-        <w:t>, L</w:t>
+        <w:t>The Wargus Team (2002)</w:t>
       </w:r>
       <w:r>
         <w:rPr>
@@ -5701,62 +5391,45 @@
         <w:rPr>
           <w:lang w:val="en-US"/>
         </w:rPr>
-        <w:t xml:space="preserve"> (2001)</w:t>
-      </w:r>
-      <w:r>
-        <w:rPr>
-          <w:lang w:val="en-US"/>
-        </w:rPr>
-        <w:t>.</w:t>
-      </w:r>
-      <w:r>
-        <w:rPr>
-          <w:lang w:val="en-US"/>
-        </w:rPr>
         <w:t xml:space="preserve"> </w:t>
       </w:r>
       <w:r>
         <w:rPr>
-          <w:lang w:val="en-US"/>
-        </w:rPr>
-        <w:t>A Survey on Case-Based P</w:t>
-      </w:r>
-      <w:r>
-        <w:rPr>
-          <w:lang w:val="en-US"/>
-        </w:rPr>
-        <w:t xml:space="preserve">lanning. </w:t>
-      </w:r>
-      <w:r>
-        <w:rPr>
           <w:i/>
           <w:lang w:val="en-US"/>
         </w:rPr>
-        <w:t>Artificial Intelligence Review</w:t>
-      </w:r>
-      <w:r>
-        <w:rPr>
-          <w:lang w:val="en-US"/>
-        </w:rPr>
-        <w:t xml:space="preserve">, 16(1), </w:t>
-      </w:r>
-      <w:r>
-        <w:rPr>
-          <w:lang w:val="en-US"/>
-        </w:rPr>
-        <w:t>s</w:t>
-      </w:r>
-      <w:r>
-        <w:rPr>
-          <w:lang w:val="en-US"/>
-        </w:rPr>
-        <w:t>s. 3–36</w:t>
-      </w:r>
-      <w:r>
-        <w:rPr>
-          <w:lang w:val="en-US"/>
-        </w:rPr>
-        <w:t>.</w:t>
+        <w:t>Wargus</w:t>
+      </w:r>
+      <w:r>
+        <w:rPr>
+          <w:i/>
+          <w:lang w:val="en-US"/>
+        </w:rPr>
+        <w:t xml:space="preserve"> </w:t>
+      </w:r>
+      <w:r>
+        <w:rPr>
+          <w:lang w:val="en-US"/>
+        </w:rPr>
+        <w:t>(Version: 2.2.7)</w:t>
+      </w:r>
+      <w:r>
+        <w:rPr>
+          <w:lang w:val="en-US"/>
+        </w:rPr>
+        <w:t xml:space="preserve"> </w:t>
+      </w:r>
+      <w:r>
+        <w:rPr>
+          <w:lang w:val="en-US"/>
+        </w:rPr>
+        <w:t xml:space="preserve">[Datorprogram]. </w:t>
+      </w:r>
+      <w:r>
+        <w:rPr>
+          <w:lang w:val="en-US"/>
+        </w:rPr>
+        <w:t>The Wargus Team. http://wargus.sourceforge.net/index.shtml</w:t>
       </w:r>
     </w:p>
     <w:p>
@@ -5770,7 +5443,19 @@
         <w:rPr>
           <w:lang w:val="en-US"/>
         </w:rPr>
-        <w:t>The Wargus Team (2002)</w:t>
+        <w:t>World Chess Federation (2014</w:t>
+      </w:r>
+      <w:r>
+        <w:rPr>
+          <w:lang w:val="en-US"/>
+        </w:rPr>
+        <w:t>a</w:t>
+      </w:r>
+      <w:r>
+        <w:rPr>
+          <w:lang w:val="en-US"/>
+        </w:rPr>
+        <w:t>)</w:t>
       </w:r>
       <w:r>
         <w:rPr>
@@ -5789,38 +5474,39 @@
           <w:i/>
           <w:lang w:val="en-US"/>
         </w:rPr>
-        <w:t>Wargus</w:t>
+        <w:t>FIDE Rating Regulations Effective F</w:t>
       </w:r>
       <w:r>
         <w:rPr>
           <w:i/>
           <w:lang w:val="en-US"/>
         </w:rPr>
+        <w:t>rom 1 July 2014</w:t>
+      </w:r>
+      <w:r>
+        <w:rPr>
+          <w:i/>
+          <w:lang w:val="en-US"/>
+        </w:rPr>
+        <w:t>.</w:t>
+      </w:r>
+      <w:r>
+        <w:rPr>
+          <w:lang w:val="en-US"/>
+        </w:rPr>
         <w:t xml:space="preserve"> </w:t>
       </w:r>
       <w:r>
         <w:rPr>
           <w:lang w:val="en-US"/>
         </w:rPr>
-        <w:t>(Version: 2.2.7)</w:t>
-      </w:r>
-      <w:r>
-        <w:rPr>
-          <w:lang w:val="en-US"/>
-        </w:rPr>
-        <w:t xml:space="preserve"> </w:t>
-      </w:r>
-      <w:r>
-        <w:rPr>
-          <w:lang w:val="en-US"/>
-        </w:rPr>
-        <w:t xml:space="preserve">[Datorprogram]. </w:t>
-      </w:r>
-      <w:r>
-        <w:rPr>
-          <w:lang w:val="en-US"/>
-        </w:rPr>
-        <w:t>The Wargus Team. http://wargus.sourceforge.net/index.shtml</w:t>
+        <w:t>http://www.fide.com/fide/handbook.html?id=172&amp;view=article</w:t>
+      </w:r>
+      <w:r>
+        <w:rPr>
+          <w:lang w:val="en-US"/>
+        </w:rPr>
+        <w:t xml:space="preserve"> [2015-02-09]</w:t>
       </w:r>
     </w:p>
     <w:p>
@@ -5834,28 +5520,33 @@
         <w:rPr>
           <w:lang w:val="en-US"/>
         </w:rPr>
-        <w:t>World Chess Federation (2014</w:t>
-      </w:r>
-      <w:r>
-        <w:rPr>
-          <w:lang w:val="en-US"/>
-        </w:rPr>
-        <w:t>a</w:t>
-      </w:r>
-      <w:r>
-        <w:rPr>
-          <w:lang w:val="en-US"/>
-        </w:rPr>
-        <w:t>)</w:t>
-      </w:r>
-      <w:r>
-        <w:rPr>
-          <w:lang w:val="en-US"/>
-        </w:rPr>
-        <w:t>.</w:t>
-      </w:r>
-      <w:r>
-        <w:rPr>
+        <w:t>World Chess Federation (2014b</w:t>
+      </w:r>
+      <w:r>
+        <w:rPr>
+          <w:lang w:val="en-US"/>
+        </w:rPr>
+        <w:t xml:space="preserve">). </w:t>
+      </w:r>
+      <w:r>
+        <w:rPr>
+          <w:bCs/>
+          <w:i/>
+          <w:lang w:val="en-US"/>
+        </w:rPr>
+        <w:t>General Rules and Recommendations for Tournaments</w:t>
+      </w:r>
+      <w:r>
+        <w:rPr>
+          <w:bCs/>
+          <w:i/>
+          <w:lang w:val="en-US"/>
+        </w:rPr>
+        <w:t>:</w:t>
+      </w:r>
+      <w:r>
+        <w:rPr>
+          <w:i/>
           <w:lang w:val="en-US"/>
         </w:rPr>
         <w:t xml:space="preserve"> </w:t>
@@ -5865,33 +5556,13 @@
           <w:i/>
           <w:lang w:val="en-US"/>
         </w:rPr>
-        <w:t>FIDE Rating Regulations Effective F</w:t>
-      </w:r>
-      <w:r>
-        <w:rPr>
-          <w:i/>
-          <w:lang w:val="en-US"/>
-        </w:rPr>
-        <w:t>rom 1 July 2014</w:t>
-      </w:r>
-      <w:r>
-        <w:rPr>
-          <w:i/>
-          <w:lang w:val="en-US"/>
-        </w:rPr>
-        <w:t>.</w:t>
-      </w:r>
-      <w:r>
-        <w:rPr>
-          <w:lang w:val="en-US"/>
-        </w:rPr>
-        <w:t xml:space="preserve"> </w:t>
-      </w:r>
-      <w:r>
-        <w:rPr>
-          <w:lang w:val="en-US"/>
-        </w:rPr>
-        <w:t>http://www.fide.com/fide/handbook.html?id=172&amp;view=article</w:t>
+        <w:t>Time Control</w:t>
+      </w:r>
+      <w:r>
+        <w:rPr>
+          <w:lang w:val="en-US"/>
+        </w:rPr>
+        <w:t>. www.fide.com/component/handbook/?id=39&amp;view=category</w:t>
       </w:r>
       <w:r>
         <w:rPr>
@@ -5911,13 +5582,7 @@
         <w:rPr>
           <w:lang w:val="en-US"/>
         </w:rPr>
-        <w:t>World Chess Federation (2014b</w:t>
-      </w:r>
-      <w:r>
-        <w:rPr>
-          <w:lang w:val="en-US"/>
-        </w:rPr>
-        <w:t xml:space="preserve">). </w:t>
+        <w:t xml:space="preserve">World Chess Federation (2014c). </w:t>
       </w:r>
       <w:r>
         <w:rPr>
@@ -5928,111 +5593,22 @@
       </w:r>
       <w:r>
         <w:rPr>
-          <w:i/>
-          <w:lang w:val="en-US"/>
-        </w:rPr>
-        <w:t xml:space="preserve">. </w:t>
-      </w:r>
-      <w:r>
-        <w:rPr>
-          <w:lang w:val="en-US"/>
-        </w:rPr>
-        <w:t>http://www.fide.com/fide/handbook.html?id=171&amp;view=article</w:t>
-      </w:r>
-      <w:r>
-        <w:rPr>
-          <w:lang w:val="en-US"/>
-        </w:rPr>
-        <w:t xml:space="preserve"> [2015-02-09]</w:t>
-      </w:r>
-    </w:p>
-    <w:p>
-      <w:pPr>
-        <w:pStyle w:val="Referens"/>
-        <w:rPr>
-          <w:lang w:val="en-US"/>
-        </w:rPr>
-        <w:sectPr>
-          <w:footerReference w:type="default" r:id="rId16"/>
-          <w:pgSz w:w="11900" w:h="16840"/>
-          <w:pgMar w:top="1440" w:right="1440" w:bottom="1440" w:left="1440" w:header="720" w:footer="720" w:gutter="0"/>
-          <w:pgNumType w:start="1"/>
-          <w:cols w:space="720"/>
-          <w:docGrid w:linePitch="360"/>
-        </w:sectPr>
-      </w:pPr>
-      <w:r>
-        <w:t xml:space="preserve">World Chess Federation (2014c). </w:t>
-      </w:r>
-      <w:r>
-        <w:rPr>
-          <w:bCs/>
-          <w:i/>
-          <w:lang w:val="en-US"/>
-        </w:rPr>
-        <w:t>General Rules and Recommendations for Tournaments</w:t>
-      </w:r>
-      <w:r>
-        <w:rPr>
-          <w:bCs/>
-          <w:i/>
-          <w:lang w:val="en-US"/>
-        </w:rPr>
-        <w:t>:</w:t>
-      </w:r>
-      <w:r>
-        <w:rPr>
-          <w:i/>
-          <w:lang w:val="en-US"/>
-        </w:rPr>
-        <w:t xml:space="preserve"> </w:t>
-      </w:r>
-      <w:r>
-        <w:rPr>
-          <w:i/>
-          <w:lang w:val="en-US"/>
-        </w:rPr>
-        <w:t>Time Control</w:t>
-      </w:r>
-      <w:r>
-        <w:rPr>
-          <w:lang w:val="en-US"/>
-        </w:rPr>
-        <w:t xml:space="preserve">. </w:t>
-      </w:r>
-      <w:r>
-        <w:rPr>
-          <w:lang w:val="en-US"/>
-        </w:rPr>
-        <w:t>www.fide.com/component/handbook/?id=39&amp;view=category</w:t>
-      </w:r>
-    </w:p>
-    <w:p>
-      <w:pPr>
-        <w:pStyle w:val="Appendix"/>
-        <w:rPr>
-          <w:lang w:val="en-US"/>
-        </w:rPr>
-      </w:pPr>
-      <w:r>
-        <w:rPr>
-          <w:lang w:val="en-US"/>
-        </w:rPr>
-        <w:lastRenderedPageBreak/>
-        <w:t>Designdokument etc.</w:t>
-      </w:r>
-      <w:r>
-        <w:rPr>
-          <w:lang w:val="en-US"/>
-        </w:rPr>
-        <w:t xml:space="preserve"> </w:t>
+          <w:lang w:val="en-US"/>
+        </w:rPr>
+        <w:t>. http://www.fide.com/fide/handbook.html?id=171&amp;view=article</w:t>
+      </w:r>
+      <w:r>
+        <w:rPr>
+          <w:lang w:val="en-US"/>
+        </w:rPr>
+        <w:t xml:space="preserve"> [2015-02-09</w:t>
       </w:r>
     </w:p>
     <w:sectPr>
-      <w:footerReference w:type="default" r:id="rId17"/>
+      <w:footerReference w:type="default" r:id="rId16"/>
       <w:pgSz w:w="11900" w:h="16840"/>
       <w:pgMar w:top="1440" w:right="1440" w:bottom="1440" w:left="1440" w:header="720" w:footer="720" w:gutter="0"/>
-      <w:pgNumType w:fmt="upperRoman" w:start="1"/>
+      <w:pgNumType w:start="1"/>
       <w:cols w:space="720"/>
       <w:docGrid w:linePitch="360"/>
     </w:sectPr>
@@ -6107,57 +5683,6 @@
   <w:p>
     <w:pPr>
       <w:pStyle w:val="Sidfot"/>
-      <w:framePr w:w="288" w:wrap="notBeside" w:vAnchor="text" w:hAnchor="page" w:xAlign="center" w:y="1"/>
-      <w:jc w:val="center"/>
-      <w:rPr>
-        <w:rStyle w:val="Sidnummer"/>
-      </w:rPr>
-    </w:pPr>
-    <w:r>
-      <w:rPr>
-        <w:rStyle w:val="Sidnummer"/>
-      </w:rPr>
-      <w:fldChar w:fldCharType="begin"/>
-    </w:r>
-    <w:r>
-      <w:rPr>
-        <w:rStyle w:val="Sidnummer"/>
-      </w:rPr>
-      <w:instrText xml:space="preserve">PAGE  </w:instrText>
-    </w:r>
-    <w:r>
-      <w:rPr>
-        <w:rStyle w:val="Sidnummer"/>
-      </w:rPr>
-      <w:fldChar w:fldCharType="separate"/>
-    </w:r>
-    <w:r>
-      <w:rPr>
-        <w:rStyle w:val="Sidnummer"/>
-        <w:noProof/>
-      </w:rPr>
-      <w:t>11</w:t>
-    </w:r>
-    <w:r>
-      <w:rPr>
-        <w:rStyle w:val="Sidnummer"/>
-      </w:rPr>
-      <w:fldChar w:fldCharType="end"/>
-    </w:r>
-  </w:p>
-  <w:p>
-    <w:pPr>
-      <w:pStyle w:val="Sidfot"/>
-    </w:pPr>
-  </w:p>
-</w:ftr>
-</file>
-
-<file path=word/footer3.xml><?xml version="1.0" encoding="utf-8"?>
-<w:ftr xmlns:wpc="http://schemas.microsoft.com/office/word/2010/wordprocessingCanvas" xmlns:mc="http://schemas.openxmlformats.org/markup-compatibility/2006" xmlns:o="urn:schemas-microsoft-com:office:office" xmlns:r="http://schemas.openxmlformats.org/officeDocument/2006/relationships" xmlns:m="http://schemas.openxmlformats.org/officeDocument/2006/math" xmlns:v="urn:schemas-microsoft-com:vml" xmlns:wp14="http://schemas.microsoft.com/office/word/2010/wordprocessingDrawing" xmlns:wp="http://schemas.openxmlformats.org/drawingml/2006/wordprocessingDrawing" xmlns:w10="urn:schemas-microsoft-com:office:word" xmlns:w="http://schemas.openxmlformats.org/wordprocessingml/2006/main" xmlns:w14="http://schemas.microsoft.com/office/word/2010/wordml" xmlns:w15="http://schemas.microsoft.com/office/word/2012/wordml" xmlns:wpg="http://schemas.microsoft.com/office/word/2010/wordprocessingGroup" xmlns:wpi="http://schemas.microsoft.com/office/word/2010/wordprocessingInk" xmlns:wne="http://schemas.microsoft.com/office/word/2006/wordml" xmlns:wps="http://schemas.microsoft.com/office/word/2010/wordprocessingShape" mc:Ignorable="w14 w15 wp14">
-  <w:p>
-    <w:pPr>
-      <w:pStyle w:val="Sidfot"/>
       <w:framePr w:wrap="around" w:vAnchor="text" w:hAnchor="margin" w:xAlign="center" w:y="1"/>
       <w:rPr>
         <w:rStyle w:val="Sidnummer"/>
@@ -6186,7 +5711,7 @@
         <w:rStyle w:val="Sidnummer"/>
         <w:noProof/>
       </w:rPr>
-      <w:t>I</w:t>
+      <w:t>10</w:t>
     </w:r>
     <w:r>
       <w:rPr>
@@ -9288,7 +8813,7 @@
 </file>
 
 <file path=customXml/itemProps1.xml><?xml version="1.0" encoding="utf-8"?>
-<ds:datastoreItem xmlns:ds="http://schemas.openxmlformats.org/officeDocument/2006/customXml" ds:itemID="{20644FDC-3C57-4121-9D14-8152BC12FC95}">
+<ds:datastoreItem xmlns:ds="http://schemas.openxmlformats.org/officeDocument/2006/customXml" ds:itemID="{A9AA7148-A814-4F1E-88CC-AD9817E865A1}">
   <ds:schemaRefs>
     <ds:schemaRef ds:uri="http://schemas.openxmlformats.org/officeDocument/2006/bibliography"/>
   </ds:schemaRefs>

</xml_diff>

<commit_message>
Small fixes everywhere, especially the computer chess section with better description and references.
</commit_message>
<xml_diff>
--- a/Part1/Kladd till Peter.docx
+++ b/Part1/Kladd till Peter.docx
@@ -118,7 +118,7 @@
                         <a:effectLst/>
                         <a:extLst>
                           <a:ext uri="{C572A759-6A51-4108-AA02-DFA0A04FC94B}">
-                            <ma14:wrappingTextBoxFlag xmlns="" xmlns:mo="http://schemas.microsoft.com/office/mac/office/2008/main" xmlns:mv="urn:schemas-microsoft-com:mac:vml" xmlns:o="urn:schemas-microsoft-com:office:office" xmlns:v="urn:schemas-microsoft-com:vml" xmlns:w10="urn:schemas-microsoft-com:office:word" xmlns:w="http://schemas.openxmlformats.org/wordprocessingml/2006/main" xmlns:ma14="http://schemas.microsoft.com/office/mac/drawingml/2011/main"/>
+                            <ma14:wrappingTextBoxFlag xmlns:ma14="http://schemas.microsoft.com/office/mac/drawingml/2011/main" xmlns:w="http://schemas.openxmlformats.org/wordprocessingml/2006/main" xmlns:w10="urn:schemas-microsoft-com:office:word" xmlns:v="urn:schemas-microsoft-com:vml" xmlns:o="urn:schemas-microsoft-com:office:office" xmlns:mv="urn:schemas-microsoft-com:mac:vml" xmlns:mo="http://schemas.microsoft.com/office/mac/office/2008/main" xmlns=""/>
                           </a:ext>
                         </a:extLst>
                       </wps:spPr>
@@ -159,7 +159,7 @@
                               <w:t>kicklighets</w:t>
                             </w:r>
                             <w:r>
-                              <w:t>grad</w:t>
+                              <w:t>nivå</w:t>
                             </w:r>
                             <w:r>
                               <w:t xml:space="preserve"> baserad på case-baseD Reasoning</w:t>
@@ -359,7 +359,7 @@
                         <w:t>kicklighets</w:t>
                       </w:r>
                       <w:r>
-                        <w:t>grad</w:t>
+                        <w:t>nivå</w:t>
                       </w:r>
                       <w:r>
                         <w:t xml:space="preserve"> baserad på case-baseD Reasoning</w:t>
@@ -553,7 +553,7 @@
                         <a:effectLst/>
                         <a:extLst>
                           <a:ext uri="{C572A759-6A51-4108-AA02-DFA0A04FC94B}">
-                            <ma14:wrappingTextBoxFlag xmlns="" xmlns:mo="http://schemas.microsoft.com/office/mac/office/2008/main" xmlns:mv="urn:schemas-microsoft-com:mac:vml" xmlns:o="urn:schemas-microsoft-com:office:office" xmlns:v="urn:schemas-microsoft-com:vml" xmlns:w10="urn:schemas-microsoft-com:office:word" xmlns:w="http://schemas.openxmlformats.org/wordprocessingml/2006/main" xmlns:ma14="http://schemas.microsoft.com/office/mac/drawingml/2011/main"/>
+                            <ma14:wrappingTextBoxFlag xmlns:ma14="http://schemas.microsoft.com/office/mac/drawingml/2011/main" xmlns:w="http://schemas.openxmlformats.org/wordprocessingml/2006/main" xmlns:w10="urn:schemas-microsoft-com:office:word" xmlns:v="urn:schemas-microsoft-com:vml" xmlns:o="urn:schemas-microsoft-com:office:office" xmlns:mv="urn:schemas-microsoft-com:mac:vml" xmlns:mo="http://schemas.microsoft.com/office/mac/office/2008/main" xmlns=""/>
                           </a:ext>
                         </a:extLst>
                       </wps:spPr>
@@ -1831,6 +1831,11 @@
       </w:r>
     </w:p>
     <w:p>
+      <w:pPr>
+        <w:rPr>
+          <w:b/>
+        </w:rPr>
+      </w:pPr>
       <w:r>
         <w:t xml:space="preserve">Schackmaskiner har förbättrats genom historien, men inte genom att efterlikna människor. </w:t>
       </w:r>
@@ -1841,7 +1846,13 @@
         <w:t xml:space="preserve"> att </w:t>
       </w:r>
       <w:r>
-        <w:t>schackmaskinerna spelade fult, men vann genom att utnyttja små misstag som motståndaren gjorde.</w:t>
+        <w:t>schackmaskinerna spelade fult, men vann genom att utnyttja små misstag som</w:t>
+      </w:r>
+      <w:r>
+        <w:t xml:space="preserve"> deras motståndare</w:t>
+      </w:r>
+      <w:r>
+        <w:t xml:space="preserve"> gjorde.</w:t>
       </w:r>
       <w:r>
         <w:t xml:space="preserve"> Inte mycket forskning har gjorts kring området att skapa realistisk</w:t>
@@ -1877,10 +1888,88 @@
         <w:t>easoning</w:t>
       </w:r>
       <w:r>
-        <w:t xml:space="preserve"> (CBR)</w:t>
-      </w:r>
-      <w:r>
-        <w:t xml:space="preserve"> för att efterlikna mänskligt beteende</w:t>
+        <w:t xml:space="preserve"> (CBR).</w:t>
+      </w:r>
+      <w:r>
+        <w:t xml:space="preserve"> </w:t>
+      </w:r>
+      <w:r>
+        <w:t>CBR</w:t>
+      </w:r>
+      <w:r>
+        <w:t xml:space="preserve"> är en teknik</w:t>
+      </w:r>
+      <w:r>
+        <w:t xml:space="preserve"> för att utveckla AI-agenter,</w:t>
+      </w:r>
+      <w:r>
+        <w:t xml:space="preserve"> som bygger på att lösa problem baserat på lösningar av tidigare, liknande problem. </w:t>
+      </w:r>
+      <w:r>
+        <w:t xml:space="preserve">När en </w:t>
+      </w:r>
+      <w:r>
+        <w:t>agent</w:t>
+      </w:r>
+      <w:r>
+        <w:t xml:space="preserve"> ska göra ett drag kan den härma </w:t>
+      </w:r>
+      <w:r>
+        <w:t>vad en expert gjort i samma läge</w:t>
+      </w:r>
+      <w:r>
+        <w:t>,</w:t>
+      </w:r>
+      <w:r>
+        <w:t xml:space="preserve"> genom att konsultera e</w:t>
+      </w:r>
+      <w:r>
+        <w:t>n fall</w:t>
+      </w:r>
+      <w:r>
+        <w:t>bas</w:t>
+      </w:r>
+      <w:r>
+        <w:t>. Alla möjliga fall kan inte lagras eftersom det</w:t>
+      </w:r>
+      <w:r>
+        <w:t xml:space="preserve"> enligt Shannon (1950) lär</w:t>
+      </w:r>
+      <w:r>
+        <w:t xml:space="preserve"> finns uppemot 10</w:t>
+      </w:r>
+      <w:r>
+        <w:rPr>
+          <w:vertAlign w:val="superscript"/>
+        </w:rPr>
+        <w:t>54</w:t>
+      </w:r>
+      <w:r>
+        <w:t xml:space="preserve"> </w:t>
+      </w:r>
+      <w:r>
+        <w:t xml:space="preserve">fall i schack. </w:t>
+      </w:r>
+      <w:r>
+        <w:t>AI-agenten</w:t>
+      </w:r>
+      <w:r>
+        <w:t xml:space="preserve"> måste</w:t>
+      </w:r>
+      <w:r>
+        <w:t xml:space="preserve"> därför ibland</w:t>
+      </w:r>
+      <w:r>
+        <w:t xml:space="preserve"> b</w:t>
+      </w:r>
+      <w:r>
+        <w:t>asera sitt val på det expertläge</w:t>
+      </w:r>
+      <w:r>
+        <w:t xml:space="preserve"> som ä</w:t>
+      </w:r>
+      <w:r>
+        <w:t>r mest likt det nuvarande läget</w:t>
       </w:r>
       <w:r>
         <w:t>.</w:t>
@@ -1889,85 +1978,34 @@
         <w:t xml:space="preserve"> </w:t>
       </w:r>
       <w:r>
-        <w:t>CBR</w:t>
-      </w:r>
-      <w:r>
-        <w:t xml:space="preserve"> är en teknik</w:t>
-      </w:r>
-      <w:r>
-        <w:t xml:space="preserve"> för att utveckla AI-agenter,</w:t>
-      </w:r>
-      <w:r>
-        <w:t xml:space="preserve"> som bygger på att lösa problem baserat på lösningar av tidigare, liknande problem. </w:t>
-      </w:r>
-      <w:r>
-        <w:t xml:space="preserve">När en </w:t>
-      </w:r>
-      <w:r>
-        <w:t>agent</w:t>
-      </w:r>
-      <w:r>
-        <w:t xml:space="preserve"> ska göra ett drag kan den härma </w:t>
-      </w:r>
-      <w:r>
-        <w:t>vad en expert gjort i samma läge</w:t>
-      </w:r>
-      <w:r>
-        <w:t>,</w:t>
-      </w:r>
-      <w:r>
-        <w:t xml:space="preserve"> genom att konsultera e</w:t>
-      </w:r>
-      <w:r>
-        <w:t>n fall</w:t>
-      </w:r>
-      <w:r>
-        <w:t>bas</w:t>
-      </w:r>
-      <w:r>
-        <w:t>. Alla möjliga fall kan inte lagras eftersom det</w:t>
-      </w:r>
-      <w:r>
-        <w:t xml:space="preserve"> enligt Shannon (1950) lär</w:t>
-      </w:r>
-      <w:r>
-        <w:t xml:space="preserve"> finns uppemot 10</w:t>
-      </w:r>
-      <w:r>
-        <w:rPr>
-          <w:vertAlign w:val="superscript"/>
-        </w:rPr>
-        <w:t>54</w:t>
-      </w:r>
-      <w:r>
-        <w:t xml:space="preserve"> </w:t>
-      </w:r>
-      <w:r>
-        <w:t xml:space="preserve">fall i schack. </w:t>
-      </w:r>
-      <w:r>
-        <w:t>AI-agenten</w:t>
-      </w:r>
-      <w:r>
-        <w:t xml:space="preserve"> måste</w:t>
-      </w:r>
-      <w:r>
-        <w:t xml:space="preserve"> därför ibland</w:t>
-      </w:r>
-      <w:r>
-        <w:t xml:space="preserve"> b</w:t>
-      </w:r>
-      <w:r>
-        <w:t>asera sitt val på det expertläge</w:t>
-      </w:r>
-      <w:r>
-        <w:t xml:space="preserve"> som ä</w:t>
-      </w:r>
-      <w:r>
-        <w:t>r mest likt det nuvarande läget</w:t>
-      </w:r>
-      <w:r>
-        <w:t>.</w:t>
+        <w:rPr>
+          <w:b/>
+        </w:rPr>
+        <w:t>(Första delen av stycket känns mindre relevant nu när målet är att skapa en AI som använder CBR med justerbar skicklighetsnivå. Låta det vara för att det är någorlunda relevant, eller försöka hitta på något nytt s</w:t>
+      </w:r>
+      <w:r>
+        <w:rPr>
+          <w:b/>
+        </w:rPr>
+        <w:t xml:space="preserve">å att problembeskrivningen </w:t>
+      </w:r>
+      <w:r>
+        <w:rPr>
+          <w:b/>
+        </w:rPr>
+        <w:t>känns</w:t>
+      </w:r>
+      <w:r>
+        <w:rPr>
+          <w:b/>
+        </w:rPr>
+        <w:t xml:space="preserve"> mindre</w:t>
+      </w:r>
+      <w:r>
+        <w:rPr>
+          <w:b/>
+        </w:rPr>
+        <w:t xml:space="preserve"> främmande?)</w:t>
       </w:r>
     </w:p>
     <w:p>
@@ -2004,7 +2042,10 @@
         <w:t>,</w:t>
       </w:r>
       <w:r>
-        <w:t xml:space="preserve"> för att justera dess svårighetsgrad.</w:t>
+        <w:t xml:space="preserve"> för att justera sin</w:t>
+      </w:r>
+      <w:r>
+        <w:t xml:space="preserve"> svårighetsgrad.</w:t>
       </w:r>
       <w:r>
         <w:t xml:space="preserve"> Svårighetsgraden ska överensstämma med spelarnas rank, så att agenten är svårare att besegra om de</w:t>
@@ -2070,7 +2111,10 @@
         <w:t xml:space="preserve"> (PGN)</w:t>
       </w:r>
       <w:r>
-        <w:t>. Flera organisationer dokumenterar schackmatcher i detta format, som Universal Chess Federation (FIDE)</w:t>
+        <w:t xml:space="preserve">. </w:t>
+      </w:r>
+      <w:r>
+        <w:t>Flera organisationer dokumenterar schackmatcher i detta format, som Universal Chess Federation (FIDE)</w:t>
       </w:r>
       <w:r>
         <w:t xml:space="preserve">. </w:t>
@@ -2127,7 +2171,13 @@
     </w:p>
     <w:p>
       <w:r>
-        <w:t xml:space="preserve">CBR är en teknik för problemlösning som </w:t>
+        <w:t>CBR är en teknik för problemlösning</w:t>
+      </w:r>
+      <w:r>
+        <w:t xml:space="preserve"> inom AI</w:t>
+      </w:r>
+      <w:r>
+        <w:t xml:space="preserve"> som </w:t>
       </w:r>
       <w:r>
         <w:t>är baserad</w:t>
@@ -2142,10 +2192,7 @@
         <w:t xml:space="preserve"> att använda lösningar på tidigare, liknande problem</w:t>
       </w:r>
       <w:r>
-        <w:t xml:space="preserve"> </w:t>
-      </w:r>
-      <w:r>
-        <w:t>(Richter &amp; Weber 2013)</w:t>
+        <w:t xml:space="preserve"> (Richter &amp; Weber 2013)</w:t>
       </w:r>
       <w:r>
         <w:t>.</w:t>
@@ -2365,10 +2412,7 @@
         <w:t>The Wargus Team</w:t>
       </w:r>
       <w:r>
-        <w:t xml:space="preserve"> 2002) när CBP appliceras.</w:t>
-      </w:r>
-      <w:r>
-        <w:t xml:space="preserve"> </w:t>
+        <w:t xml:space="preserve"> 2002) när CBP appliceras. </w:t>
       </w:r>
       <w:r>
         <w:t xml:space="preserve">Det turbaserade strategispelet </w:t>
@@ -2433,10 +2477,7 @@
         <w:t>utgår ifrån att</w:t>
       </w:r>
       <w:r>
-        <w:t xml:space="preserve"> fall i schack går att studera i isolation. </w:t>
-      </w:r>
-      <w:r>
-        <w:t>Det lämnas till framtida arbeten a</w:t>
+        <w:t xml:space="preserve"> fall i schack går att studera i isolation. Det lämnas till framtida arbeten a</w:t>
       </w:r>
       <w:r>
         <w:t>tt undersöka hur schackspecifik</w:t>
@@ -2454,10 +2495,7 @@
         <w:t>appliceras inom</w:t>
       </w:r>
       <w:r>
-        <w:t xml:space="preserve"> CBP. </w:t>
-      </w:r>
-      <w:r>
-        <w:t xml:space="preserve">En aspekt </w:t>
+        <w:t xml:space="preserve"> CBP. En aspekt </w:t>
       </w:r>
       <w:r>
         <w:t>som de</w:t>
@@ -2506,16 +2544,7 @@
         <w:t>Schack är ett turbaserat brädspel för två spelare där målet är att besegra sin motståndare</w:t>
       </w:r>
       <w:r>
-        <w:t xml:space="preserve"> </w:t>
-      </w:r>
-      <w:r>
-        <w:t>(FIDE</w:t>
-      </w:r>
-      <w:r>
-        <w:t xml:space="preserve"> 2014c</w:t>
-      </w:r>
-      <w:r>
-        <w:t>)</w:t>
+        <w:t xml:space="preserve"> (FIDE 2014c)</w:t>
       </w:r>
       <w:r>
         <w:t>. Spelet utspelar sig på en 8x8-rutors spelplan, där varje spelare kontrollerar varsin armé</w:t>
@@ -3551,7 +3580,10 @@
         <w:t>PGN</w:t>
       </w:r>
       <w:r>
-        <w:t xml:space="preserve"> är ett format som utvecklades för att spara</w:t>
+        <w:t xml:space="preserve"> </w:t>
+      </w:r>
+      <w:r>
+        <w:t>är ett format som utvecklades för att spara</w:t>
       </w:r>
       <w:r>
         <w:t xml:space="preserve"> och beskriva</w:t>
@@ -3560,7 +3592,10 @@
         <w:t xml:space="preserve"> schackmatcher</w:t>
       </w:r>
       <w:r>
-        <w:t xml:space="preserve"> (Huber 2006)</w:t>
+        <w:t xml:space="preserve"> </w:t>
+      </w:r>
+      <w:r>
+        <w:t>(”Standard: Portable Game Notation Specification and Implementation Guide” 1994)</w:t>
       </w:r>
       <w:r>
         <w:t>. Ett PGN-dokument kan innehålla ett antal ma</w:t>
@@ -3597,152 +3632,168 @@
       </w:r>
     </w:p>
     <w:p>
-      <w:r>
-        <w:t>AN är en notation som beskriver drag kortfattat till den</w:t>
-      </w:r>
-      <w:r>
-        <w:t xml:space="preserve"> grad att de inte är tvetydiga. </w:t>
-      </w:r>
-      <w:r>
-        <w:t xml:space="preserve">Raderna numreras från vits håll med bokstäver från a till h, och kolumnerna med siffrorna 1 till 8. En </w:t>
-      </w:r>
-      <w:r>
-        <w:t>ruta</w:t>
-      </w:r>
-      <w:r>
-        <w:t xml:space="preserve"> på spelplanen kan då beskrivas med dess tillhörande rad och kolumn t.ex. e4 eller a2.</w:t>
-      </w:r>
-      <w:r>
-        <w:t xml:space="preserve"> D</w:t>
-      </w:r>
-      <w:r>
-        <w:t>rag har ett prefix med stor bokstav som beskriver vilken sorts pjäs s</w:t>
-      </w:r>
-      <w:r>
-        <w:t>om flyttades. N för springare, R</w:t>
-      </w:r>
-      <w:r>
-        <w:t xml:space="preserve"> för torn, B för löpare, Q för drottning, K för kung, medan bonde saknar prefix. Detta följs av posit</w:t>
-      </w:r>
-      <w:r>
-        <w:t>ionen som pjäsen</w:t>
-      </w:r>
-      <w:r>
-        <w:t xml:space="preserve"> flyttades till. Exempel: e4, Nf3, Bb5</w:t>
-      </w:r>
-      <w:r>
-        <w:t>.</w:t>
-      </w:r>
-      <w:r>
-        <w:t xml:space="preserve"> </w:t>
-      </w:r>
-      <w:r>
-        <w:t xml:space="preserve">Om draget är ett fångande drag så sätts ett x framför </w:t>
-      </w:r>
-      <w:r>
-        <w:t>rutan</w:t>
-      </w:r>
-      <w:r>
-        <w:t xml:space="preserve"> som pjäsen flyttades till.</w:t>
-      </w:r>
-      <w:r>
-        <w:t xml:space="preserve"> De d</w:t>
-      </w:r>
-      <w:r>
-        <w:t xml:space="preserve">rag som leder till </w:t>
-      </w:r>
-      <w:r>
-        <w:lastRenderedPageBreak/>
-        <w:t>schack har ett plustecken som suffix.</w:t>
-      </w:r>
-      <w:r>
-        <w:t xml:space="preserve"> </w:t>
-      </w:r>
-      <w:r>
-        <w:t>Kort rockad</w:t>
-      </w:r>
-      <w:r>
-        <w:t xml:space="preserve"> representeras med ”O-O” och </w:t>
-      </w:r>
-      <w:r>
-        <w:t xml:space="preserve">lång rockad </w:t>
-      </w:r>
-      <w:r>
-        <w:t>representeras med ”O-O-O”.</w:t>
+      <w:pPr>
+        <w:rPr>
+          <w:b/>
+        </w:rPr>
+      </w:pPr>
+      <w:r>
+        <w:rPr>
+          <w:b/>
+        </w:rPr>
+        <w:t>(Citatet i första meningen i förra paragrafen är till en artikel utan känd författare. Hittade inte ett exempel på detta i det svenska systemet, så jag använda APA för citatformatet och referensen.)</w:t>
       </w:r>
     </w:p>
     <w:p>
       <w:r>
-        <w:t>I de fa</w:t>
-      </w:r>
-      <w:r>
-        <w:t>ll då ett drag är tvetydigt</w:t>
-      </w:r>
-      <w:r>
-        <w:t xml:space="preserve">, t.ex. om två springare på e4 respektive e6 kan flytta till c5, så följs pjäsbokstaven av </w:t>
-      </w:r>
-      <w:r>
-        <w:t>radkoordinaten</w:t>
-      </w:r>
-      <w:r>
-        <w:t xml:space="preserve"> eller </w:t>
-      </w:r>
-      <w:r>
-        <w:t>kolumnkoordinaten</w:t>
-      </w:r>
-      <w:r>
-        <w:t xml:space="preserve"> beroende på vilken som kan uttrycka draget unikt (Nee5 är inte unikt</w:t>
-      </w:r>
-      <w:r>
-        <w:t xml:space="preserve"> i detta fall</w:t>
-      </w:r>
-      <w:r>
-        <w:t>, medan N4e5 är det</w:t>
-      </w:r>
-      <w:r>
-        <w:rPr>
-          <w:sz w:val="24"/>
-        </w:rPr>
-        <w:t>)</w:t>
+        <w:t>AN är en notation som beskriver drag kortfattat till den</w:t>
+      </w:r>
+      <w:r>
+        <w:t xml:space="preserve"> grad att de inte är tvetydiga. </w:t>
+      </w:r>
+      <w:r>
+        <w:t>Raderna numreras från vits synvinkel</w:t>
+      </w:r>
+      <w:r>
+        <w:t xml:space="preserve"> med bokstäver från a till h, och kolumnerna med siffrorna 1 till 8. En </w:t>
+      </w:r>
+      <w:r>
+        <w:t>ruta</w:t>
+      </w:r>
+      <w:r>
+        <w:t xml:space="preserve"> på spelplanen kan då beskrivas med dess tillhörande rad och kolumn t.ex. e4 eller </w:t>
+      </w:r>
+      <w:r>
+        <w:lastRenderedPageBreak/>
+        <w:t>a2.</w:t>
+      </w:r>
+      <w:r>
+        <w:t xml:space="preserve"> D</w:t>
+      </w:r>
+      <w:r>
+        <w:t>rag har ett prefix med stor bokstav som beskriver vilken sorts pjäs s</w:t>
+      </w:r>
+      <w:r>
+        <w:t>om flyttades. N för springare, R</w:t>
+      </w:r>
+      <w:r>
+        <w:t xml:space="preserve"> för torn, B för löpare, Q för drottning, K för kung, medan bonde saknar prefix. Detta följs av posit</w:t>
+      </w:r>
+      <w:r>
+        <w:t>ionen som pjäsen</w:t>
+      </w:r>
+      <w:r>
+        <w:t xml:space="preserve"> flyttades till. Exempel: e4, Nf3, Bb5</w:t>
       </w:r>
       <w:r>
         <w:t>.</w:t>
       </w:r>
       <w:r>
-        <w:t xml:space="preserve"> Efter det sista draget i matchen visas resultatet 1-0, 0-1, eller ½-½ om vit vann, förlorade, </w:t>
-      </w:r>
-      <w:r>
-        <w:t>respektive</w:t>
-      </w:r>
-      <w:r>
         <w:t xml:space="preserve"> </w:t>
       </w:r>
       <w:r>
-        <w:t>gjorde remi</w:t>
-      </w:r>
-      <w:r>
-        <w:t xml:space="preserve"> med svart. I </w:t>
-      </w:r>
-      <w:r>
-        <w:fldChar w:fldCharType="begin"/>
-      </w:r>
-      <w:r>
-        <w:instrText xml:space="preserve"> REF _Ref410994811 \r \h </w:instrText>
-      </w:r>
-      <w:r>
-        <w:fldChar w:fldCharType="separate"/>
-      </w:r>
-      <w:r>
-        <w:t>Figur 7</w:t>
-      </w:r>
-      <w:r>
-        <w:fldChar w:fldCharType="end"/>
-      </w:r>
-      <w:r>
-        <w:t xml:space="preserve"> visas ett exempel av en match beskriven i PGN.</w:t>
+        <w:t xml:space="preserve">Om draget är ett fångande drag så sätts ett x framför </w:t>
+      </w:r>
+      <w:r>
+        <w:t>rutan</w:t>
+      </w:r>
+      <w:r>
+        <w:t xml:space="preserve"> som pjäsen flyttades till.</w:t>
+      </w:r>
+      <w:r>
+        <w:t xml:space="preserve"> De d</w:t>
+      </w:r>
+      <w:r>
+        <w:t>rag som leder till schack har ett plustecken som suffix.</w:t>
+      </w:r>
+      <w:r>
+        <w:t xml:space="preserve"> </w:t>
+      </w:r>
+      <w:r>
+        <w:t>Kort rockad</w:t>
+      </w:r>
+      <w:r>
+        <w:t xml:space="preserve"> representeras med ”O-O” och </w:t>
+      </w:r>
+      <w:r>
+        <w:t xml:space="preserve">lång rockad </w:t>
+      </w:r>
+      <w:r>
+        <w:t>representeras med ”O-O-O”.</w:t>
       </w:r>
     </w:p>
     <w:p>
+      <w:r>
+        <w:t>I de fa</w:t>
+      </w:r>
+      <w:r>
+        <w:t>ll då ett drag är tvetydigt</w:t>
+      </w:r>
+      <w:r>
+        <w:t xml:space="preserve">, t.ex. om två springare på e4 respektive e6 kan flytta till c5, så följs pjäsbokstaven av </w:t>
+      </w:r>
+      <w:r>
+        <w:t>radkoordinaten</w:t>
+      </w:r>
+      <w:r>
+        <w:t xml:space="preserve"> eller </w:t>
+      </w:r>
+      <w:r>
+        <w:t>kolumnkoordinaten</w:t>
+      </w:r>
+      <w:r>
+        <w:t xml:space="preserve"> beroende på vilken som kan uttrycka draget unikt (Nee5 är inte unikt</w:t>
+      </w:r>
+      <w:r>
+        <w:t xml:space="preserve"> i detta fall</w:t>
+      </w:r>
+      <w:r>
+        <w:t>, medan N4e5 är det</w:t>
+      </w:r>
+      <w:r>
+        <w:rPr>
+          <w:sz w:val="24"/>
+        </w:rPr>
+        <w:t>)</w:t>
+      </w:r>
+      <w:r>
+        <w:t>.</w:t>
+      </w:r>
+      <w:r>
+        <w:t xml:space="preserve"> Efter det sista draget i matchen visas resultatet 1-0, 0-1, eller ½-½ om vit vann, förlorade, </w:t>
+      </w:r>
+      <w:r>
+        <w:t>respektive</w:t>
+      </w:r>
+      <w:r>
+        <w:t xml:space="preserve"> </w:t>
+      </w:r>
+      <w:r>
+        <w:t>gjorde remi</w:t>
+      </w:r>
+      <w:r>
+        <w:t xml:space="preserve"> med svart. I </w:t>
+      </w:r>
+      <w:r>
+        <w:fldChar w:fldCharType="begin"/>
+      </w:r>
+      <w:r>
+        <w:instrText xml:space="preserve"> REF _Ref410994811 \r \h </w:instrText>
+      </w:r>
+      <w:r>
+        <w:fldChar w:fldCharType="separate"/>
+      </w:r>
+      <w:r>
+        <w:t>Figur 7</w:t>
+      </w:r>
+      <w:r>
+        <w:fldChar w:fldCharType="end"/>
+      </w:r>
+      <w:r>
+        <w:t xml:space="preserve"> visas ett exempel av en match beskriven i PGN.</w:t>
+      </w:r>
+    </w:p>
+    <w:p>
       <w:pPr>
         <w:pStyle w:val="Figur"/>
       </w:pPr>
@@ -3871,21 +3922,70 @@
         <w:t xml:space="preserve">Dagens </w:t>
       </w:r>
       <w:r>
-        <w:t>schackdatorspel</w:t>
+        <w:t>schackdator</w:t>
       </w:r>
       <w:bookmarkEnd w:id="17"/>
+      <w:r>
+        <w:t>program</w:t>
+      </w:r>
     </w:p>
     <w:p>
-      <w:pPr>
-        <w:rPr>
-          <w:b/>
-        </w:rPr>
-      </w:pPr>
-      <w:r>
-        <w:t xml:space="preserve">Ett datorspel för att spela schack kräver två saker: ett gränssnitt för en spelare att utföra drag och se vad dess motståndare gör för drag, och eventuellt ett antal AI-agenter som en spelare kan spela mot. För att underlätta utvecklingen av olika AI-agenter skilda från specifika spel har kommunikationsprotokoll definierats, så att AI-agenter kan användas för flera olika </w:t>
-      </w:r>
-      <w:r>
-        <w:t>spel</w:t>
+      <w:r>
+        <w:t>Ett datorprogram</w:t>
+      </w:r>
+      <w:r>
+        <w:t xml:space="preserve"> för at</w:t>
+      </w:r>
+      <w:r>
+        <w:t>t spela schack kräver två saker. Det första är</w:t>
+      </w:r>
+      <w:r>
+        <w:t xml:space="preserve"> ett </w:t>
+      </w:r>
+      <w:r>
+        <w:t>användar</w:t>
+      </w:r>
+      <w:r>
+        <w:t>gränssnitt för en spelare att utföra drag och se va</w:t>
+      </w:r>
+      <w:r>
+        <w:t>d dess motståndare gör för drag</w:t>
+      </w:r>
+      <w:r>
+        <w:t xml:space="preserve">. Detta kan antingen vara ett konsolprogram där användaren använder text för att kommunicera med programmet, eller ett grafiskt användargränssnitt (GUI) där användaren interagerar med programmet genom att klicka och dra i bilder, knappar, fönster osv.. Det andra som schackdatorprogram kräver är </w:t>
+      </w:r>
+      <w:r>
+        <w:t>ett antal AI-agenter som en spelare</w:t>
+      </w:r>
+      <w:r>
+        <w:t xml:space="preserve"> kan spela mot</w:t>
+      </w:r>
+      <w:r>
+        <w:t xml:space="preserve">. </w:t>
+      </w:r>
+      <w:r>
+        <w:t xml:space="preserve">Dessa AI-agenter kallas för schackmotorer. </w:t>
+      </w:r>
+      <w:r>
+        <w:t xml:space="preserve">För att underlätta utvecklingen av olika </w:t>
+      </w:r>
+      <w:r>
+        <w:t>schackmotorer</w:t>
+      </w:r>
+      <w:r>
+        <w:t xml:space="preserve"> har</w:t>
+      </w:r>
+      <w:r>
+        <w:t xml:space="preserve"> standardiserade</w:t>
+      </w:r>
+      <w:r>
+        <w:t xml:space="preserve"> komm</w:t>
+      </w:r>
+      <w:r>
+        <w:t>unikationsprotokoll definierats, så att det inte krävs olika versioner av schackmotorer för olika</w:t>
+      </w:r>
+      <w:r>
+        <w:t xml:space="preserve"> användargränssnitt</w:t>
       </w:r>
       <w:r>
         <w:t>.</w:t>
@@ -3894,10 +3994,28 @@
         <w:t xml:space="preserve"> </w:t>
       </w:r>
       <w:r>
-        <w:t>XBoard (Mann &amp; Muller 2009)</w:t>
-      </w:r>
-      <w:r>
-        <w:t xml:space="preserve"> och </w:t>
+        <w:t xml:space="preserve">XBoard (Mann &amp; Muller 2009) </w:t>
+      </w:r>
+      <w:r>
+        <w:t>är ett kommunikationsprotokoll mellan schackmotorer och användargränssnitt</w:t>
+      </w:r>
+      <w:r>
+        <w:t xml:space="preserve">, baserat på gränssnittet till </w:t>
+      </w:r>
+      <w:r>
+        <w:t>programmet</w:t>
+      </w:r>
+      <w:r>
+        <w:t xml:space="preserve"> med samma namn.</w:t>
+      </w:r>
+      <w:r>
+        <w:t xml:space="preserve"> </w:t>
+      </w:r>
+      <w:r>
+        <w:t>När en version av spelet XBoard skapades för Windows-familjen av operativsystem, gavs det namnet WinBoard</w:t>
+      </w:r>
+      <w:r>
+        <w:t xml:space="preserve">. </w:t>
       </w:r>
       <w:r>
         <w:rPr>
@@ -3906,381 +4024,411 @@
         <w:t xml:space="preserve">Universal Chess Interface </w:t>
       </w:r>
       <w:r>
-        <w:t>(UCI) (Rupert, 2006)</w:t>
-      </w:r>
-      <w:r>
-        <w:t xml:space="preserve"> är två av de mest populära </w:t>
-      </w:r>
-      <w:r>
-        <w:t>kommunikationsprotokoll</w:t>
-      </w:r>
-      <w:r>
-        <w:t>en för att spela schack lokalt</w:t>
-      </w:r>
-      <w:r>
-        <w:t>.</w:t>
-      </w:r>
-      <w:r>
-        <w:t xml:space="preserve"> För att spela över internet används gränssnitt som kommunicerar med schackservrar</w:t>
-      </w:r>
-      <w:r>
-        <w:t>,</w:t>
-      </w:r>
-      <w:r>
-        <w:t xml:space="preserve"> som Internet Chess Club (ICC) och Free Internet Chess Server (FICS).</w:t>
+        <w:t xml:space="preserve">(UCI) (Rupert, 2006) </w:t>
+      </w:r>
+      <w:r>
+        <w:t xml:space="preserve">är ett </w:t>
+      </w:r>
+      <w:r>
+        <w:t>alternativ till XBoard</w:t>
       </w:r>
       <w:r>
         <w:t xml:space="preserve"> </w:t>
       </w:r>
       <w:r>
-        <w:t>Genom tiderna</w:t>
-      </w:r>
-      <w:r>
-        <w:t xml:space="preserve"> har ett antal olika datorprogram</w:t>
-      </w:r>
-      <w:r>
-        <w:t xml:space="preserve"> av schackspelande AI-agenter</w:t>
-      </w:r>
-      <w:r>
-        <w:t xml:space="preserve"> utvecklats, som </w:t>
-      </w:r>
-      <w:r>
-        <w:t xml:space="preserve">även </w:t>
-      </w:r>
-      <w:r>
-        <w:t>kallas för schackmotorer.</w:t>
-      </w:r>
-      <w:r>
-        <w:t xml:space="preserve"> </w:t>
-      </w:r>
-      <w:r>
-        <w:t>T</w:t>
-      </w:r>
-      <w:r>
-        <w:t xml:space="preserve">ävlingar mellan schackmotorer hålls årligen, som World </w:t>
-      </w:r>
-      <w:r>
-        <w:t>Computer Chess Championship (WCCC)</w:t>
-      </w:r>
-      <w:r>
-        <w:t>.</w:t>
-      </w:r>
-      <w:r>
-        <w:t xml:space="preserve"> </w:t>
-      </w:r>
-      <w:r>
-        <w:rPr>
-          <w:b/>
-        </w:rPr>
-        <w:t>(Inte säker på denna sektion eftersom den inte saknar referenser till t.ex. ICC, FICS och WCCC. Fanns inte mycket att hämta så jag får kanske skriva om eller skrota sektionen.)</w:t>
-      </w:r>
-      <w:bookmarkStart w:id="18" w:name="_GoBack"/>
-      <w:bookmarkEnd w:id="18"/>
+        <w:t xml:space="preserve">och tillsammans används de av ett flertal </w:t>
+      </w:r>
+      <w:r>
+        <w:t>användargränssnitt</w:t>
+      </w:r>
+      <w:r>
+        <w:t xml:space="preserve"> (Tey i.d.).</w:t>
+      </w:r>
     </w:p>
     <w:p>
       <w:pPr>
         <w:pStyle w:val="Rubrik1"/>
       </w:pPr>
-      <w:bookmarkStart w:id="19" w:name="_Toc181172224"/>
-      <w:bookmarkStart w:id="20" w:name="_Toc219466036"/>
-      <w:bookmarkStart w:id="21" w:name="_Toc219475263"/>
-      <w:bookmarkStart w:id="22" w:name="_Toc411606234"/>
+      <w:bookmarkStart w:id="18" w:name="_Toc181172224"/>
+      <w:bookmarkStart w:id="19" w:name="_Toc219466036"/>
+      <w:bookmarkStart w:id="20" w:name="_Toc219475263"/>
+      <w:bookmarkStart w:id="21" w:name="_Toc411606234"/>
       <w:r>
         <w:lastRenderedPageBreak/>
         <w:t>Problemformulering</w:t>
       </w:r>
+      <w:bookmarkEnd w:id="18"/>
       <w:bookmarkEnd w:id="19"/>
       <w:bookmarkEnd w:id="20"/>
       <w:bookmarkEnd w:id="21"/>
+    </w:p>
+    <w:p>
+      <w:pPr>
+        <w:pStyle w:val="Rubrik2"/>
+      </w:pPr>
+      <w:bookmarkStart w:id="22" w:name="_Toc411606235"/>
+      <w:r>
+        <w:t>Problembeskrivning</w:t>
+      </w:r>
       <w:bookmarkEnd w:id="22"/>
     </w:p>
     <w:p>
+      <w:r>
+        <w:t xml:space="preserve">Syftet med det här arbetet är att undersöka </w:t>
+      </w:r>
+      <w:r>
+        <w:t>hur</w:t>
+      </w:r>
+      <w:r>
+        <w:t xml:space="preserve"> CBR kan appliceras för att </w:t>
+      </w:r>
+      <w:r>
+        <w:t>utveckla</w:t>
+      </w:r>
+      <w:r>
+        <w:t xml:space="preserve"> AI-agent</w:t>
+      </w:r>
+      <w:r>
+        <w:t>er</w:t>
+      </w:r>
+      <w:r>
+        <w:t xml:space="preserve"> med </w:t>
+      </w:r>
+      <w:r>
+        <w:t>varierbar</w:t>
+      </w:r>
+      <w:r>
+        <w:t xml:space="preserve"> svårighetsgrad.</w:t>
+      </w:r>
+      <w:r>
+        <w:t xml:space="preserve"> CBR har tidigare använts för att skapa AI-agenter som beter sig likt de experter de är baserade på. Mycket av denna forskning </w:t>
+      </w:r>
+      <w:r>
+        <w:t>har dock använt</w:t>
+      </w:r>
+      <w:r>
+        <w:t xml:space="preserve"> en expert per beteende. Detta innebä</w:t>
+      </w:r>
+      <w:r>
+        <w:t>r att det krävs minst</w:t>
+      </w:r>
+      <w:r>
+        <w:t xml:space="preserve"> </w:t>
+      </w:r>
+      <w:r>
+        <w:t>lika många experter som antalet beteenden AI-agenterna ska ha.</w:t>
+      </w:r>
+      <w:r>
+        <w:t xml:space="preserve"> Det finns lite forskning</w:t>
+      </w:r>
+      <w:r>
+        <w:t xml:space="preserve"> huruvida </w:t>
+      </w:r>
+      <w:r>
+        <w:t xml:space="preserve">insamlad data från experter av olika skicklighetsnivåer kan kombineras och producera beteenden vars skicklighet ligger mellan experternas nivåer. Om så är fallet skulle CBR kunna användas för att skapa AI-agenter </w:t>
+      </w:r>
+      <w:r>
+        <w:t>som har fler</w:t>
+      </w:r>
+      <w:r>
+        <w:t xml:space="preserve"> skicklighetsnivå</w:t>
+      </w:r>
+      <w:r>
+        <w:t>er</w:t>
+      </w:r>
+      <w:r>
+        <w:t xml:space="preserve"> än antalet experter den är baserad </w:t>
+      </w:r>
+      <w:r>
+        <w:t>på. Detta skulle minska resurserna som</w:t>
+      </w:r>
+      <w:r>
+        <w:t xml:space="preserve"> skulle</w:t>
+      </w:r>
+      <w:r>
+        <w:t xml:space="preserve"> kräv</w:t>
+      </w:r>
+      <w:r>
+        <w:t>a</w:t>
+      </w:r>
+      <w:r>
+        <w:t>s för utvecklare att samla in ex</w:t>
+      </w:r>
+      <w:r>
+        <w:t>pertdata, samtidigt som spelare skulle</w:t>
+      </w:r>
+      <w:r>
+        <w:t xml:space="preserve"> erbjud</w:t>
+      </w:r>
+      <w:r>
+        <w:t>a</w:t>
+      </w:r>
+      <w:r>
+        <w:t>s ett större urv</w:t>
+      </w:r>
+      <w:r>
+        <w:t>al av skicklighetsnivåer när de</w:t>
+      </w:r>
+      <w:r>
+        <w:t xml:space="preserve"> spelar mot AI-agent</w:t>
+      </w:r>
+      <w:r>
+        <w:t>er</w:t>
+      </w:r>
+      <w:r>
+        <w:t>.</w:t>
+      </w:r>
+    </w:p>
+    <w:p>
+      <w:r>
+        <w:t>I detta arbete används spelet sch</w:t>
+      </w:r>
+      <w:r>
+        <w:t xml:space="preserve">ack som exempel för att undersöka hur väl tekniken går att utföra. </w:t>
+      </w:r>
+      <w:r>
+        <w:t>För att vara av intresse för datorspelutveckling måste l</w:t>
+      </w:r>
+      <w:r>
+        <w:t xml:space="preserve">ösningen även kunna implementeras realistiskt med de resursbegränsningar som </w:t>
+      </w:r>
+      <w:r>
+        <w:t>dator</w:t>
+      </w:r>
+      <w:r>
+        <w:t>spel förväntas ha.</w:t>
+      </w:r>
+      <w:r>
+        <w:t xml:space="preserve"> </w:t>
+      </w:r>
+      <w:r>
+        <w:t>AI-agenten måste kunna köras på vanlig konsumenthårdvara och</w:t>
+      </w:r>
+      <w:r>
+        <w:t xml:space="preserve"> utföra sina drag inom</w:t>
+      </w:r>
+      <w:r>
+        <w:t xml:space="preserve"> rimlig tid. I FIDE-tävlingar får en</w:t>
+      </w:r>
+      <w:r>
+        <w:t xml:space="preserve"> schackspelare</w:t>
+      </w:r>
+      <w:r>
+        <w:t xml:space="preserve"> 90 minuter på sig att utföra sina första 40 drag</w:t>
+      </w:r>
+      <w:r>
+        <w:t xml:space="preserve"> (2014b</w:t>
+      </w:r>
+      <w:r>
+        <w:t>), vilket är det krav som AI-agenten förvä</w:t>
+      </w:r>
+      <w:r>
+        <w:t>ntas följa. AI-agenten behöver</w:t>
+      </w:r>
+      <w:r>
+        <w:t xml:space="preserve"> inte kunna spela lika bra som någon annan schackmotor</w:t>
+      </w:r>
+      <w:r>
+        <w:t xml:space="preserve"> eller spelare, utan</w:t>
+      </w:r>
+      <w:r>
+        <w:t xml:space="preserve"> </w:t>
+      </w:r>
+      <w:r>
+        <w:t>d</w:t>
+      </w:r>
+      <w:r>
+        <w:t>et viktigaste AI-agenten ska visa är</w:t>
+      </w:r>
+      <w:r>
+        <w:t xml:space="preserve"> </w:t>
+      </w:r>
+      <w:r>
+        <w:t>hur</w:t>
+      </w:r>
+      <w:r>
+        <w:t xml:space="preserve"> </w:t>
+      </w:r>
+      <w:r>
+        <w:t>blandningar av expertdata</w:t>
+      </w:r>
+      <w:r>
+        <w:t xml:space="preserve"> kan producera</w:t>
+      </w:r>
+      <w:r>
+        <w:t xml:space="preserve"> </w:t>
+      </w:r>
+      <w:r>
+        <w:t>olika beteenden.</w:t>
+      </w:r>
+    </w:p>
+    <w:p>
       <w:pPr>
         <w:pStyle w:val="Rubrik2"/>
       </w:pPr>
-      <w:bookmarkStart w:id="23" w:name="_Toc411606235"/>
-      <w:r>
-        <w:t>Problembeskrivning</w:t>
+      <w:bookmarkStart w:id="23" w:name="_Toc411606236"/>
+      <w:r>
+        <w:t>Metodbeskrivning</w:t>
       </w:r>
       <w:bookmarkEnd w:id="23"/>
     </w:p>
     <w:p>
       <w:r>
-        <w:t xml:space="preserve">Syftet med det här arbetet är att undersöka </w:t>
-      </w:r>
-      <w:r>
-        <w:t>hur</w:t>
-      </w:r>
-      <w:r>
-        <w:t xml:space="preserve"> CBR kan appliceras för att </w:t>
-      </w:r>
-      <w:r>
-        <w:t>utveckla</w:t>
-      </w:r>
-      <w:r>
-        <w:t xml:space="preserve"> AI-agent</w:t>
-      </w:r>
-      <w:r>
-        <w:t>er</w:t>
-      </w:r>
-      <w:r>
-        <w:t xml:space="preserve"> med </w:t>
-      </w:r>
-      <w:r>
-        <w:t>varierbar</w:t>
-      </w:r>
-      <w:r>
-        <w:t xml:space="preserve"> svårighetsgrad.</w:t>
-      </w:r>
-      <w:r>
-        <w:t xml:space="preserve"> CBR har tidigare använts för att skapa AI-agenter som beter sig likt de experter de är baserade på. Mycket av denna forskning </w:t>
-      </w:r>
-      <w:r>
-        <w:t>har dock använt</w:t>
-      </w:r>
-      <w:r>
-        <w:t xml:space="preserve"> en expert per beteende. Detta innebä</w:t>
-      </w:r>
-      <w:r>
-        <w:t>r att det krävs minst</w:t>
+        <w:t xml:space="preserve">För att AI-agenten ska kunna </w:t>
+      </w:r>
+      <w:r>
+        <w:t>spela schack</w:t>
+      </w:r>
+      <w:r>
+        <w:t xml:space="preserve"> måste den ha en fallbas baserad på ex</w:t>
+      </w:r>
+      <w:r>
+        <w:t>pertdata</w:t>
+      </w:r>
+      <w:r>
+        <w:t xml:space="preserve">. </w:t>
+      </w:r>
+      <w:r>
+        <w:t>AI-agenten kommer använda e</w:t>
+      </w:r>
+      <w:r>
+        <w:t xml:space="preserve">xpertdata i form av PGN filer </w:t>
+      </w:r>
+      <w:r>
+        <w:t>av</w:t>
+      </w:r>
+      <w:r>
+        <w:t xml:space="preserve"> tidigare spelade matcher</w:t>
+      </w:r>
+      <w:r>
+        <w:t>. Matcherna har spelats</w:t>
+      </w:r>
+      <w:r>
+        <w:t xml:space="preserve"> av flera olika spelare med olika ELO-rankning. När AI-agenten ombeds att spela på en given skicklighetsnivå, ska den leta upp matcher av spelare vars ELO-rankning bäst matchar den efterfrågade skicklighetsnivån</w:t>
+      </w:r>
+      <w:r>
+        <w:t xml:space="preserve"> och skapa en fallbas av dessa</w:t>
+      </w:r>
+      <w:r>
+        <w:t xml:space="preserve">. Om det inte finns </w:t>
+      </w:r>
+      <w:r>
+        <w:t xml:space="preserve">någon spelare vars </w:t>
+      </w:r>
+      <w:r>
+        <w:t xml:space="preserve">rakning matchar </w:t>
+      </w:r>
+      <w:r>
+        <w:t>den efterfrågade skicklighetsnivån, ska matcher av spelare med både högre och lägre rankning användas för att skapa fallbasen.</w:t>
       </w:r>
       <w:r>
         <w:t xml:space="preserve"> </w:t>
       </w:r>
       <w:r>
-        <w:t>lika många experter som antalet beteenden AI-agenterna ska ha.</w:t>
-      </w:r>
-      <w:r>
-        <w:t xml:space="preserve"> Det finns lite forskning</w:t>
-      </w:r>
-      <w:r>
-        <w:t xml:space="preserve"> huruvida </w:t>
-      </w:r>
-      <w:r>
-        <w:t xml:space="preserve">insamlad data från experter av olika skicklighetsnivåer kan kombineras och producera beteenden vars skicklighet ligger mellan experternas nivåer. Om så är fallet skulle CBR kunna användas för att skapa AI-agenter </w:t>
-      </w:r>
-      <w:r>
-        <w:t>som har fler</w:t>
-      </w:r>
-      <w:r>
-        <w:t xml:space="preserve"> skicklighetsnivå</w:t>
-      </w:r>
-      <w:r>
-        <w:t>er</w:t>
-      </w:r>
-      <w:r>
-        <w:t xml:space="preserve"> än antalet experter den är baserad </w:t>
-      </w:r>
-      <w:r>
-        <w:t>på. Detta skulle minska resurserna som krävs för utvecklare att samla in expertdata, samtidigt som spelaren erbjuds ett större urval av skicklighetsnivåer när den spelar mot en AI-agent.</w:t>
+        <w:t xml:space="preserve">När </w:t>
+      </w:r>
+      <w:r>
+        <w:t>AI-agenten ombeds göra ett drag</w:t>
+      </w:r>
+      <w:r>
+        <w:t xml:space="preserve"> ska den konsultera fallbasen och </w:t>
+      </w:r>
+      <w:r>
+        <w:t>utav de fal</w:t>
+      </w:r>
+      <w:r>
+        <w:t>l vars drag går att utföra i matchens nuvarande läge</w:t>
+      </w:r>
+      <w:r>
+        <w:t xml:space="preserve">, ska den utföra draget i det fall vars läge är mest likt det läge som </w:t>
+      </w:r>
+      <w:r>
+        <w:t>matchen</w:t>
+      </w:r>
+      <w:r>
+        <w:t xml:space="preserve"> befinner sig i.</w:t>
       </w:r>
     </w:p>
     <w:p>
-      <w:r>
-        <w:t>I detta arbete används spelet sch</w:t>
-      </w:r>
-      <w:r>
-        <w:t xml:space="preserve">ack som exempel för att undersöka hur väl tekniken går att utföra. </w:t>
-      </w:r>
-      <w:r>
-        <w:t xml:space="preserve">Lösningen </w:t>
-      </w:r>
-      <w:r>
-        <w:t>måste</w:t>
-      </w:r>
-      <w:r>
-        <w:t xml:space="preserve"> även kunna implementeras realistiskt med de resursbegränsningar som </w:t>
+      <w:pPr>
+        <w:rPr>
+          <w:b/>
+        </w:rPr>
+      </w:pPr>
+      <w:r>
+        <w:t>AI-agenten ska implementeras som ett schackmotor</w:t>
       </w:r>
       <w:r>
         <w:t>dator</w:t>
       </w:r>
       <w:r>
-        <w:t>spel förväntas ha.</w:t>
+        <w:t>program. Anledningen</w:t>
+      </w:r>
+      <w:r>
+        <w:t xml:space="preserve"> till</w:t>
+      </w:r>
+      <w:r>
+        <w:t xml:space="preserve"> att ett </w:t>
+      </w:r>
+      <w:r>
+        <w:t>dator</w:t>
+      </w:r>
+      <w:r>
+        <w:t>program används för att visa AI-agentens beteende är att det kan vara svårt att förutsäga hur AI-agenten kommer bete sig givet den stora mängden e</w:t>
+      </w:r>
+      <w:r>
+        <w:t>xpertdata som måste undersökas. Programmet ska följa</w:t>
+      </w:r>
+      <w:r>
+        <w:t xml:space="preserve"> kommunikationsprotokollet</w:t>
       </w:r>
       <w:r>
         <w:t xml:space="preserve"> </w:t>
       </w:r>
       <w:r>
-        <w:t>AI-agenten måste kunna köras på vanlig konsumenthårdvara och</w:t>
-      </w:r>
-      <w:r>
-        <w:t xml:space="preserve"> utföra sina drag under rimlig tid. I FIDE-tävlingar får en</w:t>
-      </w:r>
-      <w:r>
-        <w:t xml:space="preserve"> schackspelare</w:t>
-      </w:r>
-      <w:r>
-        <w:t xml:space="preserve"> 90 minuter på sig att utföra sina första 40 drag</w:t>
-      </w:r>
-      <w:r>
-        <w:t xml:space="preserve"> (2014b</w:t>
-      </w:r>
-      <w:r>
-        <w:t>), vilket är det krav som AI-agenten förväntas följa. AI-agenten förväntas inte kunna spela lika bra som någon annan schackmotor</w:t>
-      </w:r>
-      <w:r>
-        <w:t xml:space="preserve"> eller spelare, utan</w:t>
+        <w:t>UCI</w:t>
+      </w:r>
+      <w:r>
+        <w:t xml:space="preserve">. </w:t>
+      </w:r>
+      <w:r>
+        <w:t>Xboard</w:t>
       </w:r>
       <w:r>
         <w:t xml:space="preserve"> </w:t>
       </w:r>
       <w:r>
-        <w:t>d</w:t>
-      </w:r>
-      <w:r>
-        <w:t>et viktigaste AI-agenten ska visa är</w:t>
+        <w:t xml:space="preserve">har övervägts, men har valts bort på grund av att det </w:t>
+      </w:r>
+      <w:r>
+        <w:t>verkar svårare att implementera</w:t>
+      </w:r>
+      <w:r>
+        <w:t>.</w:t>
       </w:r>
       <w:r>
         <w:t xml:space="preserve"> </w:t>
       </w:r>
       <w:r>
-        <w:t>hur</w:t>
-      </w:r>
-      <w:r>
-        <w:t xml:space="preserve"> </w:t>
-      </w:r>
-      <w:r>
-        <w:t xml:space="preserve">blandningar av expertdata producerar </w:t>
-      </w:r>
-      <w:r>
-        <w:t>olika beteenden.</w:t>
+        <w:rPr>
+          <w:b/>
+        </w:rPr>
+        <w:t>(Egen tanke, kan inte styrka med</w:t>
+      </w:r>
+      <w:r>
+        <w:rPr>
+          <w:b/>
+        </w:rPr>
+        <w:t xml:space="preserve"> pålitlig</w:t>
+      </w:r>
+      <w:r>
+        <w:rPr>
+          <w:b/>
+        </w:rPr>
+        <w:t xml:space="preserve"> källa. Ta bort/ha kvar?)</w:t>
       </w:r>
     </w:p>
     <w:p>
-      <w:pPr>
-        <w:pStyle w:val="Rubrik2"/>
-      </w:pPr>
-      <w:bookmarkStart w:id="24" w:name="_Toc411606236"/>
-      <w:r>
-        <w:t>Metodbeskrivning</w:t>
-      </w:r>
-      <w:bookmarkEnd w:id="24"/>
-    </w:p>
-    <w:p>
-      <w:r>
-        <w:t xml:space="preserve">För att AI-agenten ska kunna </w:t>
-      </w:r>
-      <w:r>
-        <w:t>spela schack</w:t>
-      </w:r>
-      <w:r>
-        <w:t xml:space="preserve"> måste den ha en fallbas baserad på ex</w:t>
-      </w:r>
-      <w:r>
-        <w:t>pertdata</w:t>
-      </w:r>
-      <w:r>
-        <w:t xml:space="preserve">. </w:t>
-      </w:r>
-      <w:r>
-        <w:t>AI-agenten kommer använda e</w:t>
-      </w:r>
-      <w:r>
-        <w:t xml:space="preserve">xpertdata i form av PGN filer </w:t>
-      </w:r>
-      <w:r>
-        <w:t>av</w:t>
-      </w:r>
-      <w:r>
-        <w:t xml:space="preserve"> tidigare spelade matcher</w:t>
-      </w:r>
-      <w:r>
-        <w:t>. Matcherna har spelats</w:t>
-      </w:r>
-      <w:r>
-        <w:t xml:space="preserve"> av flera olika spelare med olika ELO-rankning. När AI-agenten ombeds att spela på en given skicklighetsnivå, ska den leta upp matcher av spelare vars ELO-rankning bäst matchar den efterfrågade skicklighetsnivån</w:t>
-      </w:r>
-      <w:r>
-        <w:t xml:space="preserve"> och skapa en fallbas av dessa</w:t>
-      </w:r>
-      <w:r>
-        <w:t xml:space="preserve">. Om det inte finns </w:t>
-      </w:r>
-      <w:r>
-        <w:t xml:space="preserve">någon spelare vars </w:t>
-      </w:r>
-      <w:r>
-        <w:t xml:space="preserve">rakning matchar </w:t>
-      </w:r>
-      <w:r>
-        <w:t>den efterfrågade skicklighetsnivån, ska matcher av spelare med både högre och lägre rankning användas för att skapa fallbasen.</w:t>
-      </w:r>
-      <w:r>
-        <w:t xml:space="preserve"> </w:t>
-      </w:r>
-      <w:r>
-        <w:t xml:space="preserve">När </w:t>
-      </w:r>
-      <w:r>
-        <w:t>AI-agenten ombeds göra ett drag</w:t>
-      </w:r>
-      <w:r>
-        <w:t xml:space="preserve"> ska den konsultera fallbasen och </w:t>
-      </w:r>
-      <w:r>
-        <w:t>utav de fal</w:t>
-      </w:r>
-      <w:r>
-        <w:t>l vars drag går att utföra i matchens nuvarande läge</w:t>
-      </w:r>
-      <w:r>
-        <w:t xml:space="preserve">, ska den utföra draget i det fall vars läge är mest likt det läge som </w:t>
-      </w:r>
-      <w:r>
-        <w:t>matchen</w:t>
-      </w:r>
-      <w:r>
-        <w:t xml:space="preserve"> befinner sig i.</w:t>
-      </w:r>
-    </w:p>
-    <w:p>
-      <w:r>
-        <w:t>AI-agenten ska implementeras som ett schackmotor</w:t>
-      </w:r>
-      <w:r>
-        <w:t>dator</w:t>
-      </w:r>
-      <w:r>
-        <w:t>program. Anledningen</w:t>
-      </w:r>
-      <w:r>
-        <w:t xml:space="preserve"> till</w:t>
-      </w:r>
-      <w:r>
-        <w:t xml:space="preserve"> att ett </w:t>
-      </w:r>
-      <w:r>
-        <w:t>dator</w:t>
-      </w:r>
-      <w:r>
-        <w:t>program används för att visa AI-agentens beteende är att det kan vara svårt att förutsäga hur AI-agenten kommer bete sig givet den stora mängden e</w:t>
-      </w:r>
-      <w:r>
-        <w:t>xpertdata som måste undersökas. Programmet ska följa</w:t>
-      </w:r>
-      <w:r>
-        <w:t xml:space="preserve"> kommunikationsprotokollet</w:t>
-      </w:r>
-      <w:r>
-        <w:t xml:space="preserve"> </w:t>
-      </w:r>
-      <w:r>
-        <w:t>UCI</w:t>
-      </w:r>
-      <w:r>
-        <w:t xml:space="preserve">. </w:t>
-      </w:r>
-      <w:r>
-        <w:t>Xboard</w:t>
-      </w:r>
-      <w:r>
-        <w:t xml:space="preserve"> </w:t>
-      </w:r>
-      <w:r>
-        <w:t>har övervägts, men har valts bort på grund av att det har mindre stöd och ekosystem än UCI.</w:t>
-      </w:r>
-    </w:p>
-    <w:p>
       <w:r>
         <w:t>Varje spelare som ska bidra med expertdata ska ha en skicklighetsnivå som överensstämmer med deras rankning. Utöver dessa skicklighetsnivåer, ska det finnas ytterligare</w:t>
       </w:r>
@@ -4303,7 +4451,7 @@
         <w:t>Blume</w:t>
       </w:r>
       <w:r>
-        <w:t>, 2014</w:t>
+        <w:t xml:space="preserve"> 2014</w:t>
       </w:r>
       <w:r>
         <w:t xml:space="preserve">) ska användas </w:t>
@@ -4315,6 +4463,8 @@
       <w:r>
         <w:t>som förväntat givet dess skicklighetsnivå.</w:t>
       </w:r>
+      <w:bookmarkStart w:id="24" w:name="_GoBack"/>
+      <w:bookmarkEnd w:id="24"/>
     </w:p>
     <w:p>
       <w:pPr>
@@ -4395,6 +4545,7 @@
       <w:pPr>
         <w:pStyle w:val="Referens"/>
         <w:rPr>
+          <w:b/>
           <w:lang w:val="en-US"/>
         </w:rPr>
       </w:pPr>
@@ -4449,22 +4600,26 @@
       <w:r>
         <w:rPr>
           <w:i/>
-        </w:rPr>
-        <w:t>Case-Bas</w:t>
-      </w:r>
-      <w:r>
-        <w:rPr>
-          <w:i/>
-        </w:rPr>
-        <w:t>ed Reasoning Research and Development,</w:t>
-      </w:r>
-      <w:r>
+          <w:lang w:val="en-US"/>
+        </w:rPr>
+        <w:t>Case-Based Reasoning Research and Development,</w:t>
+      </w:r>
+      <w:r>
+        <w:rPr>
+          <w:lang w:val="en-US"/>
+        </w:rPr>
         <w:t xml:space="preserve"> s</w:t>
       </w:r>
       <w:r>
+        <w:rPr>
+          <w:lang w:val="en-US"/>
+        </w:rPr>
         <w:t>s</w:t>
       </w:r>
       <w:r>
+        <w:rPr>
+          <w:lang w:val="en-US"/>
+        </w:rPr>
         <w:t>. 5-20.</w:t>
       </w:r>
     </w:p>
@@ -4472,6 +4627,9 @@
       <w:pPr>
         <w:pStyle w:val="Referens"/>
         <w:ind w:left="0" w:firstLine="0"/>
+        <w:rPr>
+          <w:lang w:val="en-US"/>
+        </w:rPr>
       </w:pPr>
       <w:r>
         <w:rPr>
@@ -4488,10 +4646,14 @@
       <w:r>
         <w:rPr>
           <w:i/>
+          <w:lang w:val="en-US"/>
         </w:rPr>
         <w:t>Arena</w:t>
       </w:r>
       <w:r>
+        <w:rPr>
+          <w:lang w:val="en-US"/>
+        </w:rPr>
         <w:t xml:space="preserve"> (Version: 3.5) [Datorprogram]. Blume, M. http://www.playwitharena.com/</w:t>
       </w:r>
     </w:p>
@@ -5366,6 +5528,100 @@
           <w:lang w:val="en-US"/>
         </w:rPr>
         <w:t>.</w:t>
+      </w:r>
+    </w:p>
+    <w:p>
+      <w:pPr>
+        <w:pStyle w:val="Referens"/>
+        <w:rPr>
+          <w:lang w:val="en-US"/>
+        </w:rPr>
+      </w:pPr>
+      <w:r>
+        <w:rPr>
+          <w:i/>
+          <w:lang w:val="en-US"/>
+        </w:rPr>
+        <w:t>Standard: Portable Game Notation Specification and Implementation Guide</w:t>
+      </w:r>
+      <w:r>
+        <w:rPr>
+          <w:i/>
+          <w:lang w:val="en-US"/>
+        </w:rPr>
+        <w:t xml:space="preserve"> </w:t>
+      </w:r>
+      <w:r>
+        <w:rPr>
+          <w:lang w:val="en-US"/>
+        </w:rPr>
+        <w:t xml:space="preserve">(1994). </w:t>
+      </w:r>
+      <w:r>
+        <w:rPr>
+          <w:lang w:val="en-US"/>
+        </w:rPr>
+        <w:t>http://www6.chessclub.com/help/PGN-spec</w:t>
+      </w:r>
+      <w:r>
+        <w:rPr>
+          <w:lang w:val="en-US"/>
+        </w:rPr>
+        <w:t xml:space="preserve"> [2015-02-16]</w:t>
+      </w:r>
+    </w:p>
+    <w:p>
+      <w:pPr>
+        <w:pStyle w:val="Referens"/>
+        <w:rPr>
+          <w:lang w:val="en-US"/>
+        </w:rPr>
+      </w:pPr>
+      <w:r>
+        <w:rPr>
+          <w:lang w:val="en-US"/>
+        </w:rPr>
+        <w:t xml:space="preserve">Tey, A. (i. d.). </w:t>
+      </w:r>
+      <w:r>
+        <w:rPr>
+          <w:i/>
+          <w:lang w:val="en-US"/>
+        </w:rPr>
+        <w:t>Interface S</w:t>
+      </w:r>
+      <w:r>
+        <w:rPr>
+          <w:i/>
+          <w:lang w:val="en-US"/>
+        </w:rPr>
+        <w:t>upport for Winboard/UCI</w:t>
+      </w:r>
+      <w:r>
+        <w:rPr>
+          <w:i/>
+          <w:lang w:val="en-US"/>
+        </w:rPr>
+        <w:t xml:space="preserve">. </w:t>
+      </w:r>
+      <w:r>
+        <w:rPr>
+          <w:lang w:val="en-US"/>
+        </w:rPr>
+        <w:t>http://horizonchess.com/FAQ/Winboard/interface.html</w:t>
+      </w:r>
+      <w:r>
+        <w:rPr>
+          <w:i/>
+          <w:lang w:val="en-US"/>
+        </w:rPr>
+        <w:t xml:space="preserve"> </w:t>
+      </w:r>
+      <w:r>
+        <w:rPr>
+          <w:lang w:val="en-US"/>
+        </w:rPr>
+        <w:t>[2015-02-16]</w:t>
       </w:r>
     </w:p>
     <w:p>
@@ -5711,7 +5967,7 @@
         <w:rStyle w:val="Sidnummer"/>
         <w:noProof/>
       </w:rPr>
-      <w:t>10</w:t>
+      <w:t>8</w:t>
     </w:r>
     <w:r>
       <w:rPr>
@@ -7556,7 +7812,6 @@
   <w:style w:type="character" w:default="1" w:styleId="Standardstycketeckensnitt">
     <w:name w:val="Default Paragraph Font"/>
     <w:uiPriority w:val="1"/>
-    <w:semiHidden/>
     <w:unhideWhenUsed/>
   </w:style>
   <w:style w:type="table" w:default="1" w:styleId="Normaltabell">
@@ -8813,7 +9068,7 @@
 </file>
 
 <file path=customXml/itemProps1.xml><?xml version="1.0" encoding="utf-8"?>
-<ds:datastoreItem xmlns:ds="http://schemas.openxmlformats.org/officeDocument/2006/customXml" ds:itemID="{A9AA7148-A814-4F1E-88CC-AD9817E865A1}">
+<ds:datastoreItem xmlns:ds="http://schemas.openxmlformats.org/officeDocument/2006/customXml" ds:itemID="{EF37EA9F-1F34-4523-B883-22738B5B7162}">
   <ds:schemaRefs>
     <ds:schemaRef ds:uri="http://schemas.openxmlformats.org/officeDocument/2006/bibliography"/>
   </ds:schemaRefs>

</xml_diff>